<commit_message>
Màj dossier d'unit (partie qualité) + modifs PAQ
</commit_message>
<xml_diff>
--- a/1- Init/Dossier d'initialisation.docx
+++ b/1- Init/Dossier d'initialisation.docx
@@ -1,6 +1,6 @@
 
 <file path=word/document.xml><?xml version="1.0" encoding="utf-8"?>
-<w:document xmlns:wpc="http://schemas.microsoft.com/office/word/2010/wordprocessingCanvas" xmlns:mc="http://schemas.openxmlformats.org/markup-compatibility/2006" xmlns:o="urn:schemas-microsoft-com:office:office" xmlns:r="http://schemas.openxmlformats.org/officeDocument/2006/relationships" xmlns:m="http://schemas.openxmlformats.org/officeDocument/2006/math" xmlns:v="urn:schemas-microsoft-com:vml" xmlns:wp14="http://schemas.microsoft.com/office/word/2010/wordprocessingDrawing" xmlns:wp="http://schemas.openxmlformats.org/drawingml/2006/wordprocessingDrawing" xmlns:w10="urn:schemas-microsoft-com:office:word" xmlns:w="http://schemas.openxmlformats.org/wordprocessingml/2006/main" xmlns:w14="http://schemas.microsoft.com/office/word/2010/wordml" xmlns:w15="http://schemas.microsoft.com/office/word/2012/wordml" xmlns:wpg="http://schemas.microsoft.com/office/word/2010/wordprocessingGroup" xmlns:wpi="http://schemas.microsoft.com/office/word/2010/wordprocessingInk" xmlns:wne="http://schemas.microsoft.com/office/word/2006/wordml" xmlns:wps="http://schemas.microsoft.com/office/word/2010/wordprocessingShape" mc:Ignorable="w14 w15 wp14">
+<w:document xmlns:wpc="http://schemas.microsoft.com/office/word/2010/wordprocessingCanvas" xmlns:mo="http://schemas.microsoft.com/office/mac/office/2008/main" xmlns:mc="http://schemas.openxmlformats.org/markup-compatibility/2006" xmlns:mv="urn:schemas-microsoft-com:mac:vml" xmlns:o="urn:schemas-microsoft-com:office:office" xmlns:r="http://schemas.openxmlformats.org/officeDocument/2006/relationships" xmlns:m="http://schemas.openxmlformats.org/officeDocument/2006/math" xmlns:v="urn:schemas-microsoft-com:vml" xmlns:wp14="http://schemas.microsoft.com/office/word/2010/wordprocessingDrawing" xmlns:wp="http://schemas.openxmlformats.org/drawingml/2006/wordprocessingDrawing" xmlns:w10="urn:schemas-microsoft-com:office:word" xmlns:w="http://schemas.openxmlformats.org/wordprocessingml/2006/main" xmlns:w14="http://schemas.microsoft.com/office/word/2010/wordml" xmlns:wpg="http://schemas.microsoft.com/office/word/2010/wordprocessingGroup" xmlns:wpi="http://schemas.microsoft.com/office/word/2010/wordprocessingInk" xmlns:wne="http://schemas.microsoft.com/office/word/2006/wordml" xmlns:wps="http://schemas.microsoft.com/office/word/2010/wordprocessingShape" mc:Ignorable="w14 wp14">
   <w:body>
     <w:p>
       <w:pPr>
@@ -628,7 +628,7 @@
         <w:tblLook w:val="04A0" w:firstRow="1" w:lastRow="0" w:firstColumn="1" w:lastColumn="0" w:noHBand="0" w:noVBand="1"/>
       </w:tblPr>
       <w:tblGrid>
-        <w:gridCol w:w="7473"/>
+        <w:gridCol w:w="7699"/>
       </w:tblGrid>
       <w:tr>
         <w:tc>
@@ -2757,19 +2757,7 @@
           <w:smallCaps w:val="0"/>
           <w:spacing w:val="0"/>
         </w:rPr>
-        <w:t xml:space="preserve"> suffisant pour comprendre l</w:t>
-      </w:r>
-      <w:bookmarkStart w:id="2" w:name="_GoBack"/>
-      <w:bookmarkEnd w:id="2"/>
-      <w:r>
-        <w:rPr>
-          <w:rStyle w:val="BookTitle"/>
-          <w:b w:val="0"/>
-          <w:bCs w:val="0"/>
-          <w:smallCaps w:val="0"/>
-          <w:spacing w:val="0"/>
-        </w:rPr>
-        <w:t xml:space="preserve">es enjeux organisationnels forts de </w:t>
+        <w:t xml:space="preserve"> suffisant pour comprendre les enjeux organisationnels forts de </w:t>
       </w:r>
       <w:r>
         <w:rPr>
@@ -3194,9 +3182,19 @@
       <w:pPr>
         <w:pStyle w:val="Heading1"/>
       </w:pPr>
-      <w:bookmarkStart w:id="3" w:name="_Toc405242704"/>
+      <w:bookmarkStart w:id="2" w:name="_Toc405242704"/>
       <w:r>
         <w:t>Méthodes, modes opératoires, phasage</w:t>
+      </w:r>
+      <w:bookmarkEnd w:id="2"/>
+    </w:p>
+    <w:p>
+      <w:pPr>
+        <w:pStyle w:val="Heading1"/>
+      </w:pPr>
+      <w:bookmarkStart w:id="3" w:name="_Toc405242705"/>
+      <w:r>
+        <w:t>Prérequis (documents, moyens, outils nécessaires)</w:t>
       </w:r>
       <w:bookmarkEnd w:id="3"/>
     </w:p>
@@ -3204,21 +3202,11 @@
       <w:pPr>
         <w:pStyle w:val="Heading1"/>
       </w:pPr>
-      <w:bookmarkStart w:id="4" w:name="_Toc405242705"/>
-      <w:r>
-        <w:t>Prérequis (documents, moyens, outils nécessaires)</w:t>
+      <w:bookmarkStart w:id="4" w:name="_Toc405242706"/>
+      <w:r>
+        <w:t>Planning des tâches, Liste des tâches par ressource</w:t>
       </w:r>
       <w:bookmarkEnd w:id="4"/>
-    </w:p>
-    <w:p>
-      <w:pPr>
-        <w:pStyle w:val="Heading1"/>
-      </w:pPr>
-      <w:bookmarkStart w:id="5" w:name="_Toc405242706"/>
-      <w:r>
-        <w:t>Planning des tâches, Liste des tâches par ressource</w:t>
-      </w:r>
-      <w:bookmarkEnd w:id="5"/>
     </w:p>
     <w:p/>
     <w:p/>
@@ -3238,11 +3226,11 @@
       <w:pPr>
         <w:pStyle w:val="Heading1"/>
       </w:pPr>
-      <w:bookmarkStart w:id="6" w:name="_Toc405242707"/>
+      <w:bookmarkStart w:id="5" w:name="_Toc405242707"/>
       <w:r>
         <w:t>Organisation de l’équipe</w:t>
       </w:r>
-      <w:bookmarkEnd w:id="6"/>
+      <w:bookmarkEnd w:id="5"/>
     </w:p>
     <w:tbl>
       <w:tblPr>
@@ -3391,7 +3379,6 @@
             <w:r>
               <w:rPr>
                 <w:noProof/>
-                <w:lang w:val="fr-FR" w:eastAsia="fr-FR"/>
               </w:rPr>
               <w:drawing>
                 <wp:inline distT="0" distB="0" distL="0" distR="0" wp14:anchorId="26F22F2E" wp14:editId="3408BDC5">
@@ -3411,7 +3398,7 @@
                           </pic:cNvPicPr>
                         </pic:nvPicPr>
                         <pic:blipFill rotWithShape="1">
-                          <a:blip r:embed="rId9">
+                          <a:blip r:embed="rId10">
                             <a:extLst>
                               <a:ext uri="{28A0092B-C50C-407E-A947-70E740481C1C}">
                                 <a14:useLocalDpi xmlns:a14="http://schemas.microsoft.com/office/drawing/2010/main" val="0"/>
@@ -3434,7 +3421,7 @@
                             <a:noFill/>
                           </a:ln>
                           <a:extLst>
-                            <a:ext uri="{53640926-AAD7-44D8-BBD7-CCE9431645EC}">
+                            <a:ext uri="{53640926-AAD7-44d8-BBD7-CCE9431645EC}">
                               <a14:shadowObscured xmlns:a14="http://schemas.microsoft.com/office/drawing/2010/main"/>
                             </a:ext>
                           </a:extLst>
@@ -3474,7 +3461,6 @@
             <w:r>
               <w:rPr>
                 <w:noProof/>
-                <w:lang w:val="fr-FR" w:eastAsia="fr-FR"/>
               </w:rPr>
               <w:drawing>
                 <wp:inline distT="0" distB="0" distL="0" distR="0" wp14:anchorId="4E650209" wp14:editId="140BFA73">
@@ -3494,7 +3480,7 @@
                           </pic:cNvPicPr>
                         </pic:nvPicPr>
                         <pic:blipFill>
-                          <a:blip r:embed="rId10">
+                          <a:blip r:embed="rId11">
                             <a:extLst>
                               <a:ext uri="{28A0092B-C50C-407E-A947-70E740481C1C}">
                                 <a14:useLocalDpi xmlns:a14="http://schemas.microsoft.com/office/drawing/2010/main" val="0"/>
@@ -3554,7 +3540,6 @@
             <w:r>
               <w:rPr>
                 <w:noProof/>
-                <w:lang w:val="fr-FR" w:eastAsia="fr-FR"/>
               </w:rPr>
               <w:drawing>
                 <wp:inline distT="0" distB="0" distL="0" distR="0" wp14:anchorId="2A93C5D3" wp14:editId="02190466">
@@ -3574,7 +3559,7 @@
                           </pic:cNvPicPr>
                         </pic:nvPicPr>
                         <pic:blipFill rotWithShape="1">
-                          <a:blip r:embed="rId11">
+                          <a:blip r:embed="rId12">
                             <a:extLst>
                               <a:ext uri="{28A0092B-C50C-407E-A947-70E740481C1C}">
                                 <a14:useLocalDpi xmlns:a14="http://schemas.microsoft.com/office/drawing/2010/main" val="0"/>
@@ -3597,7 +3582,7 @@
                             <a:noFill/>
                           </a:ln>
                           <a:extLst>
-                            <a:ext uri="{53640926-AAD7-44D8-BBD7-CCE9431645EC}">
+                            <a:ext uri="{53640926-AAD7-44d8-BBD7-CCE9431645EC}">
                               <a14:shadowObscured xmlns:a14="http://schemas.microsoft.com/office/drawing/2010/main"/>
                             </a:ext>
                           </a:extLst>
@@ -3863,7 +3848,7 @@
             <w:r>
               <w:rPr>
                 <w:noProof/>
-                <w:lang w:eastAsia="fr-FR"/>
+                <w:lang w:val="en-US" w:eastAsia="en-US"/>
               </w:rPr>
               <w:drawing>
                 <wp:anchor distT="0" distB="0" distL="114300" distR="114300" simplePos="0" relativeHeight="251659264" behindDoc="0" locked="0" layoutInCell="1" allowOverlap="1" wp14:anchorId="14CA813E" wp14:editId="37CCE63E">
@@ -3891,7 +3876,7 @@
                           </pic:cNvPicPr>
                         </pic:nvPicPr>
                         <pic:blipFill rotWithShape="1">
-                          <a:blip r:embed="rId12">
+                          <a:blip r:embed="rId13">
                             <a:extLst>
                               <a:ext uri="{28A0092B-C50C-407E-A947-70E740481C1C}">
                                 <a14:useLocalDpi xmlns:a14="http://schemas.microsoft.com/office/drawing/2010/main" val="0"/>
@@ -3914,7 +3899,7 @@
                             <a:noFill/>
                           </a:ln>
                           <a:extLst>
-                            <a:ext uri="{53640926-AAD7-44D8-BBD7-CCE9431645EC}">
+                            <a:ext uri="{53640926-AAD7-44d8-BBD7-CCE9431645EC}">
                               <a14:shadowObscured xmlns:a14="http://schemas.microsoft.com/office/drawing/2010/main"/>
                             </a:ext>
                           </a:extLst>
@@ -3960,7 +3945,7 @@
                 <w:b/>
                 <w:bCs/>
                 <w:noProof/>
-                <w:lang w:eastAsia="fr-FR"/>
+                <w:lang w:val="en-US" w:eastAsia="en-US"/>
               </w:rPr>
               <w:drawing>
                 <wp:anchor distT="0" distB="0" distL="114300" distR="114300" simplePos="0" relativeHeight="251661312" behindDoc="0" locked="0" layoutInCell="1" allowOverlap="1" wp14:anchorId="4AA9A447" wp14:editId="20445B16">
@@ -3986,7 +3971,7 @@
                           <pic:cNvPicPr/>
                         </pic:nvPicPr>
                         <pic:blipFill rotWithShape="1">
-                          <a:blip r:embed="rId13">
+                          <a:blip r:embed="rId14">
                             <a:extLst>
                               <a:ext uri="{28A0092B-C50C-407E-A947-70E740481C1C}">
                                 <a14:useLocalDpi xmlns:a14="http://schemas.microsoft.com/office/drawing/2010/main" val="0"/>
@@ -4008,7 +3993,7 @@
                             <a:noFill/>
                           </a:ln>
                           <a:extLst>
-                            <a:ext uri="{53640926-AAD7-44D8-BBD7-CCE9431645EC}">
+                            <a:ext uri="{53640926-AAD7-44d8-BBD7-CCE9431645EC}">
                               <a14:shadowObscured xmlns:a14="http://schemas.microsoft.com/office/drawing/2010/main"/>
                             </a:ext>
                           </a:extLst>
@@ -4052,7 +4037,7 @@
             <w:r>
               <w:rPr>
                 <w:noProof/>
-                <w:lang w:eastAsia="fr-FR"/>
+                <w:lang w:val="en-US" w:eastAsia="en-US"/>
               </w:rPr>
               <w:drawing>
                 <wp:anchor distT="0" distB="0" distL="114300" distR="114300" simplePos="0" relativeHeight="251660288" behindDoc="0" locked="0" layoutInCell="1" allowOverlap="1" wp14:anchorId="266D7D73" wp14:editId="15A1F541">
@@ -4080,7 +4065,7 @@
                           </pic:cNvPicPr>
                         </pic:nvPicPr>
                         <pic:blipFill rotWithShape="1">
-                          <a:blip r:embed="rId14">
+                          <a:blip r:embed="rId15">
                             <a:extLst>
                               <a:ext uri="{28A0092B-C50C-407E-A947-70E740481C1C}">
                                 <a14:useLocalDpi xmlns:a14="http://schemas.microsoft.com/office/drawing/2010/main" val="0"/>
@@ -4103,7 +4088,7 @@
                             <a:noFill/>
                           </a:ln>
                           <a:extLst>
-                            <a:ext uri="{53640926-AAD7-44D8-BBD7-CCE9431645EC}">
+                            <a:ext uri="{53640926-AAD7-44d8-BBD7-CCE9431645EC}">
                               <a14:shadowObscured xmlns:a14="http://schemas.microsoft.com/office/drawing/2010/main"/>
                             </a:ext>
                           </a:extLst>
@@ -4198,9 +4183,19 @@
       <w:pPr>
         <w:pStyle w:val="Heading1"/>
       </w:pPr>
-      <w:bookmarkStart w:id="7" w:name="_Toc405242708"/>
+      <w:bookmarkStart w:id="6" w:name="_Toc405242708"/>
       <w:r>
         <w:t>Plan de charge par ressource</w:t>
+      </w:r>
+      <w:bookmarkEnd w:id="6"/>
+    </w:p>
+    <w:p>
+      <w:pPr>
+        <w:pStyle w:val="Heading1"/>
+      </w:pPr>
+      <w:bookmarkStart w:id="7" w:name="_Toc405242709"/>
+      <w:r>
+        <w:t>Modalités de suivi d’avancement du projet</w:t>
       </w:r>
       <w:bookmarkEnd w:id="7"/>
     </w:p>
@@ -4208,21 +4203,179 @@
       <w:pPr>
         <w:pStyle w:val="Heading1"/>
       </w:pPr>
-      <w:bookmarkStart w:id="8" w:name="_Toc405242709"/>
-      <w:r>
-        <w:t>Modalités de suivi d’avancement du projet</w:t>
+      <w:bookmarkStart w:id="8" w:name="_Toc405242710"/>
+      <w:r>
+        <w:t>Modalités de validation et de recette</w:t>
       </w:r>
       <w:bookmarkEnd w:id="8"/>
     </w:p>
+    <w:p/>
     <w:p>
-      <w:pPr>
-        <w:pStyle w:val="Heading1"/>
-      </w:pPr>
-      <w:bookmarkStart w:id="9" w:name="_Toc405242710"/>
-      <w:r>
-        <w:t>Modalités de validation et de recette</w:t>
-      </w:r>
+      <w:r>
+        <w:t xml:space="preserve">Les modalités de validation et de recette des documents  au sein de l’équipe projet et auprès du client sont détaillées dans le Plan d’Assurance Qualité (Réf. : </w:t>
+      </w:r>
+      <w:r>
+        <w:t>PLD-SPIE/QU/PAQ</w:t>
+      </w:r>
+      <w:r>
+        <w:t>) et sont résumées dans le présent document.</w:t>
+      </w:r>
+    </w:p>
+    <w:p/>
+    <w:p/>
+    <w:p>
+      <w:r>
+        <w:lastRenderedPageBreak/>
+        <w:t>Le schéma ci-dessous décrit le processus de validation d’un document, selon les états par lesquels passe le document :</w:t>
+      </w:r>
+    </w:p>
+    <w:p/>
+    <w:p>
+      <w:pPr>
+        <w:ind w:left="567"/>
+      </w:pPr>
+      <w:r>
+        <w:rPr>
+          <w:rFonts w:ascii="Helvetica" w:hAnsi="Helvetica" w:cs="Helvetica"/>
+          <w:noProof/>
+          <w:lang w:val="en-US"/>
+        </w:rPr>
+        <w:drawing>
+          <wp:inline distT="0" distB="0" distL="0" distR="0" wp14:anchorId="38607E69" wp14:editId="68DE4F2B">
+            <wp:extent cx="4436745" cy="4970145"/>
+            <wp:effectExtent l="0" t="0" r="8255" b="0"/>
+            <wp:docPr id="1" name="Picture 1"/>
+            <wp:cNvGraphicFramePr>
+              <a:graphicFrameLocks xmlns:a="http://schemas.openxmlformats.org/drawingml/2006/main" noChangeAspect="1"/>
+            </wp:cNvGraphicFramePr>
+            <a:graphic xmlns:a="http://schemas.openxmlformats.org/drawingml/2006/main">
+              <a:graphicData uri="http://schemas.openxmlformats.org/drawingml/2006/picture">
+                <pic:pic xmlns:pic="http://schemas.openxmlformats.org/drawingml/2006/picture">
+                  <pic:nvPicPr>
+                    <pic:cNvPr id="0" name="Picture 1"/>
+                    <pic:cNvPicPr>
+                      <a:picLocks noChangeAspect="1" noChangeArrowheads="1"/>
+                    </pic:cNvPicPr>
+                  </pic:nvPicPr>
+                  <pic:blipFill>
+                    <a:blip r:embed="rId16">
+                      <a:extLst>
+                        <a:ext uri="{28A0092B-C50C-407E-A947-70E740481C1C}">
+                          <a14:useLocalDpi xmlns:a14="http://schemas.microsoft.com/office/drawing/2010/main" val="0"/>
+                        </a:ext>
+                      </a:extLst>
+                    </a:blip>
+                    <a:srcRect/>
+                    <a:stretch>
+                      <a:fillRect/>
+                    </a:stretch>
+                  </pic:blipFill>
+                  <pic:spPr bwMode="auto">
+                    <a:xfrm>
+                      <a:off x="0" y="0"/>
+                      <a:ext cx="4436745" cy="4970145"/>
+                    </a:xfrm>
+                    <a:prstGeom prst="rect">
+                      <a:avLst/>
+                    </a:prstGeom>
+                    <a:noFill/>
+                    <a:ln>
+                      <a:noFill/>
+                    </a:ln>
+                  </pic:spPr>
+                </pic:pic>
+              </a:graphicData>
+            </a:graphic>
+          </wp:inline>
+        </w:drawing>
+      </w:r>
+    </w:p>
+    <w:p>
+      <w:pPr>
+        <w:ind w:left="567"/>
+      </w:pPr>
+    </w:p>
+    <w:p>
+      <w:pPr>
+        <w:ind w:left="567"/>
+      </w:pPr>
+    </w:p>
+    <w:p>
+      <w:pPr>
+        <w:ind w:left="567"/>
+      </w:pPr>
+    </w:p>
+    <w:p>
+      <w:pPr>
+        <w:jc w:val="both"/>
+      </w:pPr>
+      <w:r>
+        <w:t xml:space="preserve">La procédure de recette client est décrite par la procédure ci-dessous : </w:t>
+      </w:r>
+      <w:bookmarkStart w:id="9" w:name="_GoBack"/>
       <w:bookmarkEnd w:id="9"/>
+    </w:p>
+    <w:p>
+      <w:pPr>
+        <w:jc w:val="both"/>
+      </w:pPr>
+    </w:p>
+    <w:p>
+      <w:pPr>
+        <w:pStyle w:val="ListParagraph"/>
+        <w:numPr>
+          <w:ilvl w:val="0"/>
+          <w:numId w:val="1"/>
+        </w:numPr>
+        <w:jc w:val="both"/>
+      </w:pPr>
+      <w:r>
+        <w:t>le chef de projet transmet au client le document à valider, accompagné d’une fiche de relecture client</w:t>
+      </w:r>
+    </w:p>
+    <w:p>
+      <w:pPr>
+        <w:pStyle w:val="ListParagraph"/>
+        <w:numPr>
+          <w:ilvl w:val="0"/>
+          <w:numId w:val="1"/>
+        </w:numPr>
+        <w:jc w:val="both"/>
+      </w:pPr>
+      <w:r>
+        <w:t>le client doit soumettre son retour à l’équipe projet sous un délai défini par le chef de projet</w:t>
+      </w:r>
+    </w:p>
+    <w:p>
+      <w:pPr>
+        <w:pStyle w:val="ListParagraph"/>
+        <w:numPr>
+          <w:ilvl w:val="0"/>
+          <w:numId w:val="1"/>
+        </w:numPr>
+        <w:jc w:val="both"/>
+      </w:pPr>
+      <w:r>
+        <w:t>un jour avant la date limite, le chef de projet envoie un rappel au client</w:t>
+      </w:r>
+    </w:p>
+    <w:p>
+      <w:pPr>
+        <w:pStyle w:val="ListParagraph"/>
+        <w:numPr>
+          <w:ilvl w:val="0"/>
+          <w:numId w:val="1"/>
+        </w:numPr>
+        <w:jc w:val="both"/>
+      </w:pPr>
+      <w:r>
+        <w:t>sans réponse de la part du client dans les délais indiqués, le document est considéré comme validé par le client</w:t>
+      </w:r>
+    </w:p>
+    <w:p>
+      <w:pPr>
+        <w:ind w:left="567"/>
+      </w:pPr>
     </w:p>
     <w:p>
       <w:pPr>
@@ -4322,11 +4475,11 @@
       </w:pPr>
     </w:p>
     <w:sectPr>
-      <w:headerReference w:type="even" r:id="rId15"/>
-      <w:headerReference w:type="default" r:id="rId16"/>
-      <w:footerReference w:type="even" r:id="rId17"/>
-      <w:footerReference w:type="default" r:id="rId18"/>
-      <w:footerReference w:type="first" r:id="rId19"/>
+      <w:headerReference w:type="even" r:id="rId17"/>
+      <w:headerReference w:type="default" r:id="rId18"/>
+      <w:footerReference w:type="even" r:id="rId19"/>
+      <w:footerReference w:type="default" r:id="rId20"/>
+      <w:footerReference w:type="first" r:id="rId21"/>
       <w:pgSz w:w="11900" w:h="16840"/>
       <w:pgMar w:top="1440" w:right="1800" w:bottom="1440" w:left="1800" w:header="708" w:footer="708" w:gutter="0"/>
       <w:cols w:space="708"/>
@@ -4338,7 +4491,7 @@
 </file>
 
 <file path=word/endnotes.xml><?xml version="1.0" encoding="utf-8"?>
-<w:endnotes xmlns:wpc="http://schemas.microsoft.com/office/word/2010/wordprocessingCanvas" xmlns:mc="http://schemas.openxmlformats.org/markup-compatibility/2006" xmlns:o="urn:schemas-microsoft-com:office:office" xmlns:r="http://schemas.openxmlformats.org/officeDocument/2006/relationships" xmlns:m="http://schemas.openxmlformats.org/officeDocument/2006/math" xmlns:v="urn:schemas-microsoft-com:vml" xmlns:wp14="http://schemas.microsoft.com/office/word/2010/wordprocessingDrawing" xmlns:wp="http://schemas.openxmlformats.org/drawingml/2006/wordprocessingDrawing" xmlns:w10="urn:schemas-microsoft-com:office:word" xmlns:w="http://schemas.openxmlformats.org/wordprocessingml/2006/main" xmlns:w14="http://schemas.microsoft.com/office/word/2010/wordml" xmlns:w15="http://schemas.microsoft.com/office/word/2012/wordml" xmlns:wpg="http://schemas.microsoft.com/office/word/2010/wordprocessingGroup" xmlns:wpi="http://schemas.microsoft.com/office/word/2010/wordprocessingInk" xmlns:wne="http://schemas.microsoft.com/office/word/2006/wordml" xmlns:wps="http://schemas.microsoft.com/office/word/2010/wordprocessingShape" mc:Ignorable="w14 w15 wp14">
+<w:endnotes xmlns:wpc="http://schemas.microsoft.com/office/word/2010/wordprocessingCanvas" xmlns:mo="http://schemas.microsoft.com/office/mac/office/2008/main" xmlns:mc="http://schemas.openxmlformats.org/markup-compatibility/2006" xmlns:mv="urn:schemas-microsoft-com:mac:vml" xmlns:o="urn:schemas-microsoft-com:office:office" xmlns:r="http://schemas.openxmlformats.org/officeDocument/2006/relationships" xmlns:m="http://schemas.openxmlformats.org/officeDocument/2006/math" xmlns:v="urn:schemas-microsoft-com:vml" xmlns:wp14="http://schemas.microsoft.com/office/word/2010/wordprocessingDrawing" xmlns:wp="http://schemas.openxmlformats.org/drawingml/2006/wordprocessingDrawing" xmlns:w10="urn:schemas-microsoft-com:office:word" xmlns:w="http://schemas.openxmlformats.org/wordprocessingml/2006/main" xmlns:w14="http://schemas.microsoft.com/office/word/2010/wordml" xmlns:wpg="http://schemas.microsoft.com/office/word/2010/wordprocessingGroup" xmlns:wpi="http://schemas.microsoft.com/office/word/2010/wordprocessingInk" xmlns:wne="http://schemas.microsoft.com/office/word/2006/wordml" xmlns:wps="http://schemas.microsoft.com/office/word/2010/wordprocessingShape" mc:Ignorable="w14 wp14">
   <w:endnote w:type="separator" w:id="-1">
     <w:p>
       <w:r>
@@ -4357,7 +4510,7 @@
 </file>
 
 <file path=word/footer1.xml><?xml version="1.0" encoding="utf-8"?>
-<w:ftr xmlns:wpc="http://schemas.microsoft.com/office/word/2010/wordprocessingCanvas" xmlns:mc="http://schemas.openxmlformats.org/markup-compatibility/2006" xmlns:o="urn:schemas-microsoft-com:office:office" xmlns:r="http://schemas.openxmlformats.org/officeDocument/2006/relationships" xmlns:m="http://schemas.openxmlformats.org/officeDocument/2006/math" xmlns:v="urn:schemas-microsoft-com:vml" xmlns:wp14="http://schemas.microsoft.com/office/word/2010/wordprocessingDrawing" xmlns:wp="http://schemas.openxmlformats.org/drawingml/2006/wordprocessingDrawing" xmlns:w10="urn:schemas-microsoft-com:office:word" xmlns:w="http://schemas.openxmlformats.org/wordprocessingml/2006/main" xmlns:w14="http://schemas.microsoft.com/office/word/2010/wordml" xmlns:w15="http://schemas.microsoft.com/office/word/2012/wordml" xmlns:wpg="http://schemas.microsoft.com/office/word/2010/wordprocessingGroup" xmlns:wpi="http://schemas.microsoft.com/office/word/2010/wordprocessingInk" xmlns:wne="http://schemas.microsoft.com/office/word/2006/wordml" xmlns:wps="http://schemas.microsoft.com/office/word/2010/wordprocessingShape" mc:Ignorable="w14 w15 wp14">
+<w:ftr xmlns:wpc="http://schemas.microsoft.com/office/word/2010/wordprocessingCanvas" xmlns:mo="http://schemas.microsoft.com/office/mac/office/2008/main" xmlns:mc="http://schemas.openxmlformats.org/markup-compatibility/2006" xmlns:mv="urn:schemas-microsoft-com:mac:vml" xmlns:o="urn:schemas-microsoft-com:office:office" xmlns:r="http://schemas.openxmlformats.org/officeDocument/2006/relationships" xmlns:m="http://schemas.openxmlformats.org/officeDocument/2006/math" xmlns:v="urn:schemas-microsoft-com:vml" xmlns:wp14="http://schemas.microsoft.com/office/word/2010/wordprocessingDrawing" xmlns:wp="http://schemas.openxmlformats.org/drawingml/2006/wordprocessingDrawing" xmlns:w10="urn:schemas-microsoft-com:office:word" xmlns:w="http://schemas.openxmlformats.org/wordprocessingml/2006/main" xmlns:w14="http://schemas.microsoft.com/office/word/2010/wordml" xmlns:wpg="http://schemas.microsoft.com/office/word/2010/wordprocessingGroup" xmlns:wpi="http://schemas.microsoft.com/office/word/2010/wordprocessingInk" xmlns:wne="http://schemas.microsoft.com/office/word/2006/wordml" xmlns:wps="http://schemas.microsoft.com/office/word/2010/wordprocessingShape" mc:Ignorable="w14 wp14">
   <w:p>
     <w:pPr>
       <w:pStyle w:val="Footer"/>
@@ -4425,7 +4578,7 @@
 </file>
 
 <file path=word/footer2.xml><?xml version="1.0" encoding="utf-8"?>
-<w:ftr xmlns:wpc="http://schemas.microsoft.com/office/word/2010/wordprocessingCanvas" xmlns:mc="http://schemas.openxmlformats.org/markup-compatibility/2006" xmlns:o="urn:schemas-microsoft-com:office:office" xmlns:r="http://schemas.openxmlformats.org/officeDocument/2006/relationships" xmlns:m="http://schemas.openxmlformats.org/officeDocument/2006/math" xmlns:v="urn:schemas-microsoft-com:vml" xmlns:wp14="http://schemas.microsoft.com/office/word/2010/wordprocessingDrawing" xmlns:wp="http://schemas.openxmlformats.org/drawingml/2006/wordprocessingDrawing" xmlns:w10="urn:schemas-microsoft-com:office:word" xmlns:w="http://schemas.openxmlformats.org/wordprocessingml/2006/main" xmlns:w14="http://schemas.microsoft.com/office/word/2010/wordml" xmlns:w15="http://schemas.microsoft.com/office/word/2012/wordml" xmlns:wpg="http://schemas.microsoft.com/office/word/2010/wordprocessingGroup" xmlns:wpi="http://schemas.microsoft.com/office/word/2010/wordprocessingInk" xmlns:wne="http://schemas.microsoft.com/office/word/2006/wordml" xmlns:wps="http://schemas.microsoft.com/office/word/2010/wordprocessingShape" mc:Ignorable="w14 w15 wp14">
+<w:ftr xmlns:wpc="http://schemas.microsoft.com/office/word/2010/wordprocessingCanvas" xmlns:mo="http://schemas.microsoft.com/office/mac/office/2008/main" xmlns:mc="http://schemas.openxmlformats.org/markup-compatibility/2006" xmlns:mv="urn:schemas-microsoft-com:mac:vml" xmlns:o="urn:schemas-microsoft-com:office:office" xmlns:r="http://schemas.openxmlformats.org/officeDocument/2006/relationships" xmlns:m="http://schemas.openxmlformats.org/officeDocument/2006/math" xmlns:v="urn:schemas-microsoft-com:vml" xmlns:wp14="http://schemas.microsoft.com/office/word/2010/wordprocessingDrawing" xmlns:wp="http://schemas.openxmlformats.org/drawingml/2006/wordprocessingDrawing" xmlns:w10="urn:schemas-microsoft-com:office:word" xmlns:w="http://schemas.openxmlformats.org/wordprocessingml/2006/main" xmlns:w14="http://schemas.microsoft.com/office/word/2010/wordml" xmlns:wpg="http://schemas.microsoft.com/office/word/2010/wordprocessingGroup" xmlns:wpi="http://schemas.microsoft.com/office/word/2010/wordprocessingInk" xmlns:wne="http://schemas.microsoft.com/office/word/2006/wordml" xmlns:wps="http://schemas.microsoft.com/office/word/2010/wordprocessingShape" mc:Ignorable="w14 wp14">
   <w:p>
     <w:pPr>
       <w:pStyle w:val="Footer"/>
@@ -4479,7 +4632,7 @@
     <w:r>
       <w:rPr>
         <w:noProof/>
-        <w:lang w:eastAsia="fr-FR"/>
+        <w:lang w:val="en-US"/>
       </w:rPr>
       <mc:AlternateContent>
         <mc:Choice Requires="wps">
@@ -4520,7 +4673,7 @@
                       <a:effectLst/>
                       <a:extLst>
                         <a:ext uri="{C572A759-6A51-4108-AA02-DFA0A04FC94B}">
-                          <ma14:wrappingTextBoxFlag xmlns="" xmlns:mo="http://schemas.microsoft.com/office/mac/office/2008/main" xmlns:mv="urn:schemas-microsoft-com:mac:vml" xmlns:o="urn:schemas-microsoft-com:office:office" xmlns:v="urn:schemas-microsoft-com:vml" xmlns:w10="urn:schemas-microsoft-com:office:word" xmlns:w="http://schemas.openxmlformats.org/wordprocessingml/2006/main" xmlns:ma14="http://schemas.microsoft.com/office/mac/drawingml/2011/main"/>
+                          <ma14:wrappingTextBoxFlag xmlns:ma14="http://schemas.microsoft.com/office/mac/drawingml/2011/main"/>
                         </a:ext>
                       </a:extLst>
                     </wps:spPr>
@@ -4531,7 +4684,7 @@
                             <w:rPr>
                               <w:rFonts w:ascii="Helvetica" w:hAnsi="Helvetica" w:cs="Helvetica"/>
                               <w:noProof/>
-                              <w:lang w:eastAsia="fr-FR"/>
+                              <w:lang w:val="en-US"/>
                             </w:rPr>
                             <w:drawing>
                               <wp:inline distT="0" distB="0" distL="0" distR="0" wp14:anchorId="49D87B6A" wp14:editId="11035F70">
@@ -4605,11 +4758,11 @@
         </mc:Choice>
         <mc:Fallback>
           <w:pict>
-            <v:shapetype w14:anchorId="3F17DC7A" id="_x0000_t202" coordsize="21600,21600" o:spt="202" path="m,l,21600r21600,l21600,xe">
+            <v:shapetype id="_x0000_t202" coordsize="21600,21600" o:spt="202" path="m0,0l0,21600,21600,21600,21600,0xe">
               <v:stroke joinstyle="miter"/>
               <v:path gradientshapeok="t" o:connecttype="rect"/>
             </v:shapetype>
-            <v:shape id="Text Box 9" o:spid="_x0000_s1026" type="#_x0000_t202" style="position:absolute;left:0;text-align:left;margin-left:342pt;margin-top:-20.3pt;width:108pt;height:54pt;z-index:251658240;visibility:visible;mso-wrap-style:square;mso-width-percent:0;mso-height-percent:0;mso-wrap-distance-left:9pt;mso-wrap-distance-top:0;mso-wrap-distance-right:9pt;mso-wrap-distance-bottom:0;mso-position-horizontal:absolute;mso-position-horizontal-relative:text;mso-position-vertical:absolute;mso-position-vertical-relative:text;mso-width-percent:0;mso-height-percent:0;mso-width-relative:margin;mso-height-relative:margin;v-text-anchor:top" o:gfxdata="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" filled="f" stroked="f">
+            <v:shape id="Text Box 9" o:spid="_x0000_s1026" type="#_x0000_t202" style="position:absolute;left:0;text-align:left;margin-left:342pt;margin-top:-20.25pt;width:108pt;height:54pt;z-index:251658240;visibility:visible;mso-wrap-style:square;mso-width-percent:0;mso-height-percent:0;mso-wrap-distance-left:9pt;mso-wrap-distance-top:0;mso-wrap-distance-right:9pt;mso-wrap-distance-bottom:0;mso-position-horizontal:absolute;mso-position-horizontal-relative:text;mso-position-vertical:absolute;mso-position-vertical-relative:text;mso-width-percent:0;mso-height-percent:0;mso-width-relative:margin;mso-height-relative:margin;v-text-anchor:top" o:gfxdata="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" filled="f" stroked="f">
               <v:path arrowok="t"/>
               <v:textbox>
                 <w:txbxContent>
@@ -4618,7 +4771,7 @@
                       <w:rPr>
                         <w:rFonts w:ascii="Helvetica" w:hAnsi="Helvetica" w:cs="Helvetica"/>
                         <w:noProof/>
-                        <w:lang w:eastAsia="fr-FR"/>
+                        <w:lang w:val="en-US"/>
                       </w:rPr>
                       <w:drawing>
                         <wp:inline distT="0" distB="0" distL="0" distR="0" wp14:anchorId="49D87B6A" wp14:editId="11035F70">
@@ -4681,7 +4834,7 @@
     <w:r>
       <w:rPr>
         <w:noProof/>
-        <w:lang w:eastAsia="fr-FR"/>
+        <w:lang w:val="en-US"/>
       </w:rPr>
       <mc:AlternateContent>
         <mc:Choice Requires="wps">
@@ -4722,7 +4875,7 @@
                       <a:effectLst/>
                       <a:extLst>
                         <a:ext uri="{C572A759-6A51-4108-AA02-DFA0A04FC94B}">
-                          <ma14:wrappingTextBoxFlag xmlns="" xmlns:mo="http://schemas.microsoft.com/office/mac/office/2008/main" xmlns:mv="urn:schemas-microsoft-com:mac:vml" xmlns:o="urn:schemas-microsoft-com:office:office" xmlns:v="urn:schemas-microsoft-com:vml" xmlns:w10="urn:schemas-microsoft-com:office:word" xmlns:w="http://schemas.openxmlformats.org/wordprocessingml/2006/main" xmlns:ma14="http://schemas.microsoft.com/office/mac/drawingml/2011/main"/>
+                          <ma14:wrappingTextBoxFlag xmlns:ma14="http://schemas.microsoft.com/office/mac/drawingml/2011/main"/>
                         </a:ext>
                       </a:extLst>
                     </wps:spPr>
@@ -4733,7 +4886,7 @@
                             <w:rPr>
                               <w:rFonts w:ascii="Helvetica" w:hAnsi="Helvetica" w:cs="Helvetica"/>
                               <w:noProof/>
-                              <w:lang w:eastAsia="fr-FR"/>
+                              <w:lang w:val="en-US"/>
                             </w:rPr>
                             <w:drawing>
                               <wp:inline distT="0" distB="0" distL="0" distR="0" wp14:anchorId="4970FB91" wp14:editId="0E6FC624">
@@ -4807,7 +4960,7 @@
         </mc:Choice>
         <mc:Fallback>
           <w:pict>
-            <v:shape w14:anchorId="61847652" id="Text Box 7" o:spid="_x0000_s1027" type="#_x0000_t202" style="position:absolute;left:0;text-align:left;margin-left:-26.95pt;margin-top:-2.3pt;width:2in;height:36pt;z-index:251657216;visibility:visible;mso-wrap-style:square;mso-width-percent:0;mso-height-percent:0;mso-wrap-distance-left:9pt;mso-wrap-distance-top:0;mso-wrap-distance-right:9pt;mso-wrap-distance-bottom:0;mso-position-horizontal:absolute;mso-position-horizontal-relative:text;mso-position-vertical:absolute;mso-position-vertical-relative:text;mso-width-percent:0;mso-height-percent:0;mso-width-relative:margin;mso-height-relative:margin;v-text-anchor:top" o:gfxdata="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" filled="f" stroked="f">
+            <v:shape id="Text Box 7" o:spid="_x0000_s1027" type="#_x0000_t202" style="position:absolute;left:0;text-align:left;margin-left:-26.9pt;margin-top:-2.25pt;width:2in;height:36pt;z-index:251657216;visibility:visible;mso-wrap-style:square;mso-width-percent:0;mso-height-percent:0;mso-wrap-distance-left:9pt;mso-wrap-distance-top:0;mso-wrap-distance-right:9pt;mso-wrap-distance-bottom:0;mso-position-horizontal:absolute;mso-position-horizontal-relative:text;mso-position-vertical:absolute;mso-position-vertical-relative:text;mso-width-percent:0;mso-height-percent:0;mso-width-relative:margin;mso-height-relative:margin;v-text-anchor:top" o:gfxdata="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" filled="f" stroked="f">
               <v:path arrowok="t"/>
               <v:textbox>
                 <w:txbxContent>
@@ -4816,7 +4969,7 @@
                       <w:rPr>
                         <w:rFonts w:ascii="Helvetica" w:hAnsi="Helvetica" w:cs="Helvetica"/>
                         <w:noProof/>
-                        <w:lang w:eastAsia="fr-FR"/>
+                        <w:lang w:val="en-US"/>
                       </w:rPr>
                       <w:drawing>
                         <wp:inline distT="0" distB="0" distL="0" distR="0" wp14:anchorId="4970FB91" wp14:editId="0E6FC624">
@@ -4890,7 +5043,7 @@
 </file>
 
 <file path=word/footer3.xml><?xml version="1.0" encoding="utf-8"?>
-<w:ftr xmlns:wpc="http://schemas.microsoft.com/office/word/2010/wordprocessingCanvas" xmlns:mc="http://schemas.openxmlformats.org/markup-compatibility/2006" xmlns:o="urn:schemas-microsoft-com:office:office" xmlns:r="http://schemas.openxmlformats.org/officeDocument/2006/relationships" xmlns:m="http://schemas.openxmlformats.org/officeDocument/2006/math" xmlns:v="urn:schemas-microsoft-com:vml" xmlns:wp14="http://schemas.microsoft.com/office/word/2010/wordprocessingDrawing" xmlns:wp="http://schemas.openxmlformats.org/drawingml/2006/wordprocessingDrawing" xmlns:w10="urn:schemas-microsoft-com:office:word" xmlns:w="http://schemas.openxmlformats.org/wordprocessingml/2006/main" xmlns:w14="http://schemas.microsoft.com/office/word/2010/wordml" xmlns:w15="http://schemas.microsoft.com/office/word/2012/wordml" xmlns:wpg="http://schemas.microsoft.com/office/word/2010/wordprocessingGroup" xmlns:wpi="http://schemas.microsoft.com/office/word/2010/wordprocessingInk" xmlns:wne="http://schemas.microsoft.com/office/word/2006/wordml" xmlns:wps="http://schemas.microsoft.com/office/word/2010/wordprocessingShape" mc:Ignorable="w14 w15 wp14">
+<w:ftr xmlns:wpc="http://schemas.microsoft.com/office/word/2010/wordprocessingCanvas" xmlns:mo="http://schemas.microsoft.com/office/mac/office/2008/main" xmlns:mc="http://schemas.openxmlformats.org/markup-compatibility/2006" xmlns:mv="urn:schemas-microsoft-com:mac:vml" xmlns:o="urn:schemas-microsoft-com:office:office" xmlns:r="http://schemas.openxmlformats.org/officeDocument/2006/relationships" xmlns:m="http://schemas.openxmlformats.org/officeDocument/2006/math" xmlns:v="urn:schemas-microsoft-com:vml" xmlns:wp14="http://schemas.microsoft.com/office/word/2010/wordprocessingDrawing" xmlns:wp="http://schemas.openxmlformats.org/drawingml/2006/wordprocessingDrawing" xmlns:w10="urn:schemas-microsoft-com:office:word" xmlns:w="http://schemas.openxmlformats.org/wordprocessingml/2006/main" xmlns:w14="http://schemas.microsoft.com/office/word/2010/wordml" xmlns:wpg="http://schemas.microsoft.com/office/word/2010/wordprocessingGroup" xmlns:wpi="http://schemas.microsoft.com/office/word/2010/wordprocessingInk" xmlns:wne="http://schemas.microsoft.com/office/word/2006/wordml" xmlns:wps="http://schemas.microsoft.com/office/word/2010/wordprocessingShape" mc:Ignorable="w14 wp14">
   <w:p>
     <w:pPr>
       <w:pStyle w:val="Footer"/>
@@ -4898,7 +5051,7 @@
     <w:r>
       <w:rPr>
         <w:noProof/>
-        <w:lang w:eastAsia="fr-FR"/>
+        <w:lang w:val="en-US"/>
       </w:rPr>
       <mc:AlternateContent>
         <mc:Choice Requires="wps">
@@ -4939,7 +5092,7 @@
                       <a:effectLst/>
                       <a:extLst>
                         <a:ext uri="{C572A759-6A51-4108-AA02-DFA0A04FC94B}">
-                          <ma14:wrappingTextBoxFlag xmlns="" xmlns:mo="http://schemas.microsoft.com/office/mac/office/2008/main" xmlns:mv="urn:schemas-microsoft-com:mac:vml" xmlns:o="urn:schemas-microsoft-com:office:office" xmlns:v="urn:schemas-microsoft-com:vml" xmlns:w10="urn:schemas-microsoft-com:office:word" xmlns:w="http://schemas.openxmlformats.org/wordprocessingml/2006/main" xmlns:ma14="http://schemas.microsoft.com/office/mac/drawingml/2011/main"/>
+                          <ma14:wrappingTextBoxFlag xmlns:ma14="http://schemas.microsoft.com/office/mac/drawingml/2011/main"/>
                         </a:ext>
                       </a:extLst>
                     </wps:spPr>
@@ -4950,7 +5103,7 @@
                             <w:rPr>
                               <w:rFonts w:ascii="Helvetica" w:hAnsi="Helvetica" w:cs="Helvetica"/>
                               <w:noProof/>
-                              <w:lang w:eastAsia="fr-FR"/>
+                              <w:lang w:val="en-US"/>
                             </w:rPr>
                             <w:drawing>
                               <wp:inline distT="0" distB="0" distL="0" distR="0" wp14:anchorId="71110C19" wp14:editId="3609FDB0">
@@ -5024,11 +5177,11 @@
         </mc:Choice>
         <mc:Fallback>
           <w:pict>
-            <v:shapetype w14:anchorId="17886D48" id="_x0000_t202" coordsize="21600,21600" o:spt="202" path="m,l,21600r21600,l21600,xe">
+            <v:shapetype id="_x0000_t202" coordsize="21600,21600" o:spt="202" path="m0,0l0,21600,21600,21600,21600,0xe">
               <v:stroke joinstyle="miter"/>
               <v:path gradientshapeok="t" o:connecttype="rect"/>
             </v:shapetype>
-            <v:shape id="Text Box 3" o:spid="_x0000_s1028" type="#_x0000_t202" style="position:absolute;margin-left:-26.95pt;margin-top:-18.55pt;width:198pt;height:63pt;z-index:251660288;visibility:visible;mso-wrap-style:square;mso-width-percent:0;mso-height-percent:0;mso-wrap-distance-left:9pt;mso-wrap-distance-top:0;mso-wrap-distance-right:9pt;mso-wrap-distance-bottom:0;mso-position-horizontal:absolute;mso-position-horizontal-relative:text;mso-position-vertical:absolute;mso-position-vertical-relative:text;mso-width-percent:0;mso-height-percent:0;mso-width-relative:margin;mso-height-relative:margin;v-text-anchor:top" o:gfxdata="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" filled="f" stroked="f">
+            <v:shape id="Text Box 3" o:spid="_x0000_s1028" type="#_x0000_t202" style="position:absolute;margin-left:-26.9pt;margin-top:-18.5pt;width:198pt;height:63pt;z-index:251660288;visibility:visible;mso-wrap-style:square;mso-width-percent:0;mso-height-percent:0;mso-wrap-distance-left:9pt;mso-wrap-distance-top:0;mso-wrap-distance-right:9pt;mso-wrap-distance-bottom:0;mso-position-horizontal:absolute;mso-position-horizontal-relative:text;mso-position-vertical:absolute;mso-position-vertical-relative:text;mso-width-percent:0;mso-height-percent:0;mso-width-relative:margin;mso-height-relative:margin;v-text-anchor:top" o:gfxdata="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" filled="f" stroked="f">
               <v:path arrowok="t"/>
               <v:textbox>
                 <w:txbxContent>
@@ -5037,7 +5190,7 @@
                       <w:rPr>
                         <w:rFonts w:ascii="Helvetica" w:hAnsi="Helvetica" w:cs="Helvetica"/>
                         <w:noProof/>
-                        <w:lang w:eastAsia="fr-FR"/>
+                        <w:lang w:val="en-US"/>
                       </w:rPr>
                       <w:drawing>
                         <wp:inline distT="0" distB="0" distL="0" distR="0" wp14:anchorId="71110C19" wp14:editId="3609FDB0">
@@ -5113,7 +5266,7 @@
     <w:r>
       <w:rPr>
         <w:noProof/>
-        <w:lang w:eastAsia="fr-FR"/>
+        <w:lang w:val="en-US"/>
       </w:rPr>
       <mc:AlternateContent>
         <mc:Choice Requires="wps">
@@ -5154,7 +5307,7 @@
                       <a:effectLst/>
                       <a:extLst>
                         <a:ext uri="{C572A759-6A51-4108-AA02-DFA0A04FC94B}">
-                          <ma14:wrappingTextBoxFlag xmlns="" xmlns:mo="http://schemas.microsoft.com/office/mac/office/2008/main" xmlns:mv="urn:schemas-microsoft-com:mac:vml" xmlns:o="urn:schemas-microsoft-com:office:office" xmlns:v="urn:schemas-microsoft-com:vml" xmlns:w10="urn:schemas-microsoft-com:office:word" xmlns:w="http://schemas.openxmlformats.org/wordprocessingml/2006/main" xmlns:ma14="http://schemas.microsoft.com/office/mac/drawingml/2011/main"/>
+                          <ma14:wrappingTextBoxFlag xmlns:ma14="http://schemas.microsoft.com/office/mac/drawingml/2011/main"/>
                         </a:ext>
                       </a:extLst>
                     </wps:spPr>
@@ -5165,7 +5318,7 @@
                             <w:rPr>
                               <w:rFonts w:ascii="Helvetica" w:hAnsi="Helvetica" w:cs="Helvetica"/>
                               <w:noProof/>
-                              <w:lang w:eastAsia="fr-FR"/>
+                              <w:lang w:val="en-US"/>
                             </w:rPr>
                             <w:drawing>
                               <wp:inline distT="0" distB="0" distL="0" distR="0" wp14:anchorId="38562447" wp14:editId="5BBA7B60">
@@ -5239,7 +5392,7 @@
         </mc:Choice>
         <mc:Fallback>
           <w:pict>
-            <v:shape w14:anchorId="73EC20DE" id="Text Box 5" o:spid="_x0000_s1029" type="#_x0000_t202" style="position:absolute;margin-left:297pt;margin-top:-36.55pt;width:162pt;height:1in;z-index:251662336;visibility:visible;mso-wrap-style:square;mso-width-percent:0;mso-height-percent:0;mso-wrap-distance-left:9pt;mso-wrap-distance-top:0;mso-wrap-distance-right:9pt;mso-wrap-distance-bottom:0;mso-position-horizontal:absolute;mso-position-horizontal-relative:text;mso-position-vertical:absolute;mso-position-vertical-relative:text;mso-width-percent:0;mso-height-percent:0;mso-width-relative:margin;mso-height-relative:margin;v-text-anchor:top" o:gfxdata="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" filled="f" stroked="f">
+            <v:shape id="Text Box 5" o:spid="_x0000_s1029" type="#_x0000_t202" style="position:absolute;margin-left:297pt;margin-top:-36.5pt;width:162pt;height:1in;z-index:251662336;visibility:visible;mso-wrap-style:square;mso-width-percent:0;mso-height-percent:0;mso-wrap-distance-left:9pt;mso-wrap-distance-top:0;mso-wrap-distance-right:9pt;mso-wrap-distance-bottom:0;mso-position-horizontal:absolute;mso-position-horizontal-relative:text;mso-position-vertical:absolute;mso-position-vertical-relative:text;mso-width-percent:0;mso-height-percent:0;mso-width-relative:margin;mso-height-relative:margin;v-text-anchor:top" o:gfxdata="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" filled="f" stroked="f">
               <v:path arrowok="t"/>
               <v:textbox>
                 <w:txbxContent>
@@ -5248,7 +5401,7 @@
                       <w:rPr>
                         <w:rFonts w:ascii="Helvetica" w:hAnsi="Helvetica" w:cs="Helvetica"/>
                         <w:noProof/>
-                        <w:lang w:eastAsia="fr-FR"/>
+                        <w:lang w:val="en-US"/>
                       </w:rPr>
                       <w:drawing>
                         <wp:inline distT="0" distB="0" distL="0" distR="0" wp14:anchorId="38562447" wp14:editId="5BBA7B60">
@@ -5313,7 +5466,7 @@
 </file>
 
 <file path=word/footnotes.xml><?xml version="1.0" encoding="utf-8"?>
-<w:footnotes xmlns:wpc="http://schemas.microsoft.com/office/word/2010/wordprocessingCanvas" xmlns:mc="http://schemas.openxmlformats.org/markup-compatibility/2006" xmlns:o="urn:schemas-microsoft-com:office:office" xmlns:r="http://schemas.openxmlformats.org/officeDocument/2006/relationships" xmlns:m="http://schemas.openxmlformats.org/officeDocument/2006/math" xmlns:v="urn:schemas-microsoft-com:vml" xmlns:wp14="http://schemas.microsoft.com/office/word/2010/wordprocessingDrawing" xmlns:wp="http://schemas.openxmlformats.org/drawingml/2006/wordprocessingDrawing" xmlns:w10="urn:schemas-microsoft-com:office:word" xmlns:w="http://schemas.openxmlformats.org/wordprocessingml/2006/main" xmlns:w14="http://schemas.microsoft.com/office/word/2010/wordml" xmlns:w15="http://schemas.microsoft.com/office/word/2012/wordml" xmlns:wpg="http://schemas.microsoft.com/office/word/2010/wordprocessingGroup" xmlns:wpi="http://schemas.microsoft.com/office/word/2010/wordprocessingInk" xmlns:wne="http://schemas.microsoft.com/office/word/2006/wordml" xmlns:wps="http://schemas.microsoft.com/office/word/2010/wordprocessingShape" mc:Ignorable="w14 w15 wp14">
+<w:footnotes xmlns:wpc="http://schemas.microsoft.com/office/word/2010/wordprocessingCanvas" xmlns:mo="http://schemas.microsoft.com/office/mac/office/2008/main" xmlns:mc="http://schemas.openxmlformats.org/markup-compatibility/2006" xmlns:mv="urn:schemas-microsoft-com:mac:vml" xmlns:o="urn:schemas-microsoft-com:office:office" xmlns:r="http://schemas.openxmlformats.org/officeDocument/2006/relationships" xmlns:m="http://schemas.openxmlformats.org/officeDocument/2006/math" xmlns:v="urn:schemas-microsoft-com:vml" xmlns:wp14="http://schemas.microsoft.com/office/word/2010/wordprocessingDrawing" xmlns:wp="http://schemas.openxmlformats.org/drawingml/2006/wordprocessingDrawing" xmlns:w10="urn:schemas-microsoft-com:office:word" xmlns:w="http://schemas.openxmlformats.org/wordprocessingml/2006/main" xmlns:w14="http://schemas.microsoft.com/office/word/2010/wordml" xmlns:wpg="http://schemas.microsoft.com/office/word/2010/wordprocessingGroup" xmlns:wpi="http://schemas.microsoft.com/office/word/2010/wordprocessingInk" xmlns:wne="http://schemas.microsoft.com/office/word/2006/wordml" xmlns:wps="http://schemas.microsoft.com/office/word/2010/wordprocessingShape" mc:Ignorable="w14 wp14">
   <w:footnote w:type="separator" w:id="-1">
     <w:p>
       <w:r>
@@ -5332,7 +5485,7 @@
 </file>
 
 <file path=word/header1.xml><?xml version="1.0" encoding="utf-8"?>
-<w:hdr xmlns:wpc="http://schemas.microsoft.com/office/word/2010/wordprocessingCanvas" xmlns:mc="http://schemas.openxmlformats.org/markup-compatibility/2006" xmlns:o="urn:schemas-microsoft-com:office:office" xmlns:r="http://schemas.openxmlformats.org/officeDocument/2006/relationships" xmlns:m="http://schemas.openxmlformats.org/officeDocument/2006/math" xmlns:v="urn:schemas-microsoft-com:vml" xmlns:wp14="http://schemas.microsoft.com/office/word/2010/wordprocessingDrawing" xmlns:wp="http://schemas.openxmlformats.org/drawingml/2006/wordprocessingDrawing" xmlns:w10="urn:schemas-microsoft-com:office:word" xmlns:w="http://schemas.openxmlformats.org/wordprocessingml/2006/main" xmlns:w14="http://schemas.microsoft.com/office/word/2010/wordml" xmlns:w15="http://schemas.microsoft.com/office/word/2012/wordml" xmlns:wpg="http://schemas.microsoft.com/office/word/2010/wordprocessingGroup" xmlns:wpi="http://schemas.microsoft.com/office/word/2010/wordprocessingInk" xmlns:wne="http://schemas.microsoft.com/office/word/2006/wordml" xmlns:wps="http://schemas.microsoft.com/office/word/2010/wordprocessingShape" mc:Ignorable="w14 w15 wp14">
+<w:hdr xmlns:wpc="http://schemas.microsoft.com/office/word/2010/wordprocessingCanvas" xmlns:mo="http://schemas.microsoft.com/office/mac/office/2008/main" xmlns:mc="http://schemas.openxmlformats.org/markup-compatibility/2006" xmlns:mv="urn:schemas-microsoft-com:mac:vml" xmlns:o="urn:schemas-microsoft-com:office:office" xmlns:r="http://schemas.openxmlformats.org/officeDocument/2006/relationships" xmlns:m="http://schemas.openxmlformats.org/officeDocument/2006/math" xmlns:v="urn:schemas-microsoft-com:vml" xmlns:wp14="http://schemas.microsoft.com/office/word/2010/wordprocessingDrawing" xmlns:wp="http://schemas.openxmlformats.org/drawingml/2006/wordprocessingDrawing" xmlns:w10="urn:schemas-microsoft-com:office:word" xmlns:w="http://schemas.openxmlformats.org/wordprocessingml/2006/main" xmlns:w14="http://schemas.microsoft.com/office/word/2010/wordml" xmlns:wpg="http://schemas.microsoft.com/office/word/2010/wordprocessingGroup" xmlns:wpi="http://schemas.microsoft.com/office/word/2010/wordprocessingInk" xmlns:wne="http://schemas.microsoft.com/office/word/2006/wordml" xmlns:wps="http://schemas.microsoft.com/office/word/2010/wordprocessingShape" mc:Ignorable="w14 wp14">
   <w:tbl>
     <w:tblPr>
       <w:tblpPr w:leftFromText="187" w:rightFromText="187" w:bottomFromText="200" w:vertAnchor="text" w:tblpY="1"/>
@@ -5499,7 +5652,7 @@
 </file>
 
 <file path=word/header2.xml><?xml version="1.0" encoding="utf-8"?>
-<w:hdr xmlns:wpc="http://schemas.microsoft.com/office/word/2010/wordprocessingCanvas" xmlns:mc="http://schemas.openxmlformats.org/markup-compatibility/2006" xmlns:o="urn:schemas-microsoft-com:office:office" xmlns:r="http://schemas.openxmlformats.org/officeDocument/2006/relationships" xmlns:m="http://schemas.openxmlformats.org/officeDocument/2006/math" xmlns:v="urn:schemas-microsoft-com:vml" xmlns:wp14="http://schemas.microsoft.com/office/word/2010/wordprocessingDrawing" xmlns:wp="http://schemas.openxmlformats.org/drawingml/2006/wordprocessingDrawing" xmlns:w10="urn:schemas-microsoft-com:office:word" xmlns:w="http://schemas.openxmlformats.org/wordprocessingml/2006/main" xmlns:w14="http://schemas.microsoft.com/office/word/2010/wordml" xmlns:w15="http://schemas.microsoft.com/office/word/2012/wordml" xmlns:wpg="http://schemas.microsoft.com/office/word/2010/wordprocessingGroup" xmlns:wpi="http://schemas.microsoft.com/office/word/2010/wordprocessingInk" xmlns:wne="http://schemas.microsoft.com/office/word/2006/wordml" xmlns:wps="http://schemas.microsoft.com/office/word/2010/wordprocessingShape" mc:Ignorable="w14 w15 wp14">
+<w:hdr xmlns:wpc="http://schemas.microsoft.com/office/word/2010/wordprocessingCanvas" xmlns:mo="http://schemas.microsoft.com/office/mac/office/2008/main" xmlns:mc="http://schemas.openxmlformats.org/markup-compatibility/2006" xmlns:mv="urn:schemas-microsoft-com:mac:vml" xmlns:o="urn:schemas-microsoft-com:office:office" xmlns:r="http://schemas.openxmlformats.org/officeDocument/2006/relationships" xmlns:m="http://schemas.openxmlformats.org/officeDocument/2006/math" xmlns:v="urn:schemas-microsoft-com:vml" xmlns:wp14="http://schemas.microsoft.com/office/word/2010/wordprocessingDrawing" xmlns:wp="http://schemas.openxmlformats.org/drawingml/2006/wordprocessingDrawing" xmlns:w10="urn:schemas-microsoft-com:office:word" xmlns:w="http://schemas.openxmlformats.org/wordprocessingml/2006/main" xmlns:w14="http://schemas.microsoft.com/office/word/2010/wordml" xmlns:wpg="http://schemas.microsoft.com/office/word/2010/wordprocessingGroup" xmlns:wpi="http://schemas.microsoft.com/office/word/2010/wordprocessingInk" xmlns:wne="http://schemas.microsoft.com/office/word/2006/wordml" xmlns:wps="http://schemas.microsoft.com/office/word/2010/wordprocessingShape" mc:Ignorable="w14 wp14">
   <w:tbl>
     <w:tblPr>
       <w:tblpPr w:leftFromText="187" w:rightFromText="187" w:bottomFromText="200" w:vertAnchor="text" w:tblpY="1"/>
@@ -5510,9 +5663,9 @@
       <w:tblLook w:val="04A0" w:firstRow="1" w:lastRow="0" w:firstColumn="1" w:lastColumn="0" w:noHBand="0" w:noVBand="1"/>
     </w:tblPr>
     <w:tblGrid>
-      <w:gridCol w:w="2009"/>
+      <w:gridCol w:w="2119"/>
       <w:gridCol w:w="4358"/>
-      <w:gridCol w:w="1828"/>
+      <w:gridCol w:w="1932"/>
     </w:tblGrid>
     <w:tr>
       <w:trPr>
@@ -5660,7 +5813,7 @@
 </file>
 
 <file path=word/numbering.xml><?xml version="1.0" encoding="utf-8"?>
-<w:numbering xmlns:wpc="http://schemas.microsoft.com/office/word/2010/wordprocessingCanvas" xmlns:mc="http://schemas.openxmlformats.org/markup-compatibility/2006" xmlns:o="urn:schemas-microsoft-com:office:office" xmlns:r="http://schemas.openxmlformats.org/officeDocument/2006/relationships" xmlns:m="http://schemas.openxmlformats.org/officeDocument/2006/math" xmlns:v="urn:schemas-microsoft-com:vml" xmlns:wp14="http://schemas.microsoft.com/office/word/2010/wordprocessingDrawing" xmlns:wp="http://schemas.openxmlformats.org/drawingml/2006/wordprocessingDrawing" xmlns:w10="urn:schemas-microsoft-com:office:word" xmlns:w="http://schemas.openxmlformats.org/wordprocessingml/2006/main" xmlns:w14="http://schemas.microsoft.com/office/word/2010/wordml" xmlns:w15="http://schemas.microsoft.com/office/word/2012/wordml" xmlns:wpg="http://schemas.microsoft.com/office/word/2010/wordprocessingGroup" xmlns:wpi="http://schemas.microsoft.com/office/word/2010/wordprocessingInk" xmlns:wne="http://schemas.microsoft.com/office/word/2006/wordml" xmlns:wps="http://schemas.microsoft.com/office/word/2010/wordprocessingShape" mc:Ignorable="w14 w15 wp14">
+<w:numbering xmlns:wpc="http://schemas.microsoft.com/office/word/2010/wordprocessingCanvas" xmlns:mo="http://schemas.microsoft.com/office/mac/office/2008/main" xmlns:mc="http://schemas.openxmlformats.org/markup-compatibility/2006" xmlns:mv="urn:schemas-microsoft-com:mac:vml" xmlns:o="urn:schemas-microsoft-com:office:office" xmlns:r="http://schemas.openxmlformats.org/officeDocument/2006/relationships" xmlns:m="http://schemas.openxmlformats.org/officeDocument/2006/math" xmlns:v="urn:schemas-microsoft-com:vml" xmlns:wp14="http://schemas.microsoft.com/office/word/2010/wordprocessingDrawing" xmlns:wp="http://schemas.openxmlformats.org/drawingml/2006/wordprocessingDrawing" xmlns:w10="urn:schemas-microsoft-com:office:word" xmlns:w="http://schemas.openxmlformats.org/wordprocessingml/2006/main" xmlns:w14="http://schemas.microsoft.com/office/word/2010/wordml" xmlns:wpg="http://schemas.microsoft.com/office/word/2010/wordprocessingGroup" xmlns:wpi="http://schemas.microsoft.com/office/word/2010/wordprocessingInk" xmlns:wne="http://schemas.microsoft.com/office/word/2006/wordml" xmlns:wps="http://schemas.microsoft.com/office/word/2010/wordprocessingShape" mc:Ignorable="w14 wp14">
   <w:abstractNum w:abstractNumId="0">
     <w:nsid w:val="00000001"/>
     <w:multiLevelType w:val="hybridMultilevel"/>
@@ -11331,7 +11484,7 @@
 </file>
 
 <file path=word/styles.xml><?xml version="1.0" encoding="utf-8"?>
-<w:styles xmlns:mc="http://schemas.openxmlformats.org/markup-compatibility/2006" xmlns:r="http://schemas.openxmlformats.org/officeDocument/2006/relationships" xmlns:w="http://schemas.openxmlformats.org/wordprocessingml/2006/main" xmlns:w14="http://schemas.microsoft.com/office/word/2010/wordml" xmlns:w15="http://schemas.microsoft.com/office/word/2012/wordml" mc:Ignorable="w14 w15">
+<w:styles xmlns:mc="http://schemas.openxmlformats.org/markup-compatibility/2006" xmlns:r="http://schemas.openxmlformats.org/officeDocument/2006/relationships" xmlns:w="http://schemas.openxmlformats.org/wordprocessingml/2006/main" xmlns:w14="http://schemas.microsoft.com/office/word/2010/wordml" mc:Ignorable="w14">
   <w:docDefaults>
     <w:rPrDefault>
       <w:rPr>
@@ -11341,369 +11494,1209 @@
     </w:rPrDefault>
     <w:pPrDefault/>
   </w:docDefaults>
-  <w:latentStyles w:defLockedState="0" w:defUIPriority="99" w:defSemiHidden="0" w:defUnhideWhenUsed="0" w:defQFormat="0" w:count="371">
-    <w:lsdException w:name="Normal" w:uiPriority="0" w:qFormat="1"/>
-    <w:lsdException w:name="heading 1" w:uiPriority="0" w:qFormat="1"/>
-    <w:lsdException w:name="heading 2" w:semiHidden="1" w:uiPriority="0" w:unhideWhenUsed="1" w:qFormat="1"/>
-    <w:lsdException w:name="heading 3" w:semiHidden="1" w:uiPriority="9" w:unhideWhenUsed="1" w:qFormat="1"/>
-    <w:lsdException w:name="heading 4" w:semiHidden="1" w:uiPriority="9" w:unhideWhenUsed="1" w:qFormat="1"/>
-    <w:lsdException w:name="heading 5" w:semiHidden="1" w:uiPriority="9" w:unhideWhenUsed="1" w:qFormat="1"/>
-    <w:lsdException w:name="heading 6" w:semiHidden="1" w:uiPriority="9" w:unhideWhenUsed="1" w:qFormat="1"/>
-    <w:lsdException w:name="heading 7" w:semiHidden="1" w:uiPriority="9" w:unhideWhenUsed="1" w:qFormat="1"/>
-    <w:lsdException w:name="heading 8" w:semiHidden="1" w:uiPriority="9" w:unhideWhenUsed="1" w:qFormat="1"/>
-    <w:lsdException w:name="heading 9" w:semiHidden="1" w:uiPriority="9" w:unhideWhenUsed="1" w:qFormat="1"/>
-    <w:lsdException w:name="index 1" w:semiHidden="1" w:unhideWhenUsed="1"/>
-    <w:lsdException w:name="index 2" w:semiHidden="1" w:unhideWhenUsed="1"/>
-    <w:lsdException w:name="index 3" w:semiHidden="1" w:unhideWhenUsed="1"/>
-    <w:lsdException w:name="index 4" w:semiHidden="1" w:unhideWhenUsed="1"/>
-    <w:lsdException w:name="index 5" w:semiHidden="1" w:unhideWhenUsed="1"/>
-    <w:lsdException w:name="index 6" w:semiHidden="1" w:unhideWhenUsed="1"/>
-    <w:lsdException w:name="index 7" w:semiHidden="1" w:unhideWhenUsed="1"/>
-    <w:lsdException w:name="index 8" w:semiHidden="1" w:unhideWhenUsed="1"/>
-    <w:lsdException w:name="index 9" w:semiHidden="1" w:unhideWhenUsed="1"/>
-    <w:lsdException w:name="toc 1" w:semiHidden="1" w:uiPriority="39" w:unhideWhenUsed="1"/>
-    <w:lsdException w:name="toc 2" w:semiHidden="1" w:uiPriority="39" w:unhideWhenUsed="1"/>
-    <w:lsdException w:name="toc 3" w:semiHidden="1" w:uiPriority="39" w:unhideWhenUsed="1"/>
-    <w:lsdException w:name="toc 4" w:semiHidden="1" w:uiPriority="39" w:unhideWhenUsed="1"/>
-    <w:lsdException w:name="toc 5" w:semiHidden="1" w:uiPriority="39" w:unhideWhenUsed="1"/>
-    <w:lsdException w:name="toc 6" w:semiHidden="1" w:uiPriority="39" w:unhideWhenUsed="1"/>
-    <w:lsdException w:name="toc 7" w:semiHidden="1" w:uiPriority="39" w:unhideWhenUsed="1"/>
-    <w:lsdException w:name="toc 8" w:semiHidden="1" w:uiPriority="39" w:unhideWhenUsed="1"/>
-    <w:lsdException w:name="toc 9" w:semiHidden="1" w:uiPriority="39" w:unhideWhenUsed="1"/>
-    <w:lsdException w:name="Normal Indent" w:semiHidden="1" w:unhideWhenUsed="1"/>
-    <w:lsdException w:name="footnote text" w:semiHidden="1" w:unhideWhenUsed="1"/>
-    <w:lsdException w:name="annotation text" w:semiHidden="1" w:unhideWhenUsed="1"/>
-    <w:lsdException w:name="header" w:semiHidden="1" w:unhideWhenUsed="1"/>
-    <w:lsdException w:name="footer" w:semiHidden="1" w:unhideWhenUsed="1"/>
-    <w:lsdException w:name="index heading" w:semiHidden="1" w:unhideWhenUsed="1"/>
-    <w:lsdException w:name="caption" w:semiHidden="1" w:uiPriority="35" w:unhideWhenUsed="1" w:qFormat="1"/>
-    <w:lsdException w:name="table of figures" w:semiHidden="1" w:unhideWhenUsed="1"/>
-    <w:lsdException w:name="envelope address" w:semiHidden="1" w:unhideWhenUsed="1"/>
-    <w:lsdException w:name="envelope return" w:semiHidden="1" w:unhideWhenUsed="1"/>
-    <w:lsdException w:name="footnote reference" w:semiHidden="1" w:unhideWhenUsed="1"/>
-    <w:lsdException w:name="annotation reference" w:semiHidden="1" w:unhideWhenUsed="1"/>
-    <w:lsdException w:name="line number" w:semiHidden="1" w:unhideWhenUsed="1"/>
-    <w:lsdException w:name="page number" w:semiHidden="1" w:unhideWhenUsed="1"/>
-    <w:lsdException w:name="endnote reference" w:semiHidden="1" w:unhideWhenUsed="1"/>
-    <w:lsdException w:name="endnote text" w:semiHidden="1" w:unhideWhenUsed="1"/>
-    <w:lsdException w:name="table of authorities" w:semiHidden="1" w:unhideWhenUsed="1"/>
-    <w:lsdException w:name="macro" w:semiHidden="1" w:unhideWhenUsed="1"/>
-    <w:lsdException w:name="toa heading" w:semiHidden="1" w:unhideWhenUsed="1"/>
-    <w:lsdException w:name="List" w:semiHidden="1" w:unhideWhenUsed="1"/>
-    <w:lsdException w:name="List Bullet" w:semiHidden="1" w:unhideWhenUsed="1"/>
-    <w:lsdException w:name="List Number" w:semiHidden="1" w:unhideWhenUsed="1"/>
-    <w:lsdException w:name="List 2" w:semiHidden="1" w:unhideWhenUsed="1"/>
-    <w:lsdException w:name="List 3" w:semiHidden="1" w:unhideWhenUsed="1"/>
-    <w:lsdException w:name="List 4" w:semiHidden="1" w:unhideWhenUsed="1"/>
-    <w:lsdException w:name="List 5" w:semiHidden="1" w:unhideWhenUsed="1"/>
-    <w:lsdException w:name="List Bullet 2" w:semiHidden="1" w:unhideWhenUsed="1"/>
-    <w:lsdException w:name="List Bullet 3" w:semiHidden="1" w:unhideWhenUsed="1"/>
-    <w:lsdException w:name="List Bullet 4" w:semiHidden="1" w:unhideWhenUsed="1"/>
-    <w:lsdException w:name="List Bullet 5" w:semiHidden="1" w:unhideWhenUsed="1"/>
-    <w:lsdException w:name="List Number 2" w:semiHidden="1" w:unhideWhenUsed="1"/>
-    <w:lsdException w:name="List Number 3" w:semiHidden="1" w:unhideWhenUsed="1"/>
-    <w:lsdException w:name="List Number 4" w:semiHidden="1" w:unhideWhenUsed="1"/>
-    <w:lsdException w:name="List Number 5" w:semiHidden="1" w:unhideWhenUsed="1"/>
-    <w:lsdException w:name="Title" w:uiPriority="10" w:qFormat="1"/>
-    <w:lsdException w:name="Closing" w:semiHidden="1" w:unhideWhenUsed="1"/>
-    <w:lsdException w:name="Signature" w:semiHidden="1" w:unhideWhenUsed="1"/>
-    <w:lsdException w:name="Default Paragraph Font" w:semiHidden="1" w:uiPriority="1" w:unhideWhenUsed="1"/>
-    <w:lsdException w:name="Body Text" w:semiHidden="1" w:unhideWhenUsed="1"/>
-    <w:lsdException w:name="Body Text Indent" w:semiHidden="1" w:unhideWhenUsed="1"/>
-    <w:lsdException w:name="List Continue" w:semiHidden="1" w:unhideWhenUsed="1"/>
-    <w:lsdException w:name="List Continue 2" w:semiHidden="1" w:unhideWhenUsed="1"/>
-    <w:lsdException w:name="List Continue 3" w:semiHidden="1" w:unhideWhenUsed="1"/>
-    <w:lsdException w:name="List Continue 4" w:semiHidden="1" w:unhideWhenUsed="1"/>
-    <w:lsdException w:name="List Continue 5" w:semiHidden="1" w:unhideWhenUsed="1"/>
-    <w:lsdException w:name="Message Header" w:semiHidden="1" w:unhideWhenUsed="1"/>
-    <w:lsdException w:name="Subtitle" w:uiPriority="11" w:qFormat="1"/>
-    <w:lsdException w:name="Salutation" w:semiHidden="1" w:unhideWhenUsed="1"/>
-    <w:lsdException w:name="Date" w:semiHidden="1" w:unhideWhenUsed="1"/>
-    <w:lsdException w:name="Body Text First Indent" w:semiHidden="1" w:unhideWhenUsed="1"/>
-    <w:lsdException w:name="Body Text First Indent 2" w:semiHidden="1" w:unhideWhenUsed="1"/>
-    <w:lsdException w:name="Note Heading" w:semiHidden="1" w:unhideWhenUsed="1"/>
-    <w:lsdException w:name="Body Text 2" w:semiHidden="1" w:unhideWhenUsed="1"/>
-    <w:lsdException w:name="Body Text 3" w:semiHidden="1" w:unhideWhenUsed="1"/>
-    <w:lsdException w:name="Body Text Indent 2" w:semiHidden="1" w:unhideWhenUsed="1"/>
-    <w:lsdException w:name="Body Text Indent 3" w:semiHidden="1" w:unhideWhenUsed="1"/>
-    <w:lsdException w:name="Block Text" w:semiHidden="1" w:unhideWhenUsed="1"/>
-    <w:lsdException w:name="Hyperlink" w:semiHidden="1" w:unhideWhenUsed="1"/>
-    <w:lsdException w:name="FollowedHyperlink" w:semiHidden="1" w:unhideWhenUsed="1"/>
-    <w:lsdException w:name="Strong" w:uiPriority="22" w:qFormat="1"/>
-    <w:lsdException w:name="Emphasis" w:uiPriority="20" w:qFormat="1"/>
-    <w:lsdException w:name="Document Map" w:semiHidden="1" w:unhideWhenUsed="1"/>
-    <w:lsdException w:name="Plain Text" w:semiHidden="1" w:unhideWhenUsed="1"/>
-    <w:lsdException w:name="E-mail Signature" w:semiHidden="1" w:unhideWhenUsed="1"/>
-    <w:lsdException w:name="HTML Top of Form" w:semiHidden="1" w:unhideWhenUsed="1"/>
-    <w:lsdException w:name="HTML Bottom of Form" w:semiHidden="1" w:unhideWhenUsed="1"/>
-    <w:lsdException w:name="Normal (Web)" w:semiHidden="1" w:unhideWhenUsed="1"/>
-    <w:lsdException w:name="HTML Acronym" w:semiHidden="1" w:unhideWhenUsed="1"/>
-    <w:lsdException w:name="HTML Address" w:semiHidden="1" w:unhideWhenUsed="1"/>
-    <w:lsdException w:name="HTML Cite" w:semiHidden="1" w:unhideWhenUsed="1"/>
-    <w:lsdException w:name="HTML Code" w:semiHidden="1" w:unhideWhenUsed="1"/>
-    <w:lsdException w:name="HTML Definition" w:semiHidden="1" w:unhideWhenUsed="1"/>
-    <w:lsdException w:name="HTML Keyboard" w:semiHidden="1" w:unhideWhenUsed="1"/>
-    <w:lsdException w:name="HTML Preformatted" w:semiHidden="1" w:unhideWhenUsed="1"/>
-    <w:lsdException w:name="HTML Sample" w:semiHidden="1" w:unhideWhenUsed="1"/>
-    <w:lsdException w:name="HTML Typewriter" w:semiHidden="1" w:unhideWhenUsed="1"/>
-    <w:lsdException w:name="HTML Variable" w:semiHidden="1" w:unhideWhenUsed="1"/>
-    <w:lsdException w:name="Normal Table" w:semiHidden="1" w:unhideWhenUsed="1"/>
-    <w:lsdException w:name="annotation subject" w:semiHidden="1" w:unhideWhenUsed="1"/>
-    <w:lsdException w:name="No List" w:semiHidden="1" w:unhideWhenUsed="1"/>
-    <w:lsdException w:name="Outline List 1" w:semiHidden="1" w:unhideWhenUsed="1"/>
-    <w:lsdException w:name="Outline List 2" w:semiHidden="1" w:unhideWhenUsed="1"/>
-    <w:lsdException w:name="Outline List 3" w:semiHidden="1" w:unhideWhenUsed="1"/>
-    <w:lsdException w:name="Table Simple 1" w:semiHidden="1" w:unhideWhenUsed="1"/>
-    <w:lsdException w:name="Table Simple 2" w:semiHidden="1" w:unhideWhenUsed="1"/>
-    <w:lsdException w:name="Table Simple 3" w:semiHidden="1" w:unhideWhenUsed="1"/>
-    <w:lsdException w:name="Table Classic 1" w:semiHidden="1" w:unhideWhenUsed="1"/>
-    <w:lsdException w:name="Table Classic 2" w:semiHidden="1" w:unhideWhenUsed="1"/>
-    <w:lsdException w:name="Table Classic 3" w:semiHidden="1" w:unhideWhenUsed="1"/>
-    <w:lsdException w:name="Table Classic 4" w:semiHidden="1" w:unhideWhenUsed="1"/>
-    <w:lsdException w:name="Table Colorful 1" w:semiHidden="1" w:unhideWhenUsed="1"/>
-    <w:lsdException w:name="Table Colorful 2" w:semiHidden="1" w:unhideWhenUsed="1"/>
-    <w:lsdException w:name="Table Colorful 3" w:semiHidden="1" w:unhideWhenUsed="1"/>
-    <w:lsdException w:name="Table Columns 1" w:semiHidden="1" w:unhideWhenUsed="1"/>
-    <w:lsdException w:name="Table Columns 2" w:semiHidden="1" w:unhideWhenUsed="1"/>
-    <w:lsdException w:name="Table Columns 3" w:semiHidden="1" w:unhideWhenUsed="1"/>
-    <w:lsdException w:name="Table Columns 4" w:semiHidden="1" w:unhideWhenUsed="1"/>
-    <w:lsdException w:name="Table Columns 5" w:semiHidden="1" w:unhideWhenUsed="1"/>
-    <w:lsdException w:name="Table Grid 1" w:semiHidden="1" w:unhideWhenUsed="1"/>
-    <w:lsdException w:name="Table Grid 2" w:semiHidden="1" w:unhideWhenUsed="1"/>
-    <w:lsdException w:name="Table Grid 3" w:semiHidden="1" w:unhideWhenUsed="1"/>
-    <w:lsdException w:name="Table Grid 4" w:semiHidden="1" w:unhideWhenUsed="1"/>
-    <w:lsdException w:name="Table Grid 5" w:semiHidden="1" w:unhideWhenUsed="1"/>
-    <w:lsdException w:name="Table Grid 6" w:semiHidden="1" w:unhideWhenUsed="1"/>
-    <w:lsdException w:name="Table Grid 7" w:semiHidden="1" w:unhideWhenUsed="1"/>
-    <w:lsdException w:name="Table Grid 8" w:semiHidden="1" w:unhideWhenUsed="1"/>
-    <w:lsdException w:name="Table List 1" w:semiHidden="1" w:unhideWhenUsed="1"/>
-    <w:lsdException w:name="Table List 2" w:semiHidden="1" w:unhideWhenUsed="1"/>
-    <w:lsdException w:name="Table List 3" w:semiHidden="1" w:unhideWhenUsed="1"/>
-    <w:lsdException w:name="Table List 4" w:semiHidden="1" w:unhideWhenUsed="1"/>
-    <w:lsdException w:name="Table List 5" w:semiHidden="1" w:unhideWhenUsed="1"/>
-    <w:lsdException w:name="Table List 6" w:semiHidden="1" w:unhideWhenUsed="1"/>
-    <w:lsdException w:name="Table List 7" w:semiHidden="1" w:unhideWhenUsed="1"/>
-    <w:lsdException w:name="Table List 8" w:semiHidden="1" w:unhideWhenUsed="1"/>
-    <w:lsdException w:name="Table 3D effects 1" w:semiHidden="1" w:unhideWhenUsed="1"/>
-    <w:lsdException w:name="Table 3D effects 2" w:semiHidden="1" w:unhideWhenUsed="1"/>
-    <w:lsdException w:name="Table 3D effects 3" w:semiHidden="1" w:unhideWhenUsed="1"/>
-    <w:lsdException w:name="Table Contemporary" w:semiHidden="1" w:unhideWhenUsed="1"/>
-    <w:lsdException w:name="Table Elegant" w:semiHidden="1" w:unhideWhenUsed="1"/>
-    <w:lsdException w:name="Table Professional" w:semiHidden="1" w:unhideWhenUsed="1"/>
-    <w:lsdException w:name="Table Subtle 1" w:semiHidden="1" w:unhideWhenUsed="1"/>
-    <w:lsdException w:name="Table Subtle 2" w:semiHidden="1" w:unhideWhenUsed="1"/>
-    <w:lsdException w:name="Table Web 1" w:semiHidden="1" w:unhideWhenUsed="1"/>
-    <w:lsdException w:name="Table Web 2" w:semiHidden="1" w:unhideWhenUsed="1"/>
-    <w:lsdException w:name="Table Web 3" w:semiHidden="1" w:unhideWhenUsed="1"/>
-    <w:lsdException w:name="Balloon Text" w:semiHidden="1" w:unhideWhenUsed="1"/>
-    <w:lsdException w:name="Table Grid" w:uiPriority="59"/>
-    <w:lsdException w:name="Table Theme" w:semiHidden="1" w:unhideWhenUsed="1"/>
-    <w:lsdException w:name="Placeholder Text" w:semiHidden="1"/>
-    <w:lsdException w:name="No Spacing" w:uiPriority="1" w:qFormat="1"/>
-    <w:lsdException w:name="Light Shading" w:uiPriority="60"/>
-    <w:lsdException w:name="Light List" w:uiPriority="61"/>
-    <w:lsdException w:name="Light Grid" w:uiPriority="62"/>
-    <w:lsdException w:name="Medium Shading 1" w:uiPriority="63"/>
-    <w:lsdException w:name="Medium Shading 2" w:uiPriority="64"/>
-    <w:lsdException w:name="Medium List 1" w:uiPriority="65"/>
-    <w:lsdException w:name="Medium List 2" w:uiPriority="66"/>
-    <w:lsdException w:name="Medium Grid 1" w:uiPriority="67"/>
-    <w:lsdException w:name="Medium Grid 2" w:uiPriority="68"/>
-    <w:lsdException w:name="Medium Grid 3" w:uiPriority="69"/>
-    <w:lsdException w:name="Dark List" w:uiPriority="70"/>
-    <w:lsdException w:name="Colorful Shading" w:uiPriority="71"/>
-    <w:lsdException w:name="Colorful List" w:uiPriority="72"/>
-    <w:lsdException w:name="Colorful Grid" w:uiPriority="73"/>
-    <w:lsdException w:name="Light Shading Accent 1" w:uiPriority="60"/>
-    <w:lsdException w:name="Light List Accent 1" w:uiPriority="61"/>
-    <w:lsdException w:name="Light Grid Accent 1" w:uiPriority="62"/>
-    <w:lsdException w:name="Medium Shading 1 Accent 1" w:uiPriority="63"/>
-    <w:lsdException w:name="Medium Shading 2 Accent 1" w:uiPriority="64"/>
-    <w:lsdException w:name="Medium List 1 Accent 1" w:uiPriority="65"/>
-    <w:lsdException w:name="Revision" w:semiHidden="1"/>
-    <w:lsdException w:name="List Paragraph" w:uiPriority="34" w:qFormat="1"/>
-    <w:lsdException w:name="Quote" w:uiPriority="29" w:qFormat="1"/>
-    <w:lsdException w:name="Intense Quote" w:uiPriority="30" w:qFormat="1"/>
-    <w:lsdException w:name="Medium List 2 Accent 1" w:uiPriority="66"/>
-    <w:lsdException w:name="Medium Grid 1 Accent 1" w:uiPriority="67"/>
-    <w:lsdException w:name="Medium Grid 2 Accent 1" w:uiPriority="68"/>
-    <w:lsdException w:name="Medium Grid 3 Accent 1" w:uiPriority="69"/>
-    <w:lsdException w:name="Dark List Accent 1" w:uiPriority="70"/>
-    <w:lsdException w:name="Colorful Shading Accent 1" w:uiPriority="71"/>
-    <w:lsdException w:name="Colorful List Accent 1" w:uiPriority="72"/>
-    <w:lsdException w:name="Colorful Grid Accent 1" w:uiPriority="73"/>
-    <w:lsdException w:name="Light Shading Accent 2" w:uiPriority="60"/>
-    <w:lsdException w:name="Light List Accent 2" w:uiPriority="61"/>
-    <w:lsdException w:name="Light Grid Accent 2" w:uiPriority="62"/>
-    <w:lsdException w:name="Medium Shading 1 Accent 2" w:uiPriority="63"/>
-    <w:lsdException w:name="Medium Shading 2 Accent 2" w:uiPriority="64"/>
-    <w:lsdException w:name="Medium List 1 Accent 2" w:uiPriority="65"/>
-    <w:lsdException w:name="Medium List 2 Accent 2" w:uiPriority="66"/>
-    <w:lsdException w:name="Medium Grid 1 Accent 2" w:uiPriority="67"/>
-    <w:lsdException w:name="Medium Grid 2 Accent 2" w:uiPriority="68"/>
-    <w:lsdException w:name="Medium Grid 3 Accent 2" w:uiPriority="69"/>
-    <w:lsdException w:name="Dark List Accent 2" w:uiPriority="70"/>
-    <w:lsdException w:name="Colorful Shading Accent 2" w:uiPriority="71"/>
-    <w:lsdException w:name="Colorful List Accent 2" w:uiPriority="72"/>
-    <w:lsdException w:name="Colorful Grid Accent 2" w:uiPriority="73"/>
-    <w:lsdException w:name="Light Shading Accent 3" w:uiPriority="60"/>
-    <w:lsdException w:name="Light List Accent 3" w:uiPriority="61"/>
-    <w:lsdException w:name="Light Grid Accent 3" w:uiPriority="62"/>
-    <w:lsdException w:name="Medium Shading 1 Accent 3" w:uiPriority="63"/>
-    <w:lsdException w:name="Medium Shading 2 Accent 3" w:uiPriority="64"/>
-    <w:lsdException w:name="Medium List 1 Accent 3" w:uiPriority="65"/>
-    <w:lsdException w:name="Medium List 2 Accent 3" w:uiPriority="66"/>
-    <w:lsdException w:name="Medium Grid 1 Accent 3" w:uiPriority="67"/>
-    <w:lsdException w:name="Medium Grid 2 Accent 3" w:uiPriority="68"/>
-    <w:lsdException w:name="Medium Grid 3 Accent 3" w:uiPriority="69"/>
-    <w:lsdException w:name="Dark List Accent 3" w:uiPriority="70"/>
-    <w:lsdException w:name="Colorful Shading Accent 3" w:uiPriority="71"/>
-    <w:lsdException w:name="Colorful List Accent 3" w:uiPriority="72"/>
-    <w:lsdException w:name="Colorful Grid Accent 3" w:uiPriority="73"/>
-    <w:lsdException w:name="Light Shading Accent 4" w:uiPriority="60"/>
-    <w:lsdException w:name="Light List Accent 4" w:uiPriority="61"/>
-    <w:lsdException w:name="Light Grid Accent 4" w:uiPriority="62"/>
-    <w:lsdException w:name="Medium Shading 1 Accent 4" w:uiPriority="63"/>
-    <w:lsdException w:name="Medium Shading 2 Accent 4" w:uiPriority="64"/>
-    <w:lsdException w:name="Medium List 1 Accent 4" w:uiPriority="65"/>
-    <w:lsdException w:name="Medium List 2 Accent 4" w:uiPriority="66"/>
-    <w:lsdException w:name="Medium Grid 1 Accent 4" w:uiPriority="67"/>
-    <w:lsdException w:name="Medium Grid 2 Accent 4" w:uiPriority="68"/>
-    <w:lsdException w:name="Medium Grid 3 Accent 4" w:uiPriority="69"/>
-    <w:lsdException w:name="Dark List Accent 4" w:uiPriority="70"/>
-    <w:lsdException w:name="Colorful Shading Accent 4" w:uiPriority="71"/>
-    <w:lsdException w:name="Colorful List Accent 4" w:uiPriority="72"/>
-    <w:lsdException w:name="Colorful Grid Accent 4" w:uiPriority="73"/>
-    <w:lsdException w:name="Light Shading Accent 5" w:uiPriority="60"/>
-    <w:lsdException w:name="Light List Accent 5" w:uiPriority="61"/>
-    <w:lsdException w:name="Light Grid Accent 5" w:uiPriority="62"/>
-    <w:lsdException w:name="Medium Shading 1 Accent 5" w:uiPriority="63"/>
-    <w:lsdException w:name="Medium Shading 2 Accent 5" w:uiPriority="64"/>
-    <w:lsdException w:name="Medium List 1 Accent 5" w:uiPriority="65"/>
-    <w:lsdException w:name="Medium List 2 Accent 5" w:uiPriority="66"/>
-    <w:lsdException w:name="Medium Grid 1 Accent 5" w:uiPriority="67"/>
-    <w:lsdException w:name="Medium Grid 2 Accent 5" w:uiPriority="68"/>
-    <w:lsdException w:name="Medium Grid 3 Accent 5" w:uiPriority="69"/>
-    <w:lsdException w:name="Dark List Accent 5" w:uiPriority="70"/>
-    <w:lsdException w:name="Colorful Shading Accent 5" w:uiPriority="71"/>
-    <w:lsdException w:name="Colorful List Accent 5" w:uiPriority="72"/>
-    <w:lsdException w:name="Colorful Grid Accent 5" w:uiPriority="73"/>
-    <w:lsdException w:name="Light Shading Accent 6" w:uiPriority="60"/>
-    <w:lsdException w:name="Light List Accent 6" w:uiPriority="61"/>
-    <w:lsdException w:name="Light Grid Accent 6" w:uiPriority="62"/>
-    <w:lsdException w:name="Medium Shading 1 Accent 6" w:uiPriority="63"/>
-    <w:lsdException w:name="Medium Shading 2 Accent 6" w:uiPriority="64"/>
-    <w:lsdException w:name="Medium List 1 Accent 6" w:uiPriority="65"/>
-    <w:lsdException w:name="Medium List 2 Accent 6" w:uiPriority="66"/>
-    <w:lsdException w:name="Medium Grid 1 Accent 6" w:uiPriority="67"/>
-    <w:lsdException w:name="Medium Grid 2 Accent 6" w:uiPriority="68"/>
-    <w:lsdException w:name="Medium Grid 3 Accent 6" w:uiPriority="69"/>
-    <w:lsdException w:name="Dark List Accent 6" w:uiPriority="70"/>
-    <w:lsdException w:name="Colorful Shading Accent 6" w:uiPriority="71"/>
-    <w:lsdException w:name="Colorful List Accent 6" w:uiPriority="72"/>
-    <w:lsdException w:name="Colorful Grid Accent 6" w:uiPriority="73"/>
-    <w:lsdException w:name="Subtle Emphasis" w:uiPriority="19" w:qFormat="1"/>
-    <w:lsdException w:name="Intense Emphasis" w:uiPriority="21" w:qFormat="1"/>
-    <w:lsdException w:name="Subtle Reference" w:uiPriority="31" w:qFormat="1"/>
-    <w:lsdException w:name="Intense Reference" w:uiPriority="32" w:qFormat="1"/>
-    <w:lsdException w:name="Book Title" w:uiPriority="33" w:qFormat="1"/>
-    <w:lsdException w:name="Bibliography" w:semiHidden="1" w:uiPriority="37" w:unhideWhenUsed="1"/>
-    <w:lsdException w:name="TOC Heading" w:semiHidden="1" w:uiPriority="39" w:unhideWhenUsed="1" w:qFormat="1"/>
-    <w:lsdException w:name="Grid Table 4" w:uiPriority="49"/>
-    <w:lsdException w:name="Grid Table 5 Dark" w:uiPriority="50"/>
-    <w:lsdException w:name="Grid Table 6 Colorful" w:uiPriority="51"/>
-    <w:lsdException w:name="Grid Table 7 Colorful" w:uiPriority="52"/>
-    <w:lsdException w:name="Grid Table 1 Light Accent 1" w:uiPriority="46"/>
-    <w:lsdException w:name="Grid Table 2 Accent 1" w:uiPriority="47"/>
-    <w:lsdException w:name="Grid Table 3 Accent 1" w:uiPriority="48"/>
-    <w:lsdException w:name="Grid Table 4 Accent 1" w:uiPriority="49"/>
-    <w:lsdException w:name="Grid Table 5 Dark Accent 1" w:uiPriority="50"/>
-    <w:lsdException w:name="Grid Table 6 Colorful Accent 1" w:uiPriority="51"/>
-    <w:lsdException w:name="Grid Table 7 Colorful Accent 1" w:uiPriority="52"/>
-    <w:lsdException w:name="Grid Table 1 Light Accent 2" w:uiPriority="46"/>
-    <w:lsdException w:name="Grid Table 2 Accent 2" w:uiPriority="47"/>
-    <w:lsdException w:name="Grid Table 3 Accent 2" w:uiPriority="48"/>
-    <w:lsdException w:name="Grid Table 4 Accent 2" w:uiPriority="49"/>
-    <w:lsdException w:name="Grid Table 5 Dark Accent 2" w:uiPriority="50"/>
-    <w:lsdException w:name="Grid Table 6 Colorful Accent 2" w:uiPriority="51"/>
-    <w:lsdException w:name="Grid Table 7 Colorful Accent 2" w:uiPriority="52"/>
-    <w:lsdException w:name="Grid Table 1 Light Accent 3" w:uiPriority="46"/>
-    <w:lsdException w:name="Grid Table 2 Accent 3" w:uiPriority="47"/>
-    <w:lsdException w:name="Grid Table 3 Accent 3" w:uiPriority="48"/>
-    <w:lsdException w:name="Grid Table 4 Accent 3" w:uiPriority="49"/>
-    <w:lsdException w:name="Grid Table 5 Dark Accent 3" w:uiPriority="50"/>
-    <w:lsdException w:name="Grid Table 6 Colorful Accent 3" w:uiPriority="51"/>
-    <w:lsdException w:name="Grid Table 7 Colorful Accent 3" w:uiPriority="52"/>
-    <w:lsdException w:name="Grid Table 1 Light Accent 4" w:uiPriority="46"/>
-    <w:lsdException w:name="Grid Table 2 Accent 4" w:uiPriority="47"/>
-    <w:lsdException w:name="Grid Table 3 Accent 4" w:uiPriority="48"/>
-    <w:lsdException w:name="Grid Table 4 Accent 4" w:uiPriority="49"/>
-    <w:lsdException w:name="Grid Table 5 Dark Accent 4" w:uiPriority="50"/>
-    <w:lsdException w:name="Grid Table 6 Colorful Accent 4" w:uiPriority="51"/>
-    <w:lsdException w:name="Grid Table 7 Colorful Accent 4" w:uiPriority="52"/>
-    <w:lsdException w:name="Grid Table 1 Light Accent 5" w:uiPriority="46"/>
-    <w:lsdException w:name="Grid Table 2 Accent 5" w:uiPriority="47"/>
-    <w:lsdException w:name="Grid Table 3 Accent 5" w:uiPriority="48"/>
-    <w:lsdException w:name="Grid Table 4 Accent 5" w:uiPriority="49"/>
-    <w:lsdException w:name="Grid Table 5 Dark Accent 5" w:uiPriority="50"/>
-    <w:lsdException w:name="Grid Table 6 Colorful Accent 5" w:uiPriority="51"/>
-    <w:lsdException w:name="Grid Table 7 Colorful Accent 5" w:uiPriority="52"/>
-    <w:lsdException w:name="Grid Table 1 Light Accent 6" w:uiPriority="46"/>
-    <w:lsdException w:name="Grid Table 2 Accent 6" w:uiPriority="47"/>
-    <w:lsdException w:name="Grid Table 3 Accent 6" w:uiPriority="48"/>
-    <w:lsdException w:name="Grid Table 4 Accent 6" w:uiPriority="49"/>
-    <w:lsdException w:name="Grid Table 5 Dark Accent 6" w:uiPriority="50"/>
-    <w:lsdException w:name="Grid Table 6 Colorful Accent 6" w:uiPriority="51"/>
-    <w:lsdException w:name="Grid Table 7 Colorful Accent 6" w:uiPriority="52"/>
-    <w:lsdException w:name="List Table 1 Light" w:uiPriority="46"/>
-    <w:lsdException w:name="List Table 2" w:uiPriority="47"/>
-    <w:lsdException w:name="List Table 3" w:uiPriority="48"/>
-    <w:lsdException w:name="List Table 4" w:uiPriority="49"/>
-    <w:lsdException w:name="List Table 5 Dark" w:uiPriority="50"/>
-    <w:lsdException w:name="List Table 6 Colorful" w:uiPriority="51"/>
-    <w:lsdException w:name="List Table 7 Colorful" w:uiPriority="52"/>
-    <w:lsdException w:name="List Table 1 Light Accent 1" w:uiPriority="46"/>
-    <w:lsdException w:name="List Table 2 Accent 1" w:uiPriority="47"/>
-    <w:lsdException w:name="List Table 3 Accent 1" w:uiPriority="48"/>
-    <w:lsdException w:name="List Table 4 Accent 1" w:uiPriority="49"/>
-    <w:lsdException w:name="List Table 5 Dark Accent 1" w:uiPriority="50"/>
-    <w:lsdException w:name="List Table 6 Colorful Accent 1" w:uiPriority="51"/>
-    <w:lsdException w:name="List Table 7 Colorful Accent 1" w:uiPriority="52"/>
-    <w:lsdException w:name="List Table 1 Light Accent 2" w:uiPriority="46"/>
-    <w:lsdException w:name="List Table 2 Accent 2" w:uiPriority="47"/>
-    <w:lsdException w:name="List Table 3 Accent 2" w:uiPriority="48"/>
-    <w:lsdException w:name="List Table 4 Accent 2" w:uiPriority="49"/>
-    <w:lsdException w:name="List Table 5 Dark Accent 2" w:uiPriority="50"/>
-    <w:lsdException w:name="List Table 6 Colorful Accent 2" w:uiPriority="51"/>
-    <w:lsdException w:name="List Table 7 Colorful Accent 2" w:uiPriority="52"/>
-    <w:lsdException w:name="List Table 1 Light Accent 3" w:uiPriority="46"/>
-    <w:lsdException w:name="List Table 2 Accent 3" w:uiPriority="47"/>
-    <w:lsdException w:name="List Table 3 Accent 3" w:uiPriority="48"/>
-    <w:lsdException w:name="List Table 4 Accent 3" w:uiPriority="49"/>
-    <w:lsdException w:name="List Table 5 Dark Accent 3" w:uiPriority="50"/>
-    <w:lsdException w:name="List Table 6 Colorful Accent 3" w:uiPriority="51"/>
-    <w:lsdException w:name="List Table 7 Colorful Accent 3" w:uiPriority="52"/>
-    <w:lsdException w:name="List Table 1 Light Accent 4" w:uiPriority="46"/>
-    <w:lsdException w:name="List Table 2 Accent 4" w:uiPriority="47"/>
-    <w:lsdException w:name="List Table 3 Accent 4" w:uiPriority="48"/>
-    <w:lsdException w:name="List Table 4 Accent 4" w:uiPriority="49"/>
-    <w:lsdException w:name="List Table 5 Dark Accent 4" w:uiPriority="50"/>
-    <w:lsdException w:name="List Table 6 Colorful Accent 4" w:uiPriority="51"/>
-    <w:lsdException w:name="List Table 7 Colorful Accent 4" w:uiPriority="52"/>
-    <w:lsdException w:name="List Table 1 Light Accent 5" w:uiPriority="46"/>
-    <w:lsdException w:name="List Table 2 Accent 5" w:uiPriority="47"/>
-    <w:lsdException w:name="List Table 3 Accent 5" w:uiPriority="48"/>
-    <w:lsdException w:name="List Table 4 Accent 5" w:uiPriority="49"/>
-    <w:lsdException w:name="List Table 5 Dark Accent 5" w:uiPriority="50"/>
-    <w:lsdException w:name="List Table 6 Colorful Accent 5" w:uiPriority="51"/>
-    <w:lsdException w:name="List Table 7 Colorful Accent 5" w:uiPriority="52"/>
-    <w:lsdException w:name="List Table 1 Light Accent 6" w:uiPriority="46"/>
-    <w:lsdException w:name="List Table 2 Accent 6" w:uiPriority="47"/>
-    <w:lsdException w:name="List Table 3 Accent 6" w:uiPriority="48"/>
-    <w:lsdException w:name="List Table 4 Accent 6" w:uiPriority="49"/>
-    <w:lsdException w:name="List Table 5 Dark Accent 6" w:uiPriority="50"/>
-    <w:lsdException w:name="List Table 6 Colorful Accent 6" w:uiPriority="51"/>
-    <w:lsdException w:name="List Table 7 Colorful Accent 6" w:uiPriority="52"/>
+  <w:latentStyles w:defLockedState="0" w:defUIPriority="99" w:defSemiHidden="1" w:defUnhideWhenUsed="1" w:defQFormat="0" w:count="276">
+    <w:lsdException w:name="Normal" w:semiHidden="0" w:uiPriority="0" w:unhideWhenUsed="0" w:qFormat="1"/>
+    <w:lsdException w:name="heading 1" w:semiHidden="0" w:uiPriority="0" w:unhideWhenUsed="0" w:qFormat="1"/>
+    <w:lsdException w:name="heading 2" w:uiPriority="0" w:qFormat="1"/>
+    <w:lsdException w:name="heading 3" w:uiPriority="9" w:qFormat="1"/>
+    <w:lsdException w:name="heading 4" w:uiPriority="9" w:qFormat="1"/>
+    <w:lsdException w:name="heading 5" w:uiPriority="9" w:qFormat="1"/>
+    <w:lsdException w:name="heading 6" w:uiPriority="9" w:qFormat="1"/>
+    <w:lsdException w:name="heading 7" w:uiPriority="9" w:qFormat="1"/>
+    <w:lsdException w:name="heading 8" w:uiPriority="9" w:qFormat="1"/>
+    <w:lsdException w:name="heading 9" w:uiPriority="9" w:qFormat="1"/>
+    <w:lsdException w:name="toc 1" w:uiPriority="39"/>
+    <w:lsdException w:name="toc 2" w:uiPriority="39"/>
+    <w:lsdException w:name="toc 3" w:uiPriority="39"/>
+    <w:lsdException w:name="toc 4" w:uiPriority="39"/>
+    <w:lsdException w:name="toc 5" w:uiPriority="39"/>
+    <w:lsdException w:name="toc 6" w:uiPriority="39"/>
+    <w:lsdException w:name="toc 7" w:uiPriority="39"/>
+    <w:lsdException w:name="toc 8" w:uiPriority="39"/>
+    <w:lsdException w:name="toc 9" w:uiPriority="39"/>
+    <w:lsdException w:name="caption" w:uiPriority="35" w:qFormat="1"/>
+    <w:lsdException w:name="Title" w:semiHidden="0" w:uiPriority="10" w:unhideWhenUsed="0" w:qFormat="1"/>
+    <w:lsdException w:name="Default Paragraph Font" w:uiPriority="1"/>
+    <w:lsdException w:name="Subtitle" w:semiHidden="0" w:uiPriority="11" w:unhideWhenUsed="0" w:qFormat="1"/>
+    <w:lsdException w:name="Strong" w:semiHidden="0" w:uiPriority="22" w:unhideWhenUsed="0" w:qFormat="1"/>
+    <w:lsdException w:name="Emphasis" w:semiHidden="0" w:uiPriority="20" w:unhideWhenUsed="0" w:qFormat="1"/>
+    <w:lsdException w:name="Table Grid" w:semiHidden="0" w:uiPriority="59" w:unhideWhenUsed="0"/>
+    <w:lsdException w:name="Note Level 1" w:semiHidden="0" w:unhideWhenUsed="0"/>
+    <w:lsdException w:name="Note Level 2" w:semiHidden="0" w:unhideWhenUsed="0"/>
+    <w:lsdException w:name="Note Level 3" w:semiHidden="0" w:unhideWhenUsed="0"/>
+    <w:lsdException w:name="Note Level 4" w:semiHidden="0" w:unhideWhenUsed="0"/>
+    <w:lsdException w:name="Note Level 5" w:semiHidden="0" w:unhideWhenUsed="0"/>
+    <w:lsdException w:name="Note Level 6" w:semiHidden="0" w:unhideWhenUsed="0"/>
+    <w:lsdException w:name="Note Level 7" w:semiHidden="0" w:unhideWhenUsed="0"/>
+    <w:lsdException w:name="Note Level 8" w:semiHidden="0" w:unhideWhenUsed="0"/>
+    <w:lsdException w:name="Note Level 9" w:semiHidden="0" w:unhideWhenUsed="0"/>
+    <w:lsdException w:name="Placeholder Text" w:unhideWhenUsed="0"/>
+    <w:lsdException w:name="No Spacing" w:semiHidden="0" w:uiPriority="1" w:unhideWhenUsed="0" w:qFormat="1"/>
+    <w:lsdException w:name="Light Shading" w:semiHidden="0" w:uiPriority="60" w:unhideWhenUsed="0"/>
+    <w:lsdException w:name="Light List" w:semiHidden="0" w:uiPriority="61" w:unhideWhenUsed="0"/>
+    <w:lsdException w:name="Light Grid" w:semiHidden="0" w:uiPriority="62" w:unhideWhenUsed="0"/>
+    <w:lsdException w:name="Medium Shading 1" w:semiHidden="0" w:uiPriority="63" w:unhideWhenUsed="0"/>
+    <w:lsdException w:name="Medium Shading 2" w:semiHidden="0" w:uiPriority="64" w:unhideWhenUsed="0"/>
+    <w:lsdException w:name="Medium List 1" w:semiHidden="0" w:uiPriority="65" w:unhideWhenUsed="0"/>
+    <w:lsdException w:name="Medium List 2" w:semiHidden="0" w:uiPriority="66" w:unhideWhenUsed="0"/>
+    <w:lsdException w:name="Medium Grid 1" w:semiHidden="0" w:uiPriority="67" w:unhideWhenUsed="0"/>
+    <w:lsdException w:name="Medium Grid 2" w:semiHidden="0" w:uiPriority="68" w:unhideWhenUsed="0"/>
+    <w:lsdException w:name="Medium Grid 3" w:semiHidden="0" w:uiPriority="69" w:unhideWhenUsed="0"/>
+    <w:lsdException w:name="Dark List" w:semiHidden="0" w:uiPriority="70" w:unhideWhenUsed="0"/>
+    <w:lsdException w:name="Colorful Shading" w:semiHidden="0" w:uiPriority="71" w:unhideWhenUsed="0"/>
+    <w:lsdException w:name="Colorful List" w:semiHidden="0" w:uiPriority="72" w:unhideWhenUsed="0"/>
+    <w:lsdException w:name="Colorful Grid" w:semiHidden="0" w:uiPriority="73" w:unhideWhenUsed="0"/>
+    <w:lsdException w:name="Light Shading Accent 1" w:semiHidden="0" w:uiPriority="60" w:unhideWhenUsed="0"/>
+    <w:lsdException w:name="Light List Accent 1" w:semiHidden="0" w:uiPriority="61" w:unhideWhenUsed="0"/>
+    <w:lsdException w:name="Light Grid Accent 1" w:semiHidden="0" w:uiPriority="62" w:unhideWhenUsed="0"/>
+    <w:lsdException w:name="Medium Shading 1 Accent 1" w:semiHidden="0" w:uiPriority="63" w:unhideWhenUsed="0"/>
+    <w:lsdException w:name="Medium Shading 2 Accent 1" w:semiHidden="0" w:uiPriority="64" w:unhideWhenUsed="0"/>
+    <w:lsdException w:name="Medium List 1 Accent 1" w:semiHidden="0" w:uiPriority="65" w:unhideWhenUsed="0"/>
+    <w:lsdException w:name="Revision" w:unhideWhenUsed="0"/>
+    <w:lsdException w:name="List Paragraph" w:semiHidden="0" w:uiPriority="34" w:unhideWhenUsed="0" w:qFormat="1"/>
+    <w:lsdException w:name="Quote" w:semiHidden="0" w:uiPriority="29" w:unhideWhenUsed="0" w:qFormat="1"/>
+    <w:lsdException w:name="Intense Quote" w:semiHidden="0" w:uiPriority="30" w:unhideWhenUsed="0" w:qFormat="1"/>
+    <w:lsdException w:name="Medium List 2 Accent 1" w:semiHidden="0" w:uiPriority="66" w:unhideWhenUsed="0"/>
+    <w:lsdException w:name="Medium Grid 1 Accent 1" w:semiHidden="0" w:uiPriority="67" w:unhideWhenUsed="0"/>
+    <w:lsdException w:name="Medium Grid 2 Accent 1" w:semiHidden="0" w:uiPriority="68" w:unhideWhenUsed="0"/>
+    <w:lsdException w:name="Medium Grid 3 Accent 1" w:semiHidden="0" w:uiPriority="69" w:unhideWhenUsed="0"/>
+    <w:lsdException w:name="Dark List Accent 1" w:semiHidden="0" w:uiPriority="70" w:unhideWhenUsed="0"/>
+    <w:lsdException w:name="Colorful Shading Accent 1" w:semiHidden="0" w:uiPriority="71" w:unhideWhenUsed="0"/>
+    <w:lsdException w:name="Colorful List Accent 1" w:semiHidden="0" w:uiPriority="72" w:unhideWhenUsed="0"/>
+    <w:lsdException w:name="Colorful Grid Accent 1" w:semiHidden="0" w:uiPriority="73" w:unhideWhenUsed="0"/>
+    <w:lsdException w:name="Light Shading Accent 2" w:semiHidden="0" w:uiPriority="60" w:unhideWhenUsed="0"/>
+    <w:lsdException w:name="Light List Accent 2" w:semiHidden="0" w:uiPriority="61" w:unhideWhenUsed="0"/>
+    <w:lsdException w:name="Light Grid Accent 2" w:semiHidden="0" w:uiPriority="62" w:unhideWhenUsed="0"/>
+    <w:lsdException w:name="Medium Shading 1 Accent 2" w:semiHidden="0" w:uiPriority="63" w:unhideWhenUsed="0"/>
+    <w:lsdException w:name="Medium Shading 2 Accent 2" w:semiHidden="0" w:uiPriority="64" w:unhideWhenUsed="0"/>
+    <w:lsdException w:name="Medium List 1 Accent 2" w:semiHidden="0" w:uiPriority="65" w:unhideWhenUsed="0"/>
+    <w:lsdException w:name="Medium List 2 Accent 2" w:semiHidden="0" w:uiPriority="66" w:unhideWhenUsed="0"/>
+    <w:lsdException w:name="Medium Grid 1 Accent 2" w:semiHidden="0" w:uiPriority="67" w:unhideWhenUsed="0"/>
+    <w:lsdException w:name="Medium Grid 2 Accent 2" w:semiHidden="0" w:uiPriority="68" w:unhideWhenUsed="0"/>
+    <w:lsdException w:name="Medium Grid 3 Accent 2" w:semiHidden="0" w:uiPriority="69" w:unhideWhenUsed="0"/>
+    <w:lsdException w:name="Dark List Accent 2" w:semiHidden="0" w:uiPriority="70" w:unhideWhenUsed="0"/>
+    <w:lsdException w:name="Colorful Shading Accent 2" w:semiHidden="0" w:uiPriority="71" w:unhideWhenUsed="0"/>
+    <w:lsdException w:name="Colorful List Accent 2" w:semiHidden="0" w:uiPriority="72" w:unhideWhenUsed="0"/>
+    <w:lsdException w:name="Colorful Grid Accent 2" w:semiHidden="0" w:uiPriority="73" w:unhideWhenUsed="0"/>
+    <w:lsdException w:name="Light Shading Accent 3" w:semiHidden="0" w:uiPriority="60" w:unhideWhenUsed="0"/>
+    <w:lsdException w:name="Light List Accent 3" w:semiHidden="0" w:uiPriority="61" w:unhideWhenUsed="0"/>
+    <w:lsdException w:name="Light Grid Accent 3" w:semiHidden="0" w:uiPriority="62" w:unhideWhenUsed="0"/>
+    <w:lsdException w:name="Medium Shading 1 Accent 3" w:semiHidden="0" w:uiPriority="63" w:unhideWhenUsed="0"/>
+    <w:lsdException w:name="Medium Shading 2 Accent 3" w:semiHidden="0" w:uiPriority="64" w:unhideWhenUsed="0"/>
+    <w:lsdException w:name="Medium List 1 Accent 3" w:semiHidden="0" w:uiPriority="65" w:unhideWhenUsed="0"/>
+    <w:lsdException w:name="Medium List 2 Accent 3" w:semiHidden="0" w:uiPriority="66" w:unhideWhenUsed="0"/>
+    <w:lsdException w:name="Medium Grid 1 Accent 3" w:semiHidden="0" w:uiPriority="67" w:unhideWhenUsed="0"/>
+    <w:lsdException w:name="Medium Grid 2 Accent 3" w:semiHidden="0" w:uiPriority="68" w:unhideWhenUsed="0"/>
+    <w:lsdException w:name="Medium Grid 3 Accent 3" w:semiHidden="0" w:uiPriority="69" w:unhideWhenUsed="0"/>
+    <w:lsdException w:name="Dark List Accent 3" w:semiHidden="0" w:uiPriority="70" w:unhideWhenUsed="0"/>
+    <w:lsdException w:name="Colorful Shading Accent 3" w:semiHidden="0" w:uiPriority="71" w:unhideWhenUsed="0"/>
+    <w:lsdException w:name="Colorful List Accent 3" w:semiHidden="0" w:uiPriority="72" w:unhideWhenUsed="0"/>
+    <w:lsdException w:name="Colorful Grid Accent 3" w:semiHidden="0" w:uiPriority="73" w:unhideWhenUsed="0"/>
+    <w:lsdException w:name="Light Shading Accent 4" w:semiHidden="0" w:uiPriority="60" w:unhideWhenUsed="0"/>
+    <w:lsdException w:name="Light List Accent 4" w:semiHidden="0" w:uiPriority="61" w:unhideWhenUsed="0"/>
+    <w:lsdException w:name="Light Grid Accent 4" w:semiHidden="0" w:uiPriority="62" w:unhideWhenUsed="0"/>
+    <w:lsdException w:name="Medium Shading 1 Accent 4" w:semiHidden="0" w:uiPriority="63" w:unhideWhenUsed="0"/>
+    <w:lsdException w:name="Medium Shading 2 Accent 4" w:semiHidden="0" w:uiPriority="64" w:unhideWhenUsed="0"/>
+    <w:lsdException w:name="Medium List 1 Accent 4" w:semiHidden="0" w:uiPriority="65" w:unhideWhenUsed="0"/>
+    <w:lsdException w:name="Medium List 2 Accent 4" w:semiHidden="0" w:uiPriority="66" w:unhideWhenUsed="0"/>
+    <w:lsdException w:name="Medium Grid 1 Accent 4" w:semiHidden="0" w:uiPriority="67" w:unhideWhenUsed="0"/>
+    <w:lsdException w:name="Medium Grid 2 Accent 4" w:semiHidden="0" w:uiPriority="68" w:unhideWhenUsed="0"/>
+    <w:lsdException w:name="Medium Grid 3 Accent 4" w:semiHidden="0" w:uiPriority="69" w:unhideWhenUsed="0"/>
+    <w:lsdException w:name="Dark List Accent 4" w:semiHidden="0" w:uiPriority="70" w:unhideWhenUsed="0"/>
+    <w:lsdException w:name="Colorful Shading Accent 4" w:semiHidden="0" w:uiPriority="71" w:unhideWhenUsed="0"/>
+    <w:lsdException w:name="Colorful List Accent 4" w:semiHidden="0" w:uiPriority="72" w:unhideWhenUsed="0"/>
+    <w:lsdException w:name="Colorful Grid Accent 4" w:semiHidden="0" w:uiPriority="73" w:unhideWhenUsed="0"/>
+    <w:lsdException w:name="Light Shading Accent 5" w:semiHidden="0" w:uiPriority="60" w:unhideWhenUsed="0"/>
+    <w:lsdException w:name="Light List Accent 5" w:semiHidden="0" w:uiPriority="61" w:unhideWhenUsed="0"/>
+    <w:lsdException w:name="Light Grid Accent 5" w:semiHidden="0" w:uiPriority="62" w:unhideWhenUsed="0"/>
+    <w:lsdException w:name="Medium Shading 1 Accent 5" w:semiHidden="0" w:uiPriority="63" w:unhideWhenUsed="0"/>
+    <w:lsdException w:name="Medium Shading 2 Accent 5" w:semiHidden="0" w:uiPriority="64" w:unhideWhenUsed="0"/>
+    <w:lsdException w:name="Medium List 1 Accent 5" w:semiHidden="0" w:uiPriority="65" w:unhideWhenUsed="0"/>
+    <w:lsdException w:name="Medium List 2 Accent 5" w:semiHidden="0" w:uiPriority="66" w:unhideWhenUsed="0"/>
+    <w:lsdException w:name="Medium Grid 1 Accent 5" w:semiHidden="0" w:uiPriority="67" w:unhideWhenUsed="0"/>
+    <w:lsdException w:name="Medium Grid 2 Accent 5" w:semiHidden="0" w:uiPriority="68" w:unhideWhenUsed="0"/>
+    <w:lsdException w:name="Medium Grid 3 Accent 5" w:semiHidden="0" w:uiPriority="69" w:unhideWhenUsed="0"/>
+    <w:lsdException w:name="Dark List Accent 5" w:semiHidden="0" w:uiPriority="70" w:unhideWhenUsed="0"/>
+    <w:lsdException w:name="Colorful Shading Accent 5" w:semiHidden="0" w:uiPriority="71" w:unhideWhenUsed="0"/>
+    <w:lsdException w:name="Colorful List Accent 5" w:semiHidden="0" w:uiPriority="72" w:unhideWhenUsed="0"/>
+    <w:lsdException w:name="Colorful Grid Accent 5" w:semiHidden="0" w:uiPriority="73" w:unhideWhenUsed="0"/>
+    <w:lsdException w:name="Light Shading Accent 6" w:semiHidden="0" w:uiPriority="60" w:unhideWhenUsed="0"/>
+    <w:lsdException w:name="Light List Accent 6" w:semiHidden="0" w:uiPriority="61" w:unhideWhenUsed="0"/>
+    <w:lsdException w:name="Light Grid Accent 6" w:semiHidden="0" w:uiPriority="62" w:unhideWhenUsed="0"/>
+    <w:lsdException w:name="Medium Shading 1 Accent 6" w:semiHidden="0" w:uiPriority="63" w:unhideWhenUsed="0"/>
+    <w:lsdException w:name="Medium Shading 2 Accent 6" w:semiHidden="0" w:uiPriority="64" w:unhideWhenUsed="0"/>
+    <w:lsdException w:name="Medium List 1 Accent 6" w:semiHidden="0" w:uiPriority="65" w:unhideWhenUsed="0"/>
+    <w:lsdException w:name="Medium List 2 Accent 6" w:semiHidden="0" w:uiPriority="66" w:unhideWhenUsed="0"/>
+    <w:lsdException w:name="Medium Grid 1 Accent 6" w:semiHidden="0" w:uiPriority="67" w:unhideWhenUsed="0"/>
+    <w:lsdException w:name="Medium Grid 2 Accent 6" w:semiHidden="0" w:uiPriority="68" w:unhideWhenUsed="0"/>
+    <w:lsdException w:name="Medium Grid 3 Accent 6" w:semiHidden="0" w:uiPriority="69" w:unhideWhenUsed="0"/>
+    <w:lsdException w:name="Dark List Accent 6" w:semiHidden="0" w:uiPriority="70" w:unhideWhenUsed="0"/>
+    <w:lsdException w:name="Colorful Shading Accent 6" w:semiHidden="0" w:uiPriority="71" w:unhideWhenUsed="0"/>
+    <w:lsdException w:name="Colorful List Accent 6" w:semiHidden="0" w:uiPriority="72" w:unhideWhenUsed="0"/>
+    <w:lsdException w:name="Colorful Grid Accent 6" w:semiHidden="0" w:uiPriority="73" w:unhideWhenUsed="0"/>
+    <w:lsdException w:name="Subtle Emphasis" w:semiHidden="0" w:uiPriority="19" w:unhideWhenUsed="0" w:qFormat="1"/>
+    <w:lsdException w:name="Intense Emphasis" w:semiHidden="0" w:uiPriority="21" w:unhideWhenUsed="0" w:qFormat="1"/>
+    <w:lsdException w:name="Subtle Reference" w:semiHidden="0" w:uiPriority="31" w:unhideWhenUsed="0" w:qFormat="1"/>
+    <w:lsdException w:name="Intense Reference" w:semiHidden="0" w:uiPriority="32" w:unhideWhenUsed="0" w:qFormat="1"/>
+    <w:lsdException w:name="Book Title" w:semiHidden="0" w:uiPriority="33" w:unhideWhenUsed="0" w:qFormat="1"/>
+    <w:lsdException w:name="Bibliography" w:uiPriority="37"/>
+    <w:lsdException w:name="TOC Heading" w:uiPriority="39" w:qFormat="1"/>
+  </w:latentStyles>
+  <w:style w:type="paragraph" w:default="1" w:styleId="Normal">
+    <w:name w:val="Normal"/>
+    <w:qFormat/>
+    <w:rPr>
+      <w:sz w:val="24"/>
+      <w:szCs w:val="24"/>
+    </w:rPr>
+  </w:style>
+  <w:style w:type="paragraph" w:styleId="Heading1">
+    <w:name w:val="heading 1"/>
+    <w:basedOn w:val="Normal"/>
+    <w:next w:val="Normal"/>
+    <w:link w:val="Heading1Char"/>
+    <w:qFormat/>
+    <w:rsid w:val="00923B1C"/>
+    <w:pPr>
+      <w:numPr>
+        <w:numId w:val="44"/>
+      </w:numPr>
+      <w:outlineLvl w:val="0"/>
+    </w:pPr>
+    <w:rPr>
+      <w:rFonts w:ascii="Calibri" w:hAnsi="Calibri" w:cs="Arial"/>
+      <w:b/>
+      <w:color w:val="262626"/>
+      <w:sz w:val="40"/>
+      <w:szCs w:val="48"/>
+    </w:rPr>
+  </w:style>
+  <w:style w:type="paragraph" w:styleId="Heading2">
+    <w:name w:val="heading 2"/>
+    <w:basedOn w:val="Normal"/>
+    <w:next w:val="Normal"/>
+    <w:link w:val="Heading2Char"/>
+    <w:qFormat/>
+    <w:rsid w:val="00923B1C"/>
+    <w:pPr>
+      <w:numPr>
+        <w:ilvl w:val="1"/>
+        <w:numId w:val="44"/>
+      </w:numPr>
+      <w:outlineLvl w:val="1"/>
+    </w:pPr>
+    <w:rPr>
+      <w:rFonts w:ascii="Calibri" w:hAnsi="Calibri" w:cs="Arial"/>
+      <w:color w:val="262626"/>
+      <w:sz w:val="40"/>
+      <w:szCs w:val="48"/>
+    </w:rPr>
+  </w:style>
+  <w:style w:type="paragraph" w:styleId="Heading3">
+    <w:name w:val="heading 3"/>
+    <w:basedOn w:val="Normal"/>
+    <w:next w:val="Normal"/>
+    <w:link w:val="Heading3Char"/>
+    <w:uiPriority w:val="9"/>
+    <w:unhideWhenUsed/>
+    <w:qFormat/>
+    <w:rsid w:val="00923B1C"/>
+    <w:pPr>
+      <w:numPr>
+        <w:ilvl w:val="2"/>
+        <w:numId w:val="44"/>
+      </w:numPr>
+      <w:outlineLvl w:val="2"/>
+    </w:pPr>
+    <w:rPr>
+      <w:rFonts w:ascii="Calibri" w:hAnsi="Calibri" w:cs="Arial"/>
+      <w:color w:val="7F7F7F"/>
+      <w:sz w:val="32"/>
+      <w:szCs w:val="48"/>
+    </w:rPr>
+  </w:style>
+  <w:style w:type="paragraph" w:styleId="Heading4">
+    <w:name w:val="heading 4"/>
+    <w:basedOn w:val="Normal"/>
+    <w:next w:val="Normal"/>
+    <w:link w:val="Heading4Char"/>
+    <w:uiPriority w:val="9"/>
+    <w:unhideWhenUsed/>
+    <w:qFormat/>
+    <w:rsid w:val="00923B1C"/>
+    <w:pPr>
+      <w:numPr>
+        <w:ilvl w:val="3"/>
+        <w:numId w:val="44"/>
+      </w:numPr>
+      <w:outlineLvl w:val="3"/>
+    </w:pPr>
+    <w:rPr>
+      <w:rFonts w:ascii="Calibri" w:hAnsi="Calibri" w:cs="Arial"/>
+      <w:color w:val="BFBFBF"/>
+      <w:sz w:val="28"/>
+      <w:szCs w:val="40"/>
+    </w:rPr>
+  </w:style>
+  <w:style w:type="character" w:default="1" w:styleId="DefaultParagraphFont">
+    <w:name w:val="Default Paragraph Font"/>
+    <w:uiPriority w:val="1"/>
+    <w:semiHidden/>
+    <w:unhideWhenUsed/>
+  </w:style>
+  <w:style w:type="table" w:default="1" w:styleId="TableNormal">
+    <w:name w:val="Normal Table"/>
+    <w:uiPriority w:val="99"/>
+    <w:semiHidden/>
+    <w:unhideWhenUsed/>
+    <w:tblPr>
+      <w:tblInd w:w="0" w:type="dxa"/>
+      <w:tblCellMar>
+        <w:top w:w="0" w:type="dxa"/>
+        <w:left w:w="108" w:type="dxa"/>
+        <w:bottom w:w="0" w:type="dxa"/>
+        <w:right w:w="108" w:type="dxa"/>
+      </w:tblCellMar>
+    </w:tblPr>
+  </w:style>
+  <w:style w:type="numbering" w:default="1" w:styleId="NoList">
+    <w:name w:val="No List"/>
+    <w:uiPriority w:val="99"/>
+    <w:semiHidden/>
+    <w:unhideWhenUsed/>
+  </w:style>
+  <w:style w:type="character" w:customStyle="1" w:styleId="Heading1Char">
+    <w:name w:val="Heading 1 Char"/>
+    <w:link w:val="Heading1"/>
+    <w:rsid w:val="00923B1C"/>
+    <w:rPr>
+      <w:rFonts w:ascii="Calibri" w:hAnsi="Calibri" w:cs="Arial"/>
+      <w:b/>
+      <w:color w:val="262626"/>
+      <w:sz w:val="40"/>
+      <w:szCs w:val="48"/>
+    </w:rPr>
+  </w:style>
+  <w:style w:type="character" w:customStyle="1" w:styleId="Heading2Char">
+    <w:name w:val="Heading 2 Char"/>
+    <w:link w:val="Heading2"/>
+    <w:rsid w:val="00923B1C"/>
+    <w:rPr>
+      <w:rFonts w:ascii="Calibri" w:hAnsi="Calibri" w:cs="Arial"/>
+      <w:color w:val="262626"/>
+      <w:sz w:val="40"/>
+      <w:szCs w:val="48"/>
+    </w:rPr>
+  </w:style>
+  <w:style w:type="paragraph" w:styleId="ListParagraph">
+    <w:name w:val="List Paragraph"/>
+    <w:basedOn w:val="Normal"/>
+    <w:uiPriority w:val="34"/>
+    <w:qFormat/>
+    <w:rsid w:val="00972DEF"/>
+    <w:pPr>
+      <w:ind w:left="720"/>
+      <w:contextualSpacing/>
+    </w:pPr>
+  </w:style>
+  <w:style w:type="paragraph" w:styleId="NormalWeb">
+    <w:name w:val="Normal (Web)"/>
+    <w:basedOn w:val="Normal"/>
+    <w:uiPriority w:val="99"/>
+    <w:semiHidden/>
+    <w:unhideWhenUsed/>
+    <w:rsid w:val="006D3F0F"/>
+    <w:pPr>
+      <w:spacing w:before="100" w:beforeAutospacing="1" w:after="100" w:afterAutospacing="1"/>
+    </w:pPr>
+    <w:rPr>
+      <w:rFonts w:ascii="Times" w:hAnsi="Times"/>
+      <w:sz w:val="20"/>
+      <w:szCs w:val="20"/>
+    </w:rPr>
+  </w:style>
+  <w:style w:type="character" w:customStyle="1" w:styleId="Heading3Char">
+    <w:name w:val="Heading 3 Char"/>
+    <w:link w:val="Heading3"/>
+    <w:uiPriority w:val="9"/>
+    <w:rsid w:val="00923B1C"/>
+    <w:rPr>
+      <w:rFonts w:ascii="Calibri" w:hAnsi="Calibri" w:cs="Arial"/>
+      <w:color w:val="7F7F7F"/>
+      <w:sz w:val="32"/>
+      <w:szCs w:val="48"/>
+    </w:rPr>
+  </w:style>
+  <w:style w:type="character" w:styleId="Hyperlink">
+    <w:name w:val="Hyperlink"/>
+    <w:uiPriority w:val="99"/>
+    <w:rsid w:val="00F0419A"/>
+    <w:rPr>
+      <w:color w:val="0000FF"/>
+      <w:u w:val="single"/>
+    </w:rPr>
+  </w:style>
+  <w:style w:type="character" w:styleId="FollowedHyperlink">
+    <w:name w:val="FollowedHyperlink"/>
+    <w:uiPriority w:val="99"/>
+    <w:semiHidden/>
+    <w:unhideWhenUsed/>
+    <w:rsid w:val="00F0419A"/>
+    <w:rPr>
+      <w:color w:val="800080"/>
+      <w:u w:val="single"/>
+    </w:rPr>
+  </w:style>
+  <w:style w:type="table" w:styleId="TableGrid">
+    <w:name w:val="Table Grid"/>
+    <w:basedOn w:val="TableNormal"/>
+    <w:uiPriority w:val="59"/>
+    <w:rsid w:val="00E04087"/>
+    <w:tblPr>
+      <w:tblInd w:w="0" w:type="dxa"/>
+      <w:tblBorders>
+        <w:top w:val="single" w:sz="4" w:space="0" w:color="auto"/>
+        <w:left w:val="single" w:sz="4" w:space="0" w:color="auto"/>
+        <w:bottom w:val="single" w:sz="4" w:space="0" w:color="auto"/>
+        <w:right w:val="single" w:sz="4" w:space="0" w:color="auto"/>
+        <w:insideH w:val="single" w:sz="4" w:space="0" w:color="auto"/>
+        <w:insideV w:val="single" w:sz="4" w:space="0" w:color="auto"/>
+      </w:tblBorders>
+      <w:tblCellMar>
+        <w:top w:w="0" w:type="dxa"/>
+        <w:left w:w="108" w:type="dxa"/>
+        <w:bottom w:w="0" w:type="dxa"/>
+        <w:right w:w="108" w:type="dxa"/>
+      </w:tblCellMar>
+    </w:tblPr>
+  </w:style>
+  <w:style w:type="paragraph" w:styleId="BalloonText">
+    <w:name w:val="Balloon Text"/>
+    <w:basedOn w:val="Normal"/>
+    <w:link w:val="BalloonTextChar"/>
+    <w:uiPriority w:val="99"/>
+    <w:semiHidden/>
+    <w:unhideWhenUsed/>
+    <w:rsid w:val="000450F7"/>
+    <w:rPr>
+      <w:rFonts w:ascii="Lucida Grande" w:hAnsi="Lucida Grande" w:cs="Lucida Grande"/>
+      <w:sz w:val="18"/>
+      <w:szCs w:val="18"/>
+    </w:rPr>
+  </w:style>
+  <w:style w:type="character" w:customStyle="1" w:styleId="BalloonTextChar">
+    <w:name w:val="Balloon Text Char"/>
+    <w:link w:val="BalloonText"/>
+    <w:uiPriority w:val="99"/>
+    <w:semiHidden/>
+    <w:rsid w:val="000450F7"/>
+    <w:rPr>
+      <w:rFonts w:ascii="Lucida Grande" w:hAnsi="Lucida Grande" w:cs="Lucida Grande"/>
+      <w:sz w:val="18"/>
+      <w:szCs w:val="18"/>
+    </w:rPr>
+  </w:style>
+  <w:style w:type="paragraph" w:styleId="FootnoteText">
+    <w:name w:val="footnote text"/>
+    <w:basedOn w:val="Normal"/>
+    <w:link w:val="FootnoteTextChar"/>
+    <w:uiPriority w:val="99"/>
+    <w:unhideWhenUsed/>
+    <w:rsid w:val="0052090E"/>
+  </w:style>
+  <w:style w:type="character" w:customStyle="1" w:styleId="FootnoteTextChar">
+    <w:name w:val="Footnote Text Char"/>
+    <w:basedOn w:val="DefaultParagraphFont"/>
+    <w:link w:val="FootnoteText"/>
+    <w:uiPriority w:val="99"/>
+    <w:rsid w:val="0052090E"/>
+  </w:style>
+  <w:style w:type="character" w:styleId="FootnoteReference">
+    <w:name w:val="footnote reference"/>
+    <w:uiPriority w:val="99"/>
+    <w:unhideWhenUsed/>
+    <w:rsid w:val="0052090E"/>
+    <w:rPr>
+      <w:vertAlign w:val="superscript"/>
+    </w:rPr>
+  </w:style>
+  <w:style w:type="paragraph" w:styleId="TOC1">
+    <w:name w:val="toc 1"/>
+    <w:basedOn w:val="Normal"/>
+    <w:next w:val="Normal"/>
+    <w:autoRedefine/>
+    <w:uiPriority w:val="39"/>
+    <w:unhideWhenUsed/>
+    <w:rsid w:val="0052090E"/>
+  </w:style>
+  <w:style w:type="paragraph" w:styleId="TOC2">
+    <w:name w:val="toc 2"/>
+    <w:basedOn w:val="Normal"/>
+    <w:next w:val="Normal"/>
+    <w:autoRedefine/>
+    <w:uiPriority w:val="39"/>
+    <w:unhideWhenUsed/>
+    <w:rsid w:val="0052090E"/>
+    <w:pPr>
+      <w:ind w:left="240"/>
+    </w:pPr>
+  </w:style>
+  <w:style w:type="paragraph" w:styleId="TOC3">
+    <w:name w:val="toc 3"/>
+    <w:basedOn w:val="Normal"/>
+    <w:next w:val="Normal"/>
+    <w:autoRedefine/>
+    <w:uiPriority w:val="39"/>
+    <w:unhideWhenUsed/>
+    <w:rsid w:val="0052090E"/>
+    <w:pPr>
+      <w:ind w:left="480"/>
+    </w:pPr>
+  </w:style>
+  <w:style w:type="paragraph" w:styleId="TOC4">
+    <w:name w:val="toc 4"/>
+    <w:basedOn w:val="Normal"/>
+    <w:next w:val="Normal"/>
+    <w:autoRedefine/>
+    <w:uiPriority w:val="39"/>
+    <w:unhideWhenUsed/>
+    <w:rsid w:val="0052090E"/>
+    <w:pPr>
+      <w:ind w:left="720"/>
+    </w:pPr>
+  </w:style>
+  <w:style w:type="paragraph" w:styleId="TOC5">
+    <w:name w:val="toc 5"/>
+    <w:basedOn w:val="Normal"/>
+    <w:next w:val="Normal"/>
+    <w:autoRedefine/>
+    <w:uiPriority w:val="39"/>
+    <w:unhideWhenUsed/>
+    <w:rsid w:val="0052090E"/>
+    <w:pPr>
+      <w:ind w:left="960"/>
+    </w:pPr>
+  </w:style>
+  <w:style w:type="paragraph" w:styleId="TOC6">
+    <w:name w:val="toc 6"/>
+    <w:basedOn w:val="Normal"/>
+    <w:next w:val="Normal"/>
+    <w:autoRedefine/>
+    <w:uiPriority w:val="39"/>
+    <w:unhideWhenUsed/>
+    <w:rsid w:val="0052090E"/>
+    <w:pPr>
+      <w:ind w:left="1200"/>
+    </w:pPr>
+  </w:style>
+  <w:style w:type="paragraph" w:styleId="TOC7">
+    <w:name w:val="toc 7"/>
+    <w:basedOn w:val="Normal"/>
+    <w:next w:val="Normal"/>
+    <w:autoRedefine/>
+    <w:uiPriority w:val="39"/>
+    <w:unhideWhenUsed/>
+    <w:rsid w:val="0052090E"/>
+    <w:pPr>
+      <w:ind w:left="1440"/>
+    </w:pPr>
+  </w:style>
+  <w:style w:type="paragraph" w:styleId="TOC8">
+    <w:name w:val="toc 8"/>
+    <w:basedOn w:val="Normal"/>
+    <w:next w:val="Normal"/>
+    <w:autoRedefine/>
+    <w:uiPriority w:val="39"/>
+    <w:unhideWhenUsed/>
+    <w:rsid w:val="0052090E"/>
+    <w:pPr>
+      <w:ind w:left="1680"/>
+    </w:pPr>
+  </w:style>
+  <w:style w:type="paragraph" w:styleId="TOC9">
+    <w:name w:val="toc 9"/>
+    <w:basedOn w:val="Normal"/>
+    <w:next w:val="Normal"/>
+    <w:autoRedefine/>
+    <w:uiPriority w:val="39"/>
+    <w:unhideWhenUsed/>
+    <w:rsid w:val="0052090E"/>
+    <w:pPr>
+      <w:ind w:left="1920"/>
+    </w:pPr>
+  </w:style>
+  <w:style w:type="paragraph" w:styleId="Header">
+    <w:name w:val="header"/>
+    <w:basedOn w:val="Normal"/>
+    <w:link w:val="HeaderChar"/>
+    <w:uiPriority w:val="99"/>
+    <w:unhideWhenUsed/>
+    <w:rsid w:val="0052090E"/>
+    <w:pPr>
+      <w:tabs>
+        <w:tab w:val="center" w:pos="4153"/>
+        <w:tab w:val="right" w:pos="8306"/>
+      </w:tabs>
+    </w:pPr>
+  </w:style>
+  <w:style w:type="character" w:customStyle="1" w:styleId="HeaderChar">
+    <w:name w:val="Header Char"/>
+    <w:basedOn w:val="DefaultParagraphFont"/>
+    <w:link w:val="Header"/>
+    <w:uiPriority w:val="99"/>
+    <w:rsid w:val="0052090E"/>
+  </w:style>
+  <w:style w:type="paragraph" w:styleId="Footer">
+    <w:name w:val="footer"/>
+    <w:basedOn w:val="Normal"/>
+    <w:link w:val="FooterChar"/>
+    <w:uiPriority w:val="99"/>
+    <w:unhideWhenUsed/>
+    <w:rsid w:val="0052090E"/>
+    <w:pPr>
+      <w:tabs>
+        <w:tab w:val="center" w:pos="4153"/>
+        <w:tab w:val="right" w:pos="8306"/>
+      </w:tabs>
+    </w:pPr>
+  </w:style>
+  <w:style w:type="character" w:customStyle="1" w:styleId="FooterChar">
+    <w:name w:val="Footer Char"/>
+    <w:basedOn w:val="DefaultParagraphFont"/>
+    <w:link w:val="Footer"/>
+    <w:uiPriority w:val="99"/>
+    <w:rsid w:val="0052090E"/>
+  </w:style>
+  <w:style w:type="character" w:styleId="PageNumber">
+    <w:name w:val="page number"/>
+    <w:basedOn w:val="DefaultParagraphFont"/>
+    <w:uiPriority w:val="99"/>
+    <w:semiHidden/>
+    <w:unhideWhenUsed/>
+    <w:rsid w:val="0052090E"/>
+  </w:style>
+  <w:style w:type="table" w:styleId="LightShading-Accent1">
+    <w:name w:val="Light Shading Accent 1"/>
+    <w:basedOn w:val="TableNormal"/>
+    <w:uiPriority w:val="60"/>
+    <w:rsid w:val="00DC224A"/>
+    <w:rPr>
+      <w:color w:val="365F91"/>
+      <w:sz w:val="22"/>
+      <w:szCs w:val="22"/>
+      <w:lang w:val="en-US" w:eastAsia="zh-TW"/>
+    </w:rPr>
+    <w:tblPr>
+      <w:tblStyleRowBandSize w:val="1"/>
+      <w:tblStyleColBandSize w:val="1"/>
+      <w:tblInd w:w="0" w:type="dxa"/>
+      <w:tblBorders>
+        <w:top w:val="single" w:sz="8" w:space="0" w:color="4F81BD"/>
+        <w:bottom w:val="single" w:sz="8" w:space="0" w:color="4F81BD"/>
+      </w:tblBorders>
+      <w:tblCellMar>
+        <w:top w:w="0" w:type="dxa"/>
+        <w:left w:w="108" w:type="dxa"/>
+        <w:bottom w:w="0" w:type="dxa"/>
+        <w:right w:w="108" w:type="dxa"/>
+      </w:tblCellMar>
+    </w:tblPr>
+    <w:tblStylePr w:type="firstRow">
+      <w:pPr>
+        <w:spacing w:before="0" w:after="0" w:line="240" w:lineRule="auto"/>
+      </w:pPr>
+      <w:rPr>
+        <w:b/>
+        <w:bCs/>
+      </w:rPr>
+      <w:tblPr/>
+      <w:tcPr>
+        <w:tcBorders>
+          <w:top w:val="single" w:sz="8" w:space="0" w:color="4F81BD"/>
+          <w:left w:val="nil"/>
+          <w:bottom w:val="single" w:sz="8" w:space="0" w:color="4F81BD"/>
+          <w:right w:val="nil"/>
+          <w:insideH w:val="nil"/>
+          <w:insideV w:val="nil"/>
+        </w:tcBorders>
+      </w:tcPr>
+    </w:tblStylePr>
+    <w:tblStylePr w:type="lastRow">
+      <w:pPr>
+        <w:spacing w:before="0" w:after="0" w:line="240" w:lineRule="auto"/>
+      </w:pPr>
+      <w:rPr>
+        <w:b/>
+        <w:bCs/>
+      </w:rPr>
+      <w:tblPr/>
+      <w:tcPr>
+        <w:tcBorders>
+          <w:top w:val="single" w:sz="8" w:space="0" w:color="4F81BD"/>
+          <w:left w:val="nil"/>
+          <w:bottom w:val="single" w:sz="8" w:space="0" w:color="4F81BD"/>
+          <w:right w:val="nil"/>
+          <w:insideH w:val="nil"/>
+          <w:insideV w:val="nil"/>
+        </w:tcBorders>
+      </w:tcPr>
+    </w:tblStylePr>
+    <w:tblStylePr w:type="firstCol">
+      <w:rPr>
+        <w:b/>
+        <w:bCs/>
+      </w:rPr>
+    </w:tblStylePr>
+    <w:tblStylePr w:type="lastCol">
+      <w:rPr>
+        <w:b/>
+        <w:bCs/>
+      </w:rPr>
+    </w:tblStylePr>
+    <w:tblStylePr w:type="band1Vert">
+      <w:tblPr/>
+      <w:tcPr>
+        <w:tcBorders>
+          <w:left w:val="nil"/>
+          <w:right w:val="nil"/>
+          <w:insideH w:val="nil"/>
+          <w:insideV w:val="nil"/>
+        </w:tcBorders>
+        <w:shd w:val="clear" w:color="auto" w:fill="D3DFEE"/>
+      </w:tcPr>
+    </w:tblStylePr>
+    <w:tblStylePr w:type="band1Horz">
+      <w:tblPr/>
+      <w:tcPr>
+        <w:tcBorders>
+          <w:left w:val="nil"/>
+          <w:right w:val="nil"/>
+          <w:insideH w:val="nil"/>
+          <w:insideV w:val="nil"/>
+        </w:tcBorders>
+        <w:shd w:val="clear" w:color="auto" w:fill="D3DFEE"/>
+      </w:tcPr>
+    </w:tblStylePr>
+  </w:style>
+  <w:style w:type="paragraph" w:styleId="NoSpacing">
+    <w:name w:val="No Spacing"/>
+    <w:link w:val="NoSpacingChar"/>
+    <w:uiPriority w:val="1"/>
+    <w:qFormat/>
+    <w:rsid w:val="00DC224A"/>
+    <w:rPr>
+      <w:rFonts w:ascii="PMingLiU" w:hAnsi="PMingLiU"/>
+      <w:sz w:val="22"/>
+      <w:szCs w:val="22"/>
+      <w:lang w:val="en-US"/>
+    </w:rPr>
+  </w:style>
+  <w:style w:type="character" w:customStyle="1" w:styleId="NoSpacingChar">
+    <w:name w:val="No Spacing Char"/>
+    <w:link w:val="NoSpacing"/>
+    <w:uiPriority w:val="1"/>
+    <w:rsid w:val="00DC224A"/>
+    <w:rPr>
+      <w:rFonts w:ascii="PMingLiU" w:hAnsi="PMingLiU"/>
+      <w:sz w:val="22"/>
+      <w:szCs w:val="22"/>
+      <w:lang w:val="en-US"/>
+    </w:rPr>
+  </w:style>
+  <w:style w:type="paragraph" w:styleId="Index1">
+    <w:name w:val="index 1"/>
+    <w:basedOn w:val="Normal"/>
+    <w:next w:val="Normal"/>
+    <w:autoRedefine/>
+    <w:uiPriority w:val="99"/>
+    <w:unhideWhenUsed/>
+    <w:rsid w:val="007122F5"/>
+    <w:pPr>
+      <w:ind w:left="240" w:hanging="240"/>
+    </w:pPr>
+    <w:rPr>
+      <w:sz w:val="18"/>
+      <w:szCs w:val="18"/>
+    </w:rPr>
+  </w:style>
+  <w:style w:type="paragraph" w:styleId="Index2">
+    <w:name w:val="index 2"/>
+    <w:basedOn w:val="Normal"/>
+    <w:next w:val="Normal"/>
+    <w:autoRedefine/>
+    <w:uiPriority w:val="99"/>
+    <w:unhideWhenUsed/>
+    <w:rsid w:val="007122F5"/>
+    <w:pPr>
+      <w:ind w:left="480" w:hanging="240"/>
+    </w:pPr>
+    <w:rPr>
+      <w:sz w:val="18"/>
+      <w:szCs w:val="18"/>
+    </w:rPr>
+  </w:style>
+  <w:style w:type="paragraph" w:styleId="Index3">
+    <w:name w:val="index 3"/>
+    <w:basedOn w:val="Normal"/>
+    <w:next w:val="Normal"/>
+    <w:autoRedefine/>
+    <w:uiPriority w:val="99"/>
+    <w:unhideWhenUsed/>
+    <w:rsid w:val="007122F5"/>
+    <w:pPr>
+      <w:ind w:left="720" w:hanging="240"/>
+    </w:pPr>
+    <w:rPr>
+      <w:sz w:val="18"/>
+      <w:szCs w:val="18"/>
+    </w:rPr>
+  </w:style>
+  <w:style w:type="paragraph" w:styleId="Index4">
+    <w:name w:val="index 4"/>
+    <w:basedOn w:val="Normal"/>
+    <w:next w:val="Normal"/>
+    <w:autoRedefine/>
+    <w:uiPriority w:val="99"/>
+    <w:unhideWhenUsed/>
+    <w:rsid w:val="007122F5"/>
+    <w:pPr>
+      <w:ind w:left="960" w:hanging="240"/>
+    </w:pPr>
+    <w:rPr>
+      <w:sz w:val="18"/>
+      <w:szCs w:val="18"/>
+    </w:rPr>
+  </w:style>
+  <w:style w:type="paragraph" w:styleId="Index5">
+    <w:name w:val="index 5"/>
+    <w:basedOn w:val="Normal"/>
+    <w:next w:val="Normal"/>
+    <w:autoRedefine/>
+    <w:uiPriority w:val="99"/>
+    <w:unhideWhenUsed/>
+    <w:rsid w:val="007122F5"/>
+    <w:pPr>
+      <w:ind w:left="1200" w:hanging="240"/>
+    </w:pPr>
+    <w:rPr>
+      <w:sz w:val="18"/>
+      <w:szCs w:val="18"/>
+    </w:rPr>
+  </w:style>
+  <w:style w:type="paragraph" w:styleId="Index6">
+    <w:name w:val="index 6"/>
+    <w:basedOn w:val="Normal"/>
+    <w:next w:val="Normal"/>
+    <w:autoRedefine/>
+    <w:uiPriority w:val="99"/>
+    <w:unhideWhenUsed/>
+    <w:rsid w:val="007122F5"/>
+    <w:pPr>
+      <w:ind w:left="1440" w:hanging="240"/>
+    </w:pPr>
+    <w:rPr>
+      <w:sz w:val="18"/>
+      <w:szCs w:val="18"/>
+    </w:rPr>
+  </w:style>
+  <w:style w:type="paragraph" w:styleId="Index7">
+    <w:name w:val="index 7"/>
+    <w:basedOn w:val="Normal"/>
+    <w:next w:val="Normal"/>
+    <w:autoRedefine/>
+    <w:uiPriority w:val="99"/>
+    <w:unhideWhenUsed/>
+    <w:rsid w:val="007122F5"/>
+    <w:pPr>
+      <w:ind w:left="1680" w:hanging="240"/>
+    </w:pPr>
+    <w:rPr>
+      <w:sz w:val="18"/>
+      <w:szCs w:val="18"/>
+    </w:rPr>
+  </w:style>
+  <w:style w:type="paragraph" w:styleId="Index8">
+    <w:name w:val="index 8"/>
+    <w:basedOn w:val="Normal"/>
+    <w:next w:val="Normal"/>
+    <w:autoRedefine/>
+    <w:uiPriority w:val="99"/>
+    <w:unhideWhenUsed/>
+    <w:rsid w:val="007122F5"/>
+    <w:pPr>
+      <w:ind w:left="1920" w:hanging="240"/>
+    </w:pPr>
+    <w:rPr>
+      <w:sz w:val="18"/>
+      <w:szCs w:val="18"/>
+    </w:rPr>
+  </w:style>
+  <w:style w:type="paragraph" w:styleId="Index9">
+    <w:name w:val="index 9"/>
+    <w:basedOn w:val="Normal"/>
+    <w:next w:val="Normal"/>
+    <w:autoRedefine/>
+    <w:uiPriority w:val="99"/>
+    <w:unhideWhenUsed/>
+    <w:rsid w:val="007122F5"/>
+    <w:pPr>
+      <w:ind w:left="2160" w:hanging="240"/>
+    </w:pPr>
+    <w:rPr>
+      <w:sz w:val="18"/>
+      <w:szCs w:val="18"/>
+    </w:rPr>
+  </w:style>
+  <w:style w:type="paragraph" w:styleId="IndexHeading">
+    <w:name w:val="index heading"/>
+    <w:basedOn w:val="Normal"/>
+    <w:next w:val="Index1"/>
+    <w:uiPriority w:val="99"/>
+    <w:unhideWhenUsed/>
+    <w:rsid w:val="007122F5"/>
+    <w:pPr>
+      <w:spacing w:before="240" w:after="120"/>
+      <w:jc w:val="center"/>
+    </w:pPr>
+    <w:rPr>
+      <w:b/>
+      <w:sz w:val="26"/>
+      <w:szCs w:val="26"/>
+    </w:rPr>
+  </w:style>
+  <w:style w:type="character" w:customStyle="1" w:styleId="Heading4Char">
+    <w:name w:val="Heading 4 Char"/>
+    <w:link w:val="Heading4"/>
+    <w:uiPriority w:val="9"/>
+    <w:rsid w:val="00923B1C"/>
+    <w:rPr>
+      <w:rFonts w:ascii="Calibri" w:hAnsi="Calibri" w:cs="Arial"/>
+      <w:color w:val="BFBFBF"/>
+      <w:sz w:val="28"/>
+      <w:szCs w:val="40"/>
+    </w:rPr>
+  </w:style>
+  <w:style w:type="character" w:styleId="BookTitle">
+    <w:name w:val="Book Title"/>
+    <w:uiPriority w:val="33"/>
+    <w:qFormat/>
+    <w:rsid w:val="00AA47EA"/>
+    <w:rPr>
+      <w:b/>
+      <w:bCs/>
+      <w:smallCaps/>
+      <w:spacing w:val="5"/>
+    </w:rPr>
+  </w:style>
+  <w:style w:type="paragraph" w:styleId="TOCHeading">
+    <w:name w:val="TOC Heading"/>
+    <w:basedOn w:val="Heading1"/>
+    <w:next w:val="Normal"/>
+    <w:uiPriority w:val="39"/>
+    <w:unhideWhenUsed/>
+    <w:qFormat/>
+    <w:rsid w:val="00721325"/>
+    <w:pPr>
+      <w:keepNext/>
+      <w:keepLines/>
+      <w:numPr>
+        <w:numId w:val="0"/>
+      </w:numPr>
+      <w:spacing w:before="240" w:line="259" w:lineRule="auto"/>
+      <w:outlineLvl w:val="9"/>
+    </w:pPr>
+    <w:rPr>
+      <w:rFonts w:asciiTheme="majorHAnsi" w:eastAsiaTheme="majorEastAsia" w:hAnsiTheme="majorHAnsi" w:cstheme="majorBidi"/>
+      <w:b w:val="0"/>
+      <w:color w:val="365F91" w:themeColor="accent1" w:themeShade="BF"/>
+      <w:sz w:val="32"/>
+      <w:szCs w:val="32"/>
+      <w:lang w:val="en-US"/>
+    </w:rPr>
+  </w:style>
+  <w:style w:type="paragraph" w:customStyle="1" w:styleId="TableText">
+    <w:name w:val="Table Text"/>
+    <w:basedOn w:val="Normal"/>
+    <w:uiPriority w:val="10"/>
+    <w:qFormat/>
+    <w:rsid w:val="004A1B20"/>
+    <w:pPr>
+      <w:spacing w:before="60" w:after="60"/>
+      <w:ind w:left="144" w:right="144"/>
+    </w:pPr>
+    <w:rPr>
+      <w:rFonts w:asciiTheme="minorHAnsi" w:eastAsiaTheme="minorHAnsi" w:hAnsiTheme="minorHAnsi" w:cstheme="minorBidi"/>
+      <w:color w:val="595959" w:themeColor="text1" w:themeTint="A6"/>
+      <w:kern w:val="20"/>
+      <w:sz w:val="20"/>
+      <w:szCs w:val="20"/>
+      <w:lang w:eastAsia="ja-JP"/>
+    </w:rPr>
+  </w:style>
+  <w:style w:type="paragraph" w:customStyle="1" w:styleId="TableReverseHeading">
+    <w:name w:val="Table Reverse Heading"/>
+    <w:basedOn w:val="Normal"/>
+    <w:uiPriority w:val="10"/>
+    <w:qFormat/>
+    <w:rsid w:val="004A1B20"/>
+    <w:pPr>
+      <w:spacing w:before="40" w:after="40"/>
+      <w:ind w:left="144" w:right="144"/>
+    </w:pPr>
+    <w:rPr>
+      <w:rFonts w:asciiTheme="majorHAnsi" w:eastAsiaTheme="majorEastAsia" w:hAnsiTheme="majorHAnsi" w:cstheme="majorBidi"/>
+      <w:caps/>
+      <w:color w:val="FFFFFF" w:themeColor="background1"/>
+      <w:kern w:val="20"/>
+      <w:szCs w:val="20"/>
+      <w:lang w:eastAsia="ja-JP"/>
+    </w:rPr>
+  </w:style>
+  <w:style w:type="paragraph" w:styleId="IntenseQuote">
+    <w:name w:val="Intense Quote"/>
+    <w:basedOn w:val="Normal"/>
+    <w:next w:val="Normal"/>
+    <w:link w:val="IntenseQuoteChar"/>
+    <w:uiPriority w:val="30"/>
+    <w:qFormat/>
+    <w:rsid w:val="00B37E97"/>
+    <w:pPr>
+      <w:pBdr>
+        <w:top w:val="single" w:sz="4" w:space="10" w:color="4F81BD" w:themeColor="accent1"/>
+        <w:bottom w:val="single" w:sz="4" w:space="10" w:color="4F81BD" w:themeColor="accent1"/>
+      </w:pBdr>
+      <w:spacing w:before="360" w:after="360"/>
+      <w:ind w:left="864" w:right="864"/>
+      <w:jc w:val="center"/>
+    </w:pPr>
+    <w:rPr>
+      <w:i/>
+      <w:iCs/>
+      <w:color w:val="4F81BD" w:themeColor="accent1"/>
+    </w:rPr>
+  </w:style>
+  <w:style w:type="character" w:customStyle="1" w:styleId="IntenseQuoteChar">
+    <w:name w:val="Intense Quote Char"/>
+    <w:basedOn w:val="DefaultParagraphFont"/>
+    <w:link w:val="IntenseQuote"/>
+    <w:uiPriority w:val="30"/>
+    <w:rsid w:val="00B37E97"/>
+    <w:rPr>
+      <w:i/>
+      <w:iCs/>
+      <w:color w:val="4F81BD" w:themeColor="accent1"/>
+      <w:sz w:val="24"/>
+      <w:szCs w:val="24"/>
+    </w:rPr>
+  </w:style>
+  <w:style w:type="character" w:styleId="IntenseReference">
+    <w:name w:val="Intense Reference"/>
+    <w:basedOn w:val="DefaultParagraphFont"/>
+    <w:uiPriority w:val="32"/>
+    <w:qFormat/>
+    <w:rsid w:val="00B37E97"/>
+    <w:rPr>
+      <w:b/>
+      <w:bCs/>
+      <w:smallCaps/>
+      <w:color w:val="4F81BD" w:themeColor="accent1"/>
+      <w:spacing w:val="5"/>
+    </w:rPr>
+  </w:style>
+  <w:style w:type="paragraph" w:styleId="Quote">
+    <w:name w:val="Quote"/>
+    <w:basedOn w:val="Normal"/>
+    <w:next w:val="Normal"/>
+    <w:link w:val="QuoteChar"/>
+    <w:uiPriority w:val="29"/>
+    <w:qFormat/>
+    <w:rsid w:val="00B37E97"/>
+    <w:pPr>
+      <w:spacing w:before="200" w:after="160"/>
+      <w:ind w:left="864" w:right="864"/>
+      <w:jc w:val="center"/>
+    </w:pPr>
+    <w:rPr>
+      <w:i/>
+      <w:iCs/>
+      <w:color w:val="404040" w:themeColor="text1" w:themeTint="BF"/>
+    </w:rPr>
+  </w:style>
+  <w:style w:type="character" w:customStyle="1" w:styleId="QuoteChar">
+    <w:name w:val="Quote Char"/>
+    <w:basedOn w:val="DefaultParagraphFont"/>
+    <w:link w:val="Quote"/>
+    <w:uiPriority w:val="29"/>
+    <w:rsid w:val="00B37E97"/>
+    <w:rPr>
+      <w:i/>
+      <w:iCs/>
+      <w:color w:val="404040" w:themeColor="text1" w:themeTint="BF"/>
+      <w:sz w:val="24"/>
+      <w:szCs w:val="24"/>
+    </w:rPr>
+  </w:style>
+</w:styles>
+</file>
+
+<file path=word/stylesWithEffects.xml><?xml version="1.0" encoding="utf-8"?>
+<w:styles xmlns:wpc="http://schemas.microsoft.com/office/word/2010/wordprocessingCanvas" xmlns:mo="http://schemas.microsoft.com/office/mac/office/2008/main" xmlns:mc="http://schemas.openxmlformats.org/markup-compatibility/2006" xmlns:mv="urn:schemas-microsoft-com:mac:vml" xmlns:o="urn:schemas-microsoft-com:office:office" xmlns:r="http://schemas.openxmlformats.org/officeDocument/2006/relationships" xmlns:m="http://schemas.openxmlformats.org/officeDocument/2006/math" xmlns:v="urn:schemas-microsoft-com:vml" xmlns:wp14="http://schemas.microsoft.com/office/word/2010/wordprocessingDrawing" xmlns:wp="http://schemas.openxmlformats.org/drawingml/2006/wordprocessingDrawing" xmlns:w10="urn:schemas-microsoft-com:office:word" xmlns:w="http://schemas.openxmlformats.org/wordprocessingml/2006/main" xmlns:w14="http://schemas.microsoft.com/office/word/2010/wordml" xmlns:wpg="http://schemas.microsoft.com/office/word/2010/wordprocessingGroup" xmlns:wpi="http://schemas.microsoft.com/office/word/2010/wordprocessingInk" xmlns:wne="http://schemas.microsoft.com/office/word/2006/wordml" xmlns:wps="http://schemas.microsoft.com/office/word/2010/wordprocessingShape" mc:Ignorable="w14 wp14">
+  <w:docDefaults>
+    <w:rPrDefault>
+      <w:rPr>
+        <w:rFonts w:ascii="Cambria" w:eastAsia="MS Mincho" w:hAnsi="Cambria" w:cs="Times New Roman"/>
+        <w:lang w:val="fr-FR" w:eastAsia="en-US" w:bidi="ar-SA"/>
+      </w:rPr>
+    </w:rPrDefault>
+    <w:pPrDefault/>
+  </w:docDefaults>
+  <w:latentStyles w:defLockedState="0" w:defUIPriority="99" w:defSemiHidden="1" w:defUnhideWhenUsed="1" w:defQFormat="0" w:count="276">
+    <w:lsdException w:name="Normal" w:semiHidden="0" w:uiPriority="0" w:unhideWhenUsed="0" w:qFormat="1"/>
+    <w:lsdException w:name="heading 1" w:semiHidden="0" w:uiPriority="0" w:unhideWhenUsed="0" w:qFormat="1"/>
+    <w:lsdException w:name="heading 2" w:uiPriority="0" w:qFormat="1"/>
+    <w:lsdException w:name="heading 3" w:uiPriority="9" w:qFormat="1"/>
+    <w:lsdException w:name="heading 4" w:uiPriority="9" w:qFormat="1"/>
+    <w:lsdException w:name="heading 5" w:uiPriority="9" w:qFormat="1"/>
+    <w:lsdException w:name="heading 6" w:uiPriority="9" w:qFormat="1"/>
+    <w:lsdException w:name="heading 7" w:uiPriority="9" w:qFormat="1"/>
+    <w:lsdException w:name="heading 8" w:uiPriority="9" w:qFormat="1"/>
+    <w:lsdException w:name="heading 9" w:uiPriority="9" w:qFormat="1"/>
+    <w:lsdException w:name="toc 1" w:uiPriority="39"/>
+    <w:lsdException w:name="toc 2" w:uiPriority="39"/>
+    <w:lsdException w:name="toc 3" w:uiPriority="39"/>
+    <w:lsdException w:name="toc 4" w:uiPriority="39"/>
+    <w:lsdException w:name="toc 5" w:uiPriority="39"/>
+    <w:lsdException w:name="toc 6" w:uiPriority="39"/>
+    <w:lsdException w:name="toc 7" w:uiPriority="39"/>
+    <w:lsdException w:name="toc 8" w:uiPriority="39"/>
+    <w:lsdException w:name="toc 9" w:uiPriority="39"/>
+    <w:lsdException w:name="caption" w:uiPriority="35" w:qFormat="1"/>
+    <w:lsdException w:name="Title" w:semiHidden="0" w:uiPriority="10" w:unhideWhenUsed="0" w:qFormat="1"/>
+    <w:lsdException w:name="Default Paragraph Font" w:uiPriority="1"/>
+    <w:lsdException w:name="Subtitle" w:semiHidden="0" w:uiPriority="11" w:unhideWhenUsed="0" w:qFormat="1"/>
+    <w:lsdException w:name="Strong" w:semiHidden="0" w:uiPriority="22" w:unhideWhenUsed="0" w:qFormat="1"/>
+    <w:lsdException w:name="Emphasis" w:semiHidden="0" w:uiPriority="20" w:unhideWhenUsed="0" w:qFormat="1"/>
+    <w:lsdException w:name="Table Grid" w:semiHidden="0" w:uiPriority="59" w:unhideWhenUsed="0"/>
+    <w:lsdException w:name="Note Level 1" w:semiHidden="0" w:unhideWhenUsed="0"/>
+    <w:lsdException w:name="Note Level 2" w:semiHidden="0" w:unhideWhenUsed="0"/>
+    <w:lsdException w:name="Note Level 3" w:semiHidden="0" w:unhideWhenUsed="0"/>
+    <w:lsdException w:name="Note Level 4" w:semiHidden="0" w:unhideWhenUsed="0"/>
+    <w:lsdException w:name="Note Level 5" w:semiHidden="0" w:unhideWhenUsed="0"/>
+    <w:lsdException w:name="Note Level 6" w:semiHidden="0" w:unhideWhenUsed="0"/>
+    <w:lsdException w:name="Note Level 7" w:semiHidden="0" w:unhideWhenUsed="0"/>
+    <w:lsdException w:name="Note Level 8" w:semiHidden="0" w:unhideWhenUsed="0"/>
+    <w:lsdException w:name="Note Level 9" w:semiHidden="0" w:unhideWhenUsed="0"/>
+    <w:lsdException w:name="Placeholder Text" w:unhideWhenUsed="0"/>
+    <w:lsdException w:name="No Spacing" w:semiHidden="0" w:uiPriority="1" w:unhideWhenUsed="0" w:qFormat="1"/>
+    <w:lsdException w:name="Light Shading" w:semiHidden="0" w:uiPriority="60" w:unhideWhenUsed="0"/>
+    <w:lsdException w:name="Light List" w:semiHidden="0" w:uiPriority="61" w:unhideWhenUsed="0"/>
+    <w:lsdException w:name="Light Grid" w:semiHidden="0" w:uiPriority="62" w:unhideWhenUsed="0"/>
+    <w:lsdException w:name="Medium Shading 1" w:semiHidden="0" w:uiPriority="63" w:unhideWhenUsed="0"/>
+    <w:lsdException w:name="Medium Shading 2" w:semiHidden="0" w:uiPriority="64" w:unhideWhenUsed="0"/>
+    <w:lsdException w:name="Medium List 1" w:semiHidden="0" w:uiPriority="65" w:unhideWhenUsed="0"/>
+    <w:lsdException w:name="Medium List 2" w:semiHidden="0" w:uiPriority="66" w:unhideWhenUsed="0"/>
+    <w:lsdException w:name="Medium Grid 1" w:semiHidden="0" w:uiPriority="67" w:unhideWhenUsed="0"/>
+    <w:lsdException w:name="Medium Grid 2" w:semiHidden="0" w:uiPriority="68" w:unhideWhenUsed="0"/>
+    <w:lsdException w:name="Medium Grid 3" w:semiHidden="0" w:uiPriority="69" w:unhideWhenUsed="0"/>
+    <w:lsdException w:name="Dark List" w:semiHidden="0" w:uiPriority="70" w:unhideWhenUsed="0"/>
+    <w:lsdException w:name="Colorful Shading" w:semiHidden="0" w:uiPriority="71" w:unhideWhenUsed="0"/>
+    <w:lsdException w:name="Colorful List" w:semiHidden="0" w:uiPriority="72" w:unhideWhenUsed="0"/>
+    <w:lsdException w:name="Colorful Grid" w:semiHidden="0" w:uiPriority="73" w:unhideWhenUsed="0"/>
+    <w:lsdException w:name="Light Shading Accent 1" w:semiHidden="0" w:uiPriority="60" w:unhideWhenUsed="0"/>
+    <w:lsdException w:name="Light List Accent 1" w:semiHidden="0" w:uiPriority="61" w:unhideWhenUsed="0"/>
+    <w:lsdException w:name="Light Grid Accent 1" w:semiHidden="0" w:uiPriority="62" w:unhideWhenUsed="0"/>
+    <w:lsdException w:name="Medium Shading 1 Accent 1" w:semiHidden="0" w:uiPriority="63" w:unhideWhenUsed="0"/>
+    <w:lsdException w:name="Medium Shading 2 Accent 1" w:semiHidden="0" w:uiPriority="64" w:unhideWhenUsed="0"/>
+    <w:lsdException w:name="Medium List 1 Accent 1" w:semiHidden="0" w:uiPriority="65" w:unhideWhenUsed="0"/>
+    <w:lsdException w:name="Revision" w:unhideWhenUsed="0"/>
+    <w:lsdException w:name="List Paragraph" w:semiHidden="0" w:uiPriority="34" w:unhideWhenUsed="0" w:qFormat="1"/>
+    <w:lsdException w:name="Quote" w:semiHidden="0" w:uiPriority="29" w:unhideWhenUsed="0" w:qFormat="1"/>
+    <w:lsdException w:name="Intense Quote" w:semiHidden="0" w:uiPriority="30" w:unhideWhenUsed="0" w:qFormat="1"/>
+    <w:lsdException w:name="Medium List 2 Accent 1" w:semiHidden="0" w:uiPriority="66" w:unhideWhenUsed="0"/>
+    <w:lsdException w:name="Medium Grid 1 Accent 1" w:semiHidden="0" w:uiPriority="67" w:unhideWhenUsed="0"/>
+    <w:lsdException w:name="Medium Grid 2 Accent 1" w:semiHidden="0" w:uiPriority="68" w:unhideWhenUsed="0"/>
+    <w:lsdException w:name="Medium Grid 3 Accent 1" w:semiHidden="0" w:uiPriority="69" w:unhideWhenUsed="0"/>
+    <w:lsdException w:name="Dark List Accent 1" w:semiHidden="0" w:uiPriority="70" w:unhideWhenUsed="0"/>
+    <w:lsdException w:name="Colorful Shading Accent 1" w:semiHidden="0" w:uiPriority="71" w:unhideWhenUsed="0"/>
+    <w:lsdException w:name="Colorful List Accent 1" w:semiHidden="0" w:uiPriority="72" w:unhideWhenUsed="0"/>
+    <w:lsdException w:name="Colorful Grid Accent 1" w:semiHidden="0" w:uiPriority="73" w:unhideWhenUsed="0"/>
+    <w:lsdException w:name="Light Shading Accent 2" w:semiHidden="0" w:uiPriority="60" w:unhideWhenUsed="0"/>
+    <w:lsdException w:name="Light List Accent 2" w:semiHidden="0" w:uiPriority="61" w:unhideWhenUsed="0"/>
+    <w:lsdException w:name="Light Grid Accent 2" w:semiHidden="0" w:uiPriority="62" w:unhideWhenUsed="0"/>
+    <w:lsdException w:name="Medium Shading 1 Accent 2" w:semiHidden="0" w:uiPriority="63" w:unhideWhenUsed="0"/>
+    <w:lsdException w:name="Medium Shading 2 Accent 2" w:semiHidden="0" w:uiPriority="64" w:unhideWhenUsed="0"/>
+    <w:lsdException w:name="Medium List 1 Accent 2" w:semiHidden="0" w:uiPriority="65" w:unhideWhenUsed="0"/>
+    <w:lsdException w:name="Medium List 2 Accent 2" w:semiHidden="0" w:uiPriority="66" w:unhideWhenUsed="0"/>
+    <w:lsdException w:name="Medium Grid 1 Accent 2" w:semiHidden="0" w:uiPriority="67" w:unhideWhenUsed="0"/>
+    <w:lsdException w:name="Medium Grid 2 Accent 2" w:semiHidden="0" w:uiPriority="68" w:unhideWhenUsed="0"/>
+    <w:lsdException w:name="Medium Grid 3 Accent 2" w:semiHidden="0" w:uiPriority="69" w:unhideWhenUsed="0"/>
+    <w:lsdException w:name="Dark List Accent 2" w:semiHidden="0" w:uiPriority="70" w:unhideWhenUsed="0"/>
+    <w:lsdException w:name="Colorful Shading Accent 2" w:semiHidden="0" w:uiPriority="71" w:unhideWhenUsed="0"/>
+    <w:lsdException w:name="Colorful List Accent 2" w:semiHidden="0" w:uiPriority="72" w:unhideWhenUsed="0"/>
+    <w:lsdException w:name="Colorful Grid Accent 2" w:semiHidden="0" w:uiPriority="73" w:unhideWhenUsed="0"/>
+    <w:lsdException w:name="Light Shading Accent 3" w:semiHidden="0" w:uiPriority="60" w:unhideWhenUsed="0"/>
+    <w:lsdException w:name="Light List Accent 3" w:semiHidden="0" w:uiPriority="61" w:unhideWhenUsed="0"/>
+    <w:lsdException w:name="Light Grid Accent 3" w:semiHidden="0" w:uiPriority="62" w:unhideWhenUsed="0"/>
+    <w:lsdException w:name="Medium Shading 1 Accent 3" w:semiHidden="0" w:uiPriority="63" w:unhideWhenUsed="0"/>
+    <w:lsdException w:name="Medium Shading 2 Accent 3" w:semiHidden="0" w:uiPriority="64" w:unhideWhenUsed="0"/>
+    <w:lsdException w:name="Medium List 1 Accent 3" w:semiHidden="0" w:uiPriority="65" w:unhideWhenUsed="0"/>
+    <w:lsdException w:name="Medium List 2 Accent 3" w:semiHidden="0" w:uiPriority="66" w:unhideWhenUsed="0"/>
+    <w:lsdException w:name="Medium Grid 1 Accent 3" w:semiHidden="0" w:uiPriority="67" w:unhideWhenUsed="0"/>
+    <w:lsdException w:name="Medium Grid 2 Accent 3" w:semiHidden="0" w:uiPriority="68" w:unhideWhenUsed="0"/>
+    <w:lsdException w:name="Medium Grid 3 Accent 3" w:semiHidden="0" w:uiPriority="69" w:unhideWhenUsed="0"/>
+    <w:lsdException w:name="Dark List Accent 3" w:semiHidden="0" w:uiPriority="70" w:unhideWhenUsed="0"/>
+    <w:lsdException w:name="Colorful Shading Accent 3" w:semiHidden="0" w:uiPriority="71" w:unhideWhenUsed="0"/>
+    <w:lsdException w:name="Colorful List Accent 3" w:semiHidden="0" w:uiPriority="72" w:unhideWhenUsed="0"/>
+    <w:lsdException w:name="Colorful Grid Accent 3" w:semiHidden="0" w:uiPriority="73" w:unhideWhenUsed="0"/>
+    <w:lsdException w:name="Light Shading Accent 4" w:semiHidden="0" w:uiPriority="60" w:unhideWhenUsed="0"/>
+    <w:lsdException w:name="Light List Accent 4" w:semiHidden="0" w:uiPriority="61" w:unhideWhenUsed="0"/>
+    <w:lsdException w:name="Light Grid Accent 4" w:semiHidden="0" w:uiPriority="62" w:unhideWhenUsed="0"/>
+    <w:lsdException w:name="Medium Shading 1 Accent 4" w:semiHidden="0" w:uiPriority="63" w:unhideWhenUsed="0"/>
+    <w:lsdException w:name="Medium Shading 2 Accent 4" w:semiHidden="0" w:uiPriority="64" w:unhideWhenUsed="0"/>
+    <w:lsdException w:name="Medium List 1 Accent 4" w:semiHidden="0" w:uiPriority="65" w:unhideWhenUsed="0"/>
+    <w:lsdException w:name="Medium List 2 Accent 4" w:semiHidden="0" w:uiPriority="66" w:unhideWhenUsed="0"/>
+    <w:lsdException w:name="Medium Grid 1 Accent 4" w:semiHidden="0" w:uiPriority="67" w:unhideWhenUsed="0"/>
+    <w:lsdException w:name="Medium Grid 2 Accent 4" w:semiHidden="0" w:uiPriority="68" w:unhideWhenUsed="0"/>
+    <w:lsdException w:name="Medium Grid 3 Accent 4" w:semiHidden="0" w:uiPriority="69" w:unhideWhenUsed="0"/>
+    <w:lsdException w:name="Dark List Accent 4" w:semiHidden="0" w:uiPriority="70" w:unhideWhenUsed="0"/>
+    <w:lsdException w:name="Colorful Shading Accent 4" w:semiHidden="0" w:uiPriority="71" w:unhideWhenUsed="0"/>
+    <w:lsdException w:name="Colorful List Accent 4" w:semiHidden="0" w:uiPriority="72" w:unhideWhenUsed="0"/>
+    <w:lsdException w:name="Colorful Grid Accent 4" w:semiHidden="0" w:uiPriority="73" w:unhideWhenUsed="0"/>
+    <w:lsdException w:name="Light Shading Accent 5" w:semiHidden="0" w:uiPriority="60" w:unhideWhenUsed="0"/>
+    <w:lsdException w:name="Light List Accent 5" w:semiHidden="0" w:uiPriority="61" w:unhideWhenUsed="0"/>
+    <w:lsdException w:name="Light Grid Accent 5" w:semiHidden="0" w:uiPriority="62" w:unhideWhenUsed="0"/>
+    <w:lsdException w:name="Medium Shading 1 Accent 5" w:semiHidden="0" w:uiPriority="63" w:unhideWhenUsed="0"/>
+    <w:lsdException w:name="Medium Shading 2 Accent 5" w:semiHidden="0" w:uiPriority="64" w:unhideWhenUsed="0"/>
+    <w:lsdException w:name="Medium List 1 Accent 5" w:semiHidden="0" w:uiPriority="65" w:unhideWhenUsed="0"/>
+    <w:lsdException w:name="Medium List 2 Accent 5" w:semiHidden="0" w:uiPriority="66" w:unhideWhenUsed="0"/>
+    <w:lsdException w:name="Medium Grid 1 Accent 5" w:semiHidden="0" w:uiPriority="67" w:unhideWhenUsed="0"/>
+    <w:lsdException w:name="Medium Grid 2 Accent 5" w:semiHidden="0" w:uiPriority="68" w:unhideWhenUsed="0"/>
+    <w:lsdException w:name="Medium Grid 3 Accent 5" w:semiHidden="0" w:uiPriority="69" w:unhideWhenUsed="0"/>
+    <w:lsdException w:name="Dark List Accent 5" w:semiHidden="0" w:uiPriority="70" w:unhideWhenUsed="0"/>
+    <w:lsdException w:name="Colorful Shading Accent 5" w:semiHidden="0" w:uiPriority="71" w:unhideWhenUsed="0"/>
+    <w:lsdException w:name="Colorful List Accent 5" w:semiHidden="0" w:uiPriority="72" w:unhideWhenUsed="0"/>
+    <w:lsdException w:name="Colorful Grid Accent 5" w:semiHidden="0" w:uiPriority="73" w:unhideWhenUsed="0"/>
+    <w:lsdException w:name="Light Shading Accent 6" w:semiHidden="0" w:uiPriority="60" w:unhideWhenUsed="0"/>
+    <w:lsdException w:name="Light List Accent 6" w:semiHidden="0" w:uiPriority="61" w:unhideWhenUsed="0"/>
+    <w:lsdException w:name="Light Grid Accent 6" w:semiHidden="0" w:uiPriority="62" w:unhideWhenUsed="0"/>
+    <w:lsdException w:name="Medium Shading 1 Accent 6" w:semiHidden="0" w:uiPriority="63" w:unhideWhenUsed="0"/>
+    <w:lsdException w:name="Medium Shading 2 Accent 6" w:semiHidden="0" w:uiPriority="64" w:unhideWhenUsed="0"/>
+    <w:lsdException w:name="Medium List 1 Accent 6" w:semiHidden="0" w:uiPriority="65" w:unhideWhenUsed="0"/>
+    <w:lsdException w:name="Medium List 2 Accent 6" w:semiHidden="0" w:uiPriority="66" w:unhideWhenUsed="0"/>
+    <w:lsdException w:name="Medium Grid 1 Accent 6" w:semiHidden="0" w:uiPriority="67" w:unhideWhenUsed="0"/>
+    <w:lsdException w:name="Medium Grid 2 Accent 6" w:semiHidden="0" w:uiPriority="68" w:unhideWhenUsed="0"/>
+    <w:lsdException w:name="Medium Grid 3 Accent 6" w:semiHidden="0" w:uiPriority="69" w:unhideWhenUsed="0"/>
+    <w:lsdException w:name="Dark List Accent 6" w:semiHidden="0" w:uiPriority="70" w:unhideWhenUsed="0"/>
+    <w:lsdException w:name="Colorful Shading Accent 6" w:semiHidden="0" w:uiPriority="71" w:unhideWhenUsed="0"/>
+    <w:lsdException w:name="Colorful List Accent 6" w:semiHidden="0" w:uiPriority="72" w:unhideWhenUsed="0"/>
+    <w:lsdException w:name="Colorful Grid Accent 6" w:semiHidden="0" w:uiPriority="73" w:unhideWhenUsed="0"/>
+    <w:lsdException w:name="Subtle Emphasis" w:semiHidden="0" w:uiPriority="19" w:unhideWhenUsed="0" w:qFormat="1"/>
+    <w:lsdException w:name="Intense Emphasis" w:semiHidden="0" w:uiPriority="21" w:unhideWhenUsed="0" w:qFormat="1"/>
+    <w:lsdException w:name="Subtle Reference" w:semiHidden="0" w:uiPriority="31" w:unhideWhenUsed="0" w:qFormat="1"/>
+    <w:lsdException w:name="Intense Reference" w:semiHidden="0" w:uiPriority="32" w:unhideWhenUsed="0" w:qFormat="1"/>
+    <w:lsdException w:name="Book Title" w:semiHidden="0" w:uiPriority="33" w:unhideWhenUsed="0" w:qFormat="1"/>
+    <w:lsdException w:name="Bibliography" w:uiPriority="37"/>
+    <w:lsdException w:name="TOC Heading" w:uiPriority="39" w:qFormat="1"/>
   </w:latentStyles>
   <w:style w:type="paragraph" w:default="1" w:styleId="Normal">
     <w:name w:val="Normal"/>
@@ -12946,7 +13939,7 @@
 </file>
 
 <file path=customXml/itemProps2.xml><?xml version="1.0" encoding="utf-8"?>
-<ds:datastoreItem xmlns:ds="http://schemas.openxmlformats.org/officeDocument/2006/customXml" ds:itemID="{FFF939A2-22EB-4843-BBA8-4707BF7F6EE5}">
+<ds:datastoreItem xmlns:ds="http://schemas.openxmlformats.org/officeDocument/2006/customXml" ds:itemID="{DA976F8E-BE2E-B34A-B205-B68FE7ADA203}">
   <ds:schemaRefs>
     <ds:schemaRef ds:uri="http://schemas.openxmlformats.org/officeDocument/2006/bibliography"/>
   </ds:schemaRefs>

</xml_diff>

<commit_message>
Dossier Init - ma amendement
</commit_message>
<xml_diff>
--- a/1- Init/Dossier d'initialisation.docx
+++ b/1- Init/Dossier d'initialisation.docx
@@ -1,6 +1,6 @@
 
 <file path=word/document.xml><?xml version="1.0" encoding="utf-8"?>
-<w:document xmlns:wpc="http://schemas.microsoft.com/office/word/2010/wordprocessingCanvas" xmlns:mc="http://schemas.openxmlformats.org/markup-compatibility/2006" xmlns:o="urn:schemas-microsoft-com:office:office" xmlns:r="http://schemas.openxmlformats.org/officeDocument/2006/relationships" xmlns:m="http://schemas.openxmlformats.org/officeDocument/2006/math" xmlns:v="urn:schemas-microsoft-com:vml" xmlns:wp14="http://schemas.microsoft.com/office/word/2010/wordprocessingDrawing" xmlns:wp="http://schemas.openxmlformats.org/drawingml/2006/wordprocessingDrawing" xmlns:w10="urn:schemas-microsoft-com:office:word" xmlns:w="http://schemas.openxmlformats.org/wordprocessingml/2006/main" xmlns:w14="http://schemas.microsoft.com/office/word/2010/wordml" xmlns:w15="http://schemas.microsoft.com/office/word/2012/wordml" xmlns:wpg="http://schemas.microsoft.com/office/word/2010/wordprocessingGroup" xmlns:wpi="http://schemas.microsoft.com/office/word/2010/wordprocessingInk" xmlns:wne="http://schemas.microsoft.com/office/word/2006/wordml" xmlns:wps="http://schemas.microsoft.com/office/word/2010/wordprocessingShape" mc:Ignorable="w14 w15 wp14">
+<w:document xmlns:wpc="http://schemas.microsoft.com/office/word/2010/wordprocessingCanvas" xmlns:mo="http://schemas.microsoft.com/office/mac/office/2008/main" xmlns:mc="http://schemas.openxmlformats.org/markup-compatibility/2006" xmlns:mv="urn:schemas-microsoft-com:mac:vml" xmlns:o="urn:schemas-microsoft-com:office:office" xmlns:r="http://schemas.openxmlformats.org/officeDocument/2006/relationships" xmlns:m="http://schemas.openxmlformats.org/officeDocument/2006/math" xmlns:v="urn:schemas-microsoft-com:vml" xmlns:wp14="http://schemas.microsoft.com/office/word/2010/wordprocessingDrawing" xmlns:wp="http://schemas.openxmlformats.org/drawingml/2006/wordprocessingDrawing" xmlns:w10="urn:schemas-microsoft-com:office:word" xmlns:w="http://schemas.openxmlformats.org/wordprocessingml/2006/main" xmlns:w14="http://schemas.microsoft.com/office/word/2010/wordml" xmlns:wpg="http://schemas.microsoft.com/office/word/2010/wordprocessingGroup" xmlns:wpi="http://schemas.microsoft.com/office/word/2010/wordprocessingInk" xmlns:wne="http://schemas.microsoft.com/office/word/2006/wordml" xmlns:wps="http://schemas.microsoft.com/office/word/2010/wordprocessingShape" mc:Ignorable="w14 wp14">
   <w:body>
     <w:p>
       <w:pPr>
@@ -530,6 +530,7 @@
         </w:rPr>
         <w:tab/>
       </w:r>
+      <w:proofErr w:type="spellStart"/>
       <w:r>
         <w:rPr>
           <w:rFonts w:ascii="Century Schoolbook" w:hAnsi="Century Schoolbook" w:cs="Ayuthaya"/>
@@ -537,7 +538,17 @@
           <w:sz w:val="22"/>
           <w:szCs w:val="32"/>
         </w:rPr>
-        <w:t>ElRhazi Amine</w:t>
+        <w:t>ElRhazi</w:t>
+      </w:r>
+      <w:proofErr w:type="spellEnd"/>
+      <w:r>
+        <w:rPr>
+          <w:rFonts w:ascii="Century Schoolbook" w:hAnsi="Century Schoolbook" w:cs="Ayuthaya"/>
+          <w:color w:val="262626"/>
+          <w:sz w:val="22"/>
+          <w:szCs w:val="32"/>
+        </w:rPr>
+        <w:t xml:space="preserve"> Amine</w:t>
       </w:r>
     </w:p>
     <w:p>
@@ -612,7 +623,7 @@
         <w:tblLook w:val="04A0" w:firstRow="1" w:lastRow="0" w:firstColumn="1" w:lastColumn="0" w:noHBand="0" w:noVBand="1"/>
       </w:tblPr>
       <w:tblGrid>
-        <w:gridCol w:w="7473"/>
+        <w:gridCol w:w="7699"/>
       </w:tblGrid>
       <w:tr>
         <w:tc>
@@ -2966,7 +2977,7 @@
       <w:r>
         <w:rPr>
           <w:noProof/>
-          <w:lang w:eastAsia="fr-FR"/>
+          <w:lang w:val="en-US"/>
         </w:rPr>
         <w:drawing>
           <wp:inline distT="0" distB="0" distL="0" distR="0" wp14:anchorId="0DEF6E93" wp14:editId="668A0EAD">
@@ -2976,7 +2987,7 @@
             <wp:cNvGraphicFramePr/>
             <a:graphic xmlns:a="http://schemas.openxmlformats.org/drawingml/2006/main">
               <a:graphicData uri="http://schemas.openxmlformats.org/drawingml/2006/chart">
-                <c:chart xmlns:c="http://schemas.openxmlformats.org/drawingml/2006/chart" xmlns:r="http://schemas.openxmlformats.org/officeDocument/2006/relationships" r:id="rId9"/>
+                <c:chart xmlns:c="http://schemas.openxmlformats.org/drawingml/2006/chart" xmlns:r="http://schemas.openxmlformats.org/officeDocument/2006/relationships" r:id="rId10"/>
               </a:graphicData>
             </a:graphic>
           </wp:inline>
@@ -3046,7 +3057,7 @@
       <w:r>
         <w:rPr>
           <w:noProof/>
-          <w:lang w:eastAsia="fr-FR"/>
+          <w:lang w:val="en-US"/>
         </w:rPr>
         <w:lastRenderedPageBreak/>
         <w:drawing>
@@ -3073,7 +3084,7 @@
                     <pic:cNvPicPr/>
                   </pic:nvPicPr>
                   <pic:blipFill>
-                    <a:blip r:embed="rId10">
+                    <a:blip r:embed="rId11">
                       <a:extLst>
                         <a:ext uri="{28A0092B-C50C-407E-A947-70E740481C1C}">
                           <a14:useLocalDpi xmlns:a14="http://schemas.microsoft.com/office/drawing/2010/main" val="0"/>
@@ -3246,21 +3257,7 @@
         <w:t xml:space="preserve"> </w:t>
       </w:r>
       <w:r>
-        <w:t xml:space="preserve">sur les opérations de maintenance pour capitaliser et </w:t>
-      </w:r>
-      <w:commentRangeStart w:id="5"/>
-      <w:r>
-        <w:t>fournir</w:t>
-      </w:r>
-      <w:commentRangeEnd w:id="5"/>
-      <w:r>
-        <w:rPr>
-          <w:rStyle w:val="CommentReference"/>
-        </w:rPr>
-        <w:commentReference w:id="5"/>
-      </w:r>
-      <w:r>
-        <w:t xml:space="preserve"> un </w:t>
+        <w:t xml:space="preserve">sur les opérations de maintenance pour capitaliser et fournir un </w:t>
       </w:r>
       <w:r>
         <w:t>support</w:t>
@@ -3341,8 +3338,11 @@
         </w:numPr>
       </w:pPr>
       <w:r>
+        <w:t xml:space="preserve">Améliorer la définition des limites des interfaces avec les autres </w:t>
+      </w:r>
+      <w:r>
         <w:lastRenderedPageBreak/>
-        <w:t>Améliorer la définition des limites des interfaces avec les autres processus</w:t>
+        <w:t>processus</w:t>
       </w:r>
       <w:r>
         <w:t xml:space="preserve"> </w:t>
@@ -3353,9 +3353,11 @@
       <w:r>
         <w:t xml:space="preserve"> </w:t>
       </w:r>
+      <w:proofErr w:type="gramStart"/>
       <w:r>
         <w:t>obligés, ….)</w:t>
       </w:r>
+      <w:proofErr w:type="gramEnd"/>
     </w:p>
     <w:p>
       <w:pPr>
@@ -3410,11 +3412,11 @@
       <w:pPr>
         <w:pStyle w:val="Heading1"/>
       </w:pPr>
-      <w:bookmarkStart w:id="6" w:name="_Toc405739551"/>
+      <w:bookmarkStart w:id="5" w:name="_Toc405739551"/>
       <w:r>
         <w:t>Résultats attendus</w:t>
       </w:r>
-      <w:bookmarkEnd w:id="6"/>
+      <w:bookmarkEnd w:id="5"/>
     </w:p>
     <w:p/>
     <w:p>
@@ -3595,8 +3597,19 @@
           <w:smallCaps w:val="0"/>
           <w:spacing w:val="0"/>
         </w:rPr>
-        <w:t>SAP ByD</w:t>
-      </w:r>
+        <w:t xml:space="preserve">SAP </w:t>
+      </w:r>
+      <w:proofErr w:type="spellStart"/>
+      <w:r>
+        <w:rPr>
+          <w:rStyle w:val="BookTitle"/>
+          <w:bCs w:val="0"/>
+          <w:smallCaps w:val="0"/>
+          <w:spacing w:val="0"/>
+        </w:rPr>
+        <w:t>ByD</w:t>
+      </w:r>
+      <w:proofErr w:type="spellEnd"/>
       <w:r>
         <w:rPr>
           <w:rStyle w:val="BookTitle"/>
@@ -3715,7 +3728,29 @@
           <w:smallCaps w:val="0"/>
           <w:spacing w:val="0"/>
         </w:rPr>
-        <w:t>) contenant  Les nouveaux modèles, les modèles de l'existant modifiés, les règles de gestion principales, la liste des axes d’amélioration.</w:t>
+        <w:t xml:space="preserve">) contenant  Les nouveaux modèles, les modèles de l'existant modifiés, les règles de </w:t>
+      </w:r>
+      <w:proofErr w:type="gramStart"/>
+      <w:r>
+        <w:rPr>
+          <w:rStyle w:val="BookTitle"/>
+          <w:b w:val="0"/>
+          <w:bCs w:val="0"/>
+          <w:smallCaps w:val="0"/>
+          <w:spacing w:val="0"/>
+        </w:rPr>
+        <w:t>gestion</w:t>
+      </w:r>
+      <w:proofErr w:type="gramEnd"/>
+      <w:r>
+        <w:rPr>
+          <w:rStyle w:val="BookTitle"/>
+          <w:b w:val="0"/>
+          <w:bCs w:val="0"/>
+          <w:smallCaps w:val="0"/>
+          <w:spacing w:val="0"/>
+        </w:rPr>
+        <w:t xml:space="preserve"> principales, la liste des axes d’amélioration.</w:t>
       </w:r>
     </w:p>
     <w:p>
@@ -3761,7 +3796,6 @@
           <w:spacing w:val="0"/>
           <w:u w:val="single"/>
         </w:rPr>
-        <w:lastRenderedPageBreak/>
         <w:t>Dossier de description des solutions</w:t>
       </w:r>
       <w:r>
@@ -3814,6 +3848,7 @@
           <w:smallCaps w:val="0"/>
           <w:spacing w:val="0"/>
         </w:rPr>
+        <w:lastRenderedPageBreak/>
         <w:t>Ce dossier se compose de 2 rapports intermédiaires :</w:t>
       </w:r>
     </w:p>
@@ -4037,8 +4072,19 @@
           <w:smallCaps w:val="0"/>
           <w:spacing w:val="0"/>
         </w:rPr>
-        <w:t>SAP ByD</w:t>
-      </w:r>
+        <w:t xml:space="preserve">SAP </w:t>
+      </w:r>
+      <w:proofErr w:type="spellStart"/>
+      <w:r>
+        <w:rPr>
+          <w:rStyle w:val="BookTitle"/>
+          <w:bCs w:val="0"/>
+          <w:smallCaps w:val="0"/>
+          <w:spacing w:val="0"/>
+        </w:rPr>
+        <w:t>ByD</w:t>
+      </w:r>
+      <w:proofErr w:type="spellEnd"/>
       <w:r>
         <w:rPr>
           <w:rStyle w:val="BookTitle"/>
@@ -4540,23 +4586,89 @@
       <w:pPr>
         <w:pStyle w:val="Heading1"/>
       </w:pPr>
-      <w:bookmarkStart w:id="7" w:name="_Toc405739552"/>
+      <w:bookmarkStart w:id="6" w:name="_Toc405739552"/>
       <w:r>
         <w:t>Méthodes, modes opératoires et</w:t>
       </w:r>
       <w:r>
         <w:t xml:space="preserve"> phasage</w:t>
       </w:r>
+      <w:bookmarkEnd w:id="6"/>
+    </w:p>
+    <w:p/>
+    <w:p>
+      <w:pPr>
+        <w:pStyle w:val="Heading2"/>
+      </w:pPr>
+      <w:bookmarkStart w:id="7" w:name="_Toc405739553"/>
+      <w:r>
+        <w:t>Méthode &amp; Mode opératoire :</w:t>
+      </w:r>
       <w:bookmarkEnd w:id="7"/>
     </w:p>
-    <w:p/>
+    <w:p>
+      <w:pPr>
+        <w:ind w:firstLine="720"/>
+      </w:pPr>
+      <w:r>
+        <w:t xml:space="preserve">Nous utiliserons pour modéliser le système d’information la méthode </w:t>
+      </w:r>
+      <w:r>
+        <w:rPr>
+          <w:b/>
+        </w:rPr>
+        <w:t>MERISE</w:t>
+      </w:r>
+      <w:r>
+        <w:t>, qui est une méthode d'analyse, de conception et de réalisation de systèmes d’information.</w:t>
+      </w:r>
+    </w:p>
+    <w:p>
+      <w:pPr>
+        <w:ind w:firstLine="720"/>
+      </w:pPr>
+      <w:r>
+        <w:t xml:space="preserve">Nous avons choisi le modèle </w:t>
+      </w:r>
+      <w:r>
+        <w:rPr>
+          <w:b/>
+        </w:rPr>
+        <w:t>ARIS</w:t>
+      </w:r>
+      <w:r>
+        <w:t xml:space="preserve"> (Architecture Intégrée de Systèmes d'information) qui propose un cadre pour décrire et intégrer les différents aspects liés aux processus de gestion intervenant dans un système d'information. Le progiciel ARIS associé à ce modèle permet de concevoir et de réaliser des systèmes d'information en étant assisté par l’ordinateur.</w:t>
+      </w:r>
+    </w:p>
+    <w:p>
+      <w:pPr>
+        <w:ind w:firstLine="720"/>
+      </w:pPr>
+      <w:r>
+        <w:t xml:space="preserve">Côté gestion de projet, le suivi ainsi que l’élaboration seront assurés par </w:t>
+      </w:r>
+      <w:r>
+        <w:rPr>
+          <w:b/>
+        </w:rPr>
+        <w:t>Microsoft Project</w:t>
+      </w:r>
+      <w:r>
+        <w:t>, outil qui permettra de gérer à la fois ressources, tâches et délais.</w:t>
+      </w:r>
+    </w:p>
+    <w:p>
+      <w:pPr>
+        <w:ind w:firstLine="720"/>
+      </w:pPr>
+    </w:p>
     <w:p>
       <w:pPr>
         <w:pStyle w:val="Heading2"/>
       </w:pPr>
-      <w:bookmarkStart w:id="8" w:name="_Toc405739553"/>
-      <w:r>
-        <w:t>Méthode &amp; Mode opératoire :</w:t>
+      <w:bookmarkStart w:id="8" w:name="_Toc405739554"/>
+      <w:r>
+        <w:t>Phasage :</w:t>
       </w:r>
       <w:bookmarkEnd w:id="8"/>
     </w:p>
@@ -4565,96 +4677,16 @@
         <w:ind w:firstLine="720"/>
       </w:pPr>
       <w:r>
-        <w:t xml:space="preserve">Nous utiliserons pour modéliser le système d’information la méthode </w:t>
-      </w:r>
-      <w:r>
-        <w:rPr>
-          <w:b/>
-        </w:rPr>
-        <w:t>MERISE</w:t>
-      </w:r>
-      <w:r>
-        <w:t>, qui est une méthode d'analyse, de conception et de réalisation de systèmes d’information.</w:t>
-      </w:r>
-    </w:p>
-    <w:p>
-      <w:pPr>
-        <w:ind w:firstLine="720"/>
-      </w:pPr>
-      <w:r>
-        <w:t xml:space="preserve">Nous avons choisi le modèle </w:t>
-      </w:r>
-      <w:r>
-        <w:rPr>
-          <w:b/>
-        </w:rPr>
-        <w:t>ARIS</w:t>
-      </w:r>
-      <w:r>
-        <w:t xml:space="preserve"> (Architecture Intégrée de Systèmes d'information) qui propose un cadre pour décrire et intégrer les différents aspects liés aux processus de gestion intervenant dans un système d'information. Le progiciel ARIS associé à ce modèle permet de concevoir et de réaliser des systèmes d'information en étant assisté par l’ordinateur.</w:t>
-      </w:r>
-    </w:p>
-    <w:p>
-      <w:pPr>
-        <w:ind w:firstLine="720"/>
-      </w:pPr>
-      <w:r>
-        <w:t xml:space="preserve">Côté gestion de projet, le suivi ainsi que l’élaboration seront assurés par </w:t>
-      </w:r>
-      <w:r>
-        <w:rPr>
-          <w:b/>
-        </w:rPr>
-        <w:t>Microsoft Project</w:t>
-      </w:r>
-      <w:r>
-        <w:t>, outil qui permettra de gérer à la fois ressources, tâches et délais.</w:t>
-      </w:r>
-    </w:p>
-    <w:p>
-      <w:pPr>
-        <w:ind w:firstLine="720"/>
-      </w:pPr>
-    </w:p>
-    <w:p>
-      <w:pPr>
-        <w:pStyle w:val="Heading2"/>
-      </w:pPr>
-      <w:bookmarkStart w:id="9" w:name="_Toc405739554"/>
-      <w:r>
-        <w:t>Phasage :</w:t>
-      </w:r>
-      <w:bookmarkEnd w:id="9"/>
-    </w:p>
-    <w:p>
-      <w:pPr>
-        <w:ind w:firstLine="720"/>
-      </w:pPr>
-      <w:r>
+        <w:t>Nous allons suivre une approche par étapes pour la réalisation avec une phase préliminaire d’initialisation du projet. Chaque étape a le but de produire des livrables qui seront exploités par une, ou plusieurs étapes suivantes.</w:t>
+      </w:r>
+    </w:p>
+    <w:p>
+      <w:r>
+        <w:rPr>
+          <w:noProof/>
+          <w:lang w:val="en-US"/>
+        </w:rPr>
         <w:lastRenderedPageBreak/>
-        <w:t xml:space="preserve">Nous allons suivre une approche par étapes pour la réalisation avec une phase préliminaire d’initialisation du projet. Chaque </w:t>
-      </w:r>
-      <w:commentRangeStart w:id="10"/>
-      <w:r>
-        <w:t>étape</w:t>
-      </w:r>
-      <w:commentRangeEnd w:id="10"/>
-      <w:r>
-        <w:rPr>
-          <w:rStyle w:val="CommentReference"/>
-        </w:rPr>
-        <w:commentReference w:id="10"/>
-      </w:r>
-      <w:r>
-        <w:t xml:space="preserve"> a le but de produire des livrables qui seront exploités par une, ou plusieurs étapes suivantes.</w:t>
-      </w:r>
-    </w:p>
-    <w:p>
-      <w:r>
-        <w:rPr>
-          <w:noProof/>
-          <w:lang w:eastAsia="fr-FR"/>
-        </w:rPr>
         <w:drawing>
           <wp:anchor distT="0" distB="0" distL="114300" distR="114300" simplePos="0" relativeHeight="251663360" behindDoc="0" locked="0" layoutInCell="1" allowOverlap="1" wp14:anchorId="4D368B2B" wp14:editId="19072B14">
             <wp:simplePos x="0" y="0"/>
@@ -4679,7 +4711,7 @@
                     <pic:cNvPicPr/>
                   </pic:nvPicPr>
                   <pic:blipFill>
-                    <a:blip r:embed="rId13">
+                    <a:blip r:embed="rId12">
                       <a:extLst>
                         <a:ext uri="{28A0092B-C50C-407E-A947-70E740481C1C}">
                           <a14:useLocalDpi xmlns:a14="http://schemas.microsoft.com/office/drawing/2010/main" val="0"/>
@@ -4719,11 +4751,11 @@
       <w:pPr>
         <w:pStyle w:val="Heading3"/>
       </w:pPr>
-      <w:bookmarkStart w:id="11" w:name="_Toc405739555"/>
+      <w:bookmarkStart w:id="9" w:name="_Toc405739555"/>
       <w:r>
         <w:rPr>
           <w:noProof/>
-          <w:lang w:eastAsia="fr-FR"/>
+          <w:lang w:val="en-US"/>
         </w:rPr>
         <w:drawing>
           <wp:anchor distT="0" distB="0" distL="114300" distR="114300" simplePos="0" relativeHeight="251664384" behindDoc="0" locked="0" layoutInCell="1" allowOverlap="1" wp14:anchorId="48BD1FAE" wp14:editId="7DE2C8B5">
@@ -4749,7 +4781,7 @@
                     <pic:cNvPicPr/>
                   </pic:nvPicPr>
                   <pic:blipFill>
-                    <a:blip r:embed="rId14">
+                    <a:blip r:embed="rId13">
                       <a:extLst>
                         <a:ext uri="{28A0092B-C50C-407E-A947-70E740481C1C}">
                           <a14:useLocalDpi xmlns:a14="http://schemas.microsoft.com/office/drawing/2010/main" val="0"/>
@@ -4778,7 +4810,7 @@
       <w:r>
         <w:t>Phase 1 : Initialisation</w:t>
       </w:r>
-      <w:bookmarkEnd w:id="11"/>
+      <w:bookmarkEnd w:id="9"/>
     </w:p>
     <w:p/>
     <w:p/>
@@ -4786,11 +4818,11 @@
       <w:pPr>
         <w:pStyle w:val="Heading3"/>
       </w:pPr>
-      <w:bookmarkStart w:id="12" w:name="_Toc405739556"/>
+      <w:bookmarkStart w:id="10" w:name="_Toc405739556"/>
       <w:r>
         <w:rPr>
           <w:noProof/>
-          <w:lang w:eastAsia="fr-FR"/>
+          <w:lang w:val="en-US"/>
         </w:rPr>
         <w:drawing>
           <wp:anchor distT="0" distB="0" distL="114300" distR="114300" simplePos="0" relativeHeight="251665408" behindDoc="0" locked="0" layoutInCell="1" allowOverlap="1" wp14:anchorId="003AD5BF" wp14:editId="6A1A52BB">
@@ -4816,7 +4848,7 @@
                     <pic:cNvPicPr/>
                   </pic:nvPicPr>
                   <pic:blipFill rotWithShape="1">
-                    <a:blip r:embed="rId15">
+                    <a:blip r:embed="rId14">
                       <a:extLst>
                         <a:ext uri="{28A0092B-C50C-407E-A947-70E740481C1C}">
                           <a14:useLocalDpi xmlns:a14="http://schemas.microsoft.com/office/drawing/2010/main" val="0"/>
@@ -4838,7 +4870,7 @@
                       <a:noFill/>
                     </a:ln>
                     <a:extLst>
-                      <a:ext uri="{53640926-AAD7-44D8-BBD7-CCE9431645EC}">
+                      <a:ext uri="{53640926-AAD7-44d8-BBD7-CCE9431645EC}">
                         <a14:shadowObscured xmlns:a14="http://schemas.microsoft.com/office/drawing/2010/main"/>
                       </a:ext>
                     </a:extLst>
@@ -4858,7 +4890,7 @@
       <w:r>
         <w:t>Phase 2 : Expression des besoins</w:t>
       </w:r>
-      <w:bookmarkEnd w:id="12"/>
+      <w:bookmarkEnd w:id="10"/>
     </w:p>
     <w:p/>
     <w:p/>
@@ -4868,19 +4900,19 @@
       <w:pPr>
         <w:pStyle w:val="Heading3"/>
       </w:pPr>
-      <w:bookmarkStart w:id="13" w:name="_Toc405739557"/>
-      <w:r>
+      <w:bookmarkStart w:id="11" w:name="_Toc405739557"/>
+      <w:r>
+        <w:t>Phase 3 : Description des solutions</w:t>
+      </w:r>
+      <w:bookmarkEnd w:id="11"/>
+    </w:p>
+    <w:p>
+      <w:r>
+        <w:rPr>
+          <w:noProof/>
+          <w:lang w:val="en-US"/>
+        </w:rPr>
         <w:lastRenderedPageBreak/>
-        <w:t>Phase 3 : Description des solutions</w:t>
-      </w:r>
-      <w:bookmarkEnd w:id="13"/>
-    </w:p>
-    <w:p>
-      <w:r>
-        <w:rPr>
-          <w:noProof/>
-          <w:lang w:eastAsia="fr-FR"/>
-        </w:rPr>
         <w:drawing>
           <wp:anchor distT="0" distB="0" distL="114300" distR="114300" simplePos="0" relativeHeight="251666432" behindDoc="0" locked="0" layoutInCell="1" allowOverlap="1" wp14:anchorId="0EE4ACA0" wp14:editId="4C6E9681">
             <wp:simplePos x="0" y="0"/>
@@ -4905,7 +4937,7 @@
                     <pic:cNvPicPr/>
                   </pic:nvPicPr>
                   <pic:blipFill rotWithShape="1">
-                    <a:blip r:embed="rId16">
+                    <a:blip r:embed="rId15">
                       <a:extLst>
                         <a:ext uri="{28A0092B-C50C-407E-A947-70E740481C1C}">
                           <a14:useLocalDpi xmlns:a14="http://schemas.microsoft.com/office/drawing/2010/main" val="0"/>
@@ -4927,7 +4959,7 @@
                       <a:noFill/>
                     </a:ln>
                     <a:extLst>
-                      <a:ext uri="{53640926-AAD7-44D8-BBD7-CCE9431645EC}">
+                      <a:ext uri="{53640926-AAD7-44d8-BBD7-CCE9431645EC}">
                         <a14:shadowObscured xmlns:a14="http://schemas.microsoft.com/office/drawing/2010/main"/>
                       </a:ext>
                     </a:extLst>
@@ -4949,11 +4981,11 @@
       <w:pPr>
         <w:pStyle w:val="Heading3"/>
       </w:pPr>
-      <w:bookmarkStart w:id="14" w:name="_Toc405739558"/>
+      <w:bookmarkStart w:id="12" w:name="_Toc405739558"/>
       <w:r>
         <w:rPr>
           <w:noProof/>
-          <w:lang w:eastAsia="fr-FR"/>
+          <w:lang w:val="en-US"/>
         </w:rPr>
         <w:drawing>
           <wp:anchor distT="0" distB="0" distL="114300" distR="114300" simplePos="0" relativeHeight="251667456" behindDoc="0" locked="0" layoutInCell="1" allowOverlap="1" wp14:anchorId="6FF0713F" wp14:editId="79C6EF40">
@@ -4979,7 +5011,7 @@
                     <pic:cNvPicPr/>
                   </pic:nvPicPr>
                   <pic:blipFill rotWithShape="1">
-                    <a:blip r:embed="rId17">
+                    <a:blip r:embed="rId16">
                       <a:extLst>
                         <a:ext uri="{28A0092B-C50C-407E-A947-70E740481C1C}">
                           <a14:useLocalDpi xmlns:a14="http://schemas.microsoft.com/office/drawing/2010/main" val="0"/>
@@ -5001,7 +5033,7 @@
                       <a:noFill/>
                     </a:ln>
                     <a:extLst>
-                      <a:ext uri="{53640926-AAD7-44D8-BBD7-CCE9431645EC}">
+                      <a:ext uri="{53640926-AAD7-44d8-BBD7-CCE9431645EC}">
                         <a14:shadowObscured xmlns:a14="http://schemas.microsoft.com/office/drawing/2010/main"/>
                       </a:ext>
                     </a:extLst>
@@ -5015,34 +5047,34 @@
       <w:r>
         <w:t>Phase 4 : Evaluation des solutions</w:t>
       </w:r>
+      <w:bookmarkEnd w:id="12"/>
+    </w:p>
+    <w:p/>
+    <w:p>
+      <w:pPr>
+        <w:pStyle w:val="Heading3"/>
+      </w:pPr>
+      <w:bookmarkStart w:id="13" w:name="_Toc405739559"/>
+      <w:r>
+        <w:t>Phase 5 : Bilan et Restitution</w:t>
+      </w:r>
+      <w:bookmarkEnd w:id="13"/>
+    </w:p>
+    <w:p>
+      <w:r>
+        <w:t xml:space="preserve">Cette phase représente la phase de clôture et de recette finale effectuée avec le client ainsi que tous les acteurs du projet. </w:t>
+      </w:r>
+    </w:p>
+    <w:p/>
+    <w:p>
+      <w:pPr>
+        <w:pStyle w:val="Heading1"/>
+      </w:pPr>
+      <w:bookmarkStart w:id="14" w:name="_Toc405739560"/>
+      <w:r>
+        <w:t>Prérequis (documents, moyens, outils nécessaires)</w:t>
+      </w:r>
       <w:bookmarkEnd w:id="14"/>
-    </w:p>
-    <w:p/>
-    <w:p>
-      <w:pPr>
-        <w:pStyle w:val="Heading3"/>
-      </w:pPr>
-      <w:bookmarkStart w:id="15" w:name="_Toc405739559"/>
-      <w:r>
-        <w:t>Phase 5 : Bilan et Restitution</w:t>
-      </w:r>
-      <w:bookmarkEnd w:id="15"/>
-    </w:p>
-    <w:p>
-      <w:r>
-        <w:t xml:space="preserve">Cette phase représente la phase de clôture et de recette finale effectuée avec le client ainsi que tous les acteurs du projet. </w:t>
-      </w:r>
-    </w:p>
-    <w:p/>
-    <w:p>
-      <w:pPr>
-        <w:pStyle w:val="Heading1"/>
-      </w:pPr>
-      <w:bookmarkStart w:id="16" w:name="_Toc405739560"/>
-      <w:r>
-        <w:t>Prérequis (documents, moyens, outils nécessaires)</w:t>
-      </w:r>
-      <w:bookmarkEnd w:id="16"/>
     </w:p>
     <w:p/>
     <w:p>
@@ -5134,10 +5166,27 @@
           <w:b/>
           <w:i/>
         </w:rPr>
-        <w:t>SAP Business ByDesign</w:t>
-      </w:r>
-      <w:r>
-        <w:t>: ERP qui se présente sous la forme d’un SaaS (logiciel en tant que service).</w:t>
+        <w:t xml:space="preserve">SAP Business </w:t>
+      </w:r>
+      <w:proofErr w:type="spellStart"/>
+      <w:r>
+        <w:rPr>
+          <w:b/>
+          <w:i/>
+        </w:rPr>
+        <w:t>ByDesign</w:t>
+      </w:r>
+      <w:proofErr w:type="spellEnd"/>
+      <w:r>
+        <w:t xml:space="preserve">: ERP qui se présente sous la forme d’un </w:t>
+      </w:r>
+      <w:proofErr w:type="spellStart"/>
+      <w:r>
+        <w:t>SaaS</w:t>
+      </w:r>
+      <w:proofErr w:type="spellEnd"/>
+      <w:r>
+        <w:t xml:space="preserve"> (logiciel en tant que service).</w:t>
       </w:r>
     </w:p>
     <w:p>
@@ -5153,7 +5202,23 @@
           <w:b/>
           <w:i/>
         </w:rPr>
-        <w:t>ARIS Connect (Architect/Designer)</w:t>
+        <w:t xml:space="preserve">ARIS </w:t>
+      </w:r>
+      <w:proofErr w:type="spellStart"/>
+      <w:r>
+        <w:rPr>
+          <w:b/>
+          <w:i/>
+        </w:rPr>
+        <w:t>Connect</w:t>
+      </w:r>
+      <w:proofErr w:type="spellEnd"/>
+      <w:r>
+        <w:rPr>
+          <w:b/>
+          <w:i/>
+        </w:rPr>
+        <w:t xml:space="preserve"> (Architect/Designer)</w:t>
       </w:r>
       <w:r>
         <w:t xml:space="preserve">: Plateforme de modélisation. (Version 9). </w:t>
@@ -5212,11 +5277,18 @@
           <w:b/>
           <w:i/>
         </w:rPr>
-        <w:lastRenderedPageBreak/>
         <w:t>Github</w:t>
       </w:r>
       <w:r>
-        <w:t xml:space="preserve"> : Service d’hébergement et de versionning utilisant le logiciel de gestion de versions Git.</w:t>
+        <w:t xml:space="preserve"> : Service d’hébergement et de </w:t>
+      </w:r>
+      <w:proofErr w:type="spellStart"/>
+      <w:r>
+        <w:t>versionning</w:t>
+      </w:r>
+      <w:proofErr w:type="spellEnd"/>
+      <w:r>
+        <w:t xml:space="preserve"> utilisant le logiciel de gestion de versions Git.</w:t>
       </w:r>
     </w:p>
     <w:p>
@@ -5231,6 +5303,7 @@
           <w:u w:val="single"/>
         </w:rPr>
       </w:pPr>
+      <w:proofErr w:type="spellStart"/>
       <w:r>
         <w:rPr>
           <w:b/>
@@ -5238,6 +5311,7 @@
         </w:rPr>
         <w:t>Slack</w:t>
       </w:r>
+      <w:proofErr w:type="spellEnd"/>
       <w:r>
         <w:t xml:space="preserve"> : Outil de communication et de partage rapide de fichiers.</w:t>
       </w:r>
@@ -5278,6 +5352,7 @@
           <w:b/>
           <w:i/>
         </w:rPr>
+        <w:lastRenderedPageBreak/>
         <w:t>Microsoft Word</w:t>
       </w:r>
       <w:r>
@@ -5324,11 +5399,11 @@
       <w:pPr>
         <w:pStyle w:val="Heading1"/>
       </w:pPr>
-      <w:bookmarkStart w:id="17" w:name="_Toc405739561"/>
+      <w:bookmarkStart w:id="15" w:name="_Toc405739561"/>
       <w:r>
         <w:t>Planning des tâches, Liste des tâches par ressource</w:t>
       </w:r>
-      <w:bookmarkEnd w:id="17"/>
+      <w:bookmarkEnd w:id="15"/>
     </w:p>
     <w:p>
       <w:pPr>
@@ -5343,956 +5418,12 @@
       <w:pPr>
         <w:pStyle w:val="Heading1"/>
       </w:pPr>
-      <w:bookmarkStart w:id="18" w:name="_Toc405739562"/>
+      <w:bookmarkStart w:id="16" w:name="_Toc405739562"/>
       <w:r>
         <w:t>Organisation de l’équipe</w:t>
       </w:r>
-      <w:bookmarkEnd w:id="18"/>
-    </w:p>
-    <w:tbl>
-      <w:tblPr>
-        <w:tblW w:w="5000" w:type="pct"/>
-        <w:tblCellMar>
-          <w:left w:w="0" w:type="dxa"/>
-          <w:right w:w="0" w:type="dxa"/>
-        </w:tblCellMar>
-        <w:tblLook w:val="04A0" w:firstRow="1" w:lastRow="0" w:firstColumn="1" w:lastColumn="0" w:noHBand="0" w:noVBand="1"/>
-        <w:tblDescription w:val="Contact information"/>
-      </w:tblPr>
-      <w:tblGrid>
-        <w:gridCol w:w="2778"/>
-        <w:gridCol w:w="6"/>
-        <w:gridCol w:w="2722"/>
-        <w:gridCol w:w="5"/>
-        <w:gridCol w:w="2789"/>
-      </w:tblGrid>
-      <w:tr>
-        <w:tc>
-          <w:tcPr>
-            <w:tcW w:w="1611" w:type="pct"/>
-            <w:tcBorders>
-              <w:bottom w:val="single" w:sz="8" w:space="0" w:color="D9D9D9" w:themeColor="background1" w:themeShade="D9"/>
-            </w:tcBorders>
-            <w:shd w:val="clear" w:color="auto" w:fill="4F81BD" w:themeFill="accent1"/>
-          </w:tcPr>
-          <w:p>
-            <w:pPr>
-              <w:pStyle w:val="TableReverseHeading"/>
-              <w:rPr>
-                <w:i/>
-              </w:rPr>
-            </w:pPr>
-            <w:r>
-              <w:rPr>
-                <w:i/>
-              </w:rPr>
-              <w:t>Yassine Moreno</w:t>
-            </w:r>
-          </w:p>
-          <w:p>
-            <w:pPr>
-              <w:pStyle w:val="TableReverseHeading"/>
-            </w:pPr>
-            <w:r>
-              <w:t>Expert ERP/modélisation</w:t>
-            </w:r>
-          </w:p>
-        </w:tc>
-        <w:tc>
-          <w:tcPr>
-            <w:tcW w:w="3" w:type="pct"/>
-          </w:tcPr>
-          <w:p>
-            <w:pPr>
-              <w:pStyle w:val="TableReverseHeading"/>
-              <w:ind w:left="0"/>
-            </w:pPr>
-          </w:p>
-        </w:tc>
-        <w:tc>
-          <w:tcPr>
-            <w:tcW w:w="1618" w:type="pct"/>
-            <w:tcBorders>
-              <w:bottom w:val="single" w:sz="8" w:space="0" w:color="D9D9D9" w:themeColor="background1" w:themeShade="D9"/>
-            </w:tcBorders>
-            <w:shd w:val="clear" w:color="auto" w:fill="4F81BD" w:themeFill="accent1"/>
-          </w:tcPr>
-          <w:p>
-            <w:pPr>
-              <w:pStyle w:val="TableReverseHeading"/>
-            </w:pPr>
-            <w:r>
-              <w:rPr>
-                <w:i/>
-              </w:rPr>
-              <w:t>Meryem BenchakrounE</w:t>
-            </w:r>
-            <w:r>
-              <w:br/>
-            </w:r>
-            <w:r>
-              <w:t>Expert</w:t>
-            </w:r>
-            <w:r>
-              <w:t xml:space="preserve"> Qualité</w:t>
-            </w:r>
-          </w:p>
-        </w:tc>
-        <w:tc>
-          <w:tcPr>
-            <w:tcW w:w="3" w:type="pct"/>
-          </w:tcPr>
-          <w:p>
-            <w:pPr>
-              <w:pStyle w:val="TableReverseHeading"/>
-            </w:pPr>
-          </w:p>
-        </w:tc>
-        <w:tc>
-          <w:tcPr>
-            <w:tcW w:w="1764" w:type="pct"/>
-            <w:tcBorders>
-              <w:bottom w:val="single" w:sz="8" w:space="0" w:color="D9D9D9" w:themeColor="background1" w:themeShade="D9"/>
-            </w:tcBorders>
-            <w:shd w:val="clear" w:color="auto" w:fill="4F81BD" w:themeFill="accent1"/>
-          </w:tcPr>
-          <w:p>
-            <w:pPr>
-              <w:pStyle w:val="TableReverseHeading"/>
-            </w:pPr>
-            <w:r>
-              <w:rPr>
-                <w:i/>
-              </w:rPr>
-              <w:t>Mehdi kitane</w:t>
-            </w:r>
-            <w:r>
-              <w:br/>
-            </w:r>
-            <w:r>
-              <w:t>Expert</w:t>
-            </w:r>
-            <w:r>
-              <w:t xml:space="preserve"> </w:t>
-            </w:r>
-            <w:r>
-              <w:t>SI</w:t>
-            </w:r>
-          </w:p>
-        </w:tc>
-      </w:tr>
-      <w:tr>
-        <w:tc>
-          <w:tcPr>
-            <w:tcW w:w="1611" w:type="pct"/>
-          </w:tcPr>
-          <w:p>
-            <w:pPr>
-              <w:pStyle w:val="NoSpacing"/>
-              <w:rPr>
-                <w:lang w:val="fr-FR"/>
-              </w:rPr>
-            </w:pPr>
-            <w:r>
-              <w:rPr>
-                <w:noProof/>
-                <w:lang w:val="fr-FR" w:eastAsia="fr-FR"/>
-              </w:rPr>
-              <w:drawing>
-                <wp:inline distT="0" distB="0" distL="0" distR="0" wp14:anchorId="26F22F2E" wp14:editId="3408BDC5">
-                  <wp:extent cx="1918854" cy="1267251"/>
-                  <wp:effectExtent l="0" t="0" r="5715" b="9525"/>
-                  <wp:docPr id="25" name="Picture 25" descr="https://fbcdn-sphotos-g-a.akamaihd.net/hphotos-ak-ash2/v/t1.0-9/946317_524893664243954_690992508_n.jpg?oh=96ef89611f554b71c24d4ba32d836e0d&amp;oe=54D8F614&amp;__gda__=1423482101_072795a6a5012fe5ab876bd5b7d2ed12"/>
-                  <wp:cNvGraphicFramePr>
-                    <a:graphicFrameLocks xmlns:a="http://schemas.openxmlformats.org/drawingml/2006/main" noChangeAspect="1"/>
-                  </wp:cNvGraphicFramePr>
-                  <a:graphic xmlns:a="http://schemas.openxmlformats.org/drawingml/2006/main">
-                    <a:graphicData uri="http://schemas.openxmlformats.org/drawingml/2006/picture">
-                      <pic:pic xmlns:pic="http://schemas.openxmlformats.org/drawingml/2006/picture">
-                        <pic:nvPicPr>
-                          <pic:cNvPr id="0" name="Picture 14" descr="https://fbcdn-sphotos-g-a.akamaihd.net/hphotos-ak-ash2/v/t1.0-9/946317_524893664243954_690992508_n.jpg?oh=96ef89611f554b71c24d4ba32d836e0d&amp;oe=54D8F614&amp;__gda__=1423482101_072795a6a5012fe5ab876bd5b7d2ed12"/>
-                          <pic:cNvPicPr>
-                            <a:picLocks noChangeAspect="1" noChangeArrowheads="1"/>
-                          </pic:cNvPicPr>
-                        </pic:nvPicPr>
-                        <pic:blipFill rotWithShape="1">
-                          <a:blip r:embed="rId18">
-                            <a:extLst>
-                              <a:ext uri="{28A0092B-C50C-407E-A947-70E740481C1C}">
-                                <a14:useLocalDpi xmlns:a14="http://schemas.microsoft.com/office/drawing/2010/main" val="0"/>
-                              </a:ext>
-                            </a:extLst>
-                          </a:blip>
-                          <a:srcRect b="47409"/>
-                          <a:stretch/>
-                        </pic:blipFill>
-                        <pic:spPr bwMode="auto">
-                          <a:xfrm>
-                            <a:off x="0" y="0"/>
-                            <a:ext cx="1940343" cy="1281443"/>
-                          </a:xfrm>
-                          <a:prstGeom prst="rect">
-                            <a:avLst/>
-                          </a:prstGeom>
-                          <a:noFill/>
-                          <a:ln>
-                            <a:noFill/>
-                          </a:ln>
-                          <a:extLst>
-                            <a:ext uri="{53640926-AAD7-44D8-BBD7-CCE9431645EC}">
-                              <a14:shadowObscured xmlns:a14="http://schemas.microsoft.com/office/drawing/2010/main"/>
-                            </a:ext>
-                          </a:extLst>
-                        </pic:spPr>
-                      </pic:pic>
-                    </a:graphicData>
-                  </a:graphic>
-                </wp:inline>
-              </w:drawing>
-            </w:r>
-          </w:p>
-        </w:tc>
-        <w:tc>
-          <w:tcPr>
-            <w:tcW w:w="3" w:type="pct"/>
-          </w:tcPr>
-          <w:p>
-            <w:pPr>
-              <w:pStyle w:val="NoSpacing"/>
-              <w:rPr>
-                <w:lang w:val="fr-FR"/>
-              </w:rPr>
-            </w:pPr>
-          </w:p>
-        </w:tc>
-        <w:tc>
-          <w:tcPr>
-            <w:tcW w:w="1618" w:type="pct"/>
-          </w:tcPr>
-          <w:p>
-            <w:pPr>
-              <w:pStyle w:val="NoSpacing"/>
-              <w:rPr>
-                <w:lang w:val="fr-FR"/>
-              </w:rPr>
-            </w:pPr>
-            <w:r>
-              <w:rPr>
-                <w:noProof/>
-                <w:lang w:val="fr-FR" w:eastAsia="fr-FR"/>
-              </w:rPr>
-              <w:drawing>
-                <wp:inline distT="0" distB="0" distL="0" distR="0" wp14:anchorId="4E650209" wp14:editId="140BFA73">
-                  <wp:extent cx="1884045" cy="1266825"/>
-                  <wp:effectExtent l="0" t="0" r="1905" b="9525"/>
-                  <wp:docPr id="49" name="Picture 49" descr="https://fbcdn-sphotos-f-a.akamaihd.net/hphotos-ak-xpa1/v/t1.0-9/250386_10150271988493118_8248824_n.jpg?oh=bc4ca49c7233ae139fdba083e1e6e62c&amp;oe=54DB59B4&amp;__gda__=1425084248_2b7e1a18937f9141346e9d26cd1a8b7f"/>
-                  <wp:cNvGraphicFramePr>
-                    <a:graphicFrameLocks xmlns:a="http://schemas.openxmlformats.org/drawingml/2006/main" noChangeAspect="1"/>
-                  </wp:cNvGraphicFramePr>
-                  <a:graphic xmlns:a="http://schemas.openxmlformats.org/drawingml/2006/main">
-                    <a:graphicData uri="http://schemas.openxmlformats.org/drawingml/2006/picture">
-                      <pic:pic xmlns:pic="http://schemas.openxmlformats.org/drawingml/2006/picture">
-                        <pic:nvPicPr>
-                          <pic:cNvPr id="0" name="Picture 49" descr="https://fbcdn-sphotos-f-a.akamaihd.net/hphotos-ak-xpa1/v/t1.0-9/250386_10150271988493118_8248824_n.jpg?oh=bc4ca49c7233ae139fdba083e1e6e62c&amp;oe=54DB59B4&amp;__gda__=1425084248_2b7e1a18937f9141346e9d26cd1a8b7f"/>
-                          <pic:cNvPicPr>
-                            <a:picLocks noChangeAspect="1" noChangeArrowheads="1"/>
-                          </pic:cNvPicPr>
-                        </pic:nvPicPr>
-                        <pic:blipFill>
-                          <a:blip r:embed="rId19">
-                            <a:extLst>
-                              <a:ext uri="{28A0092B-C50C-407E-A947-70E740481C1C}">
-                                <a14:useLocalDpi xmlns:a14="http://schemas.microsoft.com/office/drawing/2010/main" val="0"/>
-                              </a:ext>
-                            </a:extLst>
-                          </a:blip>
-                          <a:srcRect/>
-                          <a:stretch>
-                            <a:fillRect/>
-                          </a:stretch>
-                        </pic:blipFill>
-                        <pic:spPr bwMode="auto">
-                          <a:xfrm>
-                            <a:off x="0" y="0"/>
-                            <a:ext cx="1897472" cy="1275853"/>
-                          </a:xfrm>
-                          <a:prstGeom prst="rect">
-                            <a:avLst/>
-                          </a:prstGeom>
-                          <a:noFill/>
-                          <a:ln>
-                            <a:noFill/>
-                          </a:ln>
-                        </pic:spPr>
-                      </pic:pic>
-                    </a:graphicData>
-                  </a:graphic>
-                </wp:inline>
-              </w:drawing>
-            </w:r>
-          </w:p>
-        </w:tc>
-        <w:tc>
-          <w:tcPr>
-            <w:tcW w:w="3" w:type="pct"/>
-          </w:tcPr>
-          <w:p>
-            <w:pPr>
-              <w:pStyle w:val="NoSpacing"/>
-              <w:rPr>
-                <w:lang w:val="fr-FR"/>
-              </w:rPr>
-            </w:pPr>
-          </w:p>
-        </w:tc>
-        <w:tc>
-          <w:tcPr>
-            <w:tcW w:w="1764" w:type="pct"/>
-          </w:tcPr>
-          <w:p>
-            <w:pPr>
-              <w:pStyle w:val="NoSpacing"/>
-              <w:rPr>
-                <w:lang w:val="fr-FR"/>
-              </w:rPr>
-            </w:pPr>
-            <w:r>
-              <w:rPr>
-                <w:noProof/>
-                <w:lang w:val="fr-FR" w:eastAsia="fr-FR"/>
-              </w:rPr>
-              <w:drawing>
-                <wp:inline distT="0" distB="0" distL="0" distR="0" wp14:anchorId="2A93C5D3" wp14:editId="02190466">
-                  <wp:extent cx="1932710" cy="1273810"/>
-                  <wp:effectExtent l="0" t="0" r="0" b="2540"/>
-                  <wp:docPr id="39" name="Picture 39" descr="https://fbcdn-sphotos-h-a.akamaihd.net/hphotos-ak-xpf1/v/t34.0-12/10748736_10152819982803118_904357917_n.jpg?oh=372250df171c431ae329adaeba6555cb&amp;oe=54618EA8&amp;__gda__=1415743324_44e68f559edeb1373b208554185771ef"/>
-                  <wp:cNvGraphicFramePr>
-                    <a:graphicFrameLocks xmlns:a="http://schemas.openxmlformats.org/drawingml/2006/main" noChangeAspect="1"/>
-                  </wp:cNvGraphicFramePr>
-                  <a:graphic xmlns:a="http://schemas.openxmlformats.org/drawingml/2006/main">
-                    <a:graphicData uri="http://schemas.openxmlformats.org/drawingml/2006/picture">
-                      <pic:pic xmlns:pic="http://schemas.openxmlformats.org/drawingml/2006/picture">
-                        <pic:nvPicPr>
-                          <pic:cNvPr id="0" name="Picture 39" descr="https://fbcdn-sphotos-h-a.akamaihd.net/hphotos-ak-xpf1/v/t34.0-12/10748736_10152819982803118_904357917_n.jpg?oh=372250df171c431ae329adaeba6555cb&amp;oe=54618EA8&amp;__gda__=1415743324_44e68f559edeb1373b208554185771ef"/>
-                          <pic:cNvPicPr>
-                            <a:picLocks noChangeAspect="1" noChangeArrowheads="1"/>
-                          </pic:cNvPicPr>
-                        </pic:nvPicPr>
-                        <pic:blipFill rotWithShape="1">
-                          <a:blip r:embed="rId20">
-                            <a:extLst>
-                              <a:ext uri="{28A0092B-C50C-407E-A947-70E740481C1C}">
-                                <a14:useLocalDpi xmlns:a14="http://schemas.microsoft.com/office/drawing/2010/main" val="0"/>
-                              </a:ext>
-                            </a:extLst>
-                          </a:blip>
-                          <a:srcRect l="6430"/>
-                          <a:stretch/>
-                        </pic:blipFill>
-                        <pic:spPr bwMode="auto">
-                          <a:xfrm>
-                            <a:off x="0" y="0"/>
-                            <a:ext cx="1958100" cy="1290544"/>
-                          </a:xfrm>
-                          <a:prstGeom prst="rect">
-                            <a:avLst/>
-                          </a:prstGeom>
-                          <a:noFill/>
-                          <a:ln>
-                            <a:noFill/>
-                          </a:ln>
-                          <a:extLst>
-                            <a:ext uri="{53640926-AAD7-44D8-BBD7-CCE9431645EC}">
-                              <a14:shadowObscured xmlns:a14="http://schemas.microsoft.com/office/drawing/2010/main"/>
-                            </a:ext>
-                          </a:extLst>
-                        </pic:spPr>
-                      </pic:pic>
-                    </a:graphicData>
-                  </a:graphic>
-                </wp:inline>
-              </w:drawing>
-            </w:r>
-          </w:p>
-        </w:tc>
-      </w:tr>
-      <w:tr>
-        <w:tc>
-          <w:tcPr>
-            <w:tcW w:w="1611" w:type="pct"/>
-          </w:tcPr>
-          <w:p>
-            <w:pPr>
-              <w:pStyle w:val="TableText"/>
-            </w:pPr>
-          </w:p>
-        </w:tc>
-        <w:tc>
-          <w:tcPr>
-            <w:tcW w:w="3" w:type="pct"/>
-          </w:tcPr>
-          <w:p>
-            <w:pPr>
-              <w:pStyle w:val="TableText"/>
-            </w:pPr>
-          </w:p>
-        </w:tc>
-        <w:tc>
-          <w:tcPr>
-            <w:tcW w:w="1618" w:type="pct"/>
-          </w:tcPr>
-          <w:p>
-            <w:pPr>
-              <w:pStyle w:val="TableText"/>
-            </w:pPr>
-          </w:p>
-        </w:tc>
-        <w:tc>
-          <w:tcPr>
-            <w:tcW w:w="3" w:type="pct"/>
-          </w:tcPr>
-          <w:p>
-            <w:pPr>
-              <w:pStyle w:val="TableText"/>
-            </w:pPr>
-          </w:p>
-        </w:tc>
-        <w:tc>
-          <w:tcPr>
-            <w:tcW w:w="1764" w:type="pct"/>
-          </w:tcPr>
-          <w:p>
-            <w:pPr>
-              <w:pStyle w:val="TableText"/>
-            </w:pPr>
-          </w:p>
-        </w:tc>
-      </w:tr>
-      <w:tr>
-        <w:tc>
-          <w:tcPr>
-            <w:tcW w:w="1611" w:type="pct"/>
-            <w:shd w:val="clear" w:color="auto" w:fill="4F81BD" w:themeFill="accent1"/>
-          </w:tcPr>
-          <w:p>
-            <w:pPr>
-              <w:pStyle w:val="TableText"/>
-              <w:rPr>
-                <w:rFonts w:asciiTheme="majorHAnsi" w:hAnsiTheme="majorHAnsi"/>
-                <w:bCs/>
-                <w:color w:val="FFFFFF" w:themeColor="background1"/>
-                <w:sz w:val="24"/>
-                <w:szCs w:val="24"/>
-              </w:rPr>
-            </w:pPr>
-            <w:r>
-              <w:rPr>
-                <w:rFonts w:asciiTheme="majorHAnsi" w:hAnsiTheme="majorHAnsi"/>
-                <w:bCs/>
-                <w:i/>
-                <w:color w:val="FFFFFF" w:themeColor="background1"/>
-                <w:sz w:val="24"/>
-                <w:szCs w:val="24"/>
-              </w:rPr>
-              <w:t>AMINE ELRHAZI</w:t>
-            </w:r>
-            <w:r>
-              <w:rPr>
-                <w:rFonts w:asciiTheme="majorHAnsi" w:hAnsiTheme="majorHAnsi"/>
-                <w:bCs/>
-                <w:color w:val="FFFFFF" w:themeColor="background1"/>
-                <w:sz w:val="24"/>
-                <w:szCs w:val="24"/>
-              </w:rPr>
-              <w:br/>
-            </w:r>
-            <w:r>
-              <w:rPr>
-                <w:rFonts w:asciiTheme="majorHAnsi" w:hAnsiTheme="majorHAnsi"/>
-                <w:bCs/>
-                <w:color w:val="FFFFFF" w:themeColor="background1"/>
-                <w:sz w:val="24"/>
-                <w:szCs w:val="24"/>
-              </w:rPr>
-              <w:t>CHEF DE PROJET</w:t>
-            </w:r>
-          </w:p>
-        </w:tc>
-        <w:tc>
-          <w:tcPr>
-            <w:tcW w:w="3" w:type="pct"/>
-          </w:tcPr>
-          <w:p>
-            <w:pPr>
-              <w:pStyle w:val="TableText"/>
-              <w:rPr>
-                <w:rFonts w:asciiTheme="majorHAnsi" w:hAnsiTheme="majorHAnsi"/>
-                <w:color w:val="FFFFFF" w:themeColor="background1"/>
-                <w:sz w:val="24"/>
-                <w:szCs w:val="24"/>
-              </w:rPr>
-            </w:pPr>
-          </w:p>
-        </w:tc>
-        <w:tc>
-          <w:tcPr>
-            <w:tcW w:w="1618" w:type="pct"/>
-            <w:shd w:val="clear" w:color="auto" w:fill="4F81BD" w:themeFill="accent1"/>
-          </w:tcPr>
-          <w:p>
-            <w:pPr>
-              <w:pStyle w:val="TableText"/>
-              <w:rPr>
-                <w:rFonts w:asciiTheme="majorHAnsi" w:hAnsiTheme="majorHAnsi"/>
-                <w:bCs/>
-                <w:i/>
-                <w:color w:val="FFFFFF" w:themeColor="background1"/>
-                <w:sz w:val="24"/>
-                <w:szCs w:val="24"/>
-              </w:rPr>
-            </w:pPr>
-            <w:r>
-              <w:rPr>
-                <w:rFonts w:asciiTheme="majorHAnsi" w:hAnsiTheme="majorHAnsi"/>
-                <w:bCs/>
-                <w:i/>
-                <w:color w:val="FFFFFF" w:themeColor="background1"/>
-                <w:sz w:val="24"/>
-                <w:szCs w:val="24"/>
-              </w:rPr>
-              <w:t>KARIM BENHMIDA</w:t>
-            </w:r>
-          </w:p>
-          <w:p>
-            <w:pPr>
-              <w:pStyle w:val="TableText"/>
-              <w:rPr>
-                <w:rFonts w:asciiTheme="majorHAnsi" w:hAnsiTheme="majorHAnsi"/>
-                <w:bCs/>
-                <w:color w:val="FFFFFF" w:themeColor="background1"/>
-                <w:sz w:val="24"/>
-                <w:szCs w:val="24"/>
-              </w:rPr>
-            </w:pPr>
-            <w:r>
-              <w:rPr>
-                <w:rFonts w:asciiTheme="majorHAnsi" w:hAnsiTheme="majorHAnsi"/>
-                <w:bCs/>
-                <w:color w:val="FFFFFF" w:themeColor="background1"/>
-                <w:sz w:val="24"/>
-                <w:szCs w:val="24"/>
-              </w:rPr>
-              <w:t>EXPERT METHODES/OUTILS</w:t>
-            </w:r>
-          </w:p>
-        </w:tc>
-        <w:tc>
-          <w:tcPr>
-            <w:tcW w:w="3" w:type="pct"/>
-          </w:tcPr>
-          <w:p>
-            <w:pPr>
-              <w:pStyle w:val="TableText"/>
-              <w:rPr>
-                <w:rFonts w:asciiTheme="majorHAnsi" w:hAnsiTheme="majorHAnsi"/>
-                <w:color w:val="FFFFFF" w:themeColor="background1"/>
-                <w:sz w:val="24"/>
-                <w:szCs w:val="24"/>
-              </w:rPr>
-            </w:pPr>
-          </w:p>
-        </w:tc>
-        <w:tc>
-          <w:tcPr>
-            <w:tcW w:w="1764" w:type="pct"/>
-            <w:shd w:val="clear" w:color="auto" w:fill="4F81BD" w:themeFill="accent1"/>
-          </w:tcPr>
-          <w:p>
-            <w:pPr>
-              <w:pStyle w:val="TableText"/>
-              <w:rPr>
-                <w:rFonts w:asciiTheme="majorHAnsi" w:hAnsiTheme="majorHAnsi"/>
-                <w:bCs/>
-                <w:color w:val="FFFFFF" w:themeColor="background1"/>
-                <w:sz w:val="24"/>
-                <w:szCs w:val="24"/>
-              </w:rPr>
-            </w:pPr>
-            <w:r>
-              <w:rPr>
-                <w:rFonts w:asciiTheme="majorHAnsi" w:hAnsiTheme="majorHAnsi"/>
-                <w:bCs/>
-                <w:i/>
-                <w:color w:val="FFFFFF" w:themeColor="background1"/>
-                <w:sz w:val="24"/>
-                <w:szCs w:val="24"/>
-              </w:rPr>
-              <w:t>ABDELALIM TRIBAK</w:t>
-            </w:r>
-            <w:r>
-              <w:rPr>
-                <w:rFonts w:asciiTheme="majorHAnsi" w:hAnsiTheme="majorHAnsi"/>
-                <w:bCs/>
-                <w:color w:val="FFFFFF" w:themeColor="background1"/>
-                <w:sz w:val="24"/>
-                <w:szCs w:val="24"/>
-              </w:rPr>
-              <w:br/>
-            </w:r>
-            <w:r>
-              <w:rPr>
-                <w:rFonts w:asciiTheme="majorHAnsi" w:hAnsiTheme="majorHAnsi"/>
-                <w:bCs/>
-                <w:color w:val="FFFFFF" w:themeColor="background1"/>
-                <w:sz w:val="24"/>
-                <w:szCs w:val="24"/>
-              </w:rPr>
-              <w:t>EXPERT METIER</w:t>
-            </w:r>
-          </w:p>
-        </w:tc>
-      </w:tr>
-      <w:tr>
-        <w:tc>
-          <w:tcPr>
-            <w:tcW w:w="1611" w:type="pct"/>
-          </w:tcPr>
-          <w:p>
-            <w:pPr>
-              <w:pStyle w:val="TableText"/>
-              <w:rPr>
-                <w:b/>
-                <w:bCs/>
-              </w:rPr>
-            </w:pPr>
-            <w:r>
-              <w:rPr>
-                <w:noProof/>
-                <w:lang w:eastAsia="fr-FR"/>
-              </w:rPr>
-              <w:drawing>
-                <wp:anchor distT="0" distB="0" distL="114300" distR="114300" simplePos="0" relativeHeight="251659264" behindDoc="0" locked="0" layoutInCell="1" allowOverlap="1" wp14:anchorId="14CA813E" wp14:editId="37CCE63E">
-                  <wp:simplePos x="0" y="0"/>
-                  <wp:positionH relativeFrom="column">
-                    <wp:posOffset>23553</wp:posOffset>
-                  </wp:positionH>
-                  <wp:positionV relativeFrom="paragraph">
-                    <wp:posOffset>34232</wp:posOffset>
-                  </wp:positionV>
-                  <wp:extent cx="1814754" cy="1323109"/>
-                  <wp:effectExtent l="0" t="0" r="0" b="0"/>
-                  <wp:wrapNone/>
-                  <wp:docPr id="42" name="Picture 42" descr="https://fbcdn-sphotos-b-a.akamaihd.net/hphotos-ak-xap1/v/t1.0-9/10152419_692548627468045_1403639149_n.jpg?oh=4f4f02929ddef5ce201e7bcc68715193&amp;oe=54E4AAC3&amp;__gda__=1427977883_75d84725361494ec0d47dffdd1b2a187"/>
-                  <wp:cNvGraphicFramePr>
-                    <a:graphicFrameLocks xmlns:a="http://schemas.openxmlformats.org/drawingml/2006/main" noChangeAspect="1"/>
-                  </wp:cNvGraphicFramePr>
-                  <a:graphic xmlns:a="http://schemas.openxmlformats.org/drawingml/2006/main">
-                    <a:graphicData uri="http://schemas.openxmlformats.org/drawingml/2006/picture">
-                      <pic:pic xmlns:pic="http://schemas.openxmlformats.org/drawingml/2006/picture">
-                        <pic:nvPicPr>
-                          <pic:cNvPr id="0" name="Picture 41" descr="https://fbcdn-sphotos-b-a.akamaihd.net/hphotos-ak-xap1/v/t1.0-9/10152419_692548627468045_1403639149_n.jpg?oh=4f4f02929ddef5ce201e7bcc68715193&amp;oe=54E4AAC3&amp;__gda__=1427977883_75d84725361494ec0d47dffdd1b2a187"/>
-                          <pic:cNvPicPr>
-                            <a:picLocks noChangeAspect="1" noChangeArrowheads="1"/>
-                          </pic:cNvPicPr>
-                        </pic:nvPicPr>
-                        <pic:blipFill rotWithShape="1">
-                          <a:blip r:embed="rId21">
-                            <a:extLst>
-                              <a:ext uri="{28A0092B-C50C-407E-A947-70E740481C1C}">
-                                <a14:useLocalDpi xmlns:a14="http://schemas.microsoft.com/office/drawing/2010/main" val="0"/>
-                              </a:ext>
-                            </a:extLst>
-                          </a:blip>
-                          <a:srcRect l="33026" t="19864" r="47797" b="59207"/>
-                          <a:stretch/>
-                        </pic:blipFill>
-                        <pic:spPr bwMode="auto">
-                          <a:xfrm>
-                            <a:off x="0" y="0"/>
-                            <a:ext cx="1821549" cy="1328063"/>
-                          </a:xfrm>
-                          <a:prstGeom prst="rect">
-                            <a:avLst/>
-                          </a:prstGeom>
-                          <a:noFill/>
-                          <a:ln>
-                            <a:noFill/>
-                          </a:ln>
-                          <a:extLst>
-                            <a:ext uri="{53640926-AAD7-44D8-BBD7-CCE9431645EC}">
-                              <a14:shadowObscured xmlns:a14="http://schemas.microsoft.com/office/drawing/2010/main"/>
-                            </a:ext>
-                          </a:extLst>
-                        </pic:spPr>
-                      </pic:pic>
-                    </a:graphicData>
-                  </a:graphic>
-                  <wp14:sizeRelH relativeFrom="margin">
-                    <wp14:pctWidth>0</wp14:pctWidth>
-                  </wp14:sizeRelH>
-                  <wp14:sizeRelV relativeFrom="margin">
-                    <wp14:pctHeight>0</wp14:pctHeight>
-                  </wp14:sizeRelV>
-                </wp:anchor>
-              </w:drawing>
-            </w:r>
-          </w:p>
-        </w:tc>
-        <w:tc>
-          <w:tcPr>
-            <w:tcW w:w="3" w:type="pct"/>
-          </w:tcPr>
-          <w:p>
-            <w:pPr>
-              <w:pStyle w:val="TableText"/>
-            </w:pPr>
-          </w:p>
-        </w:tc>
-        <w:tc>
-          <w:tcPr>
-            <w:tcW w:w="1618" w:type="pct"/>
-          </w:tcPr>
-          <w:p>
-            <w:pPr>
-              <w:pStyle w:val="TableText"/>
-              <w:rPr>
-                <w:b/>
-                <w:bCs/>
-              </w:rPr>
-            </w:pPr>
-            <w:r>
-              <w:rPr>
-                <w:b/>
-                <w:bCs/>
-                <w:noProof/>
-                <w:lang w:eastAsia="fr-FR"/>
-              </w:rPr>
-              <w:drawing>
-                <wp:anchor distT="0" distB="0" distL="114300" distR="114300" simplePos="0" relativeHeight="251661312" behindDoc="0" locked="0" layoutInCell="1" allowOverlap="1" wp14:anchorId="4AA9A447" wp14:editId="20445B16">
-                  <wp:simplePos x="0" y="0"/>
-                  <wp:positionH relativeFrom="column">
-                    <wp:posOffset>-30480</wp:posOffset>
-                  </wp:positionH>
-                  <wp:positionV relativeFrom="paragraph">
-                    <wp:posOffset>36830</wp:posOffset>
-                  </wp:positionV>
-                  <wp:extent cx="1835912" cy="1333500"/>
-                  <wp:effectExtent l="0" t="0" r="0" b="0"/>
-                  <wp:wrapNone/>
-                  <wp:docPr id="4" name="Picture 4"/>
-                  <wp:cNvGraphicFramePr>
-                    <a:graphicFrameLocks xmlns:a="http://schemas.openxmlformats.org/drawingml/2006/main" noChangeAspect="1"/>
-                  </wp:cNvGraphicFramePr>
-                  <a:graphic xmlns:a="http://schemas.openxmlformats.org/drawingml/2006/main">
-                    <a:graphicData uri="http://schemas.openxmlformats.org/drawingml/2006/picture">
-                      <pic:pic xmlns:pic="http://schemas.openxmlformats.org/drawingml/2006/picture">
-                        <pic:nvPicPr>
-                          <pic:cNvPr id="0" name="002FAFA5.jpg"/>
-                          <pic:cNvPicPr/>
-                        </pic:nvPicPr>
-                        <pic:blipFill rotWithShape="1">
-                          <a:blip r:embed="rId22">
-                            <a:extLst>
-                              <a:ext uri="{28A0092B-C50C-407E-A947-70E740481C1C}">
-                                <a14:useLocalDpi xmlns:a14="http://schemas.microsoft.com/office/drawing/2010/main" val="0"/>
-                              </a:ext>
-                            </a:extLst>
-                          </a:blip>
-                          <a:srcRect l="9378" t="5854" r="11606" b="20688"/>
-                          <a:stretch/>
-                        </pic:blipFill>
-                        <pic:spPr bwMode="auto">
-                          <a:xfrm>
-                            <a:off x="0" y="0"/>
-                            <a:ext cx="1845065" cy="1340148"/>
-                          </a:xfrm>
-                          <a:prstGeom prst="rect">
-                            <a:avLst/>
-                          </a:prstGeom>
-                          <a:ln>
-                            <a:noFill/>
-                          </a:ln>
-                          <a:extLst>
-                            <a:ext uri="{53640926-AAD7-44D8-BBD7-CCE9431645EC}">
-                              <a14:shadowObscured xmlns:a14="http://schemas.microsoft.com/office/drawing/2010/main"/>
-                            </a:ext>
-                          </a:extLst>
-                        </pic:spPr>
-                      </pic:pic>
-                    </a:graphicData>
-                  </a:graphic>
-                  <wp14:sizeRelH relativeFrom="page">
-                    <wp14:pctWidth>0</wp14:pctWidth>
-                  </wp14:sizeRelH>
-                  <wp14:sizeRelV relativeFrom="page">
-                    <wp14:pctHeight>0</wp14:pctHeight>
-                  </wp14:sizeRelV>
-                </wp:anchor>
-              </w:drawing>
-            </w:r>
-          </w:p>
-        </w:tc>
-        <w:tc>
-          <w:tcPr>
-            <w:tcW w:w="3" w:type="pct"/>
-          </w:tcPr>
-          <w:p>
-            <w:pPr>
-              <w:pStyle w:val="TableText"/>
-            </w:pPr>
-          </w:p>
-        </w:tc>
-        <w:tc>
-          <w:tcPr>
-            <w:tcW w:w="1764" w:type="pct"/>
-          </w:tcPr>
-          <w:p>
-            <w:pPr>
-              <w:pStyle w:val="TableText"/>
-              <w:rPr>
-                <w:b/>
-                <w:bCs/>
-              </w:rPr>
-            </w:pPr>
-            <w:r>
-              <w:rPr>
-                <w:noProof/>
-                <w:lang w:eastAsia="fr-FR"/>
-              </w:rPr>
-              <w:drawing>
-                <wp:anchor distT="0" distB="0" distL="114300" distR="114300" simplePos="0" relativeHeight="251660288" behindDoc="0" locked="0" layoutInCell="1" allowOverlap="1" wp14:anchorId="266D7D73" wp14:editId="15A1F541">
-                  <wp:simplePos x="0" y="0"/>
-                  <wp:positionH relativeFrom="column">
-                    <wp:posOffset>54851</wp:posOffset>
-                  </wp:positionH>
-                  <wp:positionV relativeFrom="paragraph">
-                    <wp:posOffset>36830</wp:posOffset>
-                  </wp:positionV>
-                  <wp:extent cx="1718704" cy="1333500"/>
-                  <wp:effectExtent l="0" t="0" r="0" b="0"/>
-                  <wp:wrapNone/>
-                  <wp:docPr id="51" name="Picture 51" descr="https://scontent-b-cdg.xx.fbcdn.net/hphotos-xap1/v/t1.0-9/10421475_10205169519894570_4088192844255784947_n.jpg?oh=2e741f7cf524787588dc4e96345c046a&amp;oe=54D8F04A"/>
-                  <wp:cNvGraphicFramePr>
-                    <a:graphicFrameLocks xmlns:a="http://schemas.openxmlformats.org/drawingml/2006/main" noChangeAspect="1"/>
-                  </wp:cNvGraphicFramePr>
-                  <a:graphic xmlns:a="http://schemas.openxmlformats.org/drawingml/2006/main">
-                    <a:graphicData uri="http://schemas.openxmlformats.org/drawingml/2006/picture">
-                      <pic:pic xmlns:pic="http://schemas.openxmlformats.org/drawingml/2006/picture">
-                        <pic:nvPicPr>
-                          <pic:cNvPr id="0" name="Picture 51" descr="https://scontent-b-cdg.xx.fbcdn.net/hphotos-xap1/v/t1.0-9/10421475_10205169519894570_4088192844255784947_n.jpg?oh=2e741f7cf524787588dc4e96345c046a&amp;oe=54D8F04A"/>
-                          <pic:cNvPicPr>
-                            <a:picLocks noChangeAspect="1" noChangeArrowheads="1"/>
-                          </pic:cNvPicPr>
-                        </pic:nvPicPr>
-                        <pic:blipFill rotWithShape="1">
-                          <a:blip r:embed="rId23">
-                            <a:extLst>
-                              <a:ext uri="{28A0092B-C50C-407E-A947-70E740481C1C}">
-                                <a14:useLocalDpi xmlns:a14="http://schemas.microsoft.com/office/drawing/2010/main" val="0"/>
-                              </a:ext>
-                            </a:extLst>
-                          </a:blip>
-                          <a:srcRect l="22609" t="28056" r="18913" b="33712"/>
-                          <a:stretch/>
-                        </pic:blipFill>
-                        <pic:spPr bwMode="auto">
-                          <a:xfrm>
-                            <a:off x="0" y="0"/>
-                            <a:ext cx="1738560" cy="1348905"/>
-                          </a:xfrm>
-                          <a:prstGeom prst="rect">
-                            <a:avLst/>
-                          </a:prstGeom>
-                          <a:noFill/>
-                          <a:ln>
-                            <a:noFill/>
-                          </a:ln>
-                          <a:extLst>
-                            <a:ext uri="{53640926-AAD7-44D8-BBD7-CCE9431645EC}">
-                              <a14:shadowObscured xmlns:a14="http://schemas.microsoft.com/office/drawing/2010/main"/>
-                            </a:ext>
-                          </a:extLst>
-                        </pic:spPr>
-                      </pic:pic>
-                    </a:graphicData>
-                  </a:graphic>
-                  <wp14:sizeRelH relativeFrom="page">
-                    <wp14:pctWidth>0</wp14:pctWidth>
-                  </wp14:sizeRelH>
-                  <wp14:sizeRelV relativeFrom="page">
-                    <wp14:pctHeight>0</wp14:pctHeight>
-                  </wp14:sizeRelV>
-                </wp:anchor>
-              </w:drawing>
-            </w:r>
-          </w:p>
-        </w:tc>
-      </w:tr>
-      <w:tr>
-        <w:tc>
-          <w:tcPr>
-            <w:tcW w:w="1611" w:type="pct"/>
-          </w:tcPr>
-          <w:p>
-            <w:pPr>
-              <w:pStyle w:val="TableText"/>
-              <w:rPr>
-                <w:b/>
-                <w:bCs/>
-              </w:rPr>
-            </w:pPr>
-          </w:p>
-        </w:tc>
-        <w:tc>
-          <w:tcPr>
-            <w:tcW w:w="3" w:type="pct"/>
-          </w:tcPr>
-          <w:p>
-            <w:pPr>
-              <w:pStyle w:val="TableText"/>
-            </w:pPr>
-          </w:p>
-        </w:tc>
-        <w:tc>
-          <w:tcPr>
-            <w:tcW w:w="1618" w:type="pct"/>
-          </w:tcPr>
-          <w:p>
-            <w:pPr>
-              <w:pStyle w:val="TableText"/>
-              <w:rPr>
-                <w:b/>
-                <w:bCs/>
-              </w:rPr>
-            </w:pPr>
-          </w:p>
-        </w:tc>
-        <w:tc>
-          <w:tcPr>
-            <w:tcW w:w="3" w:type="pct"/>
-          </w:tcPr>
-          <w:p>
-            <w:pPr>
-              <w:pStyle w:val="TableText"/>
-            </w:pPr>
-          </w:p>
-        </w:tc>
-        <w:tc>
-          <w:tcPr>
-            <w:tcW w:w="1764" w:type="pct"/>
-          </w:tcPr>
-          <w:p>
-            <w:pPr>
-              <w:pStyle w:val="TableText"/>
-              <w:rPr>
-                <w:b/>
-                <w:bCs/>
-              </w:rPr>
-            </w:pPr>
-          </w:p>
-        </w:tc>
-      </w:tr>
-    </w:tbl>
+      <w:bookmarkEnd w:id="16"/>
+    </w:p>
     <w:p/>
     <w:p/>
     <w:p/>
@@ -6303,16 +5434,13 @@
       <w:pPr>
         <w:pStyle w:val="Heading1"/>
       </w:pPr>
-      <w:bookmarkStart w:id="19" w:name="_Toc405739563"/>
+      <w:bookmarkStart w:id="17" w:name="_Toc405739563"/>
       <w:r>
         <w:t>Plan de charge par ressource</w:t>
       </w:r>
-      <w:bookmarkEnd w:id="19"/>
-    </w:p>
-    <w:p>
-      <w:bookmarkStart w:id="20" w:name="_GoBack"/>
-      <w:bookmarkEnd w:id="20"/>
-    </w:p>
+      <w:bookmarkEnd w:id="17"/>
+    </w:p>
+    <w:p/>
     <w:p>
       <w:r>
         <w:t>Les éléments</w:t>
@@ -6341,7 +5469,7 @@
       <w:r>
         <w:rPr>
           <w:noProof/>
-          <w:lang w:eastAsia="fr-FR"/>
+          <w:lang w:val="en-US"/>
         </w:rPr>
         <w:drawing>
           <wp:inline distT="0" distB="0" distL="0" distR="0" wp14:anchorId="14534C80" wp14:editId="16A7D618">
@@ -6361,7 +5489,7 @@
                     </pic:cNvPicPr>
                   </pic:nvPicPr>
                   <pic:blipFill>
-                    <a:blip r:embed="rId24">
+                    <a:blip r:embed="rId17">
                       <a:extLst>
                         <a:ext uri="{28A0092B-C50C-407E-A947-70E740481C1C}">
                           <a14:useLocalDpi xmlns:a14="http://schemas.microsoft.com/office/drawing/2010/main" val="0"/>
@@ -6395,13 +5523,12 @@
       <w:pPr>
         <w:pStyle w:val="Heading1"/>
       </w:pPr>
-      <w:bookmarkStart w:id="21" w:name="_Toc405739564"/>
+      <w:bookmarkStart w:id="18" w:name="_Toc405739564"/>
       <w:r>
         <w:rPr>
           <w:noProof/>
-          <w:lang w:eastAsia="fr-FR"/>
-        </w:rPr>
-        <w:lastRenderedPageBreak/>
+          <w:lang w:val="en-US"/>
+        </w:rPr>
         <w:drawing>
           <wp:anchor distT="0" distB="0" distL="114300" distR="114300" simplePos="0" relativeHeight="251668480" behindDoc="0" locked="0" layoutInCell="1" allowOverlap="1" wp14:anchorId="5D23AFA2" wp14:editId="2FFE1866">
             <wp:simplePos x="0" y="0"/>
@@ -6428,7 +5555,7 @@
                     </pic:cNvPicPr>
                   </pic:nvPicPr>
                   <pic:blipFill>
-                    <a:blip r:embed="rId25">
+                    <a:blip r:embed="rId18">
                       <a:extLst>
                         <a:ext uri="{28A0092B-C50C-407E-A947-70E740481C1C}">
                           <a14:useLocalDpi xmlns:a14="http://schemas.microsoft.com/office/drawing/2010/main" val="0"/>
@@ -6465,17 +5592,18 @@
       <w:r>
         <w:t>Modalités de suivi d’avancement du projet</w:t>
       </w:r>
-      <w:bookmarkEnd w:id="21"/>
+      <w:bookmarkEnd w:id="18"/>
     </w:p>
     <w:p>
       <w:pPr>
         <w:pStyle w:val="Heading1"/>
       </w:pPr>
-      <w:bookmarkStart w:id="22" w:name="_Toc405739565"/>
-      <w:r>
+      <w:bookmarkStart w:id="19" w:name="_Toc405739565"/>
+      <w:r>
+        <w:lastRenderedPageBreak/>
         <w:t>Modalités de validation et de recette</w:t>
       </w:r>
-      <w:bookmarkEnd w:id="22"/>
+      <w:bookmarkEnd w:id="19"/>
     </w:p>
     <w:p/>
     <w:p>
@@ -6497,9 +5625,8 @@
       <w:r>
         <w:rPr>
           <w:noProof/>
-          <w:lang w:eastAsia="fr-FR"/>
-        </w:rPr>
-        <w:lastRenderedPageBreak/>
+          <w:lang w:val="en-US"/>
+        </w:rPr>
         <w:drawing>
           <wp:inline distT="0" distB="0" distL="0" distR="0" wp14:anchorId="1BCEA9E6" wp14:editId="55567FBD">
             <wp:extent cx="5270500" cy="3536950"/>
@@ -6516,7 +5643,7 @@
                     <pic:cNvPicPr/>
                   </pic:nvPicPr>
                   <pic:blipFill>
-                    <a:blip r:embed="rId26">
+                    <a:blip r:embed="rId19">
                       <a:extLst>
                         <a:ext uri="{28A0092B-C50C-407E-A947-70E740481C1C}">
                           <a14:useLocalDpi xmlns:a14="http://schemas.microsoft.com/office/drawing/2010/main" val="0"/>
@@ -6600,23 +5727,57 @@
     </w:p>
     <w:p>
       <w:pPr>
+        <w:pStyle w:val="ListParagraph"/>
+      </w:pPr>
+    </w:p>
+    <w:p>
+      <w:pPr>
         <w:pStyle w:val="Heading1"/>
       </w:pPr>
-      <w:bookmarkStart w:id="23" w:name="_Toc405739566"/>
+      <w:bookmarkStart w:id="20" w:name="_Toc405739566"/>
       <w:r>
         <w:t>Amendement du plan d’assurance qualité</w:t>
       </w:r>
-      <w:bookmarkEnd w:id="23"/>
-    </w:p>
+      <w:bookmarkEnd w:id="20"/>
+    </w:p>
+    <w:p/>
+    <w:p>
+      <w:r>
+        <w:t>Le responsable qualité du projet (Meryem Benchakroune) est chargé d’établir et de maintenir à jour le PAQ, et de s’assurer de son application par les membres de l’équipe projet. +Le chef de projet (Amine El Rhazi) est responsable de la planification des actions à entreprendre p</w:t>
+      </w:r>
+      <w:r>
+        <w:t xml:space="preserve">our la bonne exécution du plan. </w:t>
+      </w:r>
+    </w:p>
+    <w:p/>
+    <w:p>
+      <w:pPr>
+        <w:rPr>
+          <w:rFonts w:ascii="Times" w:hAnsi="Times" w:cs="Times"/>
+        </w:rPr>
+      </w:pPr>
+      <w:r>
+        <w:lastRenderedPageBreak/>
+        <w:t>La gestion des documents générés par des logiciels (Aris, par exemple), n’est pas soumise au PAQ mais est définie par le Plan d’Assurance Qualité Logicielle (PAQL)</w:t>
+      </w:r>
+      <w:bookmarkStart w:id="21" w:name="_GoBack"/>
+      <w:bookmarkEnd w:id="21"/>
+      <w:r>
+        <w:t>.</w:t>
+      </w:r>
+    </w:p>
+    <w:p/>
+    <w:p/>
     <w:p>
       <w:pPr>
         <w:pStyle w:val="Heading1"/>
       </w:pPr>
-      <w:bookmarkStart w:id="24" w:name="_Toc405739567"/>
+      <w:bookmarkStart w:id="22" w:name="_Toc405739567"/>
       <w:r>
         <w:t>Plan de gestion des risques</w:t>
       </w:r>
-      <w:bookmarkEnd w:id="24"/>
+      <w:bookmarkEnd w:id="22"/>
     </w:p>
     <w:p/>
     <w:p>
@@ -6712,7 +5873,6 @@
                 <w:sz w:val="22"/>
                 <w:szCs w:val="22"/>
               </w:rPr>
-              <w:lastRenderedPageBreak/>
               <w:t xml:space="preserve">Description du risque </w:t>
             </w:r>
           </w:p>
@@ -7555,6 +6715,7 @@
               <w:rPr>
                 <w:rFonts w:asciiTheme="minorHAnsi" w:hAnsiTheme="minorHAnsi"/>
               </w:rPr>
+              <w:lastRenderedPageBreak/>
               <w:t>Les pannes inattendues du matériel</w:t>
             </w:r>
           </w:p>
@@ -7875,11 +7036,11 @@
       </w:pPr>
     </w:p>
     <w:sectPr>
-      <w:headerReference w:type="even" r:id="rId27"/>
-      <w:headerReference w:type="default" r:id="rId28"/>
-      <w:footerReference w:type="even" r:id="rId29"/>
-      <w:footerReference w:type="default" r:id="rId30"/>
-      <w:footerReference w:type="first" r:id="rId31"/>
+      <w:headerReference w:type="even" r:id="rId20"/>
+      <w:headerReference w:type="default" r:id="rId21"/>
+      <w:footerReference w:type="even" r:id="rId22"/>
+      <w:footerReference w:type="default" r:id="rId23"/>
+      <w:footerReference w:type="first" r:id="rId24"/>
       <w:pgSz w:w="11900" w:h="16840"/>
       <w:pgMar w:top="1440" w:right="1800" w:bottom="1440" w:left="1800" w:header="708" w:footer="708" w:gutter="0"/>
       <w:cols w:space="708"/>
@@ -7890,43 +7051,6 @@
 </w:document>
 </file>
 
-<file path=word/comments.xml><?xml version="1.0" encoding="utf-8"?>
-<w:comments xmlns:wpc="http://schemas.microsoft.com/office/word/2010/wordprocessingCanvas" xmlns:mc="http://schemas.openxmlformats.org/markup-compatibility/2006" xmlns:o="urn:schemas-microsoft-com:office:office" xmlns:r="http://schemas.openxmlformats.org/officeDocument/2006/relationships" xmlns:m="http://schemas.openxmlformats.org/officeDocument/2006/math" xmlns:v="urn:schemas-microsoft-com:vml" xmlns:wp14="http://schemas.microsoft.com/office/word/2010/wordprocessingDrawing" xmlns:wp="http://schemas.openxmlformats.org/drawingml/2006/wordprocessingDrawing" xmlns:w10="urn:schemas-microsoft-com:office:word" xmlns:w="http://schemas.openxmlformats.org/wordprocessingml/2006/main" xmlns:w14="http://schemas.microsoft.com/office/word/2010/wordml" xmlns:w15="http://schemas.microsoft.com/office/word/2012/wordml" xmlns:wpg="http://schemas.microsoft.com/office/word/2010/wordprocessingGroup" xmlns:wpi="http://schemas.microsoft.com/office/word/2010/wordprocessingInk" xmlns:wne="http://schemas.microsoft.com/office/word/2006/wordml" xmlns:wps="http://schemas.microsoft.com/office/word/2010/wordprocessingShape" mc:Ignorable="w14 w15 wp14">
-  <w:comment w:id="5" w:author="Yassine Moreno" w:date="2014-12-06T18:41:00Z" w:initials="YM">
-    <w:p>
-      <w:pPr>
-        <w:pStyle w:val="CommentText"/>
-      </w:pPr>
-      <w:r>
-        <w:rPr>
-          <w:rStyle w:val="CommentReference"/>
-        </w:rPr>
-        <w:annotationRef/>
-      </w:r>
-      <w:r>
-        <w:t>A completer</w:t>
-      </w:r>
-    </w:p>
-  </w:comment>
-  <w:comment w:id="10" w:author="Yassine Moreno" w:date="2014-12-06T18:42:00Z" w:initials="YM">
-    <w:p>
-      <w:pPr>
-        <w:pStyle w:val="CommentText"/>
-      </w:pPr>
-      <w:r>
-        <w:rPr>
-          <w:rStyle w:val="CommentReference"/>
-        </w:rPr>
-        <w:annotationRef/>
-      </w:r>
-      <w:r>
-        <w:t>A Completer</w:t>
-      </w:r>
-    </w:p>
-  </w:comment>
-</w:comments>
-</file>
-
 <file path=word/commentsExtended.xml><?xml version="1.0" encoding="utf-8"?>
 <w15:commentsEx xmlns:wpc="http://schemas.microsoft.com/office/word/2010/wordprocessingCanvas" xmlns:mc="http://schemas.openxmlformats.org/markup-compatibility/2006" xmlns:o="urn:schemas-microsoft-com:office:office" xmlns:r="http://schemas.openxmlformats.org/officeDocument/2006/relationships" xmlns:m="http://schemas.openxmlformats.org/officeDocument/2006/math" xmlns:v="urn:schemas-microsoft-com:vml" xmlns:wp14="http://schemas.microsoft.com/office/word/2010/wordprocessingDrawing" xmlns:wp="http://schemas.openxmlformats.org/drawingml/2006/wordprocessingDrawing" xmlns:w10="urn:schemas-microsoft-com:office:word" xmlns:w="http://schemas.openxmlformats.org/wordprocessingml/2006/main" xmlns:w14="http://schemas.microsoft.com/office/word/2010/wordml" xmlns:w15="http://schemas.microsoft.com/office/word/2012/wordml" xmlns:wpg="http://schemas.microsoft.com/office/word/2010/wordprocessingGroup" xmlns:wpi="http://schemas.microsoft.com/office/word/2010/wordprocessingInk" xmlns:wne="http://schemas.microsoft.com/office/word/2006/wordml" xmlns:wps="http://schemas.microsoft.com/office/word/2010/wordprocessingShape" mc:Ignorable="w14 w15 wp14">
   <w15:commentEx w15:paraId="021163CA" w15:done="0"/>
@@ -7935,7 +7059,7 @@
 </file>
 
 <file path=word/endnotes.xml><?xml version="1.0" encoding="utf-8"?>
-<w:endnotes xmlns:wpc="http://schemas.microsoft.com/office/word/2010/wordprocessingCanvas" xmlns:mc="http://schemas.openxmlformats.org/markup-compatibility/2006" xmlns:o="urn:schemas-microsoft-com:office:office" xmlns:r="http://schemas.openxmlformats.org/officeDocument/2006/relationships" xmlns:m="http://schemas.openxmlformats.org/officeDocument/2006/math" xmlns:v="urn:schemas-microsoft-com:vml" xmlns:wp14="http://schemas.microsoft.com/office/word/2010/wordprocessingDrawing" xmlns:wp="http://schemas.openxmlformats.org/drawingml/2006/wordprocessingDrawing" xmlns:w10="urn:schemas-microsoft-com:office:word" xmlns:w="http://schemas.openxmlformats.org/wordprocessingml/2006/main" xmlns:w14="http://schemas.microsoft.com/office/word/2010/wordml" xmlns:w15="http://schemas.microsoft.com/office/word/2012/wordml" xmlns:wpg="http://schemas.microsoft.com/office/word/2010/wordprocessingGroup" xmlns:wpi="http://schemas.microsoft.com/office/word/2010/wordprocessingInk" xmlns:wne="http://schemas.microsoft.com/office/word/2006/wordml" xmlns:wps="http://schemas.microsoft.com/office/word/2010/wordprocessingShape" mc:Ignorable="w14 w15 wp14">
+<w:endnotes xmlns:wpc="http://schemas.microsoft.com/office/word/2010/wordprocessingCanvas" xmlns:mo="http://schemas.microsoft.com/office/mac/office/2008/main" xmlns:mc="http://schemas.openxmlformats.org/markup-compatibility/2006" xmlns:mv="urn:schemas-microsoft-com:mac:vml" xmlns:o="urn:schemas-microsoft-com:office:office" xmlns:r="http://schemas.openxmlformats.org/officeDocument/2006/relationships" xmlns:m="http://schemas.openxmlformats.org/officeDocument/2006/math" xmlns:v="urn:schemas-microsoft-com:vml" xmlns:wp14="http://schemas.microsoft.com/office/word/2010/wordprocessingDrawing" xmlns:wp="http://schemas.openxmlformats.org/drawingml/2006/wordprocessingDrawing" xmlns:w10="urn:schemas-microsoft-com:office:word" xmlns:w="http://schemas.openxmlformats.org/wordprocessingml/2006/main" xmlns:w14="http://schemas.microsoft.com/office/word/2010/wordml" xmlns:wpg="http://schemas.microsoft.com/office/word/2010/wordprocessingGroup" xmlns:wpi="http://schemas.microsoft.com/office/word/2010/wordprocessingInk" xmlns:wne="http://schemas.microsoft.com/office/word/2006/wordml" xmlns:wps="http://schemas.microsoft.com/office/word/2010/wordprocessingShape" mc:Ignorable="w14 wp14">
   <w:endnote w:type="separator" w:id="-1">
     <w:p>
       <w:r>
@@ -7954,7 +7078,7 @@
 </file>
 
 <file path=word/footer1.xml><?xml version="1.0" encoding="utf-8"?>
-<w:ftr xmlns:wpc="http://schemas.microsoft.com/office/word/2010/wordprocessingCanvas" xmlns:mc="http://schemas.openxmlformats.org/markup-compatibility/2006" xmlns:o="urn:schemas-microsoft-com:office:office" xmlns:r="http://schemas.openxmlformats.org/officeDocument/2006/relationships" xmlns:m="http://schemas.openxmlformats.org/officeDocument/2006/math" xmlns:v="urn:schemas-microsoft-com:vml" xmlns:wp14="http://schemas.microsoft.com/office/word/2010/wordprocessingDrawing" xmlns:wp="http://schemas.openxmlformats.org/drawingml/2006/wordprocessingDrawing" xmlns:w10="urn:schemas-microsoft-com:office:word" xmlns:w="http://schemas.openxmlformats.org/wordprocessingml/2006/main" xmlns:w14="http://schemas.microsoft.com/office/word/2010/wordml" xmlns:w15="http://schemas.microsoft.com/office/word/2012/wordml" xmlns:wpg="http://schemas.microsoft.com/office/word/2010/wordprocessingGroup" xmlns:wpi="http://schemas.microsoft.com/office/word/2010/wordprocessingInk" xmlns:wne="http://schemas.microsoft.com/office/word/2006/wordml" xmlns:wps="http://schemas.microsoft.com/office/word/2010/wordprocessingShape" mc:Ignorable="w14 w15 wp14">
+<w:ftr xmlns:wpc="http://schemas.microsoft.com/office/word/2010/wordprocessingCanvas" xmlns:mo="http://schemas.microsoft.com/office/mac/office/2008/main" xmlns:mc="http://schemas.openxmlformats.org/markup-compatibility/2006" xmlns:mv="urn:schemas-microsoft-com:mac:vml" xmlns:o="urn:schemas-microsoft-com:office:office" xmlns:r="http://schemas.openxmlformats.org/officeDocument/2006/relationships" xmlns:m="http://schemas.openxmlformats.org/officeDocument/2006/math" xmlns:v="urn:schemas-microsoft-com:vml" xmlns:wp14="http://schemas.microsoft.com/office/word/2010/wordprocessingDrawing" xmlns:wp="http://schemas.openxmlformats.org/drawingml/2006/wordprocessingDrawing" xmlns:w10="urn:schemas-microsoft-com:office:word" xmlns:w="http://schemas.openxmlformats.org/wordprocessingml/2006/main" xmlns:w14="http://schemas.microsoft.com/office/word/2010/wordml" xmlns:wpg="http://schemas.microsoft.com/office/word/2010/wordprocessingGroup" xmlns:wpi="http://schemas.microsoft.com/office/word/2010/wordprocessingInk" xmlns:wne="http://schemas.microsoft.com/office/word/2006/wordml" xmlns:wps="http://schemas.microsoft.com/office/word/2010/wordprocessingShape" mc:Ignorable="w14 wp14">
   <w:p>
     <w:pPr>
       <w:pStyle w:val="Footer"/>
@@ -8022,7 +7146,7 @@
 </file>
 
 <file path=word/footer2.xml><?xml version="1.0" encoding="utf-8"?>
-<w:ftr xmlns:wpc="http://schemas.microsoft.com/office/word/2010/wordprocessingCanvas" xmlns:mc="http://schemas.openxmlformats.org/markup-compatibility/2006" xmlns:o="urn:schemas-microsoft-com:office:office" xmlns:r="http://schemas.openxmlformats.org/officeDocument/2006/relationships" xmlns:m="http://schemas.openxmlformats.org/officeDocument/2006/math" xmlns:v="urn:schemas-microsoft-com:vml" xmlns:wp14="http://schemas.microsoft.com/office/word/2010/wordprocessingDrawing" xmlns:wp="http://schemas.openxmlformats.org/drawingml/2006/wordprocessingDrawing" xmlns:w10="urn:schemas-microsoft-com:office:word" xmlns:w="http://schemas.openxmlformats.org/wordprocessingml/2006/main" xmlns:w14="http://schemas.microsoft.com/office/word/2010/wordml" xmlns:w15="http://schemas.microsoft.com/office/word/2012/wordml" xmlns:wpg="http://schemas.microsoft.com/office/word/2010/wordprocessingGroup" xmlns:wpi="http://schemas.microsoft.com/office/word/2010/wordprocessingInk" xmlns:wne="http://schemas.microsoft.com/office/word/2006/wordml" xmlns:wps="http://schemas.microsoft.com/office/word/2010/wordprocessingShape" mc:Ignorable="w14 w15 wp14">
+<w:ftr xmlns:wpc="http://schemas.microsoft.com/office/word/2010/wordprocessingCanvas" xmlns:mo="http://schemas.microsoft.com/office/mac/office/2008/main" xmlns:mc="http://schemas.openxmlformats.org/markup-compatibility/2006" xmlns:mv="urn:schemas-microsoft-com:mac:vml" xmlns:o="urn:schemas-microsoft-com:office:office" xmlns:r="http://schemas.openxmlformats.org/officeDocument/2006/relationships" xmlns:m="http://schemas.openxmlformats.org/officeDocument/2006/math" xmlns:v="urn:schemas-microsoft-com:vml" xmlns:wp14="http://schemas.microsoft.com/office/word/2010/wordprocessingDrawing" xmlns:wp="http://schemas.openxmlformats.org/drawingml/2006/wordprocessingDrawing" xmlns:w10="urn:schemas-microsoft-com:office:word" xmlns:w="http://schemas.openxmlformats.org/wordprocessingml/2006/main" xmlns:w14="http://schemas.microsoft.com/office/word/2010/wordml" xmlns:wpg="http://schemas.microsoft.com/office/word/2010/wordprocessingGroup" xmlns:wpi="http://schemas.microsoft.com/office/word/2010/wordprocessingInk" xmlns:wne="http://schemas.microsoft.com/office/word/2006/wordml" xmlns:wps="http://schemas.microsoft.com/office/word/2010/wordprocessingShape" mc:Ignorable="w14 wp14">
   <w:p>
     <w:pPr>
       <w:pStyle w:val="Footer"/>
@@ -8054,7 +7178,7 @@
         <w:rStyle w:val="PageNumber"/>
         <w:noProof/>
       </w:rPr>
-      <w:t>13</w:t>
+      <w:t>12</w:t>
     </w:r>
     <w:r>
       <w:rPr>
@@ -8076,7 +7200,7 @@
     <w:r>
       <w:rPr>
         <w:noProof/>
-        <w:lang w:eastAsia="fr-FR"/>
+        <w:lang w:val="en-US"/>
       </w:rPr>
       <mc:AlternateContent>
         <mc:Choice Requires="wps">
@@ -8117,7 +7241,7 @@
                       <a:effectLst/>
                       <a:extLst>
                         <a:ext uri="{C572A759-6A51-4108-AA02-DFA0A04FC94B}">
-                          <ma14:wrappingTextBoxFlag xmlns="" xmlns:mo="http://schemas.microsoft.com/office/mac/office/2008/main" xmlns:mv="urn:schemas-microsoft-com:mac:vml" xmlns:o="urn:schemas-microsoft-com:office:office" xmlns:v="urn:schemas-microsoft-com:vml" xmlns:w10="urn:schemas-microsoft-com:office:word" xmlns:w="http://schemas.openxmlformats.org/wordprocessingml/2006/main" xmlns:ma14="http://schemas.microsoft.com/office/mac/drawingml/2011/main"/>
+                          <ma14:wrappingTextBoxFlag xmlns:ma14="http://schemas.microsoft.com/office/mac/drawingml/2011/main"/>
                         </a:ext>
                       </a:extLst>
                     </wps:spPr>
@@ -8128,7 +7252,7 @@
                             <w:rPr>
                               <w:rFonts w:ascii="Helvetica" w:hAnsi="Helvetica" w:cs="Helvetica"/>
                               <w:noProof/>
-                              <w:lang w:eastAsia="fr-FR"/>
+                              <w:lang w:val="en-US"/>
                             </w:rPr>
                             <w:drawing>
                               <wp:inline distT="0" distB="0" distL="0" distR="0" wp14:anchorId="49D87B6A" wp14:editId="11035F70">
@@ -8200,7 +7324,7 @@
             </wp:anchor>
           </w:drawing>
         </mc:Choice>
-        <mc:Fallback>
+        <mc:Fallback xmlns:w15="http://schemas.microsoft.com/office/word/2012/wordml">
           <w:pict>
             <v:shapetype w14:anchorId="3F17DC7A" id="_x0000_t202" coordsize="21600,21600" o:spt="202" path="m,l,21600r21600,l21600,xe">
               <v:stroke joinstyle="miter"/>
@@ -8235,7 +7359,7 @@
                                   </pic:cNvPicPr>
                                 </pic:nvPicPr>
                                 <pic:blipFill>
-                                  <a:blip r:embed="rId1">
+                                  <a:blip r:embed="rId2">
                                     <a:extLst>
                                       <a:ext uri="{28A0092B-C50C-407E-A947-70E740481C1C}">
                                         <a14:useLocalDpi xmlns:a14="http://schemas.microsoft.com/office/drawing/2010/main" val="0"/>
@@ -8278,7 +7402,7 @@
     <w:r>
       <w:rPr>
         <w:noProof/>
-        <w:lang w:eastAsia="fr-FR"/>
+        <w:lang w:val="en-US"/>
       </w:rPr>
       <mc:AlternateContent>
         <mc:Choice Requires="wps">
@@ -8319,7 +7443,7 @@
                       <a:effectLst/>
                       <a:extLst>
                         <a:ext uri="{C572A759-6A51-4108-AA02-DFA0A04FC94B}">
-                          <ma14:wrappingTextBoxFlag xmlns="" xmlns:mo="http://schemas.microsoft.com/office/mac/office/2008/main" xmlns:mv="urn:schemas-microsoft-com:mac:vml" xmlns:o="urn:schemas-microsoft-com:office:office" xmlns:v="urn:schemas-microsoft-com:vml" xmlns:w10="urn:schemas-microsoft-com:office:word" xmlns:w="http://schemas.openxmlformats.org/wordprocessingml/2006/main" xmlns:ma14="http://schemas.microsoft.com/office/mac/drawingml/2011/main"/>
+                          <ma14:wrappingTextBoxFlag xmlns:ma14="http://schemas.microsoft.com/office/mac/drawingml/2011/main"/>
                         </a:ext>
                       </a:extLst>
                     </wps:spPr>
@@ -8330,7 +7454,7 @@
                             <w:rPr>
                               <w:rFonts w:ascii="Helvetica" w:hAnsi="Helvetica" w:cs="Helvetica"/>
                               <w:noProof/>
-                              <w:lang w:eastAsia="fr-FR"/>
+                              <w:lang w:val="en-US"/>
                             </w:rPr>
                             <w:drawing>
                               <wp:inline distT="0" distB="0" distL="0" distR="0" wp14:anchorId="4970FB91" wp14:editId="0E6FC624">
@@ -8350,7 +7474,7 @@
                                         </pic:cNvPicPr>
                                       </pic:nvPicPr>
                                       <pic:blipFill>
-                                        <a:blip r:embed="rId2">
+                                        <a:blip r:embed="rId3">
                                           <a:extLst>
                                             <a:ext uri="{28A0092B-C50C-407E-A947-70E740481C1C}">
                                               <a14:useLocalDpi xmlns:a14="http://schemas.microsoft.com/office/drawing/2010/main" val="0"/>
@@ -8402,7 +7526,7 @@
             </wp:anchor>
           </w:drawing>
         </mc:Choice>
-        <mc:Fallback>
+        <mc:Fallback xmlns:w15="http://schemas.microsoft.com/office/word/2012/wordml">
           <w:pict>
             <v:shape w14:anchorId="61847652" id="Text Box 7" o:spid="_x0000_s1027" type="#_x0000_t202" style="position:absolute;left:0;text-align:left;margin-left:-26.95pt;margin-top:-2.3pt;width:2in;height:36pt;z-index:251657216;visibility:visible;mso-wrap-style:square;mso-width-percent:0;mso-height-percent:0;mso-wrap-distance-left:9pt;mso-wrap-distance-top:0;mso-wrap-distance-right:9pt;mso-wrap-distance-bottom:0;mso-position-horizontal:absolute;mso-position-horizontal-relative:text;mso-position-vertical:absolute;mso-position-vertical-relative:text;mso-width-percent:0;mso-height-percent:0;mso-width-relative:margin;mso-height-relative:margin;v-text-anchor:top" o:gfxdata="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" filled="f" stroked="f">
               <v:path arrowok="t"/>
@@ -8433,7 +7557,7 @@
                                   </pic:cNvPicPr>
                                 </pic:nvPicPr>
                                 <pic:blipFill>
-                                  <a:blip r:embed="rId2">
+                                  <a:blip r:embed="rId4">
                                     <a:extLst>
                                       <a:ext uri="{28A0092B-C50C-407E-A947-70E740481C1C}">
                                         <a14:useLocalDpi xmlns:a14="http://schemas.microsoft.com/office/drawing/2010/main" val="0"/>
@@ -8487,7 +7611,7 @@
 </file>
 
 <file path=word/footer3.xml><?xml version="1.0" encoding="utf-8"?>
-<w:ftr xmlns:wpc="http://schemas.microsoft.com/office/word/2010/wordprocessingCanvas" xmlns:mc="http://schemas.openxmlformats.org/markup-compatibility/2006" xmlns:o="urn:schemas-microsoft-com:office:office" xmlns:r="http://schemas.openxmlformats.org/officeDocument/2006/relationships" xmlns:m="http://schemas.openxmlformats.org/officeDocument/2006/math" xmlns:v="urn:schemas-microsoft-com:vml" xmlns:wp14="http://schemas.microsoft.com/office/word/2010/wordprocessingDrawing" xmlns:wp="http://schemas.openxmlformats.org/drawingml/2006/wordprocessingDrawing" xmlns:w10="urn:schemas-microsoft-com:office:word" xmlns:w="http://schemas.openxmlformats.org/wordprocessingml/2006/main" xmlns:w14="http://schemas.microsoft.com/office/word/2010/wordml" xmlns:w15="http://schemas.microsoft.com/office/word/2012/wordml" xmlns:wpg="http://schemas.microsoft.com/office/word/2010/wordprocessingGroup" xmlns:wpi="http://schemas.microsoft.com/office/word/2010/wordprocessingInk" xmlns:wne="http://schemas.microsoft.com/office/word/2006/wordml" xmlns:wps="http://schemas.microsoft.com/office/word/2010/wordprocessingShape" mc:Ignorable="w14 w15 wp14">
+<w:ftr xmlns:wpc="http://schemas.microsoft.com/office/word/2010/wordprocessingCanvas" xmlns:mo="http://schemas.microsoft.com/office/mac/office/2008/main" xmlns:mc="http://schemas.openxmlformats.org/markup-compatibility/2006" xmlns:mv="urn:schemas-microsoft-com:mac:vml" xmlns:o="urn:schemas-microsoft-com:office:office" xmlns:r="http://schemas.openxmlformats.org/officeDocument/2006/relationships" xmlns:m="http://schemas.openxmlformats.org/officeDocument/2006/math" xmlns:v="urn:schemas-microsoft-com:vml" xmlns:wp14="http://schemas.microsoft.com/office/word/2010/wordprocessingDrawing" xmlns:wp="http://schemas.openxmlformats.org/drawingml/2006/wordprocessingDrawing" xmlns:w10="urn:schemas-microsoft-com:office:word" xmlns:w="http://schemas.openxmlformats.org/wordprocessingml/2006/main" xmlns:w14="http://schemas.microsoft.com/office/word/2010/wordml" xmlns:wpg="http://schemas.microsoft.com/office/word/2010/wordprocessingGroup" xmlns:wpi="http://schemas.microsoft.com/office/word/2010/wordprocessingInk" xmlns:wne="http://schemas.microsoft.com/office/word/2006/wordml" xmlns:wps="http://schemas.microsoft.com/office/word/2010/wordprocessingShape" mc:Ignorable="w14 wp14">
   <w:p>
     <w:pPr>
       <w:pStyle w:val="Footer"/>
@@ -8495,7 +7619,7 @@
     <w:r>
       <w:rPr>
         <w:noProof/>
-        <w:lang w:eastAsia="fr-FR"/>
+        <w:lang w:val="en-US"/>
       </w:rPr>
       <mc:AlternateContent>
         <mc:Choice Requires="wps">
@@ -8536,7 +7660,7 @@
                       <a:effectLst/>
                       <a:extLst>
                         <a:ext uri="{C572A759-6A51-4108-AA02-DFA0A04FC94B}">
-                          <ma14:wrappingTextBoxFlag xmlns="" xmlns:mo="http://schemas.microsoft.com/office/mac/office/2008/main" xmlns:mv="urn:schemas-microsoft-com:mac:vml" xmlns:o="urn:schemas-microsoft-com:office:office" xmlns:v="urn:schemas-microsoft-com:vml" xmlns:w10="urn:schemas-microsoft-com:office:word" xmlns:w="http://schemas.openxmlformats.org/wordprocessingml/2006/main" xmlns:ma14="http://schemas.microsoft.com/office/mac/drawingml/2011/main"/>
+                          <ma14:wrappingTextBoxFlag xmlns:ma14="http://schemas.microsoft.com/office/mac/drawingml/2011/main"/>
                         </a:ext>
                       </a:extLst>
                     </wps:spPr>
@@ -8547,7 +7671,7 @@
                             <w:rPr>
                               <w:rFonts w:ascii="Helvetica" w:hAnsi="Helvetica" w:cs="Helvetica"/>
                               <w:noProof/>
-                              <w:lang w:eastAsia="fr-FR"/>
+                              <w:lang w:val="en-US"/>
                             </w:rPr>
                             <w:drawing>
                               <wp:inline distT="0" distB="0" distL="0" distR="0" wp14:anchorId="71110C19" wp14:editId="3609FDB0">
@@ -8619,7 +7743,7 @@
             </wp:anchor>
           </w:drawing>
         </mc:Choice>
-        <mc:Fallback>
+        <mc:Fallback xmlns:w15="http://schemas.microsoft.com/office/word/2012/wordml">
           <w:pict>
             <v:shapetype w14:anchorId="17886D48" id="_x0000_t202" coordsize="21600,21600" o:spt="202" path="m,l,21600r21600,l21600,xe">
               <v:stroke joinstyle="miter"/>
@@ -8654,7 +7778,7 @@
                                   </pic:cNvPicPr>
                                 </pic:nvPicPr>
                                 <pic:blipFill>
-                                  <a:blip r:embed="rId1">
+                                  <a:blip r:embed="rId2">
                                     <a:extLst>
                                       <a:ext uri="{28A0092B-C50C-407E-A947-70E740481C1C}">
                                         <a14:useLocalDpi xmlns:a14="http://schemas.microsoft.com/office/drawing/2010/main" val="0"/>
@@ -8710,7 +7834,7 @@
     <w:r>
       <w:rPr>
         <w:noProof/>
-        <w:lang w:eastAsia="fr-FR"/>
+        <w:lang w:val="en-US"/>
       </w:rPr>
       <mc:AlternateContent>
         <mc:Choice Requires="wps">
@@ -8751,7 +7875,7 @@
                       <a:effectLst/>
                       <a:extLst>
                         <a:ext uri="{C572A759-6A51-4108-AA02-DFA0A04FC94B}">
-                          <ma14:wrappingTextBoxFlag xmlns="" xmlns:mo="http://schemas.microsoft.com/office/mac/office/2008/main" xmlns:mv="urn:schemas-microsoft-com:mac:vml" xmlns:o="urn:schemas-microsoft-com:office:office" xmlns:v="urn:schemas-microsoft-com:vml" xmlns:w10="urn:schemas-microsoft-com:office:word" xmlns:w="http://schemas.openxmlformats.org/wordprocessingml/2006/main" xmlns:ma14="http://schemas.microsoft.com/office/mac/drawingml/2011/main"/>
+                          <ma14:wrappingTextBoxFlag xmlns:ma14="http://schemas.microsoft.com/office/mac/drawingml/2011/main"/>
                         </a:ext>
                       </a:extLst>
                     </wps:spPr>
@@ -8762,7 +7886,7 @@
                             <w:rPr>
                               <w:rFonts w:ascii="Helvetica" w:hAnsi="Helvetica" w:cs="Helvetica"/>
                               <w:noProof/>
-                              <w:lang w:eastAsia="fr-FR"/>
+                              <w:lang w:val="en-US"/>
                             </w:rPr>
                             <w:drawing>
                               <wp:inline distT="0" distB="0" distL="0" distR="0" wp14:anchorId="38562447" wp14:editId="5BBA7B60">
@@ -8782,7 +7906,7 @@
                                         </pic:cNvPicPr>
                                       </pic:nvPicPr>
                                       <pic:blipFill>
-                                        <a:blip r:embed="rId2">
+                                        <a:blip r:embed="rId3">
                                           <a:extLst>
                                             <a:ext uri="{28A0092B-C50C-407E-A947-70E740481C1C}">
                                               <a14:useLocalDpi xmlns:a14="http://schemas.microsoft.com/office/drawing/2010/main" val="0"/>
@@ -8834,7 +7958,7 @@
             </wp:anchor>
           </w:drawing>
         </mc:Choice>
-        <mc:Fallback>
+        <mc:Fallback xmlns:w15="http://schemas.microsoft.com/office/word/2012/wordml">
           <w:pict>
             <v:shape w14:anchorId="73EC20DE" id="Text Box 5" o:spid="_x0000_s1029" type="#_x0000_t202" style="position:absolute;left:0;text-align:left;margin-left:297pt;margin-top:-36.55pt;width:162pt;height:1in;z-index:251662336;visibility:visible;mso-wrap-style:square;mso-width-percent:0;mso-height-percent:0;mso-wrap-distance-left:9pt;mso-wrap-distance-top:0;mso-wrap-distance-right:9pt;mso-wrap-distance-bottom:0;mso-position-horizontal:absolute;mso-position-horizontal-relative:text;mso-position-vertical:absolute;mso-position-vertical-relative:text;mso-width-percent:0;mso-height-percent:0;mso-width-relative:margin;mso-height-relative:margin;v-text-anchor:top" o:gfxdata="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" filled="f" stroked="f">
               <v:path arrowok="t"/>
@@ -8865,7 +7989,7 @@
                                   </pic:cNvPicPr>
                                 </pic:nvPicPr>
                                 <pic:blipFill>
-                                  <a:blip r:embed="rId2">
+                                  <a:blip r:embed="rId4">
                                     <a:extLst>
                                       <a:ext uri="{28A0092B-C50C-407E-A947-70E740481C1C}">
                                         <a14:useLocalDpi xmlns:a14="http://schemas.microsoft.com/office/drawing/2010/main" val="0"/>
@@ -8910,7 +8034,7 @@
 </file>
 
 <file path=word/footnotes.xml><?xml version="1.0" encoding="utf-8"?>
-<w:footnotes xmlns:wpc="http://schemas.microsoft.com/office/word/2010/wordprocessingCanvas" xmlns:mc="http://schemas.openxmlformats.org/markup-compatibility/2006" xmlns:o="urn:schemas-microsoft-com:office:office" xmlns:r="http://schemas.openxmlformats.org/officeDocument/2006/relationships" xmlns:m="http://schemas.openxmlformats.org/officeDocument/2006/math" xmlns:v="urn:schemas-microsoft-com:vml" xmlns:wp14="http://schemas.microsoft.com/office/word/2010/wordprocessingDrawing" xmlns:wp="http://schemas.openxmlformats.org/drawingml/2006/wordprocessingDrawing" xmlns:w10="urn:schemas-microsoft-com:office:word" xmlns:w="http://schemas.openxmlformats.org/wordprocessingml/2006/main" xmlns:w14="http://schemas.microsoft.com/office/word/2010/wordml" xmlns:w15="http://schemas.microsoft.com/office/word/2012/wordml" xmlns:wpg="http://schemas.microsoft.com/office/word/2010/wordprocessingGroup" xmlns:wpi="http://schemas.microsoft.com/office/word/2010/wordprocessingInk" xmlns:wne="http://schemas.microsoft.com/office/word/2006/wordml" xmlns:wps="http://schemas.microsoft.com/office/word/2010/wordprocessingShape" mc:Ignorable="w14 w15 wp14">
+<w:footnotes xmlns:wpc="http://schemas.microsoft.com/office/word/2010/wordprocessingCanvas" xmlns:mo="http://schemas.microsoft.com/office/mac/office/2008/main" xmlns:mc="http://schemas.openxmlformats.org/markup-compatibility/2006" xmlns:mv="urn:schemas-microsoft-com:mac:vml" xmlns:o="urn:schemas-microsoft-com:office:office" xmlns:r="http://schemas.openxmlformats.org/officeDocument/2006/relationships" xmlns:m="http://schemas.openxmlformats.org/officeDocument/2006/math" xmlns:v="urn:schemas-microsoft-com:vml" xmlns:wp14="http://schemas.microsoft.com/office/word/2010/wordprocessingDrawing" xmlns:wp="http://schemas.openxmlformats.org/drawingml/2006/wordprocessingDrawing" xmlns:w10="urn:schemas-microsoft-com:office:word" xmlns:w="http://schemas.openxmlformats.org/wordprocessingml/2006/main" xmlns:w14="http://schemas.microsoft.com/office/word/2010/wordml" xmlns:wpg="http://schemas.microsoft.com/office/word/2010/wordprocessingGroup" xmlns:wpi="http://schemas.microsoft.com/office/word/2010/wordprocessingInk" xmlns:wne="http://schemas.microsoft.com/office/word/2006/wordml" xmlns:wps="http://schemas.microsoft.com/office/word/2010/wordprocessingShape" mc:Ignorable="w14 wp14">
   <w:footnote w:type="separator" w:id="-1">
     <w:p>
       <w:r>
@@ -8929,7 +8053,7 @@
 </file>
 
 <file path=word/header1.xml><?xml version="1.0" encoding="utf-8"?>
-<w:hdr xmlns:wpc="http://schemas.microsoft.com/office/word/2010/wordprocessingCanvas" xmlns:mc="http://schemas.openxmlformats.org/markup-compatibility/2006" xmlns:o="urn:schemas-microsoft-com:office:office" xmlns:r="http://schemas.openxmlformats.org/officeDocument/2006/relationships" xmlns:m="http://schemas.openxmlformats.org/officeDocument/2006/math" xmlns:v="urn:schemas-microsoft-com:vml" xmlns:wp14="http://schemas.microsoft.com/office/word/2010/wordprocessingDrawing" xmlns:wp="http://schemas.openxmlformats.org/drawingml/2006/wordprocessingDrawing" xmlns:w10="urn:schemas-microsoft-com:office:word" xmlns:w="http://schemas.openxmlformats.org/wordprocessingml/2006/main" xmlns:w14="http://schemas.microsoft.com/office/word/2010/wordml" xmlns:w15="http://schemas.microsoft.com/office/word/2012/wordml" xmlns:wpg="http://schemas.microsoft.com/office/word/2010/wordprocessingGroup" xmlns:wpi="http://schemas.microsoft.com/office/word/2010/wordprocessingInk" xmlns:wne="http://schemas.microsoft.com/office/word/2006/wordml" xmlns:wps="http://schemas.microsoft.com/office/word/2010/wordprocessingShape" mc:Ignorable="w14 w15 wp14">
+<w:hdr xmlns:wpc="http://schemas.microsoft.com/office/word/2010/wordprocessingCanvas" xmlns:mo="http://schemas.microsoft.com/office/mac/office/2008/main" xmlns:mc="http://schemas.openxmlformats.org/markup-compatibility/2006" xmlns:mv="urn:schemas-microsoft-com:mac:vml" xmlns:o="urn:schemas-microsoft-com:office:office" xmlns:r="http://schemas.openxmlformats.org/officeDocument/2006/relationships" xmlns:m="http://schemas.openxmlformats.org/officeDocument/2006/math" xmlns:v="urn:schemas-microsoft-com:vml" xmlns:wp14="http://schemas.microsoft.com/office/word/2010/wordprocessingDrawing" xmlns:wp="http://schemas.openxmlformats.org/drawingml/2006/wordprocessingDrawing" xmlns:w10="urn:schemas-microsoft-com:office:word" xmlns:w="http://schemas.openxmlformats.org/wordprocessingml/2006/main" xmlns:w14="http://schemas.microsoft.com/office/word/2010/wordml" xmlns:wpg="http://schemas.microsoft.com/office/word/2010/wordprocessingGroup" xmlns:wpi="http://schemas.microsoft.com/office/word/2010/wordprocessingInk" xmlns:wne="http://schemas.microsoft.com/office/word/2006/wordml" xmlns:wps="http://schemas.microsoft.com/office/word/2010/wordprocessingShape" mc:Ignorable="w14 wp14">
   <w:tbl>
     <w:tblPr>
       <w:tblpPr w:leftFromText="187" w:rightFromText="187" w:bottomFromText="200" w:vertAnchor="text" w:tblpY="1"/>
@@ -9096,7 +8220,7 @@
 </file>
 
 <file path=word/header2.xml><?xml version="1.0" encoding="utf-8"?>
-<w:hdr xmlns:wpc="http://schemas.microsoft.com/office/word/2010/wordprocessingCanvas" xmlns:mc="http://schemas.openxmlformats.org/markup-compatibility/2006" xmlns:o="urn:schemas-microsoft-com:office:office" xmlns:r="http://schemas.openxmlformats.org/officeDocument/2006/relationships" xmlns:m="http://schemas.openxmlformats.org/officeDocument/2006/math" xmlns:v="urn:schemas-microsoft-com:vml" xmlns:wp14="http://schemas.microsoft.com/office/word/2010/wordprocessingDrawing" xmlns:wp="http://schemas.openxmlformats.org/drawingml/2006/wordprocessingDrawing" xmlns:w10="urn:schemas-microsoft-com:office:word" xmlns:w="http://schemas.openxmlformats.org/wordprocessingml/2006/main" xmlns:w14="http://schemas.microsoft.com/office/word/2010/wordml" xmlns:w15="http://schemas.microsoft.com/office/word/2012/wordml" xmlns:wpg="http://schemas.microsoft.com/office/word/2010/wordprocessingGroup" xmlns:wpi="http://schemas.microsoft.com/office/word/2010/wordprocessingInk" xmlns:wne="http://schemas.microsoft.com/office/word/2006/wordml" xmlns:wps="http://schemas.microsoft.com/office/word/2010/wordprocessingShape" mc:Ignorable="w14 w15 wp14">
+<w:hdr xmlns:wpc="http://schemas.microsoft.com/office/word/2010/wordprocessingCanvas" xmlns:mo="http://schemas.microsoft.com/office/mac/office/2008/main" xmlns:mc="http://schemas.openxmlformats.org/markup-compatibility/2006" xmlns:mv="urn:schemas-microsoft-com:mac:vml" xmlns:o="urn:schemas-microsoft-com:office:office" xmlns:r="http://schemas.openxmlformats.org/officeDocument/2006/relationships" xmlns:m="http://schemas.openxmlformats.org/officeDocument/2006/math" xmlns:v="urn:schemas-microsoft-com:vml" xmlns:wp14="http://schemas.microsoft.com/office/word/2010/wordprocessingDrawing" xmlns:wp="http://schemas.openxmlformats.org/drawingml/2006/wordprocessingDrawing" xmlns:w10="urn:schemas-microsoft-com:office:word" xmlns:w="http://schemas.openxmlformats.org/wordprocessingml/2006/main" xmlns:w14="http://schemas.microsoft.com/office/word/2010/wordml" xmlns:wpg="http://schemas.microsoft.com/office/word/2010/wordprocessingGroup" xmlns:wpi="http://schemas.microsoft.com/office/word/2010/wordprocessingInk" xmlns:wne="http://schemas.microsoft.com/office/word/2006/wordml" xmlns:wps="http://schemas.microsoft.com/office/word/2010/wordprocessingShape" mc:Ignorable="w14 wp14">
   <w:tbl>
     <w:tblPr>
       <w:tblpPr w:leftFromText="187" w:rightFromText="187" w:bottomFromText="200" w:vertAnchor="text" w:tblpY="1"/>
@@ -9107,9 +8231,9 @@
       <w:tblLook w:val="04A0" w:firstRow="1" w:lastRow="0" w:firstColumn="1" w:lastColumn="0" w:noHBand="0" w:noVBand="1"/>
     </w:tblPr>
     <w:tblGrid>
-      <w:gridCol w:w="2009"/>
+      <w:gridCol w:w="2119"/>
       <w:gridCol w:w="4358"/>
-      <w:gridCol w:w="1828"/>
+      <w:gridCol w:w="1932"/>
     </w:tblGrid>
     <w:tr>
       <w:trPr>
@@ -9257,7 +8381,7 @@
 </file>
 
 <file path=word/numbering.xml><?xml version="1.0" encoding="utf-8"?>
-<w:numbering xmlns:wpc="http://schemas.microsoft.com/office/word/2010/wordprocessingCanvas" xmlns:mc="http://schemas.openxmlformats.org/markup-compatibility/2006" xmlns:o="urn:schemas-microsoft-com:office:office" xmlns:r="http://schemas.openxmlformats.org/officeDocument/2006/relationships" xmlns:m="http://schemas.openxmlformats.org/officeDocument/2006/math" xmlns:v="urn:schemas-microsoft-com:vml" xmlns:wp14="http://schemas.microsoft.com/office/word/2010/wordprocessingDrawing" xmlns:wp="http://schemas.openxmlformats.org/drawingml/2006/wordprocessingDrawing" xmlns:w10="urn:schemas-microsoft-com:office:word" xmlns:w="http://schemas.openxmlformats.org/wordprocessingml/2006/main" xmlns:w14="http://schemas.microsoft.com/office/word/2010/wordml" xmlns:w15="http://schemas.microsoft.com/office/word/2012/wordml" xmlns:wpg="http://schemas.microsoft.com/office/word/2010/wordprocessingGroup" xmlns:wpi="http://schemas.microsoft.com/office/word/2010/wordprocessingInk" xmlns:wne="http://schemas.microsoft.com/office/word/2006/wordml" xmlns:wps="http://schemas.microsoft.com/office/word/2010/wordprocessingShape" mc:Ignorable="w14 w15 wp14">
+<w:numbering xmlns:wpc="http://schemas.microsoft.com/office/word/2010/wordprocessingCanvas" xmlns:mo="http://schemas.microsoft.com/office/mac/office/2008/main" xmlns:mc="http://schemas.openxmlformats.org/markup-compatibility/2006" xmlns:mv="urn:schemas-microsoft-com:mac:vml" xmlns:o="urn:schemas-microsoft-com:office:office" xmlns:r="http://schemas.openxmlformats.org/officeDocument/2006/relationships" xmlns:m="http://schemas.openxmlformats.org/officeDocument/2006/math" xmlns:v="urn:schemas-microsoft-com:vml" xmlns:wp14="http://schemas.microsoft.com/office/word/2010/wordprocessingDrawing" xmlns:wp="http://schemas.openxmlformats.org/drawingml/2006/wordprocessingDrawing" xmlns:w10="urn:schemas-microsoft-com:office:word" xmlns:w="http://schemas.openxmlformats.org/wordprocessingml/2006/main" xmlns:w14="http://schemas.microsoft.com/office/word/2010/wordml" xmlns:wpg="http://schemas.microsoft.com/office/word/2010/wordprocessingGroup" xmlns:wpi="http://schemas.microsoft.com/office/word/2010/wordprocessingInk" xmlns:wne="http://schemas.microsoft.com/office/word/2006/wordml" xmlns:wps="http://schemas.microsoft.com/office/word/2010/wordprocessingShape" mc:Ignorable="w14 wp14">
   <w:abstractNum w:abstractNumId="0">
     <w:nsid w:val="00240625"/>
     <w:multiLevelType w:val="hybridMultilevel"/>
@@ -10533,7 +9657,7 @@
 </file>
 
 <file path=word/styles.xml><?xml version="1.0" encoding="utf-8"?>
-<w:styles xmlns:mc="http://schemas.openxmlformats.org/markup-compatibility/2006" xmlns:r="http://schemas.openxmlformats.org/officeDocument/2006/relationships" xmlns:w="http://schemas.openxmlformats.org/wordprocessingml/2006/main" xmlns:w14="http://schemas.microsoft.com/office/word/2010/wordml" xmlns:w15="http://schemas.microsoft.com/office/word/2012/wordml" mc:Ignorable="w14 w15">
+<w:styles xmlns:mc="http://schemas.openxmlformats.org/markup-compatibility/2006" xmlns:r="http://schemas.openxmlformats.org/officeDocument/2006/relationships" xmlns:w="http://schemas.openxmlformats.org/wordprocessingml/2006/main" xmlns:w14="http://schemas.microsoft.com/office/word/2010/wordml" mc:Ignorable="w14">
   <w:docDefaults>
     <w:rPrDefault>
       <w:rPr>
@@ -10543,369 +9667,153 @@
     </w:rPrDefault>
     <w:pPrDefault/>
   </w:docDefaults>
-  <w:latentStyles w:defLockedState="0" w:defUIPriority="99" w:defSemiHidden="0" w:defUnhideWhenUsed="0" w:defQFormat="0" w:count="371">
-    <w:lsdException w:name="Normal" w:uiPriority="0" w:qFormat="1"/>
-    <w:lsdException w:name="heading 1" w:uiPriority="0" w:qFormat="1"/>
-    <w:lsdException w:name="heading 2" w:semiHidden="1" w:uiPriority="0" w:unhideWhenUsed="1" w:qFormat="1"/>
-    <w:lsdException w:name="heading 3" w:semiHidden="1" w:uiPriority="9" w:unhideWhenUsed="1" w:qFormat="1"/>
-    <w:lsdException w:name="heading 4" w:semiHidden="1" w:uiPriority="9" w:unhideWhenUsed="1" w:qFormat="1"/>
-    <w:lsdException w:name="heading 5" w:semiHidden="1" w:uiPriority="9" w:unhideWhenUsed="1" w:qFormat="1"/>
-    <w:lsdException w:name="heading 6" w:semiHidden="1" w:uiPriority="9" w:unhideWhenUsed="1" w:qFormat="1"/>
-    <w:lsdException w:name="heading 7" w:semiHidden="1" w:uiPriority="9" w:unhideWhenUsed="1" w:qFormat="1"/>
-    <w:lsdException w:name="heading 8" w:semiHidden="1" w:uiPriority="9" w:unhideWhenUsed="1" w:qFormat="1"/>
-    <w:lsdException w:name="heading 9" w:semiHidden="1" w:uiPriority="9" w:unhideWhenUsed="1" w:qFormat="1"/>
-    <w:lsdException w:name="index 1" w:semiHidden="1" w:unhideWhenUsed="1"/>
-    <w:lsdException w:name="index 2" w:semiHidden="1" w:unhideWhenUsed="1"/>
-    <w:lsdException w:name="index 3" w:semiHidden="1" w:unhideWhenUsed="1"/>
-    <w:lsdException w:name="index 4" w:semiHidden="1" w:unhideWhenUsed="1"/>
-    <w:lsdException w:name="index 5" w:semiHidden="1" w:unhideWhenUsed="1"/>
-    <w:lsdException w:name="index 6" w:semiHidden="1" w:unhideWhenUsed="1"/>
-    <w:lsdException w:name="index 7" w:semiHidden="1" w:unhideWhenUsed="1"/>
-    <w:lsdException w:name="index 8" w:semiHidden="1" w:unhideWhenUsed="1"/>
-    <w:lsdException w:name="index 9" w:semiHidden="1" w:unhideWhenUsed="1"/>
-    <w:lsdException w:name="toc 1" w:semiHidden="1" w:uiPriority="39" w:unhideWhenUsed="1"/>
-    <w:lsdException w:name="toc 2" w:semiHidden="1" w:uiPriority="39" w:unhideWhenUsed="1"/>
-    <w:lsdException w:name="toc 3" w:semiHidden="1" w:uiPriority="39" w:unhideWhenUsed="1"/>
-    <w:lsdException w:name="toc 4" w:semiHidden="1" w:uiPriority="39" w:unhideWhenUsed="1"/>
-    <w:lsdException w:name="toc 5" w:semiHidden="1" w:uiPriority="39" w:unhideWhenUsed="1"/>
-    <w:lsdException w:name="toc 6" w:semiHidden="1" w:uiPriority="39" w:unhideWhenUsed="1"/>
-    <w:lsdException w:name="toc 7" w:semiHidden="1" w:uiPriority="39" w:unhideWhenUsed="1"/>
-    <w:lsdException w:name="toc 8" w:semiHidden="1" w:uiPriority="39" w:unhideWhenUsed="1"/>
-    <w:lsdException w:name="toc 9" w:semiHidden="1" w:uiPriority="39" w:unhideWhenUsed="1"/>
-    <w:lsdException w:name="Normal Indent" w:semiHidden="1" w:unhideWhenUsed="1"/>
-    <w:lsdException w:name="footnote text" w:semiHidden="1" w:unhideWhenUsed="1"/>
-    <w:lsdException w:name="annotation text" w:semiHidden="1" w:unhideWhenUsed="1"/>
-    <w:lsdException w:name="header" w:semiHidden="1" w:unhideWhenUsed="1"/>
-    <w:lsdException w:name="footer" w:semiHidden="1" w:unhideWhenUsed="1"/>
-    <w:lsdException w:name="index heading" w:semiHidden="1" w:unhideWhenUsed="1"/>
-    <w:lsdException w:name="caption" w:semiHidden="1" w:uiPriority="35" w:unhideWhenUsed="1" w:qFormat="1"/>
-    <w:lsdException w:name="table of figures" w:semiHidden="1" w:unhideWhenUsed="1"/>
-    <w:lsdException w:name="envelope address" w:semiHidden="1" w:unhideWhenUsed="1"/>
-    <w:lsdException w:name="envelope return" w:semiHidden="1" w:unhideWhenUsed="1"/>
-    <w:lsdException w:name="footnote reference" w:semiHidden="1" w:unhideWhenUsed="1"/>
-    <w:lsdException w:name="annotation reference" w:semiHidden="1" w:unhideWhenUsed="1"/>
-    <w:lsdException w:name="line number" w:semiHidden="1" w:unhideWhenUsed="1"/>
-    <w:lsdException w:name="page number" w:semiHidden="1" w:unhideWhenUsed="1"/>
-    <w:lsdException w:name="endnote reference" w:semiHidden="1" w:unhideWhenUsed="1"/>
-    <w:lsdException w:name="endnote text" w:semiHidden="1" w:unhideWhenUsed="1"/>
-    <w:lsdException w:name="table of authorities" w:semiHidden="1" w:unhideWhenUsed="1"/>
-    <w:lsdException w:name="macro" w:semiHidden="1" w:unhideWhenUsed="1"/>
-    <w:lsdException w:name="toa heading" w:semiHidden="1" w:unhideWhenUsed="1"/>
-    <w:lsdException w:name="List" w:semiHidden="1" w:unhideWhenUsed="1"/>
-    <w:lsdException w:name="List Bullet" w:semiHidden="1" w:unhideWhenUsed="1"/>
-    <w:lsdException w:name="List Number" w:semiHidden="1" w:unhideWhenUsed="1"/>
-    <w:lsdException w:name="List 2" w:semiHidden="1" w:unhideWhenUsed="1"/>
-    <w:lsdException w:name="List 3" w:semiHidden="1" w:unhideWhenUsed="1"/>
-    <w:lsdException w:name="List 4" w:semiHidden="1" w:unhideWhenUsed="1"/>
-    <w:lsdException w:name="List 5" w:semiHidden="1" w:unhideWhenUsed="1"/>
-    <w:lsdException w:name="List Bullet 2" w:semiHidden="1" w:unhideWhenUsed="1"/>
-    <w:lsdException w:name="List Bullet 3" w:semiHidden="1" w:unhideWhenUsed="1"/>
-    <w:lsdException w:name="List Bullet 4" w:semiHidden="1" w:unhideWhenUsed="1"/>
-    <w:lsdException w:name="List Bullet 5" w:semiHidden="1" w:unhideWhenUsed="1"/>
-    <w:lsdException w:name="List Number 2" w:semiHidden="1" w:unhideWhenUsed="1"/>
-    <w:lsdException w:name="List Number 3" w:semiHidden="1" w:unhideWhenUsed="1"/>
-    <w:lsdException w:name="List Number 4" w:semiHidden="1" w:unhideWhenUsed="1"/>
-    <w:lsdException w:name="List Number 5" w:semiHidden="1" w:unhideWhenUsed="1"/>
-    <w:lsdException w:name="Title" w:uiPriority="10" w:qFormat="1"/>
-    <w:lsdException w:name="Closing" w:semiHidden="1" w:unhideWhenUsed="1"/>
-    <w:lsdException w:name="Signature" w:semiHidden="1" w:unhideWhenUsed="1"/>
-    <w:lsdException w:name="Default Paragraph Font" w:semiHidden="1" w:uiPriority="1" w:unhideWhenUsed="1"/>
-    <w:lsdException w:name="Body Text" w:semiHidden="1" w:unhideWhenUsed="1"/>
-    <w:lsdException w:name="Body Text Indent" w:semiHidden="1" w:unhideWhenUsed="1"/>
-    <w:lsdException w:name="List Continue" w:semiHidden="1" w:unhideWhenUsed="1"/>
-    <w:lsdException w:name="List Continue 2" w:semiHidden="1" w:unhideWhenUsed="1"/>
-    <w:lsdException w:name="List Continue 3" w:semiHidden="1" w:unhideWhenUsed="1"/>
-    <w:lsdException w:name="List Continue 4" w:semiHidden="1" w:unhideWhenUsed="1"/>
-    <w:lsdException w:name="List Continue 5" w:semiHidden="1" w:unhideWhenUsed="1"/>
-    <w:lsdException w:name="Message Header" w:semiHidden="1" w:unhideWhenUsed="1"/>
-    <w:lsdException w:name="Subtitle" w:uiPriority="11" w:qFormat="1"/>
-    <w:lsdException w:name="Salutation" w:semiHidden="1" w:unhideWhenUsed="1"/>
-    <w:lsdException w:name="Date" w:semiHidden="1" w:unhideWhenUsed="1"/>
-    <w:lsdException w:name="Body Text First Indent" w:semiHidden="1" w:unhideWhenUsed="1"/>
-    <w:lsdException w:name="Body Text First Indent 2" w:semiHidden="1" w:unhideWhenUsed="1"/>
-    <w:lsdException w:name="Note Heading" w:semiHidden="1" w:unhideWhenUsed="1"/>
-    <w:lsdException w:name="Body Text 2" w:semiHidden="1" w:unhideWhenUsed="1"/>
-    <w:lsdException w:name="Body Text 3" w:semiHidden="1" w:unhideWhenUsed="1"/>
-    <w:lsdException w:name="Body Text Indent 2" w:semiHidden="1" w:unhideWhenUsed="1"/>
-    <w:lsdException w:name="Body Text Indent 3" w:semiHidden="1" w:unhideWhenUsed="1"/>
-    <w:lsdException w:name="Block Text" w:semiHidden="1" w:unhideWhenUsed="1"/>
-    <w:lsdException w:name="Hyperlink" w:semiHidden="1" w:unhideWhenUsed="1"/>
-    <w:lsdException w:name="FollowedHyperlink" w:semiHidden="1" w:unhideWhenUsed="1"/>
-    <w:lsdException w:name="Strong" w:uiPriority="22" w:qFormat="1"/>
-    <w:lsdException w:name="Emphasis" w:uiPriority="20" w:qFormat="1"/>
-    <w:lsdException w:name="Document Map" w:semiHidden="1" w:unhideWhenUsed="1"/>
-    <w:lsdException w:name="Plain Text" w:semiHidden="1" w:unhideWhenUsed="1"/>
-    <w:lsdException w:name="E-mail Signature" w:semiHidden="1" w:unhideWhenUsed="1"/>
-    <w:lsdException w:name="HTML Top of Form" w:semiHidden="1" w:unhideWhenUsed="1"/>
-    <w:lsdException w:name="HTML Bottom of Form" w:semiHidden="1" w:unhideWhenUsed="1"/>
-    <w:lsdException w:name="Normal (Web)" w:semiHidden="1" w:unhideWhenUsed="1"/>
-    <w:lsdException w:name="HTML Acronym" w:semiHidden="1" w:unhideWhenUsed="1"/>
-    <w:lsdException w:name="HTML Address" w:semiHidden="1" w:unhideWhenUsed="1"/>
-    <w:lsdException w:name="HTML Cite" w:semiHidden="1" w:unhideWhenUsed="1"/>
-    <w:lsdException w:name="HTML Code" w:semiHidden="1" w:unhideWhenUsed="1"/>
-    <w:lsdException w:name="HTML Definition" w:semiHidden="1" w:unhideWhenUsed="1"/>
-    <w:lsdException w:name="HTML Keyboard" w:semiHidden="1" w:unhideWhenUsed="1"/>
-    <w:lsdException w:name="HTML Preformatted" w:semiHidden="1" w:unhideWhenUsed="1"/>
-    <w:lsdException w:name="HTML Sample" w:semiHidden="1" w:unhideWhenUsed="1"/>
-    <w:lsdException w:name="HTML Typewriter" w:semiHidden="1" w:unhideWhenUsed="1"/>
-    <w:lsdException w:name="HTML Variable" w:semiHidden="1" w:unhideWhenUsed="1"/>
-    <w:lsdException w:name="Normal Table" w:semiHidden="1" w:unhideWhenUsed="1"/>
-    <w:lsdException w:name="annotation subject" w:semiHidden="1" w:unhideWhenUsed="1"/>
-    <w:lsdException w:name="No List" w:semiHidden="1" w:unhideWhenUsed="1"/>
-    <w:lsdException w:name="Outline List 1" w:semiHidden="1" w:unhideWhenUsed="1"/>
-    <w:lsdException w:name="Outline List 2" w:semiHidden="1" w:unhideWhenUsed="1"/>
-    <w:lsdException w:name="Outline List 3" w:semiHidden="1" w:unhideWhenUsed="1"/>
-    <w:lsdException w:name="Table Simple 1" w:semiHidden="1" w:unhideWhenUsed="1"/>
-    <w:lsdException w:name="Table Simple 2" w:semiHidden="1" w:unhideWhenUsed="1"/>
-    <w:lsdException w:name="Table Simple 3" w:semiHidden="1" w:unhideWhenUsed="1"/>
-    <w:lsdException w:name="Table Classic 1" w:semiHidden="1" w:unhideWhenUsed="1"/>
-    <w:lsdException w:name="Table Classic 2" w:semiHidden="1" w:unhideWhenUsed="1"/>
-    <w:lsdException w:name="Table Classic 3" w:semiHidden="1" w:unhideWhenUsed="1"/>
-    <w:lsdException w:name="Table Classic 4" w:semiHidden="1" w:unhideWhenUsed="1"/>
-    <w:lsdException w:name="Table Colorful 1" w:semiHidden="1" w:unhideWhenUsed="1"/>
-    <w:lsdException w:name="Table Colorful 2" w:semiHidden="1" w:unhideWhenUsed="1"/>
-    <w:lsdException w:name="Table Colorful 3" w:semiHidden="1" w:unhideWhenUsed="1"/>
-    <w:lsdException w:name="Table Columns 1" w:semiHidden="1" w:unhideWhenUsed="1"/>
-    <w:lsdException w:name="Table Columns 2" w:semiHidden="1" w:unhideWhenUsed="1"/>
-    <w:lsdException w:name="Table Columns 3" w:semiHidden="1" w:unhideWhenUsed="1"/>
-    <w:lsdException w:name="Table Columns 4" w:semiHidden="1" w:unhideWhenUsed="1"/>
-    <w:lsdException w:name="Table Columns 5" w:semiHidden="1" w:unhideWhenUsed="1"/>
-    <w:lsdException w:name="Table Grid 1" w:semiHidden="1" w:unhideWhenUsed="1"/>
-    <w:lsdException w:name="Table Grid 2" w:semiHidden="1" w:unhideWhenUsed="1"/>
-    <w:lsdException w:name="Table Grid 3" w:semiHidden="1" w:unhideWhenUsed="1"/>
-    <w:lsdException w:name="Table Grid 4" w:semiHidden="1" w:unhideWhenUsed="1"/>
-    <w:lsdException w:name="Table Grid 5" w:semiHidden="1" w:unhideWhenUsed="1"/>
-    <w:lsdException w:name="Table Grid 6" w:semiHidden="1" w:unhideWhenUsed="1"/>
-    <w:lsdException w:name="Table Grid 7" w:semiHidden="1" w:unhideWhenUsed="1"/>
-    <w:lsdException w:name="Table Grid 8" w:semiHidden="1" w:unhideWhenUsed="1"/>
-    <w:lsdException w:name="Table List 1" w:semiHidden="1" w:unhideWhenUsed="1"/>
-    <w:lsdException w:name="Table List 2" w:semiHidden="1" w:unhideWhenUsed="1"/>
-    <w:lsdException w:name="Table List 3" w:semiHidden="1" w:unhideWhenUsed="1"/>
-    <w:lsdException w:name="Table List 4" w:semiHidden="1" w:unhideWhenUsed="1"/>
-    <w:lsdException w:name="Table List 5" w:semiHidden="1" w:unhideWhenUsed="1"/>
-    <w:lsdException w:name="Table List 6" w:semiHidden="1" w:unhideWhenUsed="1"/>
-    <w:lsdException w:name="Table List 7" w:semiHidden="1" w:unhideWhenUsed="1"/>
-    <w:lsdException w:name="Table List 8" w:semiHidden="1" w:unhideWhenUsed="1"/>
-    <w:lsdException w:name="Table 3D effects 1" w:semiHidden="1" w:unhideWhenUsed="1"/>
-    <w:lsdException w:name="Table 3D effects 2" w:semiHidden="1" w:unhideWhenUsed="1"/>
-    <w:lsdException w:name="Table 3D effects 3" w:semiHidden="1" w:unhideWhenUsed="1"/>
-    <w:lsdException w:name="Table Contemporary" w:semiHidden="1" w:unhideWhenUsed="1"/>
-    <w:lsdException w:name="Table Elegant" w:semiHidden="1" w:unhideWhenUsed="1"/>
-    <w:lsdException w:name="Table Professional" w:semiHidden="1" w:unhideWhenUsed="1"/>
-    <w:lsdException w:name="Table Subtle 1" w:semiHidden="1" w:unhideWhenUsed="1"/>
-    <w:lsdException w:name="Table Subtle 2" w:semiHidden="1" w:unhideWhenUsed="1"/>
-    <w:lsdException w:name="Table Web 1" w:semiHidden="1" w:unhideWhenUsed="1"/>
-    <w:lsdException w:name="Table Web 2" w:semiHidden="1" w:unhideWhenUsed="1"/>
-    <w:lsdException w:name="Table Web 3" w:semiHidden="1" w:unhideWhenUsed="1"/>
-    <w:lsdException w:name="Balloon Text" w:semiHidden="1" w:unhideWhenUsed="1"/>
-    <w:lsdException w:name="Table Grid" w:uiPriority="39"/>
-    <w:lsdException w:name="Table Theme" w:semiHidden="1" w:unhideWhenUsed="1"/>
-    <w:lsdException w:name="Placeholder Text" w:semiHidden="1"/>
-    <w:lsdException w:name="No Spacing" w:uiPriority="1" w:qFormat="1"/>
-    <w:lsdException w:name="Light Shading" w:uiPriority="60"/>
-    <w:lsdException w:name="Light List" w:uiPriority="61"/>
-    <w:lsdException w:name="Light Grid" w:uiPriority="62"/>
-    <w:lsdException w:name="Medium Shading 1" w:uiPriority="63"/>
-    <w:lsdException w:name="Medium Shading 2" w:uiPriority="64"/>
-    <w:lsdException w:name="Medium List 1" w:uiPriority="65"/>
-    <w:lsdException w:name="Medium List 2" w:uiPriority="66"/>
-    <w:lsdException w:name="Medium Grid 1" w:uiPriority="67"/>
-    <w:lsdException w:name="Medium Grid 2" w:uiPriority="68"/>
-    <w:lsdException w:name="Medium Grid 3" w:uiPriority="69"/>
-    <w:lsdException w:name="Dark List" w:uiPriority="70"/>
-    <w:lsdException w:name="Colorful Shading" w:uiPriority="71"/>
-    <w:lsdException w:name="Colorful List" w:uiPriority="72"/>
-    <w:lsdException w:name="Colorful Grid" w:uiPriority="73"/>
-    <w:lsdException w:name="Light Shading Accent 1" w:uiPriority="60"/>
-    <w:lsdException w:name="Light List Accent 1" w:uiPriority="61"/>
-    <w:lsdException w:name="Light Grid Accent 1" w:uiPriority="62"/>
-    <w:lsdException w:name="Medium Shading 1 Accent 1" w:uiPriority="63"/>
-    <w:lsdException w:name="Medium Shading 2 Accent 1" w:uiPriority="64"/>
-    <w:lsdException w:name="Medium List 1 Accent 1" w:uiPriority="65"/>
-    <w:lsdException w:name="Revision" w:semiHidden="1"/>
-    <w:lsdException w:name="List Paragraph" w:uiPriority="34" w:qFormat="1"/>
-    <w:lsdException w:name="Quote" w:uiPriority="29" w:qFormat="1"/>
-    <w:lsdException w:name="Intense Quote" w:uiPriority="30" w:qFormat="1"/>
-    <w:lsdException w:name="Medium List 2 Accent 1" w:uiPriority="66"/>
-    <w:lsdException w:name="Medium Grid 1 Accent 1" w:uiPriority="67"/>
-    <w:lsdException w:name="Medium Grid 2 Accent 1" w:uiPriority="68"/>
-    <w:lsdException w:name="Medium Grid 3 Accent 1" w:uiPriority="69"/>
-    <w:lsdException w:name="Dark List Accent 1" w:uiPriority="70"/>
-    <w:lsdException w:name="Colorful Shading Accent 1" w:uiPriority="71"/>
-    <w:lsdException w:name="Colorful List Accent 1" w:uiPriority="72"/>
-    <w:lsdException w:name="Colorful Grid Accent 1" w:uiPriority="73"/>
-    <w:lsdException w:name="Light Shading Accent 2" w:uiPriority="60"/>
-    <w:lsdException w:name="Light List Accent 2" w:uiPriority="61"/>
-    <w:lsdException w:name="Light Grid Accent 2" w:uiPriority="62"/>
-    <w:lsdException w:name="Medium Shading 1 Accent 2" w:uiPriority="63"/>
-    <w:lsdException w:name="Medium Shading 2 Accent 2" w:uiPriority="64"/>
-    <w:lsdException w:name="Medium List 1 Accent 2" w:uiPriority="65"/>
-    <w:lsdException w:name="Medium List 2 Accent 2" w:uiPriority="66"/>
-    <w:lsdException w:name="Medium Grid 1 Accent 2" w:uiPriority="67"/>
-    <w:lsdException w:name="Medium Grid 2 Accent 2" w:uiPriority="68"/>
-    <w:lsdException w:name="Medium Grid 3 Accent 2" w:uiPriority="69"/>
-    <w:lsdException w:name="Dark List Accent 2" w:uiPriority="70"/>
-    <w:lsdException w:name="Colorful Shading Accent 2" w:uiPriority="71"/>
-    <w:lsdException w:name="Colorful List Accent 2" w:uiPriority="72"/>
-    <w:lsdException w:name="Colorful Grid Accent 2" w:uiPriority="73"/>
-    <w:lsdException w:name="Light Shading Accent 3" w:uiPriority="60"/>
-    <w:lsdException w:name="Light List Accent 3" w:uiPriority="61"/>
-    <w:lsdException w:name="Light Grid Accent 3" w:uiPriority="62"/>
-    <w:lsdException w:name="Medium Shading 1 Accent 3" w:uiPriority="63"/>
-    <w:lsdException w:name="Medium Shading 2 Accent 3" w:uiPriority="64"/>
-    <w:lsdException w:name="Medium List 1 Accent 3" w:uiPriority="65"/>
-    <w:lsdException w:name="Medium List 2 Accent 3" w:uiPriority="66"/>
-    <w:lsdException w:name="Medium Grid 1 Accent 3" w:uiPriority="67"/>
-    <w:lsdException w:name="Medium Grid 2 Accent 3" w:uiPriority="68"/>
-    <w:lsdException w:name="Medium Grid 3 Accent 3" w:uiPriority="69"/>
-    <w:lsdException w:name="Dark List Accent 3" w:uiPriority="70"/>
-    <w:lsdException w:name="Colorful Shading Accent 3" w:uiPriority="71"/>
-    <w:lsdException w:name="Colorful List Accent 3" w:uiPriority="72"/>
-    <w:lsdException w:name="Colorful Grid Accent 3" w:uiPriority="73"/>
-    <w:lsdException w:name="Light Shading Accent 4" w:uiPriority="60"/>
-    <w:lsdException w:name="Light List Accent 4" w:uiPriority="61"/>
-    <w:lsdException w:name="Light Grid Accent 4" w:uiPriority="62"/>
-    <w:lsdException w:name="Medium Shading 1 Accent 4" w:uiPriority="63"/>
-    <w:lsdException w:name="Medium Shading 2 Accent 4" w:uiPriority="64"/>
-    <w:lsdException w:name="Medium List 1 Accent 4" w:uiPriority="65"/>
-    <w:lsdException w:name="Medium List 2 Accent 4" w:uiPriority="66"/>
-    <w:lsdException w:name="Medium Grid 1 Accent 4" w:uiPriority="67"/>
-    <w:lsdException w:name="Medium Grid 2 Accent 4" w:uiPriority="68"/>
-    <w:lsdException w:name="Medium Grid 3 Accent 4" w:uiPriority="69"/>
-    <w:lsdException w:name="Dark List Accent 4" w:uiPriority="70"/>
-    <w:lsdException w:name="Colorful Shading Accent 4" w:uiPriority="71"/>
-    <w:lsdException w:name="Colorful List Accent 4" w:uiPriority="72"/>
-    <w:lsdException w:name="Colorful Grid Accent 4" w:uiPriority="73"/>
-    <w:lsdException w:name="Light Shading Accent 5" w:uiPriority="60"/>
-    <w:lsdException w:name="Light List Accent 5" w:uiPriority="61"/>
-    <w:lsdException w:name="Light Grid Accent 5" w:uiPriority="62"/>
-    <w:lsdException w:name="Medium Shading 1 Accent 5" w:uiPriority="63"/>
-    <w:lsdException w:name="Medium Shading 2 Accent 5" w:uiPriority="64"/>
-    <w:lsdException w:name="Medium List 1 Accent 5" w:uiPriority="65"/>
-    <w:lsdException w:name="Medium List 2 Accent 5" w:uiPriority="66"/>
-    <w:lsdException w:name="Medium Grid 1 Accent 5" w:uiPriority="67"/>
-    <w:lsdException w:name="Medium Grid 2 Accent 5" w:uiPriority="68"/>
-    <w:lsdException w:name="Medium Grid 3 Accent 5" w:uiPriority="69"/>
-    <w:lsdException w:name="Dark List Accent 5" w:uiPriority="70"/>
-    <w:lsdException w:name="Colorful Shading Accent 5" w:uiPriority="71"/>
-    <w:lsdException w:name="Colorful List Accent 5" w:uiPriority="72"/>
-    <w:lsdException w:name="Colorful Grid Accent 5" w:uiPriority="73"/>
-    <w:lsdException w:name="Light Shading Accent 6" w:uiPriority="60"/>
-    <w:lsdException w:name="Light List Accent 6" w:uiPriority="61"/>
-    <w:lsdException w:name="Light Grid Accent 6" w:uiPriority="62"/>
-    <w:lsdException w:name="Medium Shading 1 Accent 6" w:uiPriority="63"/>
-    <w:lsdException w:name="Medium Shading 2 Accent 6" w:uiPriority="64"/>
-    <w:lsdException w:name="Medium List 1 Accent 6" w:uiPriority="65"/>
-    <w:lsdException w:name="Medium List 2 Accent 6" w:uiPriority="66"/>
-    <w:lsdException w:name="Medium Grid 1 Accent 6" w:uiPriority="67"/>
-    <w:lsdException w:name="Medium Grid 2 Accent 6" w:uiPriority="68"/>
-    <w:lsdException w:name="Medium Grid 3 Accent 6" w:uiPriority="69"/>
-    <w:lsdException w:name="Dark List Accent 6" w:uiPriority="70"/>
-    <w:lsdException w:name="Colorful Shading Accent 6" w:uiPriority="71"/>
-    <w:lsdException w:name="Colorful List Accent 6" w:uiPriority="72"/>
-    <w:lsdException w:name="Colorful Grid Accent 6" w:uiPriority="73"/>
-    <w:lsdException w:name="Subtle Emphasis" w:uiPriority="19" w:qFormat="1"/>
-    <w:lsdException w:name="Intense Emphasis" w:uiPriority="21" w:qFormat="1"/>
-    <w:lsdException w:name="Subtle Reference" w:uiPriority="31" w:qFormat="1"/>
-    <w:lsdException w:name="Intense Reference" w:uiPriority="32" w:qFormat="1"/>
-    <w:lsdException w:name="Book Title" w:uiPriority="33" w:qFormat="1"/>
-    <w:lsdException w:name="Bibliography" w:semiHidden="1" w:uiPriority="37" w:unhideWhenUsed="1"/>
-    <w:lsdException w:name="TOC Heading" w:semiHidden="1" w:uiPriority="39" w:unhideWhenUsed="1" w:qFormat="1"/>
-    <w:lsdException w:name="Grid Table 4" w:uiPriority="49"/>
-    <w:lsdException w:name="Grid Table 5 Dark" w:uiPriority="50"/>
-    <w:lsdException w:name="Grid Table 6 Colorful" w:uiPriority="51"/>
-    <w:lsdException w:name="Grid Table 7 Colorful" w:uiPriority="52"/>
-    <w:lsdException w:name="Grid Table 1 Light Accent 1" w:uiPriority="46"/>
-    <w:lsdException w:name="Grid Table 2 Accent 1" w:uiPriority="47"/>
-    <w:lsdException w:name="Grid Table 3 Accent 1" w:uiPriority="48"/>
-    <w:lsdException w:name="Grid Table 4 Accent 1" w:uiPriority="49"/>
-    <w:lsdException w:name="Grid Table 5 Dark Accent 1" w:uiPriority="50"/>
-    <w:lsdException w:name="Grid Table 6 Colorful Accent 1" w:uiPriority="51"/>
-    <w:lsdException w:name="Grid Table 7 Colorful Accent 1" w:uiPriority="52"/>
-    <w:lsdException w:name="Grid Table 1 Light Accent 2" w:uiPriority="46"/>
-    <w:lsdException w:name="Grid Table 2 Accent 2" w:uiPriority="47"/>
-    <w:lsdException w:name="Grid Table 3 Accent 2" w:uiPriority="48"/>
-    <w:lsdException w:name="Grid Table 4 Accent 2" w:uiPriority="49"/>
-    <w:lsdException w:name="Grid Table 5 Dark Accent 2" w:uiPriority="50"/>
-    <w:lsdException w:name="Grid Table 6 Colorful Accent 2" w:uiPriority="51"/>
-    <w:lsdException w:name="Grid Table 7 Colorful Accent 2" w:uiPriority="52"/>
-    <w:lsdException w:name="Grid Table 1 Light Accent 3" w:uiPriority="46"/>
-    <w:lsdException w:name="Grid Table 2 Accent 3" w:uiPriority="47"/>
-    <w:lsdException w:name="Grid Table 3 Accent 3" w:uiPriority="48"/>
-    <w:lsdException w:name="Grid Table 4 Accent 3" w:uiPriority="49"/>
-    <w:lsdException w:name="Grid Table 5 Dark Accent 3" w:uiPriority="50"/>
-    <w:lsdException w:name="Grid Table 6 Colorful Accent 3" w:uiPriority="51"/>
-    <w:lsdException w:name="Grid Table 7 Colorful Accent 3" w:uiPriority="52"/>
-    <w:lsdException w:name="Grid Table 1 Light Accent 4" w:uiPriority="46"/>
-    <w:lsdException w:name="Grid Table 2 Accent 4" w:uiPriority="47"/>
-    <w:lsdException w:name="Grid Table 3 Accent 4" w:uiPriority="48"/>
-    <w:lsdException w:name="Grid Table 4 Accent 4" w:uiPriority="49"/>
-    <w:lsdException w:name="Grid Table 5 Dark Accent 4" w:uiPriority="50"/>
-    <w:lsdException w:name="Grid Table 6 Colorful Accent 4" w:uiPriority="51"/>
-    <w:lsdException w:name="Grid Table 7 Colorful Accent 4" w:uiPriority="52"/>
-    <w:lsdException w:name="Grid Table 1 Light Accent 5" w:uiPriority="46"/>
-    <w:lsdException w:name="Grid Table 2 Accent 5" w:uiPriority="47"/>
-    <w:lsdException w:name="Grid Table 3 Accent 5" w:uiPriority="48"/>
-    <w:lsdException w:name="Grid Table 4 Accent 5" w:uiPriority="49"/>
-    <w:lsdException w:name="Grid Table 5 Dark Accent 5" w:uiPriority="50"/>
-    <w:lsdException w:name="Grid Table 6 Colorful Accent 5" w:uiPriority="51"/>
-    <w:lsdException w:name="Grid Table 7 Colorful Accent 5" w:uiPriority="52"/>
-    <w:lsdException w:name="Grid Table 1 Light Accent 6" w:uiPriority="46"/>
-    <w:lsdException w:name="Grid Table 2 Accent 6" w:uiPriority="47"/>
-    <w:lsdException w:name="Grid Table 3 Accent 6" w:uiPriority="48"/>
-    <w:lsdException w:name="Grid Table 4 Accent 6" w:uiPriority="49"/>
-    <w:lsdException w:name="Grid Table 5 Dark Accent 6" w:uiPriority="50"/>
-    <w:lsdException w:name="Grid Table 6 Colorful Accent 6" w:uiPriority="51"/>
-    <w:lsdException w:name="Grid Table 7 Colorful Accent 6" w:uiPriority="52"/>
-    <w:lsdException w:name="List Table 1 Light" w:uiPriority="46"/>
-    <w:lsdException w:name="List Table 2" w:uiPriority="47"/>
-    <w:lsdException w:name="List Table 3" w:uiPriority="48"/>
-    <w:lsdException w:name="List Table 4" w:uiPriority="49"/>
-    <w:lsdException w:name="List Table 5 Dark" w:uiPriority="50"/>
-    <w:lsdException w:name="List Table 6 Colorful" w:uiPriority="51"/>
-    <w:lsdException w:name="List Table 7 Colorful" w:uiPriority="52"/>
-    <w:lsdException w:name="List Table 1 Light Accent 1" w:uiPriority="46"/>
-    <w:lsdException w:name="List Table 2 Accent 1" w:uiPriority="47"/>
-    <w:lsdException w:name="List Table 3 Accent 1" w:uiPriority="48"/>
-    <w:lsdException w:name="List Table 4 Accent 1" w:uiPriority="49"/>
-    <w:lsdException w:name="List Table 5 Dark Accent 1" w:uiPriority="50"/>
-    <w:lsdException w:name="List Table 6 Colorful Accent 1" w:uiPriority="51"/>
-    <w:lsdException w:name="List Table 7 Colorful Accent 1" w:uiPriority="52"/>
-    <w:lsdException w:name="List Table 1 Light Accent 2" w:uiPriority="46"/>
-    <w:lsdException w:name="List Table 2 Accent 2" w:uiPriority="47"/>
-    <w:lsdException w:name="List Table 3 Accent 2" w:uiPriority="48"/>
-    <w:lsdException w:name="List Table 4 Accent 2" w:uiPriority="49"/>
-    <w:lsdException w:name="List Table 5 Dark Accent 2" w:uiPriority="50"/>
-    <w:lsdException w:name="List Table 6 Colorful Accent 2" w:uiPriority="51"/>
-    <w:lsdException w:name="List Table 7 Colorful Accent 2" w:uiPriority="52"/>
-    <w:lsdException w:name="List Table 1 Light Accent 3" w:uiPriority="46"/>
-    <w:lsdException w:name="List Table 2 Accent 3" w:uiPriority="47"/>
-    <w:lsdException w:name="List Table 3 Accent 3" w:uiPriority="48"/>
-    <w:lsdException w:name="List Table 4 Accent 3" w:uiPriority="49"/>
-    <w:lsdException w:name="List Table 5 Dark Accent 3" w:uiPriority="50"/>
-    <w:lsdException w:name="List Table 6 Colorful Accent 3" w:uiPriority="51"/>
-    <w:lsdException w:name="List Table 7 Colorful Accent 3" w:uiPriority="52"/>
-    <w:lsdException w:name="List Table 1 Light Accent 4" w:uiPriority="46"/>
-    <w:lsdException w:name="List Table 2 Accent 4" w:uiPriority="47"/>
-    <w:lsdException w:name="List Table 3 Accent 4" w:uiPriority="48"/>
-    <w:lsdException w:name="List Table 4 Accent 4" w:uiPriority="49"/>
-    <w:lsdException w:name="List Table 5 Dark Accent 4" w:uiPriority="50"/>
-    <w:lsdException w:name="List Table 6 Colorful Accent 4" w:uiPriority="51"/>
-    <w:lsdException w:name="List Table 7 Colorful Accent 4" w:uiPriority="52"/>
-    <w:lsdException w:name="List Table 1 Light Accent 5" w:uiPriority="46"/>
-    <w:lsdException w:name="List Table 2 Accent 5" w:uiPriority="47"/>
-    <w:lsdException w:name="List Table 3 Accent 5" w:uiPriority="48"/>
-    <w:lsdException w:name="List Table 4 Accent 5" w:uiPriority="49"/>
-    <w:lsdException w:name="List Table 5 Dark Accent 5" w:uiPriority="50"/>
-    <w:lsdException w:name="List Table 6 Colorful Accent 5" w:uiPriority="51"/>
-    <w:lsdException w:name="List Table 7 Colorful Accent 5" w:uiPriority="52"/>
-    <w:lsdException w:name="List Table 1 Light Accent 6" w:uiPriority="46"/>
-    <w:lsdException w:name="List Table 2 Accent 6" w:uiPriority="47"/>
-    <w:lsdException w:name="List Table 3 Accent 6" w:uiPriority="48"/>
-    <w:lsdException w:name="List Table 4 Accent 6" w:uiPriority="49"/>
-    <w:lsdException w:name="List Table 5 Dark Accent 6" w:uiPriority="50"/>
-    <w:lsdException w:name="List Table 6 Colorful Accent 6" w:uiPriority="51"/>
-    <w:lsdException w:name="List Table 7 Colorful Accent 6" w:uiPriority="52"/>
+  <w:latentStyles w:defLockedState="0" w:defUIPriority="99" w:defSemiHidden="1" w:defUnhideWhenUsed="1" w:defQFormat="0" w:count="276">
+    <w:lsdException w:name="Normal" w:semiHidden="0" w:uiPriority="0" w:unhideWhenUsed="0" w:qFormat="1"/>
+    <w:lsdException w:name="heading 1" w:semiHidden="0" w:uiPriority="0" w:unhideWhenUsed="0" w:qFormat="1"/>
+    <w:lsdException w:name="heading 2" w:uiPriority="0" w:qFormat="1"/>
+    <w:lsdException w:name="heading 3" w:uiPriority="9" w:qFormat="1"/>
+    <w:lsdException w:name="heading 4" w:uiPriority="9" w:qFormat="1"/>
+    <w:lsdException w:name="heading 5" w:uiPriority="9" w:qFormat="1"/>
+    <w:lsdException w:name="heading 6" w:uiPriority="9" w:qFormat="1"/>
+    <w:lsdException w:name="heading 7" w:uiPriority="9" w:qFormat="1"/>
+    <w:lsdException w:name="heading 8" w:uiPriority="9" w:qFormat="1"/>
+    <w:lsdException w:name="heading 9" w:uiPriority="9" w:qFormat="1"/>
+    <w:lsdException w:name="toc 1" w:uiPriority="39"/>
+    <w:lsdException w:name="toc 2" w:uiPriority="39"/>
+    <w:lsdException w:name="toc 3" w:uiPriority="39"/>
+    <w:lsdException w:name="toc 4" w:uiPriority="39"/>
+    <w:lsdException w:name="toc 5" w:uiPriority="39"/>
+    <w:lsdException w:name="toc 6" w:uiPriority="39"/>
+    <w:lsdException w:name="toc 7" w:uiPriority="39"/>
+    <w:lsdException w:name="toc 8" w:uiPriority="39"/>
+    <w:lsdException w:name="toc 9" w:uiPriority="39"/>
+    <w:lsdException w:name="caption" w:uiPriority="35" w:qFormat="1"/>
+    <w:lsdException w:name="Title" w:semiHidden="0" w:uiPriority="10" w:unhideWhenUsed="0" w:qFormat="1"/>
+    <w:lsdException w:name="Default Paragraph Font" w:uiPriority="1"/>
+    <w:lsdException w:name="Subtitle" w:semiHidden="0" w:uiPriority="11" w:unhideWhenUsed="0" w:qFormat="1"/>
+    <w:lsdException w:name="Strong" w:semiHidden="0" w:uiPriority="22" w:unhideWhenUsed="0" w:qFormat="1"/>
+    <w:lsdException w:name="Emphasis" w:semiHidden="0" w:uiPriority="20" w:unhideWhenUsed="0" w:qFormat="1"/>
+    <w:lsdException w:name="Table Grid" w:semiHidden="0" w:uiPriority="39" w:unhideWhenUsed="0"/>
+    <w:lsdException w:name="Note Level 1" w:semiHidden="0" w:unhideWhenUsed="0"/>
+    <w:lsdException w:name="Note Level 2" w:semiHidden="0" w:unhideWhenUsed="0"/>
+    <w:lsdException w:name="Note Level 3" w:semiHidden="0" w:unhideWhenUsed="0"/>
+    <w:lsdException w:name="Note Level 4" w:semiHidden="0" w:unhideWhenUsed="0"/>
+    <w:lsdException w:name="Note Level 5" w:semiHidden="0" w:unhideWhenUsed="0"/>
+    <w:lsdException w:name="Note Level 6" w:semiHidden="0" w:unhideWhenUsed="0"/>
+    <w:lsdException w:name="Note Level 7" w:semiHidden="0" w:unhideWhenUsed="0"/>
+    <w:lsdException w:name="Note Level 8" w:semiHidden="0" w:unhideWhenUsed="0"/>
+    <w:lsdException w:name="Note Level 9" w:semiHidden="0" w:unhideWhenUsed="0"/>
+    <w:lsdException w:name="Placeholder Text" w:unhideWhenUsed="0"/>
+    <w:lsdException w:name="No Spacing" w:semiHidden="0" w:uiPriority="1" w:unhideWhenUsed="0" w:qFormat="1"/>
+    <w:lsdException w:name="Light Shading" w:semiHidden="0" w:uiPriority="60" w:unhideWhenUsed="0"/>
+    <w:lsdException w:name="Light List" w:semiHidden="0" w:uiPriority="61" w:unhideWhenUsed="0"/>
+    <w:lsdException w:name="Light Grid" w:semiHidden="0" w:uiPriority="62" w:unhideWhenUsed="0"/>
+    <w:lsdException w:name="Medium Shading 1" w:semiHidden="0" w:uiPriority="63" w:unhideWhenUsed="0"/>
+    <w:lsdException w:name="Medium Shading 2" w:semiHidden="0" w:uiPriority="64" w:unhideWhenUsed="0"/>
+    <w:lsdException w:name="Medium List 1" w:semiHidden="0" w:uiPriority="65" w:unhideWhenUsed="0"/>
+    <w:lsdException w:name="Medium List 2" w:semiHidden="0" w:uiPriority="66" w:unhideWhenUsed="0"/>
+    <w:lsdException w:name="Medium Grid 1" w:semiHidden="0" w:uiPriority="67" w:unhideWhenUsed="0"/>
+    <w:lsdException w:name="Medium Grid 2" w:semiHidden="0" w:uiPriority="68" w:unhideWhenUsed="0"/>
+    <w:lsdException w:name="Medium Grid 3" w:semiHidden="0" w:uiPriority="69" w:unhideWhenUsed="0"/>
+    <w:lsdException w:name="Dark List" w:semiHidden="0" w:uiPriority="70" w:unhideWhenUsed="0"/>
+    <w:lsdException w:name="Colorful Shading" w:semiHidden="0" w:uiPriority="71" w:unhideWhenUsed="0"/>
+    <w:lsdException w:name="Colorful List" w:semiHidden="0" w:uiPriority="72" w:unhideWhenUsed="0"/>
+    <w:lsdException w:name="Colorful Grid" w:semiHidden="0" w:uiPriority="73" w:unhideWhenUsed="0"/>
+    <w:lsdException w:name="Light Shading Accent 1" w:semiHidden="0" w:uiPriority="60" w:unhideWhenUsed="0"/>
+    <w:lsdException w:name="Light List Accent 1" w:semiHidden="0" w:uiPriority="61" w:unhideWhenUsed="0"/>
+    <w:lsdException w:name="Light Grid Accent 1" w:semiHidden="0" w:uiPriority="62" w:unhideWhenUsed="0"/>
+    <w:lsdException w:name="Medium Shading 1 Accent 1" w:semiHidden="0" w:uiPriority="63" w:unhideWhenUsed="0"/>
+    <w:lsdException w:name="Medium Shading 2 Accent 1" w:semiHidden="0" w:uiPriority="64" w:unhideWhenUsed="0"/>
+    <w:lsdException w:name="Medium List 1 Accent 1" w:semiHidden="0" w:uiPriority="65" w:unhideWhenUsed="0"/>
+    <w:lsdException w:name="Revision" w:unhideWhenUsed="0"/>
+    <w:lsdException w:name="List Paragraph" w:semiHidden="0" w:uiPriority="34" w:unhideWhenUsed="0" w:qFormat="1"/>
+    <w:lsdException w:name="Quote" w:semiHidden="0" w:uiPriority="29" w:unhideWhenUsed="0" w:qFormat="1"/>
+    <w:lsdException w:name="Intense Quote" w:semiHidden="0" w:uiPriority="30" w:unhideWhenUsed="0" w:qFormat="1"/>
+    <w:lsdException w:name="Medium List 2 Accent 1" w:semiHidden="0" w:uiPriority="66" w:unhideWhenUsed="0"/>
+    <w:lsdException w:name="Medium Grid 1 Accent 1" w:semiHidden="0" w:uiPriority="67" w:unhideWhenUsed="0"/>
+    <w:lsdException w:name="Medium Grid 2 Accent 1" w:semiHidden="0" w:uiPriority="68" w:unhideWhenUsed="0"/>
+    <w:lsdException w:name="Medium Grid 3 Accent 1" w:semiHidden="0" w:uiPriority="69" w:unhideWhenUsed="0"/>
+    <w:lsdException w:name="Dark List Accent 1" w:semiHidden="0" w:uiPriority="70" w:unhideWhenUsed="0"/>
+    <w:lsdException w:name="Colorful Shading Accent 1" w:semiHidden="0" w:uiPriority="71" w:unhideWhenUsed="0"/>
+    <w:lsdException w:name="Colorful List Accent 1" w:semiHidden="0" w:uiPriority="72" w:unhideWhenUsed="0"/>
+    <w:lsdException w:name="Colorful Grid Accent 1" w:semiHidden="0" w:uiPriority="73" w:unhideWhenUsed="0"/>
+    <w:lsdException w:name="Light Shading Accent 2" w:semiHidden="0" w:uiPriority="60" w:unhideWhenUsed="0"/>
+    <w:lsdException w:name="Light List Accent 2" w:semiHidden="0" w:uiPriority="61" w:unhideWhenUsed="0"/>
+    <w:lsdException w:name="Light Grid Accent 2" w:semiHidden="0" w:uiPriority="62" w:unhideWhenUsed="0"/>
+    <w:lsdException w:name="Medium Shading 1 Accent 2" w:semiHidden="0" w:uiPriority="63" w:unhideWhenUsed="0"/>
+    <w:lsdException w:name="Medium Shading 2 Accent 2" w:semiHidden="0" w:uiPriority="64" w:unhideWhenUsed="0"/>
+    <w:lsdException w:name="Medium List 1 Accent 2" w:semiHidden="0" w:uiPriority="65" w:unhideWhenUsed="0"/>
+    <w:lsdException w:name="Medium List 2 Accent 2" w:semiHidden="0" w:uiPriority="66" w:unhideWhenUsed="0"/>
+    <w:lsdException w:name="Medium Grid 1 Accent 2" w:semiHidden="0" w:uiPriority="67" w:unhideWhenUsed="0"/>
+    <w:lsdException w:name="Medium Grid 2 Accent 2" w:semiHidden="0" w:uiPriority="68" w:unhideWhenUsed="0"/>
+    <w:lsdException w:name="Medium Grid 3 Accent 2" w:semiHidden="0" w:uiPriority="69" w:unhideWhenUsed="0"/>
+    <w:lsdException w:name="Dark List Accent 2" w:semiHidden="0" w:uiPriority="70" w:unhideWhenUsed="0"/>
+    <w:lsdException w:name="Colorful Shading Accent 2" w:semiHidden="0" w:uiPriority="71" w:unhideWhenUsed="0"/>
+    <w:lsdException w:name="Colorful List Accent 2" w:semiHidden="0" w:uiPriority="72" w:unhideWhenUsed="0"/>
+    <w:lsdException w:name="Colorful Grid Accent 2" w:semiHidden="0" w:uiPriority="73" w:unhideWhenUsed="0"/>
+    <w:lsdException w:name="Light Shading Accent 3" w:semiHidden="0" w:uiPriority="60" w:unhideWhenUsed="0"/>
+    <w:lsdException w:name="Light List Accent 3" w:semiHidden="0" w:uiPriority="61" w:unhideWhenUsed="0"/>
+    <w:lsdException w:name="Light Grid Accent 3" w:semiHidden="0" w:uiPriority="62" w:unhideWhenUsed="0"/>
+    <w:lsdException w:name="Medium Shading 1 Accent 3" w:semiHidden="0" w:uiPriority="63" w:unhideWhenUsed="0"/>
+    <w:lsdException w:name="Medium Shading 2 Accent 3" w:semiHidden="0" w:uiPriority="64" w:unhideWhenUsed="0"/>
+    <w:lsdException w:name="Medium List 1 Accent 3" w:semiHidden="0" w:uiPriority="65" w:unhideWhenUsed="0"/>
+    <w:lsdException w:name="Medium List 2 Accent 3" w:semiHidden="0" w:uiPriority="66" w:unhideWhenUsed="0"/>
+    <w:lsdException w:name="Medium Grid 1 Accent 3" w:semiHidden="0" w:uiPriority="67" w:unhideWhenUsed="0"/>
+    <w:lsdException w:name="Medium Grid 2 Accent 3" w:semiHidden="0" w:uiPriority="68" w:unhideWhenUsed="0"/>
+    <w:lsdException w:name="Medium Grid 3 Accent 3" w:semiHidden="0" w:uiPriority="69" w:unhideWhenUsed="0"/>
+    <w:lsdException w:name="Dark List Accent 3" w:semiHidden="0" w:uiPriority="70" w:unhideWhenUsed="0"/>
+    <w:lsdException w:name="Colorful Shading Accent 3" w:semiHidden="0" w:uiPriority="71" w:unhideWhenUsed="0"/>
+    <w:lsdException w:name="Colorful List Accent 3" w:semiHidden="0" w:uiPriority="72" w:unhideWhenUsed="0"/>
+    <w:lsdException w:name="Colorful Grid Accent 3" w:semiHidden="0" w:uiPriority="73" w:unhideWhenUsed="0"/>
+    <w:lsdException w:name="Light Shading Accent 4" w:semiHidden="0" w:uiPriority="60" w:unhideWhenUsed="0"/>
+    <w:lsdException w:name="Light List Accent 4" w:semiHidden="0" w:uiPriority="61" w:unhideWhenUsed="0"/>
+    <w:lsdException w:name="Light Grid Accent 4" w:semiHidden="0" w:uiPriority="62" w:unhideWhenUsed="0"/>
+    <w:lsdException w:name="Medium Shading 1 Accent 4" w:semiHidden="0" w:uiPriority="63" w:unhideWhenUsed="0"/>
+    <w:lsdException w:name="Medium Shading 2 Accent 4" w:semiHidden="0" w:uiPriority="64" w:unhideWhenUsed="0"/>
+    <w:lsdException w:name="Medium List 1 Accent 4" w:semiHidden="0" w:uiPriority="65" w:unhideWhenUsed="0"/>
+    <w:lsdException w:name="Medium List 2 Accent 4" w:semiHidden="0" w:uiPriority="66" w:unhideWhenUsed="0"/>
+    <w:lsdException w:name="Medium Grid 1 Accent 4" w:semiHidden="0" w:uiPriority="67" w:unhideWhenUsed="0"/>
+    <w:lsdException w:name="Medium Grid 2 Accent 4" w:semiHidden="0" w:uiPriority="68" w:unhideWhenUsed="0"/>
+    <w:lsdException w:name="Medium Grid 3 Accent 4" w:semiHidden="0" w:uiPriority="69" w:unhideWhenUsed="0"/>
+    <w:lsdException w:name="Dark List Accent 4" w:semiHidden="0" w:uiPriority="70" w:unhideWhenUsed="0"/>
+    <w:lsdException w:name="Colorful Shading Accent 4" w:semiHidden="0" w:uiPriority="71" w:unhideWhenUsed="0"/>
+    <w:lsdException w:name="Colorful List Accent 4" w:semiHidden="0" w:uiPriority="72" w:unhideWhenUsed="0"/>
+    <w:lsdException w:name="Colorful Grid Accent 4" w:semiHidden="0" w:uiPriority="73" w:unhideWhenUsed="0"/>
+    <w:lsdException w:name="Light Shading Accent 5" w:semiHidden="0" w:uiPriority="60" w:unhideWhenUsed="0"/>
+    <w:lsdException w:name="Light List Accent 5" w:semiHidden="0" w:uiPriority="61" w:unhideWhenUsed="0"/>
+    <w:lsdException w:name="Light Grid Accent 5" w:semiHidden="0" w:uiPriority="62" w:unhideWhenUsed="0"/>
+    <w:lsdException w:name="Medium Shading 1 Accent 5" w:semiHidden="0" w:uiPriority="63" w:unhideWhenUsed="0"/>
+    <w:lsdException w:name="Medium Shading 2 Accent 5" w:semiHidden="0" w:uiPriority="64" w:unhideWhenUsed="0"/>
+    <w:lsdException w:name="Medium List 1 Accent 5" w:semiHidden="0" w:uiPriority="65" w:unhideWhenUsed="0"/>
+    <w:lsdException w:name="Medium List 2 Accent 5" w:semiHidden="0" w:uiPriority="66" w:unhideWhenUsed="0"/>
+    <w:lsdException w:name="Medium Grid 1 Accent 5" w:semiHidden="0" w:uiPriority="67" w:unhideWhenUsed="0"/>
+    <w:lsdException w:name="Medium Grid 2 Accent 5" w:semiHidden="0" w:uiPriority="68" w:unhideWhenUsed="0"/>
+    <w:lsdException w:name="Medium Grid 3 Accent 5" w:semiHidden="0" w:uiPriority="69" w:unhideWhenUsed="0"/>
+    <w:lsdException w:name="Dark List Accent 5" w:semiHidden="0" w:uiPriority="70" w:unhideWhenUsed="0"/>
+    <w:lsdException w:name="Colorful Shading Accent 5" w:semiHidden="0" w:uiPriority="71" w:unhideWhenUsed="0"/>
+    <w:lsdException w:name="Colorful List Accent 5" w:semiHidden="0" w:uiPriority="72" w:unhideWhenUsed="0"/>
+    <w:lsdException w:name="Colorful Grid Accent 5" w:semiHidden="0" w:uiPriority="73" w:unhideWhenUsed="0"/>
+    <w:lsdException w:name="Light Shading Accent 6" w:semiHidden="0" w:uiPriority="60" w:unhideWhenUsed="0"/>
+    <w:lsdException w:name="Light List Accent 6" w:semiHidden="0" w:uiPriority="61" w:unhideWhenUsed="0"/>
+    <w:lsdException w:name="Light Grid Accent 6" w:semiHidden="0" w:uiPriority="62" w:unhideWhenUsed="0"/>
+    <w:lsdException w:name="Medium Shading 1 Accent 6" w:semiHidden="0" w:uiPriority="63" w:unhideWhenUsed="0"/>
+    <w:lsdException w:name="Medium Shading 2 Accent 6" w:semiHidden="0" w:uiPriority="64" w:unhideWhenUsed="0"/>
+    <w:lsdException w:name="Medium List 1 Accent 6" w:semiHidden="0" w:uiPriority="65" w:unhideWhenUsed="0"/>
+    <w:lsdException w:name="Medium List 2 Accent 6" w:semiHidden="0" w:uiPriority="66" w:unhideWhenUsed="0"/>
+    <w:lsdException w:name="Medium Grid 1 Accent 6" w:semiHidden="0" w:uiPriority="67" w:unhideWhenUsed="0"/>
+    <w:lsdException w:name="Medium Grid 2 Accent 6" w:semiHidden="0" w:uiPriority="68" w:unhideWhenUsed="0"/>
+    <w:lsdException w:name="Medium Grid 3 Accent 6" w:semiHidden="0" w:uiPriority="69" w:unhideWhenUsed="0"/>
+    <w:lsdException w:name="Dark List Accent 6" w:semiHidden="0" w:uiPriority="70" w:unhideWhenUsed="0"/>
+    <w:lsdException w:name="Colorful Shading Accent 6" w:semiHidden="0" w:uiPriority="71" w:unhideWhenUsed="0"/>
+    <w:lsdException w:name="Colorful List Accent 6" w:semiHidden="0" w:uiPriority="72" w:unhideWhenUsed="0"/>
+    <w:lsdException w:name="Colorful Grid Accent 6" w:semiHidden="0" w:uiPriority="73" w:unhideWhenUsed="0"/>
+    <w:lsdException w:name="Subtle Emphasis" w:semiHidden="0" w:uiPriority="19" w:unhideWhenUsed="0" w:qFormat="1"/>
+    <w:lsdException w:name="Intense Emphasis" w:semiHidden="0" w:uiPriority="21" w:unhideWhenUsed="0" w:qFormat="1"/>
+    <w:lsdException w:name="Subtle Reference" w:semiHidden="0" w:uiPriority="31" w:unhideWhenUsed="0" w:qFormat="1"/>
+    <w:lsdException w:name="Intense Reference" w:semiHidden="0" w:uiPriority="32" w:unhideWhenUsed="0" w:qFormat="1"/>
+    <w:lsdException w:name="Book Title" w:semiHidden="0" w:uiPriority="33" w:unhideWhenUsed="0" w:qFormat="1"/>
+    <w:lsdException w:name="Bibliography" w:uiPriority="37"/>
+    <w:lsdException w:name="TOC Heading" w:uiPriority="39" w:qFormat="1"/>
   </w:latentStyles>
   <w:style w:type="paragraph" w:default="1" w:styleId="Normal">
     <w:name w:val="Normal"/>
@@ -12008,7 +10916,1350 @@
       <w:szCs w:val="24"/>
     </w:rPr>
   </w:style>
-  <w:style w:type="table" w:styleId="GridTable4">
+  <w:style w:type="table" w:customStyle="1" w:styleId="GridTable4">
+    <w:name w:val="Grid Table 4"/>
+    <w:basedOn w:val="TableNormal"/>
+    <w:uiPriority w:val="49"/>
+    <w:rsid w:val="00ED2DD3"/>
+    <w:tblPr>
+      <w:tblStyleRowBandSize w:val="1"/>
+      <w:tblStyleColBandSize w:val="1"/>
+      <w:tblInd w:w="0" w:type="dxa"/>
+      <w:tblBorders>
+        <w:top w:val="single" w:sz="4" w:space="0" w:color="666666" w:themeColor="text1" w:themeTint="99"/>
+        <w:left w:val="single" w:sz="4" w:space="0" w:color="666666" w:themeColor="text1" w:themeTint="99"/>
+        <w:bottom w:val="single" w:sz="4" w:space="0" w:color="666666" w:themeColor="text1" w:themeTint="99"/>
+        <w:right w:val="single" w:sz="4" w:space="0" w:color="666666" w:themeColor="text1" w:themeTint="99"/>
+        <w:insideH w:val="single" w:sz="4" w:space="0" w:color="666666" w:themeColor="text1" w:themeTint="99"/>
+        <w:insideV w:val="single" w:sz="4" w:space="0" w:color="666666" w:themeColor="text1" w:themeTint="99"/>
+      </w:tblBorders>
+      <w:tblCellMar>
+        <w:top w:w="0" w:type="dxa"/>
+        <w:left w:w="108" w:type="dxa"/>
+        <w:bottom w:w="0" w:type="dxa"/>
+        <w:right w:w="108" w:type="dxa"/>
+      </w:tblCellMar>
+    </w:tblPr>
+    <w:tblStylePr w:type="firstRow">
+      <w:rPr>
+        <w:b/>
+        <w:bCs/>
+        <w:color w:val="FFFFFF" w:themeColor="background1"/>
+      </w:rPr>
+      <w:tblPr/>
+      <w:tcPr>
+        <w:tcBorders>
+          <w:top w:val="single" w:sz="4" w:space="0" w:color="000000" w:themeColor="text1"/>
+          <w:left w:val="single" w:sz="4" w:space="0" w:color="000000" w:themeColor="text1"/>
+          <w:bottom w:val="single" w:sz="4" w:space="0" w:color="000000" w:themeColor="text1"/>
+          <w:right w:val="single" w:sz="4" w:space="0" w:color="000000" w:themeColor="text1"/>
+          <w:insideH w:val="nil"/>
+          <w:insideV w:val="nil"/>
+        </w:tcBorders>
+        <w:shd w:val="clear" w:color="auto" w:fill="000000" w:themeFill="text1"/>
+      </w:tcPr>
+    </w:tblStylePr>
+    <w:tblStylePr w:type="lastRow">
+      <w:rPr>
+        <w:b/>
+        <w:bCs/>
+      </w:rPr>
+      <w:tblPr/>
+      <w:tcPr>
+        <w:tcBorders>
+          <w:top w:val="double" w:sz="4" w:space="0" w:color="000000" w:themeColor="text1"/>
+        </w:tcBorders>
+      </w:tcPr>
+    </w:tblStylePr>
+    <w:tblStylePr w:type="firstCol">
+      <w:rPr>
+        <w:b/>
+        <w:bCs/>
+      </w:rPr>
+    </w:tblStylePr>
+    <w:tblStylePr w:type="lastCol">
+      <w:rPr>
+        <w:b/>
+        <w:bCs/>
+      </w:rPr>
+    </w:tblStylePr>
+    <w:tblStylePr w:type="band1Vert">
+      <w:tblPr/>
+      <w:tcPr>
+        <w:shd w:val="clear" w:color="auto" w:fill="CCCCCC" w:themeFill="text1" w:themeFillTint="33"/>
+      </w:tcPr>
+    </w:tblStylePr>
+    <w:tblStylePr w:type="band1Horz">
+      <w:tblPr/>
+      <w:tcPr>
+        <w:shd w:val="clear" w:color="auto" w:fill="CCCCCC" w:themeFill="text1" w:themeFillTint="33"/>
+      </w:tcPr>
+    </w:tblStylePr>
+  </w:style>
+</w:styles>
+</file>
+
+<file path=word/stylesWithEffects.xml><?xml version="1.0" encoding="utf-8"?>
+<w:styles xmlns:wpc="http://schemas.microsoft.com/office/word/2010/wordprocessingCanvas" xmlns:mo="http://schemas.microsoft.com/office/mac/office/2008/main" xmlns:mc="http://schemas.openxmlformats.org/markup-compatibility/2006" xmlns:mv="urn:schemas-microsoft-com:mac:vml" xmlns:o="urn:schemas-microsoft-com:office:office" xmlns:r="http://schemas.openxmlformats.org/officeDocument/2006/relationships" xmlns:m="http://schemas.openxmlformats.org/officeDocument/2006/math" xmlns:v="urn:schemas-microsoft-com:vml" xmlns:wp14="http://schemas.microsoft.com/office/word/2010/wordprocessingDrawing" xmlns:wp="http://schemas.openxmlformats.org/drawingml/2006/wordprocessingDrawing" xmlns:w10="urn:schemas-microsoft-com:office:word" xmlns:w="http://schemas.openxmlformats.org/wordprocessingml/2006/main" xmlns:w14="http://schemas.microsoft.com/office/word/2010/wordml" xmlns:wpg="http://schemas.microsoft.com/office/word/2010/wordprocessingGroup" xmlns:wpi="http://schemas.microsoft.com/office/word/2010/wordprocessingInk" xmlns:wne="http://schemas.microsoft.com/office/word/2006/wordml" xmlns:wps="http://schemas.microsoft.com/office/word/2010/wordprocessingShape" mc:Ignorable="w14 wp14">
+  <w:docDefaults>
+    <w:rPrDefault>
+      <w:rPr>
+        <w:rFonts w:ascii="Cambria" w:eastAsia="MS Mincho" w:hAnsi="Cambria" w:cs="Times New Roman"/>
+        <w:lang w:val="fr-FR" w:eastAsia="en-US" w:bidi="ar-SA"/>
+      </w:rPr>
+    </w:rPrDefault>
+    <w:pPrDefault/>
+  </w:docDefaults>
+  <w:latentStyles w:defLockedState="0" w:defUIPriority="99" w:defSemiHidden="1" w:defUnhideWhenUsed="1" w:defQFormat="0" w:count="276">
+    <w:lsdException w:name="Normal" w:semiHidden="0" w:uiPriority="0" w:unhideWhenUsed="0" w:qFormat="1"/>
+    <w:lsdException w:name="heading 1" w:semiHidden="0" w:uiPriority="0" w:unhideWhenUsed="0" w:qFormat="1"/>
+    <w:lsdException w:name="heading 2" w:uiPriority="0" w:qFormat="1"/>
+    <w:lsdException w:name="heading 3" w:uiPriority="9" w:qFormat="1"/>
+    <w:lsdException w:name="heading 4" w:uiPriority="9" w:qFormat="1"/>
+    <w:lsdException w:name="heading 5" w:uiPriority="9" w:qFormat="1"/>
+    <w:lsdException w:name="heading 6" w:uiPriority="9" w:qFormat="1"/>
+    <w:lsdException w:name="heading 7" w:uiPriority="9" w:qFormat="1"/>
+    <w:lsdException w:name="heading 8" w:uiPriority="9" w:qFormat="1"/>
+    <w:lsdException w:name="heading 9" w:uiPriority="9" w:qFormat="1"/>
+    <w:lsdException w:name="toc 1" w:uiPriority="39"/>
+    <w:lsdException w:name="toc 2" w:uiPriority="39"/>
+    <w:lsdException w:name="toc 3" w:uiPriority="39"/>
+    <w:lsdException w:name="toc 4" w:uiPriority="39"/>
+    <w:lsdException w:name="toc 5" w:uiPriority="39"/>
+    <w:lsdException w:name="toc 6" w:uiPriority="39"/>
+    <w:lsdException w:name="toc 7" w:uiPriority="39"/>
+    <w:lsdException w:name="toc 8" w:uiPriority="39"/>
+    <w:lsdException w:name="toc 9" w:uiPriority="39"/>
+    <w:lsdException w:name="caption" w:uiPriority="35" w:qFormat="1"/>
+    <w:lsdException w:name="Title" w:semiHidden="0" w:uiPriority="10" w:unhideWhenUsed="0" w:qFormat="1"/>
+    <w:lsdException w:name="Default Paragraph Font" w:uiPriority="1"/>
+    <w:lsdException w:name="Subtitle" w:semiHidden="0" w:uiPriority="11" w:unhideWhenUsed="0" w:qFormat="1"/>
+    <w:lsdException w:name="Strong" w:semiHidden="0" w:uiPriority="22" w:unhideWhenUsed="0" w:qFormat="1"/>
+    <w:lsdException w:name="Emphasis" w:semiHidden="0" w:uiPriority="20" w:unhideWhenUsed="0" w:qFormat="1"/>
+    <w:lsdException w:name="Table Grid" w:semiHidden="0" w:uiPriority="39" w:unhideWhenUsed="0"/>
+    <w:lsdException w:name="Note Level 1" w:semiHidden="0" w:unhideWhenUsed="0"/>
+    <w:lsdException w:name="Note Level 2" w:semiHidden="0" w:unhideWhenUsed="0"/>
+    <w:lsdException w:name="Note Level 3" w:semiHidden="0" w:unhideWhenUsed="0"/>
+    <w:lsdException w:name="Note Level 4" w:semiHidden="0" w:unhideWhenUsed="0"/>
+    <w:lsdException w:name="Note Level 5" w:semiHidden="0" w:unhideWhenUsed="0"/>
+    <w:lsdException w:name="Note Level 6" w:semiHidden="0" w:unhideWhenUsed="0"/>
+    <w:lsdException w:name="Note Level 7" w:semiHidden="0" w:unhideWhenUsed="0"/>
+    <w:lsdException w:name="Note Level 8" w:semiHidden="0" w:unhideWhenUsed="0"/>
+    <w:lsdException w:name="Note Level 9" w:semiHidden="0" w:unhideWhenUsed="0"/>
+    <w:lsdException w:name="Placeholder Text" w:unhideWhenUsed="0"/>
+    <w:lsdException w:name="No Spacing" w:semiHidden="0" w:uiPriority="1" w:unhideWhenUsed="0" w:qFormat="1"/>
+    <w:lsdException w:name="Light Shading" w:semiHidden="0" w:uiPriority="60" w:unhideWhenUsed="0"/>
+    <w:lsdException w:name="Light List" w:semiHidden="0" w:uiPriority="61" w:unhideWhenUsed="0"/>
+    <w:lsdException w:name="Light Grid" w:semiHidden="0" w:uiPriority="62" w:unhideWhenUsed="0"/>
+    <w:lsdException w:name="Medium Shading 1" w:semiHidden="0" w:uiPriority="63" w:unhideWhenUsed="0"/>
+    <w:lsdException w:name="Medium Shading 2" w:semiHidden="0" w:uiPriority="64" w:unhideWhenUsed="0"/>
+    <w:lsdException w:name="Medium List 1" w:semiHidden="0" w:uiPriority="65" w:unhideWhenUsed="0"/>
+    <w:lsdException w:name="Medium List 2" w:semiHidden="0" w:uiPriority="66" w:unhideWhenUsed="0"/>
+    <w:lsdException w:name="Medium Grid 1" w:semiHidden="0" w:uiPriority="67" w:unhideWhenUsed="0"/>
+    <w:lsdException w:name="Medium Grid 2" w:semiHidden="0" w:uiPriority="68" w:unhideWhenUsed="0"/>
+    <w:lsdException w:name="Medium Grid 3" w:semiHidden="0" w:uiPriority="69" w:unhideWhenUsed="0"/>
+    <w:lsdException w:name="Dark List" w:semiHidden="0" w:uiPriority="70" w:unhideWhenUsed="0"/>
+    <w:lsdException w:name="Colorful Shading" w:semiHidden="0" w:uiPriority="71" w:unhideWhenUsed="0"/>
+    <w:lsdException w:name="Colorful List" w:semiHidden="0" w:uiPriority="72" w:unhideWhenUsed="0"/>
+    <w:lsdException w:name="Colorful Grid" w:semiHidden="0" w:uiPriority="73" w:unhideWhenUsed="0"/>
+    <w:lsdException w:name="Light Shading Accent 1" w:semiHidden="0" w:uiPriority="60" w:unhideWhenUsed="0"/>
+    <w:lsdException w:name="Light List Accent 1" w:semiHidden="0" w:uiPriority="61" w:unhideWhenUsed="0"/>
+    <w:lsdException w:name="Light Grid Accent 1" w:semiHidden="0" w:uiPriority="62" w:unhideWhenUsed="0"/>
+    <w:lsdException w:name="Medium Shading 1 Accent 1" w:semiHidden="0" w:uiPriority="63" w:unhideWhenUsed="0"/>
+    <w:lsdException w:name="Medium Shading 2 Accent 1" w:semiHidden="0" w:uiPriority="64" w:unhideWhenUsed="0"/>
+    <w:lsdException w:name="Medium List 1 Accent 1" w:semiHidden="0" w:uiPriority="65" w:unhideWhenUsed="0"/>
+    <w:lsdException w:name="Revision" w:unhideWhenUsed="0"/>
+    <w:lsdException w:name="List Paragraph" w:semiHidden="0" w:uiPriority="34" w:unhideWhenUsed="0" w:qFormat="1"/>
+    <w:lsdException w:name="Quote" w:semiHidden="0" w:uiPriority="29" w:unhideWhenUsed="0" w:qFormat="1"/>
+    <w:lsdException w:name="Intense Quote" w:semiHidden="0" w:uiPriority="30" w:unhideWhenUsed="0" w:qFormat="1"/>
+    <w:lsdException w:name="Medium List 2 Accent 1" w:semiHidden="0" w:uiPriority="66" w:unhideWhenUsed="0"/>
+    <w:lsdException w:name="Medium Grid 1 Accent 1" w:semiHidden="0" w:uiPriority="67" w:unhideWhenUsed="0"/>
+    <w:lsdException w:name="Medium Grid 2 Accent 1" w:semiHidden="0" w:uiPriority="68" w:unhideWhenUsed="0"/>
+    <w:lsdException w:name="Medium Grid 3 Accent 1" w:semiHidden="0" w:uiPriority="69" w:unhideWhenUsed="0"/>
+    <w:lsdException w:name="Dark List Accent 1" w:semiHidden="0" w:uiPriority="70" w:unhideWhenUsed="0"/>
+    <w:lsdException w:name="Colorful Shading Accent 1" w:semiHidden="0" w:uiPriority="71" w:unhideWhenUsed="0"/>
+    <w:lsdException w:name="Colorful List Accent 1" w:semiHidden="0" w:uiPriority="72" w:unhideWhenUsed="0"/>
+    <w:lsdException w:name="Colorful Grid Accent 1" w:semiHidden="0" w:uiPriority="73" w:unhideWhenUsed="0"/>
+    <w:lsdException w:name="Light Shading Accent 2" w:semiHidden="0" w:uiPriority="60" w:unhideWhenUsed="0"/>
+    <w:lsdException w:name="Light List Accent 2" w:semiHidden="0" w:uiPriority="61" w:unhideWhenUsed="0"/>
+    <w:lsdException w:name="Light Grid Accent 2" w:semiHidden="0" w:uiPriority="62" w:unhideWhenUsed="0"/>
+    <w:lsdException w:name="Medium Shading 1 Accent 2" w:semiHidden="0" w:uiPriority="63" w:unhideWhenUsed="0"/>
+    <w:lsdException w:name="Medium Shading 2 Accent 2" w:semiHidden="0" w:uiPriority="64" w:unhideWhenUsed="0"/>
+    <w:lsdException w:name="Medium List 1 Accent 2" w:semiHidden="0" w:uiPriority="65" w:unhideWhenUsed="0"/>
+    <w:lsdException w:name="Medium List 2 Accent 2" w:semiHidden="0" w:uiPriority="66" w:unhideWhenUsed="0"/>
+    <w:lsdException w:name="Medium Grid 1 Accent 2" w:semiHidden="0" w:uiPriority="67" w:unhideWhenUsed="0"/>
+    <w:lsdException w:name="Medium Grid 2 Accent 2" w:semiHidden="0" w:uiPriority="68" w:unhideWhenUsed="0"/>
+    <w:lsdException w:name="Medium Grid 3 Accent 2" w:semiHidden="0" w:uiPriority="69" w:unhideWhenUsed="0"/>
+    <w:lsdException w:name="Dark List Accent 2" w:semiHidden="0" w:uiPriority="70" w:unhideWhenUsed="0"/>
+    <w:lsdException w:name="Colorful Shading Accent 2" w:semiHidden="0" w:uiPriority="71" w:unhideWhenUsed="0"/>
+    <w:lsdException w:name="Colorful List Accent 2" w:semiHidden="0" w:uiPriority="72" w:unhideWhenUsed="0"/>
+    <w:lsdException w:name="Colorful Grid Accent 2" w:semiHidden="0" w:uiPriority="73" w:unhideWhenUsed="0"/>
+    <w:lsdException w:name="Light Shading Accent 3" w:semiHidden="0" w:uiPriority="60" w:unhideWhenUsed="0"/>
+    <w:lsdException w:name="Light List Accent 3" w:semiHidden="0" w:uiPriority="61" w:unhideWhenUsed="0"/>
+    <w:lsdException w:name="Light Grid Accent 3" w:semiHidden="0" w:uiPriority="62" w:unhideWhenUsed="0"/>
+    <w:lsdException w:name="Medium Shading 1 Accent 3" w:semiHidden="0" w:uiPriority="63" w:unhideWhenUsed="0"/>
+    <w:lsdException w:name="Medium Shading 2 Accent 3" w:semiHidden="0" w:uiPriority="64" w:unhideWhenUsed="0"/>
+    <w:lsdException w:name="Medium List 1 Accent 3" w:semiHidden="0" w:uiPriority="65" w:unhideWhenUsed="0"/>
+    <w:lsdException w:name="Medium List 2 Accent 3" w:semiHidden="0" w:uiPriority="66" w:unhideWhenUsed="0"/>
+    <w:lsdException w:name="Medium Grid 1 Accent 3" w:semiHidden="0" w:uiPriority="67" w:unhideWhenUsed="0"/>
+    <w:lsdException w:name="Medium Grid 2 Accent 3" w:semiHidden="0" w:uiPriority="68" w:unhideWhenUsed="0"/>
+    <w:lsdException w:name="Medium Grid 3 Accent 3" w:semiHidden="0" w:uiPriority="69" w:unhideWhenUsed="0"/>
+    <w:lsdException w:name="Dark List Accent 3" w:semiHidden="0" w:uiPriority="70" w:unhideWhenUsed="0"/>
+    <w:lsdException w:name="Colorful Shading Accent 3" w:semiHidden="0" w:uiPriority="71" w:unhideWhenUsed="0"/>
+    <w:lsdException w:name="Colorful List Accent 3" w:semiHidden="0" w:uiPriority="72" w:unhideWhenUsed="0"/>
+    <w:lsdException w:name="Colorful Grid Accent 3" w:semiHidden="0" w:uiPriority="73" w:unhideWhenUsed="0"/>
+    <w:lsdException w:name="Light Shading Accent 4" w:semiHidden="0" w:uiPriority="60" w:unhideWhenUsed="0"/>
+    <w:lsdException w:name="Light List Accent 4" w:semiHidden="0" w:uiPriority="61" w:unhideWhenUsed="0"/>
+    <w:lsdException w:name="Light Grid Accent 4" w:semiHidden="0" w:uiPriority="62" w:unhideWhenUsed="0"/>
+    <w:lsdException w:name="Medium Shading 1 Accent 4" w:semiHidden="0" w:uiPriority="63" w:unhideWhenUsed="0"/>
+    <w:lsdException w:name="Medium Shading 2 Accent 4" w:semiHidden="0" w:uiPriority="64" w:unhideWhenUsed="0"/>
+    <w:lsdException w:name="Medium List 1 Accent 4" w:semiHidden="0" w:uiPriority="65" w:unhideWhenUsed="0"/>
+    <w:lsdException w:name="Medium List 2 Accent 4" w:semiHidden="0" w:uiPriority="66" w:unhideWhenUsed="0"/>
+    <w:lsdException w:name="Medium Grid 1 Accent 4" w:semiHidden="0" w:uiPriority="67" w:unhideWhenUsed="0"/>
+    <w:lsdException w:name="Medium Grid 2 Accent 4" w:semiHidden="0" w:uiPriority="68" w:unhideWhenUsed="0"/>
+    <w:lsdException w:name="Medium Grid 3 Accent 4" w:semiHidden="0" w:uiPriority="69" w:unhideWhenUsed="0"/>
+    <w:lsdException w:name="Dark List Accent 4" w:semiHidden="0" w:uiPriority="70" w:unhideWhenUsed="0"/>
+    <w:lsdException w:name="Colorful Shading Accent 4" w:semiHidden="0" w:uiPriority="71" w:unhideWhenUsed="0"/>
+    <w:lsdException w:name="Colorful List Accent 4" w:semiHidden="0" w:uiPriority="72" w:unhideWhenUsed="0"/>
+    <w:lsdException w:name="Colorful Grid Accent 4" w:semiHidden="0" w:uiPriority="73" w:unhideWhenUsed="0"/>
+    <w:lsdException w:name="Light Shading Accent 5" w:semiHidden="0" w:uiPriority="60" w:unhideWhenUsed="0"/>
+    <w:lsdException w:name="Light List Accent 5" w:semiHidden="0" w:uiPriority="61" w:unhideWhenUsed="0"/>
+    <w:lsdException w:name="Light Grid Accent 5" w:semiHidden="0" w:uiPriority="62" w:unhideWhenUsed="0"/>
+    <w:lsdException w:name="Medium Shading 1 Accent 5" w:semiHidden="0" w:uiPriority="63" w:unhideWhenUsed="0"/>
+    <w:lsdException w:name="Medium Shading 2 Accent 5" w:semiHidden="0" w:uiPriority="64" w:unhideWhenUsed="0"/>
+    <w:lsdException w:name="Medium List 1 Accent 5" w:semiHidden="0" w:uiPriority="65" w:unhideWhenUsed="0"/>
+    <w:lsdException w:name="Medium List 2 Accent 5" w:semiHidden="0" w:uiPriority="66" w:unhideWhenUsed="0"/>
+    <w:lsdException w:name="Medium Grid 1 Accent 5" w:semiHidden="0" w:uiPriority="67" w:unhideWhenUsed="0"/>
+    <w:lsdException w:name="Medium Grid 2 Accent 5" w:semiHidden="0" w:uiPriority="68" w:unhideWhenUsed="0"/>
+    <w:lsdException w:name="Medium Grid 3 Accent 5" w:semiHidden="0" w:uiPriority="69" w:unhideWhenUsed="0"/>
+    <w:lsdException w:name="Dark List Accent 5" w:semiHidden="0" w:uiPriority="70" w:unhideWhenUsed="0"/>
+    <w:lsdException w:name="Colorful Shading Accent 5" w:semiHidden="0" w:uiPriority="71" w:unhideWhenUsed="0"/>
+    <w:lsdException w:name="Colorful List Accent 5" w:semiHidden="0" w:uiPriority="72" w:unhideWhenUsed="0"/>
+    <w:lsdException w:name="Colorful Grid Accent 5" w:semiHidden="0" w:uiPriority="73" w:unhideWhenUsed="0"/>
+    <w:lsdException w:name="Light Shading Accent 6" w:semiHidden="0" w:uiPriority="60" w:unhideWhenUsed="0"/>
+    <w:lsdException w:name="Light List Accent 6" w:semiHidden="0" w:uiPriority="61" w:unhideWhenUsed="0"/>
+    <w:lsdException w:name="Light Grid Accent 6" w:semiHidden="0" w:uiPriority="62" w:unhideWhenUsed="0"/>
+    <w:lsdException w:name="Medium Shading 1 Accent 6" w:semiHidden="0" w:uiPriority="63" w:unhideWhenUsed="0"/>
+    <w:lsdException w:name="Medium Shading 2 Accent 6" w:semiHidden="0" w:uiPriority="64" w:unhideWhenUsed="0"/>
+    <w:lsdException w:name="Medium List 1 Accent 6" w:semiHidden="0" w:uiPriority="65" w:unhideWhenUsed="0"/>
+    <w:lsdException w:name="Medium List 2 Accent 6" w:semiHidden="0" w:uiPriority="66" w:unhideWhenUsed="0"/>
+    <w:lsdException w:name="Medium Grid 1 Accent 6" w:semiHidden="0" w:uiPriority="67" w:unhideWhenUsed="0"/>
+    <w:lsdException w:name="Medium Grid 2 Accent 6" w:semiHidden="0" w:uiPriority="68" w:unhideWhenUsed="0"/>
+    <w:lsdException w:name="Medium Grid 3 Accent 6" w:semiHidden="0" w:uiPriority="69" w:unhideWhenUsed="0"/>
+    <w:lsdException w:name="Dark List Accent 6" w:semiHidden="0" w:uiPriority="70" w:unhideWhenUsed="0"/>
+    <w:lsdException w:name="Colorful Shading Accent 6" w:semiHidden="0" w:uiPriority="71" w:unhideWhenUsed="0"/>
+    <w:lsdException w:name="Colorful List Accent 6" w:semiHidden="0" w:uiPriority="72" w:unhideWhenUsed="0"/>
+    <w:lsdException w:name="Colorful Grid Accent 6" w:semiHidden="0" w:uiPriority="73" w:unhideWhenUsed="0"/>
+    <w:lsdException w:name="Subtle Emphasis" w:semiHidden="0" w:uiPriority="19" w:unhideWhenUsed="0" w:qFormat="1"/>
+    <w:lsdException w:name="Intense Emphasis" w:semiHidden="0" w:uiPriority="21" w:unhideWhenUsed="0" w:qFormat="1"/>
+    <w:lsdException w:name="Subtle Reference" w:semiHidden="0" w:uiPriority="31" w:unhideWhenUsed="0" w:qFormat="1"/>
+    <w:lsdException w:name="Intense Reference" w:semiHidden="0" w:uiPriority="32" w:unhideWhenUsed="0" w:qFormat="1"/>
+    <w:lsdException w:name="Book Title" w:semiHidden="0" w:uiPriority="33" w:unhideWhenUsed="0" w:qFormat="1"/>
+    <w:lsdException w:name="Bibliography" w:uiPriority="37"/>
+    <w:lsdException w:name="TOC Heading" w:uiPriority="39" w:qFormat="1"/>
+  </w:latentStyles>
+  <w:style w:type="paragraph" w:default="1" w:styleId="Normal">
+    <w:name w:val="Normal"/>
+    <w:qFormat/>
+    <w:rsid w:val="007562FC"/>
+    <w:pPr>
+      <w:jc w:val="both"/>
+    </w:pPr>
+    <w:rPr>
+      <w:sz w:val="24"/>
+      <w:szCs w:val="24"/>
+    </w:rPr>
+  </w:style>
+  <w:style w:type="paragraph" w:styleId="Heading1">
+    <w:name w:val="heading 1"/>
+    <w:basedOn w:val="Normal"/>
+    <w:next w:val="Normal"/>
+    <w:link w:val="Heading1Char"/>
+    <w:qFormat/>
+    <w:rsid w:val="00923B1C"/>
+    <w:pPr>
+      <w:numPr>
+        <w:numId w:val="1"/>
+      </w:numPr>
+      <w:outlineLvl w:val="0"/>
+    </w:pPr>
+    <w:rPr>
+      <w:rFonts w:ascii="Calibri" w:hAnsi="Calibri" w:cs="Arial"/>
+      <w:b/>
+      <w:color w:val="262626"/>
+      <w:sz w:val="40"/>
+      <w:szCs w:val="48"/>
+    </w:rPr>
+  </w:style>
+  <w:style w:type="paragraph" w:styleId="Heading2">
+    <w:name w:val="heading 2"/>
+    <w:basedOn w:val="Normal"/>
+    <w:next w:val="Normal"/>
+    <w:link w:val="Heading2Char"/>
+    <w:qFormat/>
+    <w:rsid w:val="00923B1C"/>
+    <w:pPr>
+      <w:numPr>
+        <w:ilvl w:val="1"/>
+        <w:numId w:val="1"/>
+      </w:numPr>
+      <w:outlineLvl w:val="1"/>
+    </w:pPr>
+    <w:rPr>
+      <w:rFonts w:ascii="Calibri" w:hAnsi="Calibri" w:cs="Arial"/>
+      <w:color w:val="262626"/>
+      <w:sz w:val="40"/>
+      <w:szCs w:val="48"/>
+    </w:rPr>
+  </w:style>
+  <w:style w:type="paragraph" w:styleId="Heading3">
+    <w:name w:val="heading 3"/>
+    <w:basedOn w:val="Normal"/>
+    <w:next w:val="Normal"/>
+    <w:link w:val="Heading3Char"/>
+    <w:uiPriority w:val="9"/>
+    <w:unhideWhenUsed/>
+    <w:qFormat/>
+    <w:rsid w:val="00923B1C"/>
+    <w:pPr>
+      <w:numPr>
+        <w:ilvl w:val="2"/>
+        <w:numId w:val="1"/>
+      </w:numPr>
+      <w:outlineLvl w:val="2"/>
+    </w:pPr>
+    <w:rPr>
+      <w:rFonts w:ascii="Calibri" w:hAnsi="Calibri" w:cs="Arial"/>
+      <w:color w:val="7F7F7F"/>
+      <w:sz w:val="32"/>
+      <w:szCs w:val="48"/>
+    </w:rPr>
+  </w:style>
+  <w:style w:type="paragraph" w:styleId="Heading4">
+    <w:name w:val="heading 4"/>
+    <w:basedOn w:val="Normal"/>
+    <w:next w:val="Normal"/>
+    <w:link w:val="Heading4Char"/>
+    <w:uiPriority w:val="9"/>
+    <w:unhideWhenUsed/>
+    <w:qFormat/>
+    <w:rsid w:val="00923B1C"/>
+    <w:pPr>
+      <w:numPr>
+        <w:ilvl w:val="3"/>
+        <w:numId w:val="1"/>
+      </w:numPr>
+      <w:outlineLvl w:val="3"/>
+    </w:pPr>
+    <w:rPr>
+      <w:rFonts w:ascii="Calibri" w:hAnsi="Calibri" w:cs="Arial"/>
+      <w:color w:val="BFBFBF"/>
+      <w:sz w:val="28"/>
+      <w:szCs w:val="40"/>
+    </w:rPr>
+  </w:style>
+  <w:style w:type="character" w:default="1" w:styleId="DefaultParagraphFont">
+    <w:name w:val="Default Paragraph Font"/>
+    <w:uiPriority w:val="1"/>
+    <w:semiHidden/>
+    <w:unhideWhenUsed/>
+  </w:style>
+  <w:style w:type="table" w:default="1" w:styleId="TableNormal">
+    <w:name w:val="Normal Table"/>
+    <w:uiPriority w:val="99"/>
+    <w:semiHidden/>
+    <w:unhideWhenUsed/>
+    <w:tblPr>
+      <w:tblInd w:w="0" w:type="dxa"/>
+      <w:tblCellMar>
+        <w:top w:w="0" w:type="dxa"/>
+        <w:left w:w="108" w:type="dxa"/>
+        <w:bottom w:w="0" w:type="dxa"/>
+        <w:right w:w="108" w:type="dxa"/>
+      </w:tblCellMar>
+    </w:tblPr>
+  </w:style>
+  <w:style w:type="numbering" w:default="1" w:styleId="NoList">
+    <w:name w:val="No List"/>
+    <w:uiPriority w:val="99"/>
+    <w:semiHidden/>
+    <w:unhideWhenUsed/>
+  </w:style>
+  <w:style w:type="character" w:customStyle="1" w:styleId="Heading1Char">
+    <w:name w:val="Heading 1 Char"/>
+    <w:link w:val="Heading1"/>
+    <w:rsid w:val="00923B1C"/>
+    <w:rPr>
+      <w:rFonts w:ascii="Calibri" w:hAnsi="Calibri" w:cs="Arial"/>
+      <w:b/>
+      <w:color w:val="262626"/>
+      <w:sz w:val="40"/>
+      <w:szCs w:val="48"/>
+    </w:rPr>
+  </w:style>
+  <w:style w:type="character" w:customStyle="1" w:styleId="Heading2Char">
+    <w:name w:val="Heading 2 Char"/>
+    <w:link w:val="Heading2"/>
+    <w:rsid w:val="00923B1C"/>
+    <w:rPr>
+      <w:rFonts w:ascii="Calibri" w:hAnsi="Calibri" w:cs="Arial"/>
+      <w:color w:val="262626"/>
+      <w:sz w:val="40"/>
+      <w:szCs w:val="48"/>
+    </w:rPr>
+  </w:style>
+  <w:style w:type="paragraph" w:styleId="ListParagraph">
+    <w:name w:val="List Paragraph"/>
+    <w:aliases w:val="Figures"/>
+    <w:basedOn w:val="Normal"/>
+    <w:link w:val="ListParagraphChar"/>
+    <w:uiPriority w:val="34"/>
+    <w:qFormat/>
+    <w:rsid w:val="00972DEF"/>
+    <w:pPr>
+      <w:ind w:left="720"/>
+      <w:contextualSpacing/>
+    </w:pPr>
+  </w:style>
+  <w:style w:type="paragraph" w:styleId="NormalWeb">
+    <w:name w:val="Normal (Web)"/>
+    <w:basedOn w:val="Normal"/>
+    <w:uiPriority w:val="99"/>
+    <w:semiHidden/>
+    <w:unhideWhenUsed/>
+    <w:rsid w:val="006D3F0F"/>
+    <w:pPr>
+      <w:spacing w:before="100" w:beforeAutospacing="1" w:after="100" w:afterAutospacing="1"/>
+    </w:pPr>
+    <w:rPr>
+      <w:rFonts w:ascii="Times" w:hAnsi="Times"/>
+      <w:sz w:val="20"/>
+      <w:szCs w:val="20"/>
+    </w:rPr>
+  </w:style>
+  <w:style w:type="character" w:customStyle="1" w:styleId="Heading3Char">
+    <w:name w:val="Heading 3 Char"/>
+    <w:link w:val="Heading3"/>
+    <w:uiPriority w:val="9"/>
+    <w:rsid w:val="00923B1C"/>
+    <w:rPr>
+      <w:rFonts w:ascii="Calibri" w:hAnsi="Calibri" w:cs="Arial"/>
+      <w:color w:val="7F7F7F"/>
+      <w:sz w:val="32"/>
+      <w:szCs w:val="48"/>
+    </w:rPr>
+  </w:style>
+  <w:style w:type="character" w:styleId="Hyperlink">
+    <w:name w:val="Hyperlink"/>
+    <w:uiPriority w:val="99"/>
+    <w:rsid w:val="00F0419A"/>
+    <w:rPr>
+      <w:color w:val="0000FF"/>
+      <w:u w:val="single"/>
+    </w:rPr>
+  </w:style>
+  <w:style w:type="character" w:styleId="FollowedHyperlink">
+    <w:name w:val="FollowedHyperlink"/>
+    <w:uiPriority w:val="99"/>
+    <w:semiHidden/>
+    <w:unhideWhenUsed/>
+    <w:rsid w:val="00F0419A"/>
+    <w:rPr>
+      <w:color w:val="800080"/>
+      <w:u w:val="single"/>
+    </w:rPr>
+  </w:style>
+  <w:style w:type="table" w:styleId="TableGrid">
+    <w:name w:val="Table Grid"/>
+    <w:basedOn w:val="TableNormal"/>
+    <w:uiPriority w:val="39"/>
+    <w:rsid w:val="00E04087"/>
+    <w:tblPr>
+      <w:tblInd w:w="0" w:type="dxa"/>
+      <w:tblBorders>
+        <w:top w:val="single" w:sz="4" w:space="0" w:color="auto"/>
+        <w:left w:val="single" w:sz="4" w:space="0" w:color="auto"/>
+        <w:bottom w:val="single" w:sz="4" w:space="0" w:color="auto"/>
+        <w:right w:val="single" w:sz="4" w:space="0" w:color="auto"/>
+        <w:insideH w:val="single" w:sz="4" w:space="0" w:color="auto"/>
+        <w:insideV w:val="single" w:sz="4" w:space="0" w:color="auto"/>
+      </w:tblBorders>
+      <w:tblCellMar>
+        <w:top w:w="0" w:type="dxa"/>
+        <w:left w:w="108" w:type="dxa"/>
+        <w:bottom w:w="0" w:type="dxa"/>
+        <w:right w:w="108" w:type="dxa"/>
+      </w:tblCellMar>
+    </w:tblPr>
+  </w:style>
+  <w:style w:type="paragraph" w:styleId="BalloonText">
+    <w:name w:val="Balloon Text"/>
+    <w:basedOn w:val="Normal"/>
+    <w:link w:val="BalloonTextChar"/>
+    <w:uiPriority w:val="99"/>
+    <w:semiHidden/>
+    <w:unhideWhenUsed/>
+    <w:rsid w:val="000450F7"/>
+    <w:rPr>
+      <w:rFonts w:ascii="Lucida Grande" w:hAnsi="Lucida Grande" w:cs="Lucida Grande"/>
+      <w:sz w:val="18"/>
+      <w:szCs w:val="18"/>
+    </w:rPr>
+  </w:style>
+  <w:style w:type="character" w:customStyle="1" w:styleId="BalloonTextChar">
+    <w:name w:val="Balloon Text Char"/>
+    <w:link w:val="BalloonText"/>
+    <w:uiPriority w:val="99"/>
+    <w:semiHidden/>
+    <w:rsid w:val="000450F7"/>
+    <w:rPr>
+      <w:rFonts w:ascii="Lucida Grande" w:hAnsi="Lucida Grande" w:cs="Lucida Grande"/>
+      <w:sz w:val="18"/>
+      <w:szCs w:val="18"/>
+    </w:rPr>
+  </w:style>
+  <w:style w:type="paragraph" w:styleId="FootnoteText">
+    <w:name w:val="footnote text"/>
+    <w:basedOn w:val="Normal"/>
+    <w:link w:val="FootnoteTextChar"/>
+    <w:uiPriority w:val="99"/>
+    <w:unhideWhenUsed/>
+    <w:rsid w:val="0052090E"/>
+  </w:style>
+  <w:style w:type="character" w:customStyle="1" w:styleId="FootnoteTextChar">
+    <w:name w:val="Footnote Text Char"/>
+    <w:basedOn w:val="DefaultParagraphFont"/>
+    <w:link w:val="FootnoteText"/>
+    <w:uiPriority w:val="99"/>
+    <w:rsid w:val="0052090E"/>
+  </w:style>
+  <w:style w:type="character" w:styleId="FootnoteReference">
+    <w:name w:val="footnote reference"/>
+    <w:uiPriority w:val="99"/>
+    <w:unhideWhenUsed/>
+    <w:rsid w:val="0052090E"/>
+    <w:rPr>
+      <w:vertAlign w:val="superscript"/>
+    </w:rPr>
+  </w:style>
+  <w:style w:type="paragraph" w:styleId="TOC1">
+    <w:name w:val="toc 1"/>
+    <w:basedOn w:val="Normal"/>
+    <w:next w:val="Normal"/>
+    <w:autoRedefine/>
+    <w:uiPriority w:val="39"/>
+    <w:unhideWhenUsed/>
+    <w:rsid w:val="0052090E"/>
+  </w:style>
+  <w:style w:type="paragraph" w:styleId="TOC2">
+    <w:name w:val="toc 2"/>
+    <w:basedOn w:val="Normal"/>
+    <w:next w:val="Normal"/>
+    <w:autoRedefine/>
+    <w:uiPriority w:val="39"/>
+    <w:unhideWhenUsed/>
+    <w:rsid w:val="0052090E"/>
+    <w:pPr>
+      <w:ind w:left="240"/>
+    </w:pPr>
+  </w:style>
+  <w:style w:type="paragraph" w:styleId="TOC3">
+    <w:name w:val="toc 3"/>
+    <w:basedOn w:val="Normal"/>
+    <w:next w:val="Normal"/>
+    <w:autoRedefine/>
+    <w:uiPriority w:val="39"/>
+    <w:unhideWhenUsed/>
+    <w:rsid w:val="0052090E"/>
+    <w:pPr>
+      <w:ind w:left="480"/>
+    </w:pPr>
+  </w:style>
+  <w:style w:type="paragraph" w:styleId="TOC4">
+    <w:name w:val="toc 4"/>
+    <w:basedOn w:val="Normal"/>
+    <w:next w:val="Normal"/>
+    <w:autoRedefine/>
+    <w:uiPriority w:val="39"/>
+    <w:unhideWhenUsed/>
+    <w:rsid w:val="0052090E"/>
+    <w:pPr>
+      <w:ind w:left="720"/>
+    </w:pPr>
+  </w:style>
+  <w:style w:type="paragraph" w:styleId="TOC5">
+    <w:name w:val="toc 5"/>
+    <w:basedOn w:val="Normal"/>
+    <w:next w:val="Normal"/>
+    <w:autoRedefine/>
+    <w:uiPriority w:val="39"/>
+    <w:unhideWhenUsed/>
+    <w:rsid w:val="0052090E"/>
+    <w:pPr>
+      <w:ind w:left="960"/>
+    </w:pPr>
+  </w:style>
+  <w:style w:type="paragraph" w:styleId="TOC6">
+    <w:name w:val="toc 6"/>
+    <w:basedOn w:val="Normal"/>
+    <w:next w:val="Normal"/>
+    <w:autoRedefine/>
+    <w:uiPriority w:val="39"/>
+    <w:unhideWhenUsed/>
+    <w:rsid w:val="0052090E"/>
+    <w:pPr>
+      <w:ind w:left="1200"/>
+    </w:pPr>
+  </w:style>
+  <w:style w:type="paragraph" w:styleId="TOC7">
+    <w:name w:val="toc 7"/>
+    <w:basedOn w:val="Normal"/>
+    <w:next w:val="Normal"/>
+    <w:autoRedefine/>
+    <w:uiPriority w:val="39"/>
+    <w:unhideWhenUsed/>
+    <w:rsid w:val="0052090E"/>
+    <w:pPr>
+      <w:ind w:left="1440"/>
+    </w:pPr>
+  </w:style>
+  <w:style w:type="paragraph" w:styleId="TOC8">
+    <w:name w:val="toc 8"/>
+    <w:basedOn w:val="Normal"/>
+    <w:next w:val="Normal"/>
+    <w:autoRedefine/>
+    <w:uiPriority w:val="39"/>
+    <w:unhideWhenUsed/>
+    <w:rsid w:val="0052090E"/>
+    <w:pPr>
+      <w:ind w:left="1680"/>
+    </w:pPr>
+  </w:style>
+  <w:style w:type="paragraph" w:styleId="TOC9">
+    <w:name w:val="toc 9"/>
+    <w:basedOn w:val="Normal"/>
+    <w:next w:val="Normal"/>
+    <w:autoRedefine/>
+    <w:uiPriority w:val="39"/>
+    <w:unhideWhenUsed/>
+    <w:rsid w:val="0052090E"/>
+    <w:pPr>
+      <w:ind w:left="1920"/>
+    </w:pPr>
+  </w:style>
+  <w:style w:type="paragraph" w:styleId="Header">
+    <w:name w:val="header"/>
+    <w:basedOn w:val="Normal"/>
+    <w:link w:val="HeaderChar"/>
+    <w:uiPriority w:val="99"/>
+    <w:unhideWhenUsed/>
+    <w:rsid w:val="0052090E"/>
+    <w:pPr>
+      <w:tabs>
+        <w:tab w:val="center" w:pos="4153"/>
+        <w:tab w:val="right" w:pos="8306"/>
+      </w:tabs>
+    </w:pPr>
+  </w:style>
+  <w:style w:type="character" w:customStyle="1" w:styleId="HeaderChar">
+    <w:name w:val="Header Char"/>
+    <w:basedOn w:val="DefaultParagraphFont"/>
+    <w:link w:val="Header"/>
+    <w:uiPriority w:val="99"/>
+    <w:rsid w:val="0052090E"/>
+  </w:style>
+  <w:style w:type="paragraph" w:styleId="Footer">
+    <w:name w:val="footer"/>
+    <w:basedOn w:val="Normal"/>
+    <w:link w:val="FooterChar"/>
+    <w:uiPriority w:val="99"/>
+    <w:unhideWhenUsed/>
+    <w:rsid w:val="0052090E"/>
+    <w:pPr>
+      <w:tabs>
+        <w:tab w:val="center" w:pos="4153"/>
+        <w:tab w:val="right" w:pos="8306"/>
+      </w:tabs>
+    </w:pPr>
+  </w:style>
+  <w:style w:type="character" w:customStyle="1" w:styleId="FooterChar">
+    <w:name w:val="Footer Char"/>
+    <w:basedOn w:val="DefaultParagraphFont"/>
+    <w:link w:val="Footer"/>
+    <w:uiPriority w:val="99"/>
+    <w:rsid w:val="0052090E"/>
+  </w:style>
+  <w:style w:type="character" w:styleId="PageNumber">
+    <w:name w:val="page number"/>
+    <w:basedOn w:val="DefaultParagraphFont"/>
+    <w:uiPriority w:val="99"/>
+    <w:semiHidden/>
+    <w:unhideWhenUsed/>
+    <w:rsid w:val="0052090E"/>
+  </w:style>
+  <w:style w:type="table" w:styleId="LightShading-Accent1">
+    <w:name w:val="Light Shading Accent 1"/>
+    <w:basedOn w:val="TableNormal"/>
+    <w:uiPriority w:val="60"/>
+    <w:rsid w:val="00DC224A"/>
+    <w:rPr>
+      <w:color w:val="365F91"/>
+      <w:sz w:val="22"/>
+      <w:szCs w:val="22"/>
+      <w:lang w:val="en-US" w:eastAsia="zh-TW"/>
+    </w:rPr>
+    <w:tblPr>
+      <w:tblStyleRowBandSize w:val="1"/>
+      <w:tblStyleColBandSize w:val="1"/>
+      <w:tblInd w:w="0" w:type="dxa"/>
+      <w:tblBorders>
+        <w:top w:val="single" w:sz="8" w:space="0" w:color="4F81BD"/>
+        <w:bottom w:val="single" w:sz="8" w:space="0" w:color="4F81BD"/>
+      </w:tblBorders>
+      <w:tblCellMar>
+        <w:top w:w="0" w:type="dxa"/>
+        <w:left w:w="108" w:type="dxa"/>
+        <w:bottom w:w="0" w:type="dxa"/>
+        <w:right w:w="108" w:type="dxa"/>
+      </w:tblCellMar>
+    </w:tblPr>
+    <w:tblStylePr w:type="firstRow">
+      <w:pPr>
+        <w:spacing w:before="0" w:after="0" w:line="240" w:lineRule="auto"/>
+      </w:pPr>
+      <w:rPr>
+        <w:b/>
+        <w:bCs/>
+      </w:rPr>
+      <w:tblPr/>
+      <w:tcPr>
+        <w:tcBorders>
+          <w:top w:val="single" w:sz="8" w:space="0" w:color="4F81BD"/>
+          <w:left w:val="nil"/>
+          <w:bottom w:val="single" w:sz="8" w:space="0" w:color="4F81BD"/>
+          <w:right w:val="nil"/>
+          <w:insideH w:val="nil"/>
+          <w:insideV w:val="nil"/>
+        </w:tcBorders>
+      </w:tcPr>
+    </w:tblStylePr>
+    <w:tblStylePr w:type="lastRow">
+      <w:pPr>
+        <w:spacing w:before="0" w:after="0" w:line="240" w:lineRule="auto"/>
+      </w:pPr>
+      <w:rPr>
+        <w:b/>
+        <w:bCs/>
+      </w:rPr>
+      <w:tblPr/>
+      <w:tcPr>
+        <w:tcBorders>
+          <w:top w:val="single" w:sz="8" w:space="0" w:color="4F81BD"/>
+          <w:left w:val="nil"/>
+          <w:bottom w:val="single" w:sz="8" w:space="0" w:color="4F81BD"/>
+          <w:right w:val="nil"/>
+          <w:insideH w:val="nil"/>
+          <w:insideV w:val="nil"/>
+        </w:tcBorders>
+      </w:tcPr>
+    </w:tblStylePr>
+    <w:tblStylePr w:type="firstCol">
+      <w:rPr>
+        <w:b/>
+        <w:bCs/>
+      </w:rPr>
+    </w:tblStylePr>
+    <w:tblStylePr w:type="lastCol">
+      <w:rPr>
+        <w:b/>
+        <w:bCs/>
+      </w:rPr>
+    </w:tblStylePr>
+    <w:tblStylePr w:type="band1Vert">
+      <w:tblPr/>
+      <w:tcPr>
+        <w:tcBorders>
+          <w:left w:val="nil"/>
+          <w:right w:val="nil"/>
+          <w:insideH w:val="nil"/>
+          <w:insideV w:val="nil"/>
+        </w:tcBorders>
+        <w:shd w:val="clear" w:color="auto" w:fill="D3DFEE"/>
+      </w:tcPr>
+    </w:tblStylePr>
+    <w:tblStylePr w:type="band1Horz">
+      <w:tblPr/>
+      <w:tcPr>
+        <w:tcBorders>
+          <w:left w:val="nil"/>
+          <w:right w:val="nil"/>
+          <w:insideH w:val="nil"/>
+          <w:insideV w:val="nil"/>
+        </w:tcBorders>
+        <w:shd w:val="clear" w:color="auto" w:fill="D3DFEE"/>
+      </w:tcPr>
+    </w:tblStylePr>
+  </w:style>
+  <w:style w:type="paragraph" w:styleId="NoSpacing">
+    <w:name w:val="No Spacing"/>
+    <w:link w:val="NoSpacingChar"/>
+    <w:uiPriority w:val="1"/>
+    <w:qFormat/>
+    <w:rsid w:val="00DC224A"/>
+    <w:rPr>
+      <w:rFonts w:ascii="PMingLiU" w:hAnsi="PMingLiU"/>
+      <w:sz w:val="22"/>
+      <w:szCs w:val="22"/>
+      <w:lang w:val="en-US"/>
+    </w:rPr>
+  </w:style>
+  <w:style w:type="character" w:customStyle="1" w:styleId="NoSpacingChar">
+    <w:name w:val="No Spacing Char"/>
+    <w:link w:val="NoSpacing"/>
+    <w:uiPriority w:val="1"/>
+    <w:rsid w:val="00DC224A"/>
+    <w:rPr>
+      <w:rFonts w:ascii="PMingLiU" w:hAnsi="PMingLiU"/>
+      <w:sz w:val="22"/>
+      <w:szCs w:val="22"/>
+      <w:lang w:val="en-US"/>
+    </w:rPr>
+  </w:style>
+  <w:style w:type="paragraph" w:styleId="Index1">
+    <w:name w:val="index 1"/>
+    <w:basedOn w:val="Normal"/>
+    <w:next w:val="Normal"/>
+    <w:autoRedefine/>
+    <w:uiPriority w:val="99"/>
+    <w:unhideWhenUsed/>
+    <w:rsid w:val="007122F5"/>
+    <w:pPr>
+      <w:ind w:left="240" w:hanging="240"/>
+    </w:pPr>
+    <w:rPr>
+      <w:sz w:val="18"/>
+      <w:szCs w:val="18"/>
+    </w:rPr>
+  </w:style>
+  <w:style w:type="paragraph" w:styleId="Index2">
+    <w:name w:val="index 2"/>
+    <w:basedOn w:val="Normal"/>
+    <w:next w:val="Normal"/>
+    <w:autoRedefine/>
+    <w:uiPriority w:val="99"/>
+    <w:unhideWhenUsed/>
+    <w:rsid w:val="007122F5"/>
+    <w:pPr>
+      <w:ind w:left="480" w:hanging="240"/>
+    </w:pPr>
+    <w:rPr>
+      <w:sz w:val="18"/>
+      <w:szCs w:val="18"/>
+    </w:rPr>
+  </w:style>
+  <w:style w:type="paragraph" w:styleId="Index3">
+    <w:name w:val="index 3"/>
+    <w:basedOn w:val="Normal"/>
+    <w:next w:val="Normal"/>
+    <w:autoRedefine/>
+    <w:uiPriority w:val="99"/>
+    <w:unhideWhenUsed/>
+    <w:rsid w:val="007122F5"/>
+    <w:pPr>
+      <w:ind w:left="720" w:hanging="240"/>
+    </w:pPr>
+    <w:rPr>
+      <w:sz w:val="18"/>
+      <w:szCs w:val="18"/>
+    </w:rPr>
+  </w:style>
+  <w:style w:type="paragraph" w:styleId="Index4">
+    <w:name w:val="index 4"/>
+    <w:basedOn w:val="Normal"/>
+    <w:next w:val="Normal"/>
+    <w:autoRedefine/>
+    <w:uiPriority w:val="99"/>
+    <w:unhideWhenUsed/>
+    <w:rsid w:val="007122F5"/>
+    <w:pPr>
+      <w:ind w:left="960" w:hanging="240"/>
+    </w:pPr>
+    <w:rPr>
+      <w:sz w:val="18"/>
+      <w:szCs w:val="18"/>
+    </w:rPr>
+  </w:style>
+  <w:style w:type="paragraph" w:styleId="Index5">
+    <w:name w:val="index 5"/>
+    <w:basedOn w:val="Normal"/>
+    <w:next w:val="Normal"/>
+    <w:autoRedefine/>
+    <w:uiPriority w:val="99"/>
+    <w:unhideWhenUsed/>
+    <w:rsid w:val="007122F5"/>
+    <w:pPr>
+      <w:ind w:left="1200" w:hanging="240"/>
+    </w:pPr>
+    <w:rPr>
+      <w:sz w:val="18"/>
+      <w:szCs w:val="18"/>
+    </w:rPr>
+  </w:style>
+  <w:style w:type="paragraph" w:styleId="Index6">
+    <w:name w:val="index 6"/>
+    <w:basedOn w:val="Normal"/>
+    <w:next w:val="Normal"/>
+    <w:autoRedefine/>
+    <w:uiPriority w:val="99"/>
+    <w:unhideWhenUsed/>
+    <w:rsid w:val="007122F5"/>
+    <w:pPr>
+      <w:ind w:left="1440" w:hanging="240"/>
+    </w:pPr>
+    <w:rPr>
+      <w:sz w:val="18"/>
+      <w:szCs w:val="18"/>
+    </w:rPr>
+  </w:style>
+  <w:style w:type="paragraph" w:styleId="Index7">
+    <w:name w:val="index 7"/>
+    <w:basedOn w:val="Normal"/>
+    <w:next w:val="Normal"/>
+    <w:autoRedefine/>
+    <w:uiPriority w:val="99"/>
+    <w:unhideWhenUsed/>
+    <w:rsid w:val="007122F5"/>
+    <w:pPr>
+      <w:ind w:left="1680" w:hanging="240"/>
+    </w:pPr>
+    <w:rPr>
+      <w:sz w:val="18"/>
+      <w:szCs w:val="18"/>
+    </w:rPr>
+  </w:style>
+  <w:style w:type="paragraph" w:styleId="Index8">
+    <w:name w:val="index 8"/>
+    <w:basedOn w:val="Normal"/>
+    <w:next w:val="Normal"/>
+    <w:autoRedefine/>
+    <w:uiPriority w:val="99"/>
+    <w:unhideWhenUsed/>
+    <w:rsid w:val="007122F5"/>
+    <w:pPr>
+      <w:ind w:left="1920" w:hanging="240"/>
+    </w:pPr>
+    <w:rPr>
+      <w:sz w:val="18"/>
+      <w:szCs w:val="18"/>
+    </w:rPr>
+  </w:style>
+  <w:style w:type="paragraph" w:styleId="Index9">
+    <w:name w:val="index 9"/>
+    <w:basedOn w:val="Normal"/>
+    <w:next w:val="Normal"/>
+    <w:autoRedefine/>
+    <w:uiPriority w:val="99"/>
+    <w:unhideWhenUsed/>
+    <w:rsid w:val="007122F5"/>
+    <w:pPr>
+      <w:ind w:left="2160" w:hanging="240"/>
+    </w:pPr>
+    <w:rPr>
+      <w:sz w:val="18"/>
+      <w:szCs w:val="18"/>
+    </w:rPr>
+  </w:style>
+  <w:style w:type="paragraph" w:styleId="IndexHeading">
+    <w:name w:val="index heading"/>
+    <w:basedOn w:val="Normal"/>
+    <w:next w:val="Index1"/>
+    <w:uiPriority w:val="99"/>
+    <w:unhideWhenUsed/>
+    <w:rsid w:val="007122F5"/>
+    <w:pPr>
+      <w:spacing w:before="240" w:after="120"/>
+      <w:jc w:val="center"/>
+    </w:pPr>
+    <w:rPr>
+      <w:b/>
+      <w:sz w:val="26"/>
+      <w:szCs w:val="26"/>
+    </w:rPr>
+  </w:style>
+  <w:style w:type="character" w:customStyle="1" w:styleId="Heading4Char">
+    <w:name w:val="Heading 4 Char"/>
+    <w:link w:val="Heading4"/>
+    <w:uiPriority w:val="9"/>
+    <w:rsid w:val="00923B1C"/>
+    <w:rPr>
+      <w:rFonts w:ascii="Calibri" w:hAnsi="Calibri" w:cs="Arial"/>
+      <w:color w:val="BFBFBF"/>
+      <w:sz w:val="28"/>
+      <w:szCs w:val="40"/>
+    </w:rPr>
+  </w:style>
+  <w:style w:type="character" w:styleId="BookTitle">
+    <w:name w:val="Book Title"/>
+    <w:uiPriority w:val="33"/>
+    <w:qFormat/>
+    <w:rsid w:val="00AA47EA"/>
+    <w:rPr>
+      <w:b/>
+      <w:bCs/>
+      <w:smallCaps/>
+      <w:spacing w:val="5"/>
+    </w:rPr>
+  </w:style>
+  <w:style w:type="paragraph" w:styleId="TOCHeading">
+    <w:name w:val="TOC Heading"/>
+    <w:basedOn w:val="Heading1"/>
+    <w:next w:val="Normal"/>
+    <w:uiPriority w:val="39"/>
+    <w:unhideWhenUsed/>
+    <w:qFormat/>
+    <w:rsid w:val="00721325"/>
+    <w:pPr>
+      <w:keepNext/>
+      <w:keepLines/>
+      <w:numPr>
+        <w:numId w:val="0"/>
+      </w:numPr>
+      <w:spacing w:before="240" w:line="259" w:lineRule="auto"/>
+      <w:outlineLvl w:val="9"/>
+    </w:pPr>
+    <w:rPr>
+      <w:rFonts w:asciiTheme="majorHAnsi" w:eastAsiaTheme="majorEastAsia" w:hAnsiTheme="majorHAnsi" w:cstheme="majorBidi"/>
+      <w:b w:val="0"/>
+      <w:color w:val="365F91" w:themeColor="accent1" w:themeShade="BF"/>
+      <w:sz w:val="32"/>
+      <w:szCs w:val="32"/>
+      <w:lang w:val="en-US"/>
+    </w:rPr>
+  </w:style>
+  <w:style w:type="paragraph" w:customStyle="1" w:styleId="TableText">
+    <w:name w:val="Table Text"/>
+    <w:basedOn w:val="Normal"/>
+    <w:uiPriority w:val="10"/>
+    <w:qFormat/>
+    <w:rsid w:val="004A1B20"/>
+    <w:pPr>
+      <w:spacing w:before="60" w:after="60"/>
+      <w:ind w:left="144" w:right="144"/>
+    </w:pPr>
+    <w:rPr>
+      <w:rFonts w:asciiTheme="minorHAnsi" w:eastAsiaTheme="minorHAnsi" w:hAnsiTheme="minorHAnsi" w:cstheme="minorBidi"/>
+      <w:color w:val="595959" w:themeColor="text1" w:themeTint="A6"/>
+      <w:kern w:val="20"/>
+      <w:sz w:val="20"/>
+      <w:szCs w:val="20"/>
+      <w:lang w:eastAsia="ja-JP"/>
+    </w:rPr>
+  </w:style>
+  <w:style w:type="paragraph" w:customStyle="1" w:styleId="TableReverseHeading">
+    <w:name w:val="Table Reverse Heading"/>
+    <w:basedOn w:val="Normal"/>
+    <w:uiPriority w:val="10"/>
+    <w:qFormat/>
+    <w:rsid w:val="004A1B20"/>
+    <w:pPr>
+      <w:spacing w:before="40" w:after="40"/>
+      <w:ind w:left="144" w:right="144"/>
+    </w:pPr>
+    <w:rPr>
+      <w:rFonts w:asciiTheme="majorHAnsi" w:eastAsiaTheme="majorEastAsia" w:hAnsiTheme="majorHAnsi" w:cstheme="majorBidi"/>
+      <w:caps/>
+      <w:color w:val="FFFFFF" w:themeColor="background1"/>
+      <w:kern w:val="20"/>
+      <w:szCs w:val="20"/>
+      <w:lang w:eastAsia="ja-JP"/>
+    </w:rPr>
+  </w:style>
+  <w:style w:type="paragraph" w:styleId="IntenseQuote">
+    <w:name w:val="Intense Quote"/>
+    <w:basedOn w:val="Normal"/>
+    <w:next w:val="Normal"/>
+    <w:link w:val="IntenseQuoteChar"/>
+    <w:uiPriority w:val="30"/>
+    <w:qFormat/>
+    <w:rsid w:val="00B37E97"/>
+    <w:pPr>
+      <w:pBdr>
+        <w:top w:val="single" w:sz="4" w:space="10" w:color="4F81BD" w:themeColor="accent1"/>
+        <w:bottom w:val="single" w:sz="4" w:space="10" w:color="4F81BD" w:themeColor="accent1"/>
+      </w:pBdr>
+      <w:spacing w:before="360" w:after="360"/>
+      <w:ind w:left="864" w:right="864"/>
+      <w:jc w:val="center"/>
+    </w:pPr>
+    <w:rPr>
+      <w:i/>
+      <w:iCs/>
+      <w:color w:val="4F81BD" w:themeColor="accent1"/>
+    </w:rPr>
+  </w:style>
+  <w:style w:type="character" w:customStyle="1" w:styleId="IntenseQuoteChar">
+    <w:name w:val="Intense Quote Char"/>
+    <w:basedOn w:val="DefaultParagraphFont"/>
+    <w:link w:val="IntenseQuote"/>
+    <w:uiPriority w:val="30"/>
+    <w:rsid w:val="00B37E97"/>
+    <w:rPr>
+      <w:i/>
+      <w:iCs/>
+      <w:color w:val="4F81BD" w:themeColor="accent1"/>
+      <w:sz w:val="24"/>
+      <w:szCs w:val="24"/>
+    </w:rPr>
+  </w:style>
+  <w:style w:type="character" w:styleId="IntenseReference">
+    <w:name w:val="Intense Reference"/>
+    <w:basedOn w:val="DefaultParagraphFont"/>
+    <w:uiPriority w:val="32"/>
+    <w:qFormat/>
+    <w:rsid w:val="00B37E97"/>
+    <w:rPr>
+      <w:b/>
+      <w:bCs/>
+      <w:smallCaps/>
+      <w:color w:val="4F81BD" w:themeColor="accent1"/>
+      <w:spacing w:val="5"/>
+    </w:rPr>
+  </w:style>
+  <w:style w:type="paragraph" w:styleId="Quote">
+    <w:name w:val="Quote"/>
+    <w:basedOn w:val="Normal"/>
+    <w:next w:val="Normal"/>
+    <w:link w:val="QuoteChar"/>
+    <w:uiPriority w:val="29"/>
+    <w:qFormat/>
+    <w:rsid w:val="00B37E97"/>
+    <w:pPr>
+      <w:spacing w:before="200" w:after="160"/>
+      <w:ind w:left="864" w:right="864"/>
+      <w:jc w:val="center"/>
+    </w:pPr>
+    <w:rPr>
+      <w:i/>
+      <w:iCs/>
+      <w:color w:val="404040" w:themeColor="text1" w:themeTint="BF"/>
+    </w:rPr>
+  </w:style>
+  <w:style w:type="character" w:customStyle="1" w:styleId="QuoteChar">
+    <w:name w:val="Quote Char"/>
+    <w:basedOn w:val="DefaultParagraphFont"/>
+    <w:link w:val="Quote"/>
+    <w:uiPriority w:val="29"/>
+    <w:rsid w:val="00B37E97"/>
+    <w:rPr>
+      <w:i/>
+      <w:iCs/>
+      <w:color w:val="404040" w:themeColor="text1" w:themeTint="BF"/>
+      <w:sz w:val="24"/>
+      <w:szCs w:val="24"/>
+    </w:rPr>
+  </w:style>
+  <w:style w:type="table" w:styleId="LightList-Accent3">
+    <w:name w:val="Light List Accent 3"/>
+    <w:basedOn w:val="TableNormal"/>
+    <w:uiPriority w:val="61"/>
+    <w:rsid w:val="00C344DF"/>
+    <w:rPr>
+      <w:rFonts w:asciiTheme="minorHAnsi" w:eastAsiaTheme="minorEastAsia" w:hAnsiTheme="minorHAnsi" w:cstheme="minorBidi"/>
+      <w:sz w:val="22"/>
+      <w:szCs w:val="22"/>
+      <w:lang w:val="en-US"/>
+    </w:rPr>
+    <w:tblPr>
+      <w:tblStyleRowBandSize w:val="1"/>
+      <w:tblStyleColBandSize w:val="1"/>
+      <w:tblInd w:w="0" w:type="dxa"/>
+      <w:tblBorders>
+        <w:top w:val="single" w:sz="8" w:space="0" w:color="9BBB59" w:themeColor="accent3"/>
+        <w:left w:val="single" w:sz="8" w:space="0" w:color="9BBB59" w:themeColor="accent3"/>
+        <w:bottom w:val="single" w:sz="8" w:space="0" w:color="9BBB59" w:themeColor="accent3"/>
+        <w:right w:val="single" w:sz="8" w:space="0" w:color="9BBB59" w:themeColor="accent3"/>
+      </w:tblBorders>
+      <w:tblCellMar>
+        <w:top w:w="0" w:type="dxa"/>
+        <w:left w:w="108" w:type="dxa"/>
+        <w:bottom w:w="0" w:type="dxa"/>
+        <w:right w:w="108" w:type="dxa"/>
+      </w:tblCellMar>
+    </w:tblPr>
+    <w:tblStylePr w:type="firstRow">
+      <w:pPr>
+        <w:spacing w:before="0" w:after="0" w:line="240" w:lineRule="auto"/>
+      </w:pPr>
+      <w:rPr>
+        <w:b/>
+        <w:bCs/>
+        <w:color w:val="FFFFFF" w:themeColor="background1"/>
+      </w:rPr>
+      <w:tblPr/>
+      <w:tcPr>
+        <w:shd w:val="clear" w:color="auto" w:fill="9BBB59" w:themeFill="accent3"/>
+      </w:tcPr>
+    </w:tblStylePr>
+    <w:tblStylePr w:type="lastRow">
+      <w:pPr>
+        <w:spacing w:before="0" w:after="0" w:line="240" w:lineRule="auto"/>
+      </w:pPr>
+      <w:rPr>
+        <w:b/>
+        <w:bCs/>
+      </w:rPr>
+      <w:tblPr/>
+      <w:tcPr>
+        <w:tcBorders>
+          <w:top w:val="double" w:sz="6" w:space="0" w:color="9BBB59" w:themeColor="accent3"/>
+          <w:left w:val="single" w:sz="8" w:space="0" w:color="9BBB59" w:themeColor="accent3"/>
+          <w:bottom w:val="single" w:sz="8" w:space="0" w:color="9BBB59" w:themeColor="accent3"/>
+          <w:right w:val="single" w:sz="8" w:space="0" w:color="9BBB59" w:themeColor="accent3"/>
+        </w:tcBorders>
+      </w:tcPr>
+    </w:tblStylePr>
+    <w:tblStylePr w:type="firstCol">
+      <w:rPr>
+        <w:b/>
+        <w:bCs/>
+      </w:rPr>
+    </w:tblStylePr>
+    <w:tblStylePr w:type="lastCol">
+      <w:rPr>
+        <w:b/>
+        <w:bCs/>
+      </w:rPr>
+    </w:tblStylePr>
+    <w:tblStylePr w:type="band1Vert">
+      <w:tblPr/>
+      <w:tcPr>
+        <w:tcBorders>
+          <w:top w:val="single" w:sz="8" w:space="0" w:color="9BBB59" w:themeColor="accent3"/>
+          <w:left w:val="single" w:sz="8" w:space="0" w:color="9BBB59" w:themeColor="accent3"/>
+          <w:bottom w:val="single" w:sz="8" w:space="0" w:color="9BBB59" w:themeColor="accent3"/>
+          <w:right w:val="single" w:sz="8" w:space="0" w:color="9BBB59" w:themeColor="accent3"/>
+        </w:tcBorders>
+      </w:tcPr>
+    </w:tblStylePr>
+    <w:tblStylePr w:type="band1Horz">
+      <w:tblPr/>
+      <w:tcPr>
+        <w:tcBorders>
+          <w:top w:val="single" w:sz="8" w:space="0" w:color="9BBB59" w:themeColor="accent3"/>
+          <w:left w:val="single" w:sz="8" w:space="0" w:color="9BBB59" w:themeColor="accent3"/>
+          <w:bottom w:val="single" w:sz="8" w:space="0" w:color="9BBB59" w:themeColor="accent3"/>
+          <w:right w:val="single" w:sz="8" w:space="0" w:color="9BBB59" w:themeColor="accent3"/>
+        </w:tcBorders>
+      </w:tcPr>
+    </w:tblStylePr>
+  </w:style>
+  <w:style w:type="character" w:styleId="CommentReference">
+    <w:name w:val="annotation reference"/>
+    <w:basedOn w:val="DefaultParagraphFont"/>
+    <w:uiPriority w:val="99"/>
+    <w:semiHidden/>
+    <w:unhideWhenUsed/>
+    <w:rsid w:val="006B23CA"/>
+    <w:rPr>
+      <w:sz w:val="16"/>
+      <w:szCs w:val="16"/>
+    </w:rPr>
+  </w:style>
+  <w:style w:type="paragraph" w:styleId="CommentText">
+    <w:name w:val="annotation text"/>
+    <w:basedOn w:val="Normal"/>
+    <w:link w:val="CommentTextChar"/>
+    <w:uiPriority w:val="99"/>
+    <w:semiHidden/>
+    <w:unhideWhenUsed/>
+    <w:rsid w:val="006B23CA"/>
+    <w:rPr>
+      <w:sz w:val="20"/>
+      <w:szCs w:val="20"/>
+    </w:rPr>
+  </w:style>
+  <w:style w:type="character" w:customStyle="1" w:styleId="CommentTextChar">
+    <w:name w:val="Comment Text Char"/>
+    <w:basedOn w:val="DefaultParagraphFont"/>
+    <w:link w:val="CommentText"/>
+    <w:uiPriority w:val="99"/>
+    <w:semiHidden/>
+    <w:rsid w:val="006B23CA"/>
+  </w:style>
+  <w:style w:type="paragraph" w:styleId="CommentSubject">
+    <w:name w:val="annotation subject"/>
+    <w:basedOn w:val="CommentText"/>
+    <w:next w:val="CommentText"/>
+    <w:link w:val="CommentSubjectChar"/>
+    <w:uiPriority w:val="99"/>
+    <w:semiHidden/>
+    <w:unhideWhenUsed/>
+    <w:rsid w:val="006B23CA"/>
+    <w:rPr>
+      <w:b/>
+      <w:bCs/>
+    </w:rPr>
+  </w:style>
+  <w:style w:type="character" w:customStyle="1" w:styleId="CommentSubjectChar">
+    <w:name w:val="Comment Subject Char"/>
+    <w:basedOn w:val="CommentTextChar"/>
+    <w:link w:val="CommentSubject"/>
+    <w:uiPriority w:val="99"/>
+    <w:semiHidden/>
+    <w:rsid w:val="006B23CA"/>
+    <w:rPr>
+      <w:b/>
+      <w:bCs/>
+    </w:rPr>
+  </w:style>
+  <w:style w:type="paragraph" w:customStyle="1" w:styleId="Corps">
+    <w:name w:val="Corps"/>
+    <w:rsid w:val="00ED2DD3"/>
+    <w:pPr>
+      <w:pBdr>
+        <w:top w:val="nil"/>
+        <w:left w:val="nil"/>
+        <w:bottom w:val="nil"/>
+        <w:right w:val="nil"/>
+        <w:between w:val="nil"/>
+        <w:bar w:val="nil"/>
+      </w:pBdr>
+      <w:spacing w:before="160" w:line="288" w:lineRule="auto"/>
+    </w:pPr>
+    <w:rPr>
+      <w:rFonts w:ascii="Helvetica" w:eastAsia="Arial Unicode MS" w:hAnsi="Arial Unicode MS" w:cs="Arial Unicode MS"/>
+      <w:color w:val="000000"/>
+      <w:sz w:val="24"/>
+      <w:szCs w:val="24"/>
+      <w:bdr w:val="nil"/>
+      <w:lang w:eastAsia="fr-FR"/>
+    </w:rPr>
+  </w:style>
+  <w:style w:type="character" w:customStyle="1" w:styleId="listing-desc">
+    <w:name w:val="listing-desc"/>
+    <w:basedOn w:val="DefaultParagraphFont"/>
+    <w:uiPriority w:val="99"/>
+    <w:rsid w:val="00ED2DD3"/>
+    <w:rPr>
+      <w:rFonts w:cs="Times New Roman"/>
+      <w:color w:val="0F243E" w:themeColor="text2" w:themeShade="80"/>
+      <w:sz w:val="24"/>
+      <w:szCs w:val="24"/>
+    </w:rPr>
+  </w:style>
+  <w:style w:type="character" w:customStyle="1" w:styleId="ListParagraphChar">
+    <w:name w:val="List Paragraph Char"/>
+    <w:aliases w:val="Figures Char"/>
+    <w:link w:val="ListParagraph"/>
+    <w:uiPriority w:val="34"/>
+    <w:locked/>
+    <w:rsid w:val="00ED2DD3"/>
+    <w:rPr>
+      <w:sz w:val="24"/>
+      <w:szCs w:val="24"/>
+    </w:rPr>
+  </w:style>
+  <w:style w:type="table" w:customStyle="1" w:styleId="GridTable4">
     <w:name w:val="Grid Table 4"/>
     <w:basedOn w:val="TableNormal"/>
     <w:uiPriority w:val="49"/>
@@ -12131,6 +12382,7 @@
           </a:p>
         </c:rich>
       </c:tx>
+      <c:layout/>
       <c:overlay val="0"/>
       <c:spPr>
         <a:noFill/>
@@ -12139,26 +12391,6 @@
         </a:ln>
         <a:effectLst/>
       </c:spPr>
-      <c:txPr>
-        <a:bodyPr rot="0" spcFirstLastPara="1" vertOverflow="ellipsis" vert="horz" wrap="square" anchor="ctr" anchorCtr="1"/>
-        <a:lstStyle/>
-        <a:p>
-          <a:pPr>
-            <a:defRPr sz="1800" b="1" i="0" u="none" strike="noStrike" kern="1200" baseline="0">
-              <a:solidFill>
-                <a:schemeClr val="dk1">
-                  <a:lumMod val="75000"/>
-                  <a:lumOff val="25000"/>
-                </a:schemeClr>
-              </a:solidFill>
-              <a:latin typeface="+mn-lt"/>
-              <a:ea typeface="+mn-ea"/>
-              <a:cs typeface="+mn-cs"/>
-            </a:defRPr>
-          </a:pPr>
-          <a:endParaRPr lang="fr-FR"/>
-        </a:p>
-      </c:txPr>
     </c:title>
     <c:autoTitleDeleted val="0"/>
     <c:view3D>
@@ -12166,6 +12398,7 @@
       <c:rotY val="0"/>
       <c:depthPercent val="100"/>
       <c:rAngAx val="0"/>
+      <c:perspective val="30"/>
     </c:view3D>
     <c:floor>
       <c:thickness val="0"/>
@@ -12409,8 +12642,8 @@
               <c:idx val="0"/>
               <c:layout>
                 <c:manualLayout>
-                  <c:x val="-2.7603674540682414E-2"/>
-                  <c:y val="5.8718649752114299E-2"/>
+                  <c:x val="-0.0276036745406824"/>
+                  <c:y val="0.0587186497521143"/>
                 </c:manualLayout>
               </c:layout>
               <c:dLblPos val="bestFit"/>
@@ -12428,8 +12661,8 @@
               <c:idx val="1"/>
               <c:layout>
                 <c:manualLayout>
-                  <c:x val="-5.0298118985126858E-2"/>
-                  <c:y val="2.4498396033829105E-2"/>
+                  <c:x val="-0.0502981189851269"/>
+                  <c:y val="0.0244983960338291"/>
                 </c:manualLayout>
               </c:layout>
               <c:dLblPos val="bestFit"/>
@@ -12447,8 +12680,8 @@
               <c:idx val="2"/>
               <c:layout>
                 <c:manualLayout>
-                  <c:x val="-3.1814523184601921E-2"/>
-                  <c:y val="-8.5413385826771743E-2"/>
+                  <c:x val="-0.0318145231846019"/>
+                  <c:y val="-0.0854133858267717"/>
                 </c:manualLayout>
               </c:layout>
               <c:dLblPos val="bestFit"/>
@@ -12466,8 +12699,8 @@
               <c:idx val="3"/>
               <c:layout>
                 <c:manualLayout>
-                  <c:x val="-3.9247812773403327E-2"/>
-                  <c:y val="-0.11928915135608049"/>
+                  <c:x val="-0.0392478127734033"/>
+                  <c:y val="-0.119289151356081"/>
                 </c:manualLayout>
               </c:layout>
               <c:dLblPos val="bestFit"/>
@@ -12485,8 +12718,8 @@
               <c:idx val="4"/>
               <c:layout>
                 <c:manualLayout>
-                  <c:x val="3.5679133858267667E-2"/>
-                  <c:y val="-0.10951808107319919"/>
+                  <c:x val="0.0356791338582677"/>
+                  <c:y val="-0.109518081073199"/>
                 </c:manualLayout>
               </c:layout>
               <c:dLblPos val="bestFit"/>
@@ -12504,8 +12737,8 @@
               <c:idx val="5"/>
               <c:layout>
                 <c:manualLayout>
-                  <c:x val="4.0269903762029748E-2"/>
-                  <c:y val="-0.1051738845144357"/>
+                  <c:x val="0.0402699037620297"/>
+                  <c:y val="-0.105173884514436"/>
                 </c:manualLayout>
               </c:layout>
               <c:dLblPos val="bestFit"/>
@@ -12523,8 +12756,8 @@
               <c:idx val="6"/>
               <c:layout>
                 <c:manualLayout>
-                  <c:x val="5.2251093613298341E-2"/>
-                  <c:y val="2.6833624963546222E-2"/>
+                  <c:x val="0.0522510936132983"/>
+                  <c:y val="0.0268336249635462"/>
                 </c:manualLayout>
               </c:layout>
               <c:dLblPos val="bestFit"/>
@@ -12542,8 +12775,8 @@
               <c:idx val="7"/>
               <c:layout>
                 <c:manualLayout>
-                  <c:x val="1.8557305336832895E-2"/>
-                  <c:y val="1.9345290172061783E-2"/>
+                  <c:x val="0.0185573053368329"/>
+                  <c:y val="0.0193452901720618"/>
                 </c:manualLayout>
               </c:layout>
               <c:dLblPos val="bestFit"/>
@@ -12561,8 +12794,8 @@
               <c:idx val="8"/>
               <c:layout>
                 <c:manualLayout>
-                  <c:x val="2.4705818022747107E-2"/>
-                  <c:y val="5.1185841353164147E-2"/>
+                  <c:x val="0.0247058180227471"/>
+                  <c:y val="0.0511858413531641"/>
                 </c:manualLayout>
               </c:layout>
               <c:dLblPos val="bestFit"/>
@@ -12618,7 +12851,7 @@
                     <a:cs typeface="+mn-cs"/>
                   </a:defRPr>
                 </a:pPr>
-                <a:endParaRPr lang="fr-FR"/>
+                <a:endParaRPr lang="en-US"/>
               </a:p>
             </c:txPr>
             <c:dLblPos val="ctr"/>
@@ -12694,10 +12927,10 @@
                   <c:v>20.5</c:v>
                 </c:pt>
                 <c:pt idx="2">
-                  <c:v>7</c:v>
+                  <c:v>7.0</c:v>
                 </c:pt>
                 <c:pt idx="3">
-                  <c:v>16</c:v>
+                  <c:v>16.0</c:v>
                 </c:pt>
                 <c:pt idx="4">
                   <c:v>6.5</c:v>
@@ -12706,13 +12939,13 @@
                   <c:v>9.5</c:v>
                 </c:pt>
                 <c:pt idx="6">
-                  <c:v>21</c:v>
+                  <c:v>21.0</c:v>
                 </c:pt>
                 <c:pt idx="7">
-                  <c:v>3</c:v>
+                  <c:v>3.0</c:v>
                 </c:pt>
                 <c:pt idx="8">
-                  <c:v>9</c:v>
+                  <c:v>9.0</c:v>
                 </c:pt>
               </c:numCache>
             </c:numRef>
@@ -12739,6 +12972,7 @@
     </c:plotArea>
     <c:legend>
       <c:legendPos val="r"/>
+      <c:layout/>
       <c:overlay val="0"/>
       <c:spPr>
         <a:solidFill>
@@ -12769,7 +13003,7 @@
               <a:cs typeface="+mn-cs"/>
             </a:defRPr>
           </a:pPr>
-          <a:endParaRPr lang="fr-FR"/>
+          <a:endParaRPr lang="en-US"/>
         </a:p>
       </c:txPr>
     </c:legend>
@@ -12815,10 +13049,10 @@
       <a:pPr>
         <a:defRPr/>
       </a:pPr>
-      <a:endParaRPr lang="fr-FR"/>
+      <a:endParaRPr lang="en-US"/>
     </a:p>
   </c:txPr>
-  <c:externalData r:id="rId3">
+  <c:externalData r:id="rId1">
     <c:autoUpdate val="0"/>
   </c:externalData>
 </c:chartSpace>
@@ -13809,7 +14043,7 @@
 </file>
 
 <file path=customXml/itemProps2.xml><?xml version="1.0" encoding="utf-8"?>
-<ds:datastoreItem xmlns:ds="http://schemas.openxmlformats.org/officeDocument/2006/customXml" ds:itemID="{9DE7C309-5410-49EB-AE15-B8F2957E1973}">
+<ds:datastoreItem xmlns:ds="http://schemas.openxmlformats.org/officeDocument/2006/customXml" ds:itemID="{69DF2F32-F1FB-694E-8BB7-4B104BEAF659}">
   <ds:schemaRefs>
     <ds:schemaRef ds:uri="http://schemas.openxmlformats.org/officeDocument/2006/bibliography"/>
   </ds:schemaRefs>

</xml_diff>